<commit_message>
added Atm to 2 questions in interview
</commit_message>
<xml_diff>
--- a/Thesis/Uppsats_Imner_2018.docx
+++ b/Thesis/Uppsats_Imner_2018.docx
@@ -199,14 +199,6 @@
                             <w:proofErr w:type="spellEnd"/>
                             <w:r>
                               <w:t xml:space="preserve"> </w:t>
-                            </w:r>
-                          </w:p>
-                          <w:p>
-                            <w:pPr>
-                              <w:pStyle w:val="TextBox"/>
-                            </w:pPr>
-                            <w:r>
-                              <w:t>Data- och systemvetenskap</w:t>
                             </w:r>
                           </w:p>
                           <w:p>
@@ -329,14 +321,6 @@
                     </w:p>
                     <w:p>
                       <w:pPr>
-                        <w:pStyle w:val="TextBox"/>
-                      </w:pPr>
-                      <w:r>
-                        <w:t>Data- och systemvetenskap</w:t>
-                      </w:r>
-                    </w:p>
-                    <w:p>
-                      <w:pPr>
                         <w:pStyle w:val="Textruta"/>
                       </w:pPr>
                       <w:r>
@@ -2963,15 +2947,7 @@
         <w:rPr>
           <w:bCs/>
         </w:rPr>
-        <w:t>ped</w:t>
-      </w:r>
-      <w:bookmarkStart w:id="4" w:name="_GoBack"/>
-      <w:bookmarkEnd w:id="4"/>
-      <w:r>
-        <w:rPr>
-          <w:bCs/>
-        </w:rPr>
-        <w:t>agogik</w:t>
+        <w:t>pedagogik</w:t>
       </w:r>
       <w:r>
         <w:rPr>
@@ -4611,7 +4587,7 @@
         <w:rPr>
           <w:b/>
         </w:rPr>
-        <w:t>Grades bakgrund</w:t>
+        <w:t>Grades historia</w:t>
       </w:r>
     </w:p>
     <w:p>
@@ -5562,15 +5538,15 @@
       <w:pPr>
         <w:pStyle w:val="Heading11"/>
       </w:pPr>
-      <w:bookmarkStart w:id="5" w:name="_Toc391456181"/>
-      <w:bookmarkStart w:id="6" w:name="_Toc401327937"/>
+      <w:bookmarkStart w:id="4" w:name="_Toc391456181"/>
+      <w:bookmarkStart w:id="5" w:name="_Toc401327937"/>
+      <w:bookmarkEnd w:id="4"/>
+      <w:r>
+        <w:t>Metod</w:t>
+      </w:r>
+      <w:bookmarkStart w:id="6" w:name="_Toc391456182"/>
       <w:bookmarkEnd w:id="5"/>
-      <w:r>
-        <w:t>Metod</w:t>
-      </w:r>
-      <w:bookmarkStart w:id="7" w:name="_Toc391456182"/>
       <w:bookmarkEnd w:id="6"/>
-      <w:bookmarkEnd w:id="7"/>
     </w:p>
     <w:p>
       <w:pPr>
@@ -5839,50 +5815,6 @@
       <w:r>
         <w:lastRenderedPageBreak/>
         <w:t>överskådligt kunna jämföra och värdera olika pedagogiska perspektiv</w:t>
-      </w:r>
-      <w:r>
-        <w:rPr>
-          <w:rFonts w:cs="Times New Roman"/>
-        </w:rPr>
-        <w:t xml:space="preserve">. </w:t>
-      </w:r>
-      <w:commentRangeStart w:id="8"/>
-      <w:r>
-        <w:rPr>
-          <w:rFonts w:cs="Times New Roman"/>
-        </w:rPr>
-        <w:t xml:space="preserve">Kvantitativ data stödjer statistisk analys, </w:t>
-      </w:r>
-      <w:r>
-        <w:rPr>
-          <w:rFonts w:cs="Times New Roman"/>
-        </w:rPr>
-        <w:t>underlättar</w:t>
-      </w:r>
-      <w:r>
-        <w:rPr>
-          <w:rFonts w:cs="Times New Roman"/>
-        </w:rPr>
-        <w:t xml:space="preserve"> analys av större urvalsgrupper, och </w:t>
-      </w:r>
-      <w:r>
-        <w:rPr>
-          <w:rFonts w:cs="Times New Roman"/>
-        </w:rPr>
-        <w:t xml:space="preserve">ger </w:t>
-      </w:r>
-      <w:r>
-        <w:rPr>
-          <w:rFonts w:cs="Times New Roman"/>
-        </w:rPr>
-        <w:t>ett specifikt mått på de undersökta variablerna</w:t>
-      </w:r>
-      <w:commentRangeEnd w:id="8"/>
-      <w:r>
-        <w:rPr>
-          <w:rStyle w:val="Kommentarsreferens"/>
-        </w:rPr>
-        <w:commentReference w:id="8"/>
       </w:r>
       <w:r>
         <w:rPr>
@@ -5970,7 +5902,7 @@
                     <pic:cNvPicPr/>
                   </pic:nvPicPr>
                   <pic:blipFill>
-                    <a:blip r:embed="rId13">
+                    <a:blip r:embed="rId12">
                       <a:extLst>
                         <a:ext uri="{28A0092B-C50C-407E-A947-70E740481C1C}">
                           <a14:useLocalDpi xmlns:a14="http://schemas.microsoft.com/office/drawing/2010/main" val="0"/>
@@ -6243,6 +6175,12 @@
         <w:rPr>
           <w:rFonts w:cs="Times New Roman"/>
         </w:rPr>
+        <w:t xml:space="preserve">strukturerad </w:t>
+      </w:r>
+      <w:r>
+        <w:rPr>
+          <w:rFonts w:cs="Times New Roman"/>
+        </w:rPr>
         <w:t xml:space="preserve">intervju bedömdes att vara den mest lämpade </w:t>
       </w:r>
       <w:r>
@@ -6269,6 +6207,14 @@
         </w:rPr>
         <w:t>.</w:t>
       </w:r>
+      <w:ins w:id="7" w:author="Olivia Imner" w:date="2019-02-20T14:23:00Z">
+        <w:r>
+          <w:rPr>
+            <w:rFonts w:cs="Times New Roman"/>
+          </w:rPr>
+          <w:t xml:space="preserve"> </w:t>
+        </w:r>
+      </w:ins>
       <w:r>
         <w:rPr>
           <w:rFonts w:cs="Times New Roman"/>
@@ -6656,7 +6602,11 @@
         <w:t xml:space="preserve">användes </w:t>
       </w:r>
       <w:r>
-        <w:t>för att sammanfatta de pedagogiska per</w:t>
+        <w:t xml:space="preserve">för att sammanfatta de pedagogiska </w:t>
+      </w:r>
+      <w:r>
+        <w:lastRenderedPageBreak/>
+        <w:t>per</w:t>
       </w:r>
       <w:r>
         <w:t>spektiven och modellerna</w:t>
@@ -6725,11 +6675,7 @@
         <w:t>väl</w:t>
       </w:r>
       <w:r>
-        <w:t xml:space="preserve"> </w:t>
-      </w:r>
-      <w:r>
-        <w:lastRenderedPageBreak/>
-        <w:t xml:space="preserve">anpassade för e-lärande. Därefter togs </w:t>
+        <w:t xml:space="preserve"> anpassade för e-lärande. Därefter togs </w:t>
       </w:r>
       <w:r>
         <w:t xml:space="preserve">det </w:t>
@@ -7039,9 +6985,6 @@
       </w:r>
       <w:r>
         <w:t xml:space="preserve">. </w:t>
-      </w:r>
-      <w:r>
-        <w:t xml:space="preserve"> </w:t>
       </w:r>
       <w:r>
         <w:t xml:space="preserve">Antalet frågor per modell och element </w:t>
@@ -7344,29 +7287,112 @@
           <w:rFonts w:eastAsia="Times New Roman" w:cs="Times New Roman"/>
           <w:lang w:eastAsia="sv-SE"/>
         </w:rPr>
-        <w:t xml:space="preserve">avslutades intervjun med en öppen fråga där respondenten hade möjligheten att bidra med ytterligare information angående riktlinjerna om de </w:t>
+        <w:t>avslutades intervjun med en öppen fråga där respondenten hade möjligheten att bidra med ytterligare information angående riktlinjerna om de kände att något saknades.</w:t>
       </w:r>
       <w:r>
         <w:rPr>
           <w:rFonts w:eastAsia="Times New Roman" w:cs="Times New Roman"/>
           <w:lang w:eastAsia="sv-SE"/>
         </w:rPr>
-        <w:lastRenderedPageBreak/>
-        <w:t>kände att något saknades.</w:t>
+        <w:t xml:space="preserve"> Ingen ytterligare information gavs av respondenten vid detta moment.</w:t>
       </w:r>
       <w:r>
         <w:rPr>
           <w:rFonts w:eastAsia="Times New Roman" w:cs="Times New Roman"/>
           <w:lang w:eastAsia="sv-SE"/>
         </w:rPr>
-        <w:t xml:space="preserve"> Ingen ytterligare information gavs av respondenten vid detta moment.</w:t>
+        <w:t xml:space="preserve"> </w:t>
       </w:r>
       <w:r>
         <w:rPr>
           <w:rFonts w:eastAsia="Times New Roman" w:cs="Times New Roman"/>
           <w:lang w:eastAsia="sv-SE"/>
         </w:rPr>
-        <w:t xml:space="preserve"> Respondenten gav sitt godkännande att använda sina intervjusvar i denna studie.</w:t>
+        <w:t xml:space="preserve">Studien följer </w:t>
+      </w:r>
+      <w:r>
+        <w:rPr>
+          <w:rFonts w:eastAsia="Times New Roman" w:cs="Times New Roman"/>
+          <w:lang w:eastAsia="sv-SE"/>
+        </w:rPr>
+        <w:t xml:space="preserve">Vetenskapsrådets </w:t>
+      </w:r>
+      <w:r>
+        <w:rPr>
+          <w:rFonts w:eastAsia="Times New Roman" w:cs="Times New Roman"/>
+          <w:lang w:eastAsia="sv-SE"/>
+        </w:rPr>
+        <w:t>forskningseti</w:t>
+      </w:r>
+      <w:r>
+        <w:rPr>
+          <w:rFonts w:eastAsia="Times New Roman" w:cs="Times New Roman"/>
+          <w:lang w:eastAsia="sv-SE"/>
+        </w:rPr>
+        <w:t>ska principer, dessa är</w:t>
+      </w:r>
+      <w:r>
+        <w:rPr>
+          <w:rFonts w:eastAsia="Times New Roman" w:cs="Times New Roman"/>
+          <w:lang w:eastAsia="sv-SE"/>
+        </w:rPr>
+        <w:t xml:space="preserve"> informationskravet, samtyckeskravet, konfidentielitetskravet, och nyttjandetkravet </w:t>
+      </w:r>
+      <w:r>
+        <w:fldChar w:fldCharType="begin"/>
+      </w:r>
+      <w:ins w:id="8" w:author="Olivia Imner" w:date="2019-02-20T14:36:00Z">
+        <w:r>
+          <w:instrText xml:space="preserve"> ADDIN ZOTERO_ITEM CSL_CITATION {"citationID":"Zcp5HUbP","properties":{"formattedCitation":"(Vetenskapsr\\uc0\\u229{}det, 2002)","plainCitation":"(Vetenskapsrådet, 2002)","noteIndex":0},"citationItems":[{"id":115,"uris":["http://zotero.org/users/local/QsygNxKM/items/5T46J6UT"],"uri":["http://zotero.org/users/local/QsygNxKM/items/5T46J6UT"],"itemData":{"id":115,"type":"book","title":"Forskningsetiska principer inom humanistisk-samhällsvetenskaplig forskning.","publisher":"Vetenskapsrådet","publisher-place":"Stockholm","source":"Open WorldCat","event-place":"Stockholm","ISBN":"978-91-7307-008-9","note":"OCLC: 186200984","language":"sv","author":[{"literal":"Vetenskapsrådet"}],"issued":{"date-parts":[["2002"]]}}}],"schema":"https://github.com/citation-style-language/schema/raw/master/csl-citation.json"} </w:instrText>
+        </w:r>
+      </w:ins>
+      <w:del w:id="9" w:author="Olivia Imner" w:date="2019-02-20T14:36:00Z">
+        <w:r>
+          <w:delInstrText xml:space="preserve"> ADDIN ZOTERO_ITEM CSL_CITATION {"citationID":"Zcp5HUbP","properties":{"formattedCitation":"\\uldash{(Vetenskapsr\\uc0\\u229{}det, 2002)}","plainCitation":"(Vetenskapsrådet, 2002)","noteIndex":0},"citationItems":[{"id":115,"uris":["http://zotero.org/users/local/QsygNxKM/items/5T46J6UT"],"uri":["http://zotero.org/users/local/QsygNxKM/items/5T46J6UT"],"itemData":{"id":115,"type":"book","title":"Forskningsetiska principer inom humanistisk-samhällsvetenskaplig forskning.","publisher":"Vetenskapsrådet","publisher-place":"Stockholm","source":"Open WorldCat","event-place":"Stockholm","ISBN":"978-91-7307-008-9","note":"OCLC: 186200984","language":"sv","author":[{"literal":"Vetenskapsrådet"}],"issued":{"date-parts":[["2002"]]}}}],"schema":"https://github.com/citation-style-language/schema/raw/master/csl-citation.json"} </w:delInstrText>
+        </w:r>
+      </w:del>
+      <w:r>
+        <w:fldChar w:fldCharType="separate"/>
+      </w:r>
+      <w:del w:id="10" w:author="Olivia Imner" w:date="2019-02-20T14:36:00Z">
+        <w:r>
+          <w:rPr>
+            <w:rFonts w:cs="Times New Roman"/>
+          </w:rPr>
+          <w:delText>(Vetenskapsrådet, 2002)</w:delText>
+        </w:r>
+      </w:del>
+      <w:ins w:id="11" w:author="Olivia Imner" w:date="2019-02-20T14:36:00Z">
+        <w:r>
+          <w:rPr>
+            <w:rFonts w:cs="Times New Roman"/>
+            <w:szCs w:val="24"/>
+            <w:rPrChange w:id="12" w:author="Olivia Imner" w:date="2019-02-20T14:36:00Z">
+              <w:rPr>
+                <w:sz w:val="24"/>
+                <w:szCs w:val="24"/>
+              </w:rPr>
+            </w:rPrChange>
+          </w:rPr>
+          <w:t>(Vetenskapsrådet, 2002)</w:t>
+        </w:r>
+      </w:ins>
+      <w:r>
+        <w:fldChar w:fldCharType="end"/>
+      </w:r>
+      <w:r>
+        <w:rPr>
+          <w:rFonts w:eastAsia="Times New Roman" w:cs="Times New Roman"/>
+          <w:lang w:eastAsia="sv-SE"/>
+        </w:rPr>
+        <w:t xml:space="preserve">. </w:t>
+      </w:r>
+      <w:r>
+        <w:rPr>
+          <w:rFonts w:eastAsia="Times New Roman" w:cs="Times New Roman"/>
+          <w:lang w:eastAsia="sv-SE"/>
+        </w:rPr>
+        <w:t>Respondenten gav sitt godkännande att använda sina intervjusvar i denna studie.</w:t>
       </w:r>
     </w:p>
     <w:p>
@@ -7391,8 +7417,8 @@
           <w:szCs w:val="24"/>
         </w:rPr>
       </w:pPr>
-      <w:bookmarkStart w:id="9" w:name="_Toc391456183"/>
-      <w:bookmarkStart w:id="10" w:name="_Toc401327939"/>
+      <w:bookmarkStart w:id="13" w:name="_Toc391456183"/>
+      <w:bookmarkStart w:id="14" w:name="_Toc401327939"/>
       <w:r>
         <w:rPr>
           <w:rFonts w:cs="Times New Roman"/>
@@ -7402,8 +7428,8 @@
         </w:rPr>
         <w:t>Utvärdering</w:t>
       </w:r>
-      <w:bookmarkEnd w:id="9"/>
-      <w:bookmarkEnd w:id="10"/>
+      <w:bookmarkEnd w:id="13"/>
+      <w:bookmarkEnd w:id="14"/>
       <w:r>
         <w:rPr>
           <w:rFonts w:cs="Times New Roman"/>
@@ -8243,13 +8269,13 @@
       <w:pPr>
         <w:pStyle w:val="Heading11"/>
       </w:pPr>
-      <w:bookmarkStart w:id="11" w:name="_Toc391456184"/>
-      <w:bookmarkStart w:id="12" w:name="_Toc401327940"/>
-      <w:bookmarkEnd w:id="11"/>
+      <w:bookmarkStart w:id="15" w:name="_Toc391456184"/>
+      <w:bookmarkStart w:id="16" w:name="_Toc401327940"/>
+      <w:bookmarkEnd w:id="15"/>
       <w:r>
         <w:t>Resultat</w:t>
       </w:r>
-      <w:bookmarkEnd w:id="12"/>
+      <w:bookmarkEnd w:id="16"/>
     </w:p>
     <w:p>
       <w:pPr>
@@ -8288,6 +8314,7 @@
         <w:jc w:val="both"/>
       </w:pPr>
       <w:r>
+        <w:lastRenderedPageBreak/>
         <w:t>För att kunna svara på vilket pedagogiskt perspektiv</w:t>
       </w:r>
       <w:r>
@@ -8381,11 +8408,7 @@
         <w:t xml:space="preserve"> delas in i faser och element för </w:t>
       </w:r>
       <w:r>
-        <w:t xml:space="preserve">att kartlägga hur </w:t>
-      </w:r>
-      <w:r>
-        <w:lastRenderedPageBreak/>
-        <w:t>lärandet ska</w:t>
+        <w:t>att kartlägga hur lärandet ska</w:t>
       </w:r>
       <w:r>
         <w:t xml:space="preserve"> utföras från grundperspektivet, </w:t>
@@ -8511,7 +8534,15 @@
         <w:t>,</w:t>
       </w:r>
       <w:r>
-        <w:t xml:space="preserve"> med ett medelvärde på 4,5 poäng, jämfört med ATM (medelpoäng = 3) och KLM (medelpoäng = 4) (Figur </w:t>
+        <w:t xml:space="preserve"> med ett medelvärde på 4,5 poäng, jämfört med ATM (medelpoäng = 3</w:t>
+      </w:r>
+      <w:ins w:id="17" w:author="Olivia Imner" w:date="2019-02-21T13:05:00Z">
+        <w:r>
+          <w:t>,5</w:t>
+        </w:r>
+      </w:ins>
+      <w:r>
+        <w:t xml:space="preserve">) och KLM (medelpoäng = 4) (Figur </w:t>
       </w:r>
       <w:r>
         <w:t>2</w:t>
@@ -8728,7 +8759,6 @@
           <w:sz w:val="18"/>
           <w:szCs w:val="18"/>
         </w:rPr>
-        <w:lastRenderedPageBreak/>
         <w:drawing>
           <wp:inline distT="0" distB="0" distL="0" distR="0" wp14:anchorId="2F3806C5" wp14:editId="648758C4">
             <wp:extent cx="5760719" cy="3316798"/>
@@ -8745,7 +8775,7 @@
                     <pic:cNvPicPr/>
                   </pic:nvPicPr>
                   <pic:blipFill>
-                    <a:blip r:embed="rId14">
+                    <a:blip r:embed="rId13">
                       <a:extLst>
                         <a:ext uri="{28A0092B-C50C-407E-A947-70E740481C1C}">
                           <a14:useLocalDpi xmlns:a14="http://schemas.microsoft.com/office/drawing/2010/main" val="0"/>
@@ -9257,7 +9287,6 @@
         <w:jc w:val="both"/>
       </w:pPr>
       <w:r>
-        <w:lastRenderedPageBreak/>
         <w:t xml:space="preserve">För att få en djupare </w:t>
       </w:r>
       <w:r>
@@ -9783,7 +9812,6 @@
           <w:noProof/>
           <w:lang w:eastAsia="sv-SE"/>
         </w:rPr>
-        <w:lastRenderedPageBreak/>
         <w:drawing>
           <wp:inline distT="0" distB="0" distL="0" distR="0" wp14:anchorId="21C454E6" wp14:editId="69C74DDC">
             <wp:extent cx="5726606" cy="3308889"/>
@@ -9802,7 +9830,7 @@
                     </pic:cNvPicPr>
                   </pic:nvPicPr>
                   <pic:blipFill rotWithShape="1">
-                    <a:blip r:embed="rId15">
+                    <a:blip r:embed="rId14">
                       <a:extLst>
                         <a:ext uri="{28A0092B-C50C-407E-A947-70E740481C1C}">
                           <a14:useLocalDpi xmlns:a14="http://schemas.microsoft.com/office/drawing/2010/main" val="0"/>
@@ -10484,8 +10512,8 @@
       <w:r>
         <w:t>.</w:t>
       </w:r>
-      <w:bookmarkStart w:id="13" w:name="_Toc489811950"/>
-      <w:bookmarkStart w:id="14" w:name="_Ref489810823"/>
+      <w:bookmarkStart w:id="18" w:name="_Toc489811950"/>
+      <w:bookmarkStart w:id="19" w:name="_Ref489810823"/>
     </w:p>
     <w:p>
       <w:pPr>
@@ -10517,7 +10545,7 @@
                     </pic:cNvPicPr>
                   </pic:nvPicPr>
                   <pic:blipFill>
-                    <a:blip r:embed="rId16"/>
+                    <a:blip r:embed="rId15"/>
                     <a:stretch>
                       <a:fillRect/>
                     </a:stretch>
@@ -10660,8 +10688,8 @@
       <w:r>
         <w:t xml:space="preserve"> </w:t>
       </w:r>
-      <w:bookmarkEnd w:id="13"/>
-      <w:bookmarkEnd w:id="14"/>
+      <w:bookmarkEnd w:id="18"/>
+      <w:bookmarkEnd w:id="19"/>
       <w:r>
         <w:t>Punkterna representerar p</w:t>
       </w:r>
@@ -10706,13 +10734,13 @@
       <w:pPr>
         <w:pStyle w:val="Heading11"/>
       </w:pPr>
-      <w:bookmarkStart w:id="15" w:name="_Toc391456185"/>
-      <w:bookmarkStart w:id="16" w:name="_Toc401327941"/>
-      <w:bookmarkEnd w:id="15"/>
+      <w:bookmarkStart w:id="20" w:name="_Toc391456185"/>
+      <w:bookmarkStart w:id="21" w:name="_Toc401327941"/>
+      <w:bookmarkEnd w:id="20"/>
       <w:r>
         <w:t>Diskussion</w:t>
       </w:r>
-      <w:bookmarkEnd w:id="16"/>
+      <w:bookmarkEnd w:id="21"/>
     </w:p>
     <w:p>
       <w:pPr>
@@ -11369,11 +11397,7 @@
         <w:t xml:space="preserve"> modeller från de </w:t>
       </w:r>
       <w:r>
-        <w:t xml:space="preserve">två perspektiven och bedöma </w:t>
-      </w:r>
-      <w:r>
-        <w:lastRenderedPageBreak/>
-        <w:t>de</w:t>
+        <w:t>två perspektiven och bedöma de</w:t>
       </w:r>
       <w:r>
         <w:t xml:space="preserve"> kompletterande modellerna </w:t>
@@ -12420,11 +12444,11 @@
       <w:pPr>
         <w:pStyle w:val="Heading11"/>
       </w:pPr>
-      <w:bookmarkStart w:id="17" w:name="_Toc401327942"/>
+      <w:bookmarkStart w:id="22" w:name="_Toc401327942"/>
       <w:r>
         <w:t>Tack</w:t>
       </w:r>
-      <w:bookmarkEnd w:id="17"/>
+      <w:bookmarkEnd w:id="22"/>
     </w:p>
     <w:p>
       <w:pPr>
@@ -12487,14 +12511,13 @@
       <w:pPr>
         <w:pStyle w:val="Heading11"/>
       </w:pPr>
-      <w:bookmarkStart w:id="18" w:name="_Toc391456186"/>
-      <w:bookmarkStart w:id="19" w:name="_Toc401327943"/>
-      <w:bookmarkEnd w:id="18"/>
-      <w:r>
-        <w:lastRenderedPageBreak/>
+      <w:bookmarkStart w:id="23" w:name="_Toc391456186"/>
+      <w:bookmarkStart w:id="24" w:name="_Toc401327943"/>
+      <w:bookmarkEnd w:id="23"/>
+      <w:r>
         <w:t>Referenser</w:t>
       </w:r>
-      <w:bookmarkEnd w:id="19"/>
+      <w:bookmarkEnd w:id="24"/>
     </w:p>
     <w:p>
       <w:pPr>
@@ -12503,6 +12526,7 @@
         <w:autoSpaceDN w:val="0"/>
         <w:adjustRightInd w:val="0"/>
         <w:rPr>
+          <w:ins w:id="25" w:author="Olivia Imner" w:date="2019-02-21T13:17:00Z"/>
           <w:rFonts w:cs="Times New Roman"/>
           <w:szCs w:val="24"/>
         </w:rPr>
@@ -12521,23 +12545,48 @@
           <w:rFonts w:cs="Times New Roman"/>
           <w:szCs w:val="24"/>
         </w:rPr>
-        <w:t xml:space="preserve">Businessreflex. (2016, December 2). E-learning – mer lärande på effektivare sätt? </w:t>
-      </w:r>
-      <w:r>
-        <w:rPr>
-          <w:rFonts w:cs="Times New Roman"/>
-          <w:szCs w:val="24"/>
-          <w:lang w:val="en-GB"/>
-        </w:rPr>
-        <w:t xml:space="preserve">Retrieved </w:t>
-      </w:r>
-      <w:r>
-        <w:rPr>
-          <w:rFonts w:cs="Times New Roman"/>
-          <w:szCs w:val="24"/>
-        </w:rPr>
-        <w:t>August 31, 2018, from goo.gl/SbUuNe</w:t>
-      </w:r>
+        <w:t xml:space="preserve">Businessreflex. (2016, </w:t>
+      </w:r>
+      <w:proofErr w:type="gramStart"/>
+      <w:r>
+        <w:rPr>
+          <w:rFonts w:cs="Times New Roman"/>
+          <w:szCs w:val="24"/>
+        </w:rPr>
+        <w:t>December</w:t>
+      </w:r>
+      <w:proofErr w:type="gramEnd"/>
+      <w:r>
+        <w:rPr>
+          <w:rFonts w:cs="Times New Roman"/>
+          <w:szCs w:val="24"/>
+        </w:rPr>
+        <w:t xml:space="preserve"> 2). E-learning – mer lärande på effektivare sätt? </w:t>
+      </w:r>
+      <w:r>
+        <w:rPr>
+          <w:rFonts w:cs="Times New Roman"/>
+          <w:szCs w:val="24"/>
+          <w:lang w:val="en-US"/>
+        </w:rPr>
+        <w:t>Retrieved August</w:t>
+      </w:r>
+      <w:r>
+        <w:rPr>
+          <w:rFonts w:cs="Times New Roman"/>
+          <w:szCs w:val="24"/>
+        </w:rPr>
+        <w:t xml:space="preserve"> 31, 2018, from goo.gl/</w:t>
+      </w:r>
+      <w:proofErr w:type="spellStart"/>
+      <w:r>
+        <w:rPr>
+          <w:rFonts w:cs="Times New Roman"/>
+          <w:szCs w:val="24"/>
+        </w:rPr>
+        <w:t>SbUuNe</w:t>
+      </w:r>
+      <w:proofErr w:type="spellEnd"/>
     </w:p>
     <w:p>
       <w:pPr>
@@ -12558,31 +12607,65 @@
         <w:autoSpaceDN w:val="0"/>
         <w:adjustRightInd w:val="0"/>
         <w:rPr>
-          <w:rFonts w:cs="Times New Roman"/>
-          <w:szCs w:val="24"/>
-        </w:rPr>
-      </w:pPr>
-      <w:r>
-        <w:rPr>
-          <w:rFonts w:cs="Times New Roman"/>
-          <w:szCs w:val="24"/>
-        </w:rPr>
-        <w:t xml:space="preserve">Carlberg, N. (2017, March 5). Branschanalys e-learning Sverige 2015. </w:t>
-      </w:r>
-      <w:r>
-        <w:rPr>
-          <w:rFonts w:cs="Times New Roman"/>
-          <w:szCs w:val="24"/>
-          <w:lang w:val="en-GB"/>
-        </w:rPr>
-        <w:t xml:space="preserve">Retrieved October </w:t>
-      </w:r>
-      <w:r>
-        <w:rPr>
-          <w:rFonts w:cs="Times New Roman"/>
-          <w:szCs w:val="24"/>
-        </w:rPr>
-        <w:t>7, 2018, from goo.gl/ZU9VLM</w:t>
+          <w:ins w:id="26" w:author="Olivia Imner" w:date="2019-02-21T13:16:00Z"/>
+          <w:rFonts w:cs="Times New Roman"/>
+          <w:szCs w:val="24"/>
+        </w:rPr>
+      </w:pPr>
+      <w:r>
+        <w:rPr>
+          <w:rFonts w:cs="Times New Roman"/>
+          <w:szCs w:val="24"/>
+        </w:rPr>
+        <w:t xml:space="preserve">Carlberg, N. (2017, </w:t>
+      </w:r>
+      <w:proofErr w:type="spellStart"/>
+      <w:r>
+        <w:rPr>
+          <w:rFonts w:cs="Times New Roman"/>
+          <w:szCs w:val="24"/>
+        </w:rPr>
+        <w:t>March</w:t>
+      </w:r>
+      <w:proofErr w:type="spellEnd"/>
+      <w:r>
+        <w:rPr>
+          <w:rFonts w:cs="Times New Roman"/>
+          <w:szCs w:val="24"/>
+        </w:rPr>
+        <w:t xml:space="preserve"> 5). Branschanalys e-learning Sverige 2015. </w:t>
+      </w:r>
+      <w:proofErr w:type="spellStart"/>
+      <w:r>
+        <w:rPr>
+          <w:rFonts w:cs="Times New Roman"/>
+          <w:szCs w:val="24"/>
+        </w:rPr>
+        <w:t>Retrieved</w:t>
+      </w:r>
+      <w:proofErr w:type="spellEnd"/>
+      <w:r>
+        <w:rPr>
+          <w:rFonts w:cs="Times New Roman"/>
+          <w:szCs w:val="24"/>
+        </w:rPr>
+        <w:t xml:space="preserve"> </w:t>
+      </w:r>
+      <w:proofErr w:type="spellStart"/>
+      <w:r>
+        <w:rPr>
+          <w:rFonts w:cs="Times New Roman"/>
+          <w:szCs w:val="24"/>
+        </w:rPr>
+        <w:t>October</w:t>
+      </w:r>
+      <w:proofErr w:type="spellEnd"/>
+      <w:r>
+        <w:rPr>
+          <w:rFonts w:cs="Times New Roman"/>
+          <w:szCs w:val="24"/>
+        </w:rPr>
+        <w:t xml:space="preserve"> 7, 2018, from goo.gl/ZU9VLM</w:t>
       </w:r>
     </w:p>
     <w:p>
@@ -12604,6 +12687,7 @@
         <w:autoSpaceDN w:val="0"/>
         <w:adjustRightInd w:val="0"/>
         <w:rPr>
+          <w:ins w:id="27" w:author="Olivia Imner" w:date="2019-02-21T13:16:00Z"/>
           <w:rFonts w:cs="Times New Roman"/>
           <w:szCs w:val="24"/>
         </w:rPr>
@@ -12622,7 +12706,87 @@
           <w:iCs/>
           <w:szCs w:val="24"/>
         </w:rPr>
-        <w:t>Scenario-based e-Learning: Evidence-Based Guidelines for Online Workforce Learning</w:t>
+        <w:t>Scenario-</w:t>
+      </w:r>
+      <w:proofErr w:type="spellStart"/>
+      <w:r>
+        <w:rPr>
+          <w:rFonts w:cs="Times New Roman"/>
+          <w:i/>
+          <w:iCs/>
+          <w:szCs w:val="24"/>
+        </w:rPr>
+        <w:t>based</w:t>
+      </w:r>
+      <w:proofErr w:type="spellEnd"/>
+      <w:r>
+        <w:rPr>
+          <w:rFonts w:cs="Times New Roman"/>
+          <w:i/>
+          <w:iCs/>
+          <w:szCs w:val="24"/>
+        </w:rPr>
+        <w:t xml:space="preserve"> e-Learning: </w:t>
+      </w:r>
+      <w:proofErr w:type="spellStart"/>
+      <w:r>
+        <w:rPr>
+          <w:rFonts w:cs="Times New Roman"/>
+          <w:i/>
+          <w:iCs/>
+          <w:szCs w:val="24"/>
+        </w:rPr>
+        <w:t>Evidence-Based</w:t>
+      </w:r>
+      <w:proofErr w:type="spellEnd"/>
+      <w:r>
+        <w:rPr>
+          <w:rFonts w:cs="Times New Roman"/>
+          <w:i/>
+          <w:iCs/>
+          <w:szCs w:val="24"/>
+        </w:rPr>
+        <w:t xml:space="preserve"> </w:t>
+      </w:r>
+      <w:proofErr w:type="spellStart"/>
+      <w:r>
+        <w:rPr>
+          <w:rFonts w:cs="Times New Roman"/>
+          <w:i/>
+          <w:iCs/>
+          <w:szCs w:val="24"/>
+        </w:rPr>
+        <w:t>Guidelines</w:t>
+      </w:r>
+      <w:proofErr w:type="spellEnd"/>
+      <w:r>
+        <w:rPr>
+          <w:rFonts w:cs="Times New Roman"/>
+          <w:i/>
+          <w:iCs/>
+          <w:szCs w:val="24"/>
+        </w:rPr>
+        <w:t xml:space="preserve"> for Online </w:t>
+      </w:r>
+      <w:proofErr w:type="spellStart"/>
+      <w:r>
+        <w:rPr>
+          <w:rFonts w:cs="Times New Roman"/>
+          <w:i/>
+          <w:iCs/>
+          <w:szCs w:val="24"/>
+        </w:rPr>
+        <w:t>Workforce</w:t>
+      </w:r>
+      <w:proofErr w:type="spellEnd"/>
+      <w:r>
+        <w:rPr>
+          <w:rFonts w:cs="Times New Roman"/>
+          <w:i/>
+          <w:iCs/>
+          <w:szCs w:val="24"/>
+        </w:rPr>
+        <w:t xml:space="preserve"> Learning</w:t>
       </w:r>
       <w:r>
         <w:rPr>
@@ -12651,17 +12815,115 @@
         <w:autoSpaceDN w:val="0"/>
         <w:adjustRightInd w:val="0"/>
         <w:rPr>
-          <w:rFonts w:cs="Times New Roman"/>
-          <w:szCs w:val="24"/>
-        </w:rPr>
-      </w:pPr>
-      <w:r>
-        <w:rPr>
-          <w:rFonts w:cs="Times New Roman"/>
-          <w:szCs w:val="24"/>
-        </w:rPr>
-        <w:t xml:space="preserve">Conole, G., Dyke, M., Oliver, M., &amp; Seale, J. (2004). Mapping pedagogy and tools for effective learning design. </w:t>
-      </w:r>
+          <w:ins w:id="28" w:author="Olivia Imner" w:date="2019-02-21T13:16:00Z"/>
+          <w:rFonts w:cs="Times New Roman"/>
+          <w:szCs w:val="24"/>
+        </w:rPr>
+      </w:pPr>
+      <w:r>
+        <w:rPr>
+          <w:rFonts w:cs="Times New Roman"/>
+          <w:szCs w:val="24"/>
+        </w:rPr>
+        <w:t xml:space="preserve">Conole, G., </w:t>
+      </w:r>
+      <w:proofErr w:type="spellStart"/>
+      <w:r>
+        <w:rPr>
+          <w:rFonts w:cs="Times New Roman"/>
+          <w:szCs w:val="24"/>
+        </w:rPr>
+        <w:t>Dyke</w:t>
+      </w:r>
+      <w:proofErr w:type="spellEnd"/>
+      <w:r>
+        <w:rPr>
+          <w:rFonts w:cs="Times New Roman"/>
+          <w:szCs w:val="24"/>
+        </w:rPr>
+        <w:t xml:space="preserve">, M., Oliver, M., &amp; </w:t>
+      </w:r>
+      <w:proofErr w:type="spellStart"/>
+      <w:r>
+        <w:rPr>
+          <w:rFonts w:cs="Times New Roman"/>
+          <w:szCs w:val="24"/>
+        </w:rPr>
+        <w:t>Seale</w:t>
+      </w:r>
+      <w:proofErr w:type="spellEnd"/>
+      <w:r>
+        <w:rPr>
+          <w:rFonts w:cs="Times New Roman"/>
+          <w:szCs w:val="24"/>
+        </w:rPr>
+        <w:t xml:space="preserve">, J. (2004). </w:t>
+      </w:r>
+      <w:proofErr w:type="spellStart"/>
+      <w:r>
+        <w:rPr>
+          <w:rFonts w:cs="Times New Roman"/>
+          <w:szCs w:val="24"/>
+        </w:rPr>
+        <w:t>Mapping</w:t>
+      </w:r>
+      <w:proofErr w:type="spellEnd"/>
+      <w:r>
+        <w:rPr>
+          <w:rFonts w:cs="Times New Roman"/>
+          <w:szCs w:val="24"/>
+        </w:rPr>
+        <w:t xml:space="preserve"> </w:t>
+      </w:r>
+      <w:proofErr w:type="spellStart"/>
+      <w:r>
+        <w:rPr>
+          <w:rFonts w:cs="Times New Roman"/>
+          <w:szCs w:val="24"/>
+        </w:rPr>
+        <w:t>pedagogy</w:t>
+      </w:r>
+      <w:proofErr w:type="spellEnd"/>
+      <w:r>
+        <w:rPr>
+          <w:rFonts w:cs="Times New Roman"/>
+          <w:szCs w:val="24"/>
+        </w:rPr>
+        <w:t xml:space="preserve"> and </w:t>
+      </w:r>
+      <w:proofErr w:type="spellStart"/>
+      <w:r>
+        <w:rPr>
+          <w:rFonts w:cs="Times New Roman"/>
+          <w:szCs w:val="24"/>
+        </w:rPr>
+        <w:t>tools</w:t>
+      </w:r>
+      <w:proofErr w:type="spellEnd"/>
+      <w:r>
+        <w:rPr>
+          <w:rFonts w:cs="Times New Roman"/>
+          <w:szCs w:val="24"/>
+        </w:rPr>
+        <w:t xml:space="preserve"> for </w:t>
+      </w:r>
+      <w:proofErr w:type="spellStart"/>
+      <w:r>
+        <w:rPr>
+          <w:rFonts w:cs="Times New Roman"/>
+          <w:szCs w:val="24"/>
+        </w:rPr>
+        <w:t>effective</w:t>
+      </w:r>
+      <w:proofErr w:type="spellEnd"/>
+      <w:r>
+        <w:rPr>
+          <w:rFonts w:cs="Times New Roman"/>
+          <w:szCs w:val="24"/>
+        </w:rPr>
+        <w:t xml:space="preserve"> learning design. </w:t>
+      </w:r>
+      <w:proofErr w:type="spellStart"/>
       <w:r>
         <w:rPr>
           <w:rFonts w:cs="Times New Roman"/>
@@ -12669,15 +12931,9 @@
           <w:iCs/>
           <w:szCs w:val="24"/>
         </w:rPr>
-        <w:t>Computers &amp; Education</w:t>
-      </w:r>
-      <w:r>
-        <w:rPr>
-          <w:rFonts w:cs="Times New Roman"/>
-          <w:szCs w:val="24"/>
-        </w:rPr>
-        <w:t xml:space="preserve">, </w:t>
-      </w:r>
+        <w:t>Computers</w:t>
+      </w:r>
+      <w:proofErr w:type="spellEnd"/>
       <w:r>
         <w:rPr>
           <w:rFonts w:cs="Times New Roman"/>
@@ -12685,6 +12941,33 @@
           <w:iCs/>
           <w:szCs w:val="24"/>
         </w:rPr>
+        <w:t xml:space="preserve"> &amp; </w:t>
+      </w:r>
+      <w:proofErr w:type="spellStart"/>
+      <w:r>
+        <w:rPr>
+          <w:rFonts w:cs="Times New Roman"/>
+          <w:i/>
+          <w:iCs/>
+          <w:szCs w:val="24"/>
+        </w:rPr>
+        <w:t>Education</w:t>
+      </w:r>
+      <w:proofErr w:type="spellEnd"/>
+      <w:r>
+        <w:rPr>
+          <w:rFonts w:cs="Times New Roman"/>
+          <w:szCs w:val="24"/>
+        </w:rPr>
+        <w:t xml:space="preserve">, </w:t>
+      </w:r>
+      <w:r>
+        <w:rPr>
+          <w:rFonts w:cs="Times New Roman"/>
+          <w:i/>
+          <w:iCs/>
+          <w:szCs w:val="24"/>
+        </w:rPr>
         <w:t>43</w:t>
       </w:r>
       <w:r>
@@ -12692,7 +12975,23 @@
           <w:rFonts w:cs="Times New Roman"/>
           <w:szCs w:val="24"/>
         </w:rPr>
-        <w:t>(1–2), 17–33. https://doi.org/10.1016/j.compedu.2003.12.018</w:t>
+        <w:t>(1–2), 17–33. https</w:t>
+      </w:r>
+      <w:proofErr w:type="gramStart"/>
+      <w:r>
+        <w:rPr>
+          <w:rFonts w:cs="Times New Roman"/>
+          <w:szCs w:val="24"/>
+        </w:rPr>
+        <w:t>://</w:t>
+      </w:r>
+      <w:proofErr w:type="gramEnd"/>
+      <w:r>
+        <w:rPr>
+          <w:rFonts w:cs="Times New Roman"/>
+          <w:szCs w:val="24"/>
+        </w:rPr>
+        <w:t>doi.org/10.1016/j.compedu.2003.12.018</w:t>
       </w:r>
     </w:p>
     <w:p>
@@ -12714,16 +13013,33 @@
         <w:autoSpaceDN w:val="0"/>
         <w:adjustRightInd w:val="0"/>
         <w:rPr>
-          <w:rFonts w:cs="Times New Roman"/>
-          <w:szCs w:val="24"/>
-        </w:rPr>
-      </w:pPr>
-      <w:r>
-        <w:rPr>
-          <w:rFonts w:cs="Times New Roman"/>
-          <w:szCs w:val="24"/>
-        </w:rPr>
-        <w:t xml:space="preserve">Conole, Gráinne. (2010). </w:t>
+          <w:ins w:id="29" w:author="Olivia Imner" w:date="2019-02-21T13:16:00Z"/>
+          <w:rFonts w:cs="Times New Roman"/>
+          <w:szCs w:val="24"/>
+        </w:rPr>
+      </w:pPr>
+      <w:r>
+        <w:rPr>
+          <w:rFonts w:cs="Times New Roman"/>
+          <w:szCs w:val="24"/>
+        </w:rPr>
+        <w:t xml:space="preserve">Conole, </w:t>
+      </w:r>
+      <w:proofErr w:type="spellStart"/>
+      <w:r>
+        <w:rPr>
+          <w:rFonts w:cs="Times New Roman"/>
+          <w:szCs w:val="24"/>
+        </w:rPr>
+        <w:t>Gráinne</w:t>
+      </w:r>
+      <w:proofErr w:type="spellEnd"/>
+      <w:r>
+        <w:rPr>
+          <w:rFonts w:cs="Times New Roman"/>
+          <w:szCs w:val="24"/>
+        </w:rPr>
+        <w:t xml:space="preserve">. (2010). </w:t>
       </w:r>
       <w:r>
         <w:rPr>
@@ -12732,14 +13048,146 @@
           <w:iCs/>
           <w:szCs w:val="24"/>
         </w:rPr>
-        <w:t>Review of Pedagogical Models and their use in e-learning</w:t>
-      </w:r>
-      <w:r>
-        <w:rPr>
-          <w:rFonts w:cs="Times New Roman"/>
-          <w:szCs w:val="24"/>
-        </w:rPr>
-        <w:t>. Milton Keynes: Open University. Retrieved from goo.gl/AfBK7R</w:t>
+        <w:t xml:space="preserve">Review </w:t>
+      </w:r>
+      <w:proofErr w:type="spellStart"/>
+      <w:r>
+        <w:rPr>
+          <w:rFonts w:cs="Times New Roman"/>
+          <w:i/>
+          <w:iCs/>
+          <w:szCs w:val="24"/>
+        </w:rPr>
+        <w:t>of</w:t>
+      </w:r>
+      <w:proofErr w:type="spellEnd"/>
+      <w:r>
+        <w:rPr>
+          <w:rFonts w:cs="Times New Roman"/>
+          <w:i/>
+          <w:iCs/>
+          <w:szCs w:val="24"/>
+        </w:rPr>
+        <w:t xml:space="preserve"> </w:t>
+      </w:r>
+      <w:proofErr w:type="spellStart"/>
+      <w:r>
+        <w:rPr>
+          <w:rFonts w:cs="Times New Roman"/>
+          <w:i/>
+          <w:iCs/>
+          <w:szCs w:val="24"/>
+        </w:rPr>
+        <w:t>Pedagogical</w:t>
+      </w:r>
+      <w:proofErr w:type="spellEnd"/>
+      <w:r>
+        <w:rPr>
+          <w:rFonts w:cs="Times New Roman"/>
+          <w:i/>
+          <w:iCs/>
+          <w:szCs w:val="24"/>
+        </w:rPr>
+        <w:t xml:space="preserve"> </w:t>
+      </w:r>
+      <w:proofErr w:type="spellStart"/>
+      <w:r>
+        <w:rPr>
+          <w:rFonts w:cs="Times New Roman"/>
+          <w:i/>
+          <w:iCs/>
+          <w:szCs w:val="24"/>
+        </w:rPr>
+        <w:t>Models</w:t>
+      </w:r>
+      <w:proofErr w:type="spellEnd"/>
+      <w:r>
+        <w:rPr>
+          <w:rFonts w:cs="Times New Roman"/>
+          <w:i/>
+          <w:iCs/>
+          <w:szCs w:val="24"/>
+        </w:rPr>
+        <w:t xml:space="preserve"> and </w:t>
+      </w:r>
+      <w:proofErr w:type="spellStart"/>
+      <w:r>
+        <w:rPr>
+          <w:rFonts w:cs="Times New Roman"/>
+          <w:i/>
+          <w:iCs/>
+          <w:szCs w:val="24"/>
+        </w:rPr>
+        <w:t>their</w:t>
+      </w:r>
+      <w:proofErr w:type="spellEnd"/>
+      <w:r>
+        <w:rPr>
+          <w:rFonts w:cs="Times New Roman"/>
+          <w:i/>
+          <w:iCs/>
+          <w:szCs w:val="24"/>
+        </w:rPr>
+        <w:t xml:space="preserve"> </w:t>
+      </w:r>
+      <w:proofErr w:type="spellStart"/>
+      <w:r>
+        <w:rPr>
+          <w:rFonts w:cs="Times New Roman"/>
+          <w:i/>
+          <w:iCs/>
+          <w:szCs w:val="24"/>
+        </w:rPr>
+        <w:t>use</w:t>
+      </w:r>
+      <w:proofErr w:type="spellEnd"/>
+      <w:r>
+        <w:rPr>
+          <w:rFonts w:cs="Times New Roman"/>
+          <w:i/>
+          <w:iCs/>
+          <w:szCs w:val="24"/>
+        </w:rPr>
+        <w:t xml:space="preserve"> in e-learning</w:t>
+      </w:r>
+      <w:r>
+        <w:rPr>
+          <w:rFonts w:cs="Times New Roman"/>
+          <w:szCs w:val="24"/>
+        </w:rPr>
+        <w:t xml:space="preserve">. Milton Keynes: </w:t>
+      </w:r>
+      <w:proofErr w:type="spellStart"/>
+      <w:r>
+        <w:rPr>
+          <w:rFonts w:cs="Times New Roman"/>
+          <w:szCs w:val="24"/>
+        </w:rPr>
+        <w:t>Open</w:t>
+      </w:r>
+      <w:proofErr w:type="spellEnd"/>
+      <w:r>
+        <w:rPr>
+          <w:rFonts w:cs="Times New Roman"/>
+          <w:szCs w:val="24"/>
+        </w:rPr>
+        <w:t xml:space="preserve"> University. </w:t>
+      </w:r>
+      <w:proofErr w:type="spellStart"/>
+      <w:r>
+        <w:rPr>
+          <w:rFonts w:cs="Times New Roman"/>
+          <w:szCs w:val="24"/>
+        </w:rPr>
+        <w:t>Retrieved</w:t>
+      </w:r>
+      <w:proofErr w:type="spellEnd"/>
+      <w:r>
+        <w:rPr>
+          <w:rFonts w:cs="Times New Roman"/>
+          <w:szCs w:val="24"/>
+        </w:rPr>
+        <w:t xml:space="preserve"> from goo.gl/AfBK7R</w:t>
       </w:r>
     </w:p>
     <w:p>
@@ -12761,17 +13209,83 @@
         <w:autoSpaceDN w:val="0"/>
         <w:adjustRightInd w:val="0"/>
         <w:rPr>
-          <w:rFonts w:cs="Times New Roman"/>
-          <w:szCs w:val="24"/>
-        </w:rPr>
-      </w:pPr>
-      <w:r>
-        <w:rPr>
-          <w:rFonts w:cs="Times New Roman"/>
-          <w:szCs w:val="24"/>
-        </w:rPr>
-        <w:t xml:space="preserve">Dabbagh, N. (2005). Pedagogical models for E-Learning: A theory-based design framework. In </w:t>
-      </w:r>
+          <w:ins w:id="30" w:author="Olivia Imner" w:date="2019-02-21T13:16:00Z"/>
+          <w:rFonts w:cs="Times New Roman"/>
+          <w:szCs w:val="24"/>
+        </w:rPr>
+      </w:pPr>
+      <w:r>
+        <w:rPr>
+          <w:rFonts w:cs="Times New Roman"/>
+          <w:szCs w:val="24"/>
+        </w:rPr>
+        <w:t xml:space="preserve">Dabbagh, N. (2005). </w:t>
+      </w:r>
+      <w:proofErr w:type="spellStart"/>
+      <w:r>
+        <w:rPr>
+          <w:rFonts w:cs="Times New Roman"/>
+          <w:szCs w:val="24"/>
+        </w:rPr>
+        <w:t>Pedagogical</w:t>
+      </w:r>
+      <w:proofErr w:type="spellEnd"/>
+      <w:r>
+        <w:rPr>
+          <w:rFonts w:cs="Times New Roman"/>
+          <w:szCs w:val="24"/>
+        </w:rPr>
+        <w:t xml:space="preserve"> </w:t>
+      </w:r>
+      <w:proofErr w:type="spellStart"/>
+      <w:r>
+        <w:rPr>
+          <w:rFonts w:cs="Times New Roman"/>
+          <w:szCs w:val="24"/>
+        </w:rPr>
+        <w:t>models</w:t>
+      </w:r>
+      <w:proofErr w:type="spellEnd"/>
+      <w:r>
+        <w:rPr>
+          <w:rFonts w:cs="Times New Roman"/>
+          <w:szCs w:val="24"/>
+        </w:rPr>
+        <w:t xml:space="preserve"> for E-Learning: A </w:t>
+      </w:r>
+      <w:proofErr w:type="spellStart"/>
+      <w:r>
+        <w:rPr>
+          <w:rFonts w:cs="Times New Roman"/>
+          <w:szCs w:val="24"/>
+        </w:rPr>
+        <w:t>theory-based</w:t>
+      </w:r>
+      <w:proofErr w:type="spellEnd"/>
+      <w:r>
+        <w:rPr>
+          <w:rFonts w:cs="Times New Roman"/>
+          <w:szCs w:val="24"/>
+        </w:rPr>
+        <w:t xml:space="preserve"> design </w:t>
+      </w:r>
+      <w:proofErr w:type="spellStart"/>
+      <w:r>
+        <w:rPr>
+          <w:rFonts w:cs="Times New Roman"/>
+          <w:szCs w:val="24"/>
+        </w:rPr>
+        <w:t>framework</w:t>
+      </w:r>
+      <w:proofErr w:type="spellEnd"/>
+      <w:r>
+        <w:rPr>
+          <w:rFonts w:cs="Times New Roman"/>
+          <w:szCs w:val="24"/>
+        </w:rPr>
+        <w:t xml:space="preserve">. In </w:t>
+      </w:r>
+      <w:proofErr w:type="spellStart"/>
       <w:r>
         <w:rPr>
           <w:rFonts w:cs="Times New Roman"/>
@@ -12779,14 +13293,109 @@
           <w:iCs/>
           <w:szCs w:val="24"/>
         </w:rPr>
-        <w:t>In International Journal of Technology in Teaching and Learning</w:t>
-      </w:r>
-      <w:r>
-        <w:rPr>
-          <w:rFonts w:cs="Times New Roman"/>
-          <w:szCs w:val="24"/>
-        </w:rPr>
-        <w:t xml:space="preserve"> (pp. 25–44).</w:t>
+        <w:t>In</w:t>
+      </w:r>
+      <w:proofErr w:type="spellEnd"/>
+      <w:r>
+        <w:rPr>
+          <w:rFonts w:cs="Times New Roman"/>
+          <w:i/>
+          <w:iCs/>
+          <w:szCs w:val="24"/>
+        </w:rPr>
+        <w:t xml:space="preserve"> International Journal </w:t>
+      </w:r>
+      <w:proofErr w:type="spellStart"/>
+      <w:r>
+        <w:rPr>
+          <w:rFonts w:cs="Times New Roman"/>
+          <w:i/>
+          <w:iCs/>
+          <w:szCs w:val="24"/>
+        </w:rPr>
+        <w:t>of</w:t>
+      </w:r>
+      <w:proofErr w:type="spellEnd"/>
+      <w:r>
+        <w:rPr>
+          <w:rFonts w:cs="Times New Roman"/>
+          <w:i/>
+          <w:iCs/>
+          <w:szCs w:val="24"/>
+        </w:rPr>
+        <w:t xml:space="preserve"> </w:t>
+      </w:r>
+      <w:proofErr w:type="spellStart"/>
+      <w:r>
+        <w:rPr>
+          <w:rFonts w:cs="Times New Roman"/>
+          <w:i/>
+          <w:iCs/>
+          <w:szCs w:val="24"/>
+        </w:rPr>
+        <w:t>Technology</w:t>
+      </w:r>
+      <w:proofErr w:type="spellEnd"/>
+      <w:r>
+        <w:rPr>
+          <w:rFonts w:cs="Times New Roman"/>
+          <w:i/>
+          <w:iCs/>
+          <w:szCs w:val="24"/>
+        </w:rPr>
+        <w:t xml:space="preserve"> in </w:t>
+      </w:r>
+      <w:proofErr w:type="spellStart"/>
+      <w:r>
+        <w:rPr>
+          <w:rFonts w:cs="Times New Roman"/>
+          <w:i/>
+          <w:iCs/>
+          <w:szCs w:val="24"/>
+        </w:rPr>
+        <w:t>Teaching</w:t>
+      </w:r>
+      <w:proofErr w:type="spellEnd"/>
+      <w:r>
+        <w:rPr>
+          <w:rFonts w:cs="Times New Roman"/>
+          <w:i/>
+          <w:iCs/>
+          <w:szCs w:val="24"/>
+        </w:rPr>
+        <w:t xml:space="preserve"> and Learning</w:t>
+      </w:r>
+      <w:proofErr w:type="gramStart"/>
+      <w:r>
+        <w:rPr>
+          <w:rFonts w:cs="Times New Roman"/>
+          <w:szCs w:val="24"/>
+        </w:rPr>
+        <w:t xml:space="preserve"> (</w:t>
+      </w:r>
+      <w:proofErr w:type="spellStart"/>
+      <w:r>
+        <w:rPr>
+          <w:rFonts w:cs="Times New Roman"/>
+          <w:szCs w:val="24"/>
+        </w:rPr>
+        <w:t>pp</w:t>
+      </w:r>
+      <w:proofErr w:type="spellEnd"/>
+      <w:r>
+        <w:rPr>
+          <w:rFonts w:cs="Times New Roman"/>
+          <w:szCs w:val="24"/>
+        </w:rPr>
+        <w:t>.</w:t>
+      </w:r>
+      <w:proofErr w:type="gramEnd"/>
+      <w:r>
+        <w:rPr>
+          <w:rFonts w:cs="Times New Roman"/>
+          <w:szCs w:val="24"/>
+        </w:rPr>
+        <w:t xml:space="preserve"> 25–44).</w:t>
       </w:r>
     </w:p>
     <w:p>
@@ -12808,17 +13417,60 @@
         <w:autoSpaceDN w:val="0"/>
         <w:adjustRightInd w:val="0"/>
         <w:rPr>
-          <w:rFonts w:cs="Times New Roman"/>
-          <w:szCs w:val="24"/>
-        </w:rPr>
-      </w:pPr>
-      <w:r>
-        <w:rPr>
-          <w:rFonts w:cs="Times New Roman"/>
-          <w:szCs w:val="24"/>
-        </w:rPr>
-        <w:t xml:space="preserve">Dalsgaard, C. (2005). Pedagogical quality in e-learning. </w:t>
-      </w:r>
+          <w:ins w:id="31" w:author="Olivia Imner" w:date="2019-02-21T13:16:00Z"/>
+          <w:rFonts w:cs="Times New Roman"/>
+          <w:szCs w:val="24"/>
+        </w:rPr>
+      </w:pPr>
+      <w:proofErr w:type="spellStart"/>
+      <w:r>
+        <w:rPr>
+          <w:rFonts w:cs="Times New Roman"/>
+          <w:szCs w:val="24"/>
+        </w:rPr>
+        <w:t>Dalsgaard</w:t>
+      </w:r>
+      <w:proofErr w:type="spellEnd"/>
+      <w:r>
+        <w:rPr>
+          <w:rFonts w:cs="Times New Roman"/>
+          <w:szCs w:val="24"/>
+        </w:rPr>
+        <w:t xml:space="preserve">, C. (2005). </w:t>
+      </w:r>
+      <w:proofErr w:type="spellStart"/>
+      <w:r>
+        <w:rPr>
+          <w:rFonts w:cs="Times New Roman"/>
+          <w:szCs w:val="24"/>
+        </w:rPr>
+        <w:t>Pedagogical</w:t>
+      </w:r>
+      <w:proofErr w:type="spellEnd"/>
+      <w:r>
+        <w:rPr>
+          <w:rFonts w:cs="Times New Roman"/>
+          <w:szCs w:val="24"/>
+        </w:rPr>
+        <w:t xml:space="preserve"> </w:t>
+      </w:r>
+      <w:proofErr w:type="spellStart"/>
+      <w:r>
+        <w:rPr>
+          <w:rFonts w:cs="Times New Roman"/>
+          <w:szCs w:val="24"/>
+        </w:rPr>
+        <w:t>quality</w:t>
+      </w:r>
+      <w:proofErr w:type="spellEnd"/>
+      <w:r>
+        <w:rPr>
+          <w:rFonts w:cs="Times New Roman"/>
+          <w:szCs w:val="24"/>
+        </w:rPr>
+        <w:t xml:space="preserve"> in e-learning. </w:t>
+      </w:r>
+      <w:proofErr w:type="spellStart"/>
       <w:r>
         <w:rPr>
           <w:rFonts w:cs="Times New Roman"/>
@@ -12828,6 +13480,7 @@
         </w:rPr>
         <w:t>Eleed</w:t>
       </w:r>
+      <w:proofErr w:type="spellEnd"/>
       <w:r>
         <w:rPr>
           <w:rFonts w:cs="Times New Roman"/>
@@ -12849,7 +13502,39 @@
           <w:rFonts w:cs="Times New Roman"/>
           <w:szCs w:val="24"/>
         </w:rPr>
-        <w:t>(1). Retrieved from https://eleed.campussource.de/archive/1/78/index_html</w:t>
+        <w:t xml:space="preserve">(1). </w:t>
+      </w:r>
+      <w:proofErr w:type="spellStart"/>
+      <w:r>
+        <w:rPr>
+          <w:rFonts w:cs="Times New Roman"/>
+          <w:szCs w:val="24"/>
+        </w:rPr>
+        <w:t>Retrieved</w:t>
+      </w:r>
+      <w:proofErr w:type="spellEnd"/>
+      <w:r>
+        <w:rPr>
+          <w:rFonts w:cs="Times New Roman"/>
+          <w:szCs w:val="24"/>
+        </w:rPr>
+        <w:t xml:space="preserve"> from https</w:t>
+      </w:r>
+      <w:proofErr w:type="gramStart"/>
+      <w:r>
+        <w:rPr>
+          <w:rFonts w:cs="Times New Roman"/>
+          <w:szCs w:val="24"/>
+        </w:rPr>
+        <w:t>://</w:t>
+      </w:r>
+      <w:proofErr w:type="gramEnd"/>
+      <w:r>
+        <w:rPr>
+          <w:rFonts w:cs="Times New Roman"/>
+          <w:szCs w:val="24"/>
+        </w:rPr>
+        <w:t>eleed.campussource.de/archive/1/78/index_html</w:t>
       </w:r>
     </w:p>
     <w:p>
@@ -12871,17 +13556,195 @@
         <w:autoSpaceDN w:val="0"/>
         <w:adjustRightInd w:val="0"/>
         <w:rPr>
-          <w:rFonts w:cs="Times New Roman"/>
-          <w:szCs w:val="24"/>
-        </w:rPr>
-      </w:pPr>
-      <w:r>
-        <w:rPr>
-          <w:rFonts w:cs="Times New Roman"/>
-          <w:szCs w:val="24"/>
-        </w:rPr>
-        <w:t xml:space="preserve">de Jong, N., Verstegen, D. M. L., Tan, F. E. S., &amp; O’Connor, S. J. (2013). A comparison of classroom and online asynchronous problem-based learning for students undertaking statistics training as part of a Public Health Masters degree. </w:t>
-      </w:r>
+          <w:ins w:id="32" w:author="Olivia Imner" w:date="2019-02-21T13:16:00Z"/>
+          <w:rFonts w:cs="Times New Roman"/>
+          <w:szCs w:val="24"/>
+        </w:rPr>
+      </w:pPr>
+      <w:r>
+        <w:rPr>
+          <w:rFonts w:cs="Times New Roman"/>
+          <w:szCs w:val="24"/>
+        </w:rPr>
+        <w:t xml:space="preserve">de Jong, N., </w:t>
+      </w:r>
+      <w:proofErr w:type="spellStart"/>
+      <w:r>
+        <w:rPr>
+          <w:rFonts w:cs="Times New Roman"/>
+          <w:szCs w:val="24"/>
+        </w:rPr>
+        <w:t>Verstegen</w:t>
+      </w:r>
+      <w:proofErr w:type="spellEnd"/>
+      <w:r>
+        <w:rPr>
+          <w:rFonts w:cs="Times New Roman"/>
+          <w:szCs w:val="24"/>
+        </w:rPr>
+        <w:t xml:space="preserve">, D. M. L., Tan, F. E. S., &amp; O’Connor, S. J. (2013). A </w:t>
+      </w:r>
+      <w:proofErr w:type="spellStart"/>
+      <w:r>
+        <w:rPr>
+          <w:rFonts w:cs="Times New Roman"/>
+          <w:szCs w:val="24"/>
+        </w:rPr>
+        <w:t>comparison</w:t>
+      </w:r>
+      <w:proofErr w:type="spellEnd"/>
+      <w:r>
+        <w:rPr>
+          <w:rFonts w:cs="Times New Roman"/>
+          <w:szCs w:val="24"/>
+        </w:rPr>
+        <w:t xml:space="preserve"> </w:t>
+      </w:r>
+      <w:proofErr w:type="spellStart"/>
+      <w:r>
+        <w:rPr>
+          <w:rFonts w:cs="Times New Roman"/>
+          <w:szCs w:val="24"/>
+        </w:rPr>
+        <w:t>of</w:t>
+      </w:r>
+      <w:proofErr w:type="spellEnd"/>
+      <w:r>
+        <w:rPr>
+          <w:rFonts w:cs="Times New Roman"/>
+          <w:szCs w:val="24"/>
+        </w:rPr>
+        <w:t xml:space="preserve"> </w:t>
+      </w:r>
+      <w:proofErr w:type="spellStart"/>
+      <w:r>
+        <w:rPr>
+          <w:rFonts w:cs="Times New Roman"/>
+          <w:szCs w:val="24"/>
+        </w:rPr>
+        <w:t>classroom</w:t>
+      </w:r>
+      <w:proofErr w:type="spellEnd"/>
+      <w:r>
+        <w:rPr>
+          <w:rFonts w:cs="Times New Roman"/>
+          <w:szCs w:val="24"/>
+        </w:rPr>
+        <w:t xml:space="preserve"> and online </w:t>
+      </w:r>
+      <w:proofErr w:type="spellStart"/>
+      <w:r>
+        <w:rPr>
+          <w:rFonts w:cs="Times New Roman"/>
+          <w:szCs w:val="24"/>
+        </w:rPr>
+        <w:t>asynchronous</w:t>
+      </w:r>
+      <w:proofErr w:type="spellEnd"/>
+      <w:r>
+        <w:rPr>
+          <w:rFonts w:cs="Times New Roman"/>
+          <w:szCs w:val="24"/>
+        </w:rPr>
+        <w:t xml:space="preserve"> problem-</w:t>
+      </w:r>
+      <w:proofErr w:type="spellStart"/>
+      <w:r>
+        <w:rPr>
+          <w:rFonts w:cs="Times New Roman"/>
+          <w:szCs w:val="24"/>
+        </w:rPr>
+        <w:t>based</w:t>
+      </w:r>
+      <w:proofErr w:type="spellEnd"/>
+      <w:r>
+        <w:rPr>
+          <w:rFonts w:cs="Times New Roman"/>
+          <w:szCs w:val="24"/>
+        </w:rPr>
+        <w:t xml:space="preserve"> learning for students </w:t>
+      </w:r>
+      <w:proofErr w:type="spellStart"/>
+      <w:r>
+        <w:rPr>
+          <w:rFonts w:cs="Times New Roman"/>
+          <w:szCs w:val="24"/>
+        </w:rPr>
+        <w:t>undertaking</w:t>
+      </w:r>
+      <w:proofErr w:type="spellEnd"/>
+      <w:r>
+        <w:rPr>
+          <w:rFonts w:cs="Times New Roman"/>
+          <w:szCs w:val="24"/>
+        </w:rPr>
+        <w:t xml:space="preserve"> </w:t>
+      </w:r>
+      <w:proofErr w:type="spellStart"/>
+      <w:r>
+        <w:rPr>
+          <w:rFonts w:cs="Times New Roman"/>
+          <w:szCs w:val="24"/>
+        </w:rPr>
+        <w:t>statistics</w:t>
+      </w:r>
+      <w:proofErr w:type="spellEnd"/>
+      <w:r>
+        <w:rPr>
+          <w:rFonts w:cs="Times New Roman"/>
+          <w:szCs w:val="24"/>
+        </w:rPr>
+        <w:t xml:space="preserve"> </w:t>
+      </w:r>
+      <w:proofErr w:type="spellStart"/>
+      <w:r>
+        <w:rPr>
+          <w:rFonts w:cs="Times New Roman"/>
+          <w:szCs w:val="24"/>
+        </w:rPr>
+        <w:t>training</w:t>
+      </w:r>
+      <w:proofErr w:type="spellEnd"/>
+      <w:r>
+        <w:rPr>
+          <w:rFonts w:cs="Times New Roman"/>
+          <w:szCs w:val="24"/>
+        </w:rPr>
+        <w:t xml:space="preserve"> as part </w:t>
+      </w:r>
+      <w:proofErr w:type="spellStart"/>
+      <w:r>
+        <w:rPr>
+          <w:rFonts w:cs="Times New Roman"/>
+          <w:szCs w:val="24"/>
+        </w:rPr>
+        <w:t>of</w:t>
+      </w:r>
+      <w:proofErr w:type="spellEnd"/>
+      <w:r>
+        <w:rPr>
+          <w:rFonts w:cs="Times New Roman"/>
+          <w:szCs w:val="24"/>
+        </w:rPr>
+        <w:t xml:space="preserve"> a Public Health Masters </w:t>
+      </w:r>
+      <w:proofErr w:type="spellStart"/>
+      <w:r>
+        <w:rPr>
+          <w:rFonts w:cs="Times New Roman"/>
+          <w:szCs w:val="24"/>
+        </w:rPr>
+        <w:t>degree</w:t>
+      </w:r>
+      <w:proofErr w:type="spellEnd"/>
+      <w:r>
+        <w:rPr>
+          <w:rFonts w:cs="Times New Roman"/>
+          <w:szCs w:val="24"/>
+        </w:rPr>
+        <w:t xml:space="preserve">. </w:t>
+      </w:r>
+      <w:proofErr w:type="spellStart"/>
       <w:r>
         <w:rPr>
           <w:rFonts w:cs="Times New Roman"/>
@@ -12889,15 +13752,9 @@
           <w:iCs/>
           <w:szCs w:val="24"/>
         </w:rPr>
-        <w:t>Advances in Health Sciences Education: Theory and Practice</w:t>
-      </w:r>
-      <w:r>
-        <w:rPr>
-          <w:rFonts w:cs="Times New Roman"/>
-          <w:szCs w:val="24"/>
-        </w:rPr>
-        <w:t xml:space="preserve">, </w:t>
-      </w:r>
+        <w:t>Advances</w:t>
+      </w:r>
+      <w:proofErr w:type="spellEnd"/>
       <w:r>
         <w:rPr>
           <w:rFonts w:cs="Times New Roman"/>
@@ -12905,6 +13762,73 @@
           <w:iCs/>
           <w:szCs w:val="24"/>
         </w:rPr>
+        <w:t xml:space="preserve"> in Health Sciences </w:t>
+      </w:r>
+      <w:proofErr w:type="spellStart"/>
+      <w:r>
+        <w:rPr>
+          <w:rFonts w:cs="Times New Roman"/>
+          <w:i/>
+          <w:iCs/>
+          <w:szCs w:val="24"/>
+        </w:rPr>
+        <w:t>Education</w:t>
+      </w:r>
+      <w:proofErr w:type="spellEnd"/>
+      <w:r>
+        <w:rPr>
+          <w:rFonts w:cs="Times New Roman"/>
+          <w:i/>
+          <w:iCs/>
+          <w:szCs w:val="24"/>
+        </w:rPr>
+        <w:t xml:space="preserve">: </w:t>
+      </w:r>
+      <w:proofErr w:type="spellStart"/>
+      <w:r>
+        <w:rPr>
+          <w:rFonts w:cs="Times New Roman"/>
+          <w:i/>
+          <w:iCs/>
+          <w:szCs w:val="24"/>
+        </w:rPr>
+        <w:t>Theory</w:t>
+      </w:r>
+      <w:proofErr w:type="spellEnd"/>
+      <w:r>
+        <w:rPr>
+          <w:rFonts w:cs="Times New Roman"/>
+          <w:i/>
+          <w:iCs/>
+          <w:szCs w:val="24"/>
+        </w:rPr>
+        <w:t xml:space="preserve"> and </w:t>
+      </w:r>
+      <w:proofErr w:type="spellStart"/>
+      <w:r>
+        <w:rPr>
+          <w:rFonts w:cs="Times New Roman"/>
+          <w:i/>
+          <w:iCs/>
+          <w:szCs w:val="24"/>
+        </w:rPr>
+        <w:t>Practice</w:t>
+      </w:r>
+      <w:proofErr w:type="spellEnd"/>
+      <w:r>
+        <w:rPr>
+          <w:rFonts w:cs="Times New Roman"/>
+          <w:szCs w:val="24"/>
+        </w:rPr>
+        <w:t xml:space="preserve">, </w:t>
+      </w:r>
+      <w:r>
+        <w:rPr>
+          <w:rFonts w:cs="Times New Roman"/>
+          <w:i/>
+          <w:iCs/>
+          <w:szCs w:val="24"/>
+        </w:rPr>
         <w:t>18</w:t>
       </w:r>
       <w:r>
@@ -12912,7 +13836,23 @@
           <w:rFonts w:cs="Times New Roman"/>
           <w:szCs w:val="24"/>
         </w:rPr>
-        <w:t>(2), 245–264. https://doi.org/10.1007/s10459-012-9368-x</w:t>
+        <w:t>(2), 245–264. https</w:t>
+      </w:r>
+      <w:proofErr w:type="gramStart"/>
+      <w:r>
+        <w:rPr>
+          <w:rFonts w:cs="Times New Roman"/>
+          <w:szCs w:val="24"/>
+        </w:rPr>
+        <w:t>://</w:t>
+      </w:r>
+      <w:proofErr w:type="gramEnd"/>
+      <w:r>
+        <w:rPr>
+          <w:rFonts w:cs="Times New Roman"/>
+          <w:szCs w:val="24"/>
+        </w:rPr>
+        <w:t>doi.org/10.1007/s10459-012-9368-x</w:t>
       </w:r>
     </w:p>
     <w:p>
@@ -12934,6 +13874,7 @@
         <w:autoSpaceDN w:val="0"/>
         <w:adjustRightInd w:val="0"/>
         <w:rPr>
+          <w:ins w:id="33" w:author="Olivia Imner" w:date="2019-02-21T13:16:00Z"/>
           <w:rFonts w:cs="Times New Roman"/>
           <w:szCs w:val="24"/>
         </w:rPr>
@@ -12952,7 +13893,87 @@
           <w:iCs/>
           <w:szCs w:val="24"/>
         </w:rPr>
-        <w:t>Learning by expanding: An activity-theoretical approach to developmental research</w:t>
+        <w:t xml:space="preserve">Learning by </w:t>
+      </w:r>
+      <w:proofErr w:type="spellStart"/>
+      <w:r>
+        <w:rPr>
+          <w:rFonts w:cs="Times New Roman"/>
+          <w:i/>
+          <w:iCs/>
+          <w:szCs w:val="24"/>
+        </w:rPr>
+        <w:t>expanding</w:t>
+      </w:r>
+      <w:proofErr w:type="spellEnd"/>
+      <w:r>
+        <w:rPr>
+          <w:rFonts w:cs="Times New Roman"/>
+          <w:i/>
+          <w:iCs/>
+          <w:szCs w:val="24"/>
+        </w:rPr>
+        <w:t xml:space="preserve">: An </w:t>
+      </w:r>
+      <w:proofErr w:type="spellStart"/>
+      <w:r>
+        <w:rPr>
+          <w:rFonts w:cs="Times New Roman"/>
+          <w:i/>
+          <w:iCs/>
+          <w:szCs w:val="24"/>
+        </w:rPr>
+        <w:t>activity-theoretical</w:t>
+      </w:r>
+      <w:proofErr w:type="spellEnd"/>
+      <w:r>
+        <w:rPr>
+          <w:rFonts w:cs="Times New Roman"/>
+          <w:i/>
+          <w:iCs/>
+          <w:szCs w:val="24"/>
+        </w:rPr>
+        <w:t xml:space="preserve"> approach </w:t>
+      </w:r>
+      <w:proofErr w:type="spellStart"/>
+      <w:r>
+        <w:rPr>
+          <w:rFonts w:cs="Times New Roman"/>
+          <w:i/>
+          <w:iCs/>
+          <w:szCs w:val="24"/>
+        </w:rPr>
+        <w:t>to</w:t>
+      </w:r>
+      <w:proofErr w:type="spellEnd"/>
+      <w:r>
+        <w:rPr>
+          <w:rFonts w:cs="Times New Roman"/>
+          <w:i/>
+          <w:iCs/>
+          <w:szCs w:val="24"/>
+        </w:rPr>
+        <w:t xml:space="preserve"> </w:t>
+      </w:r>
+      <w:proofErr w:type="spellStart"/>
+      <w:r>
+        <w:rPr>
+          <w:rFonts w:cs="Times New Roman"/>
+          <w:i/>
+          <w:iCs/>
+          <w:szCs w:val="24"/>
+        </w:rPr>
+        <w:t>developmental</w:t>
+      </w:r>
+      <w:proofErr w:type="spellEnd"/>
+      <w:r>
+        <w:rPr>
+          <w:rFonts w:cs="Times New Roman"/>
+          <w:i/>
+          <w:iCs/>
+          <w:szCs w:val="24"/>
+        </w:rPr>
+        <w:t xml:space="preserve"> research</w:t>
       </w:r>
       <w:r>
         <w:rPr>
@@ -12981,16 +14002,42 @@
         <w:autoSpaceDN w:val="0"/>
         <w:adjustRightInd w:val="0"/>
         <w:rPr>
-          <w:rFonts w:cs="Times New Roman"/>
-          <w:szCs w:val="24"/>
-        </w:rPr>
-      </w:pPr>
-      <w:r>
-        <w:rPr>
-          <w:rFonts w:cs="Times New Roman"/>
-          <w:szCs w:val="24"/>
-        </w:rPr>
-        <w:t xml:space="preserve">European Union Reference Laboratories. (2001). </w:t>
+          <w:ins w:id="34" w:author="Olivia Imner" w:date="2019-02-21T13:16:00Z"/>
+          <w:rFonts w:cs="Times New Roman"/>
+          <w:szCs w:val="24"/>
+        </w:rPr>
+      </w:pPr>
+      <w:proofErr w:type="spellStart"/>
+      <w:r>
+        <w:rPr>
+          <w:rFonts w:cs="Times New Roman"/>
+          <w:szCs w:val="24"/>
+        </w:rPr>
+        <w:t>European</w:t>
+      </w:r>
+      <w:proofErr w:type="spellEnd"/>
+      <w:r>
+        <w:rPr>
+          <w:rFonts w:cs="Times New Roman"/>
+          <w:szCs w:val="24"/>
+        </w:rPr>
+        <w:t xml:space="preserve"> Union </w:t>
+      </w:r>
+      <w:proofErr w:type="spellStart"/>
+      <w:r>
+        <w:rPr>
+          <w:rFonts w:cs="Times New Roman"/>
+          <w:szCs w:val="24"/>
+        </w:rPr>
+        <w:t>Reference</w:t>
+      </w:r>
+      <w:proofErr w:type="spellEnd"/>
+      <w:r>
+        <w:rPr>
+          <w:rFonts w:cs="Times New Roman"/>
+          <w:szCs w:val="24"/>
+        </w:rPr>
+        <w:t xml:space="preserve"> Laboratories. (2001). </w:t>
       </w:r>
       <w:r>
         <w:rPr>
@@ -12999,14 +14046,145 @@
           <w:iCs/>
           <w:szCs w:val="24"/>
         </w:rPr>
-        <w:t>eLearning : Designing Tomorrow’s Education An Interim Report</w:t>
-      </w:r>
-      <w:r>
-        <w:rPr>
-          <w:rFonts w:cs="Times New Roman"/>
-          <w:szCs w:val="24"/>
-        </w:rPr>
-        <w:t>. International Co-operation Europe Ltd: Commission Of The European Communities. Retrieved from goo.gl/nhn8QH</w:t>
+        <w:t xml:space="preserve">eLearning : Designing </w:t>
+      </w:r>
+      <w:proofErr w:type="spellStart"/>
+      <w:r>
+        <w:rPr>
+          <w:rFonts w:cs="Times New Roman"/>
+          <w:i/>
+          <w:iCs/>
+          <w:szCs w:val="24"/>
+        </w:rPr>
+        <w:t>Tomorrow’s</w:t>
+      </w:r>
+      <w:proofErr w:type="spellEnd"/>
+      <w:r>
+        <w:rPr>
+          <w:rFonts w:cs="Times New Roman"/>
+          <w:i/>
+          <w:iCs/>
+          <w:szCs w:val="24"/>
+        </w:rPr>
+        <w:t xml:space="preserve"> </w:t>
+      </w:r>
+      <w:proofErr w:type="spellStart"/>
+      <w:r>
+        <w:rPr>
+          <w:rFonts w:cs="Times New Roman"/>
+          <w:i/>
+          <w:iCs/>
+          <w:szCs w:val="24"/>
+        </w:rPr>
+        <w:t>Education</w:t>
+      </w:r>
+      <w:proofErr w:type="spellEnd"/>
+      <w:r>
+        <w:rPr>
+          <w:rFonts w:cs="Times New Roman"/>
+          <w:i/>
+          <w:iCs/>
+          <w:szCs w:val="24"/>
+        </w:rPr>
+        <w:t xml:space="preserve"> An Interim </w:t>
+      </w:r>
+      <w:proofErr w:type="spellStart"/>
+      <w:r>
+        <w:rPr>
+          <w:rFonts w:cs="Times New Roman"/>
+          <w:i/>
+          <w:iCs/>
+          <w:szCs w:val="24"/>
+        </w:rPr>
+        <w:t>Report</w:t>
+      </w:r>
+      <w:proofErr w:type="spellEnd"/>
+      <w:r>
+        <w:rPr>
+          <w:rFonts w:cs="Times New Roman"/>
+          <w:szCs w:val="24"/>
+        </w:rPr>
+        <w:t xml:space="preserve">. International Co-operation </w:t>
+      </w:r>
+      <w:proofErr w:type="spellStart"/>
+      <w:r>
+        <w:rPr>
+          <w:rFonts w:cs="Times New Roman"/>
+          <w:szCs w:val="24"/>
+        </w:rPr>
+        <w:t>Europe</w:t>
+      </w:r>
+      <w:proofErr w:type="spellEnd"/>
+      <w:r>
+        <w:rPr>
+          <w:rFonts w:cs="Times New Roman"/>
+          <w:szCs w:val="24"/>
+        </w:rPr>
+        <w:t xml:space="preserve"> Ltd: Commission </w:t>
+      </w:r>
+      <w:proofErr w:type="spellStart"/>
+      <w:r>
+        <w:rPr>
+          <w:rFonts w:cs="Times New Roman"/>
+          <w:szCs w:val="24"/>
+        </w:rPr>
+        <w:t>Of</w:t>
+      </w:r>
+      <w:proofErr w:type="spellEnd"/>
+      <w:r>
+        <w:rPr>
+          <w:rFonts w:cs="Times New Roman"/>
+          <w:szCs w:val="24"/>
+        </w:rPr>
+        <w:t xml:space="preserve"> The </w:t>
+      </w:r>
+      <w:proofErr w:type="spellStart"/>
+      <w:r>
+        <w:rPr>
+          <w:rFonts w:cs="Times New Roman"/>
+          <w:szCs w:val="24"/>
+        </w:rPr>
+        <w:t>European</w:t>
+      </w:r>
+      <w:proofErr w:type="spellEnd"/>
+      <w:r>
+        <w:rPr>
+          <w:rFonts w:cs="Times New Roman"/>
+          <w:szCs w:val="24"/>
+        </w:rPr>
+        <w:t xml:space="preserve"> </w:t>
+      </w:r>
+      <w:proofErr w:type="spellStart"/>
+      <w:r>
+        <w:rPr>
+          <w:rFonts w:cs="Times New Roman"/>
+          <w:szCs w:val="24"/>
+        </w:rPr>
+        <w:t>Communities</w:t>
+      </w:r>
+      <w:proofErr w:type="spellEnd"/>
+      <w:r>
+        <w:rPr>
+          <w:rFonts w:cs="Times New Roman"/>
+          <w:szCs w:val="24"/>
+        </w:rPr>
+        <w:t xml:space="preserve">. </w:t>
+      </w:r>
+      <w:proofErr w:type="spellStart"/>
+      <w:r>
+        <w:rPr>
+          <w:rFonts w:cs="Times New Roman"/>
+          <w:szCs w:val="24"/>
+        </w:rPr>
+        <w:t>Retrieved</w:t>
+      </w:r>
+      <w:proofErr w:type="spellEnd"/>
+      <w:r>
+        <w:rPr>
+          <w:rFonts w:cs="Times New Roman"/>
+          <w:szCs w:val="24"/>
+        </w:rPr>
+        <w:t xml:space="preserve"> from goo.gl/nhn8QH</w:t>
       </w:r>
     </w:p>
     <w:p>
@@ -13028,16 +14206,26 @@
         <w:autoSpaceDN w:val="0"/>
         <w:adjustRightInd w:val="0"/>
         <w:rPr>
-          <w:rFonts w:cs="Times New Roman"/>
-          <w:szCs w:val="24"/>
-        </w:rPr>
-      </w:pPr>
-      <w:r>
-        <w:rPr>
-          <w:rFonts w:cs="Times New Roman"/>
-          <w:szCs w:val="24"/>
-        </w:rPr>
-        <w:t xml:space="preserve">Kauchak, D. P., &amp; Eggen, P. D. (2011). </w:t>
+          <w:ins w:id="35" w:author="Olivia Imner" w:date="2019-02-21T13:17:00Z"/>
+          <w:rFonts w:cs="Times New Roman"/>
+          <w:szCs w:val="24"/>
+        </w:rPr>
+      </w:pPr>
+      <w:proofErr w:type="spellStart"/>
+      <w:r>
+        <w:rPr>
+          <w:rFonts w:cs="Times New Roman"/>
+          <w:szCs w:val="24"/>
+        </w:rPr>
+        <w:t>Kauchak</w:t>
+      </w:r>
+      <w:proofErr w:type="spellEnd"/>
+      <w:r>
+        <w:rPr>
+          <w:rFonts w:cs="Times New Roman"/>
+          <w:szCs w:val="24"/>
+        </w:rPr>
+        <w:t xml:space="preserve">, D. P., &amp; Eggen, P. D. (2011). </w:t>
       </w:r>
       <w:r>
         <w:rPr>
@@ -13046,8 +14234,59 @@
           <w:iCs/>
           <w:szCs w:val="24"/>
         </w:rPr>
-        <w:t>Learning and teaching: research-based methods</w:t>
-      </w:r>
+        <w:t xml:space="preserve">Learning and </w:t>
+      </w:r>
+      <w:proofErr w:type="spellStart"/>
+      <w:r>
+        <w:rPr>
+          <w:rFonts w:cs="Times New Roman"/>
+          <w:i/>
+          <w:iCs/>
+          <w:szCs w:val="24"/>
+        </w:rPr>
+        <w:t>teaching</w:t>
+      </w:r>
+      <w:proofErr w:type="spellEnd"/>
+      <w:r>
+        <w:rPr>
+          <w:rFonts w:cs="Times New Roman"/>
+          <w:i/>
+          <w:iCs/>
+          <w:szCs w:val="24"/>
+        </w:rPr>
+        <w:t>: research-</w:t>
+      </w:r>
+      <w:proofErr w:type="spellStart"/>
+      <w:r>
+        <w:rPr>
+          <w:rFonts w:cs="Times New Roman"/>
+          <w:i/>
+          <w:iCs/>
+          <w:szCs w:val="24"/>
+        </w:rPr>
+        <w:t>based</w:t>
+      </w:r>
+      <w:proofErr w:type="spellEnd"/>
+      <w:r>
+        <w:rPr>
+          <w:rFonts w:cs="Times New Roman"/>
+          <w:i/>
+          <w:iCs/>
+          <w:szCs w:val="24"/>
+        </w:rPr>
+        <w:t xml:space="preserve"> </w:t>
+      </w:r>
+      <w:proofErr w:type="spellStart"/>
+      <w:r>
+        <w:rPr>
+          <w:rFonts w:cs="Times New Roman"/>
+          <w:i/>
+          <w:iCs/>
+          <w:szCs w:val="24"/>
+        </w:rPr>
+        <w:t>methods</w:t>
+      </w:r>
+      <w:proofErr w:type="spellEnd"/>
       <w:r>
         <w:rPr>
           <w:rFonts w:cs="Times New Roman"/>
@@ -13075,31 +14314,209 @@
         <w:autoSpaceDN w:val="0"/>
         <w:adjustRightInd w:val="0"/>
         <w:rPr>
-          <w:rFonts w:cs="Times New Roman"/>
-          <w:szCs w:val="24"/>
-        </w:rPr>
-      </w:pPr>
-      <w:r>
-        <w:rPr>
-          <w:rFonts w:cs="Times New Roman"/>
-          <w:szCs w:val="24"/>
-        </w:rPr>
-        <w:t xml:space="preserve">Khalil, M. K., &amp; Elkhider, I. A. (2016). Applying learning theories and instructional design models for effective instruction | Advances in Physiology Education. </w:t>
-      </w:r>
-      <w:r>
-        <w:rPr>
-          <w:rFonts w:cs="Times New Roman"/>
-          <w:szCs w:val="24"/>
-          <w:lang w:val="en-GB"/>
-        </w:rPr>
-        <w:t xml:space="preserve">Retrieved </w:t>
-      </w:r>
-      <w:r>
-        <w:rPr>
-          <w:rFonts w:cs="Times New Roman"/>
-          <w:szCs w:val="24"/>
-        </w:rPr>
-        <w:t>from https://www.physiology.org/doi/full/10.1152/advan.00138.2015?fbclid=IwAR2VUc3Gv25kiYfwDlXq6b567ZN4VFci6CP6cE5Y5EQw2yzmy5U5T-zGffU&amp;</w:t>
+          <w:ins w:id="36" w:author="Olivia Imner" w:date="2019-02-21T13:17:00Z"/>
+          <w:rFonts w:cs="Times New Roman"/>
+          <w:szCs w:val="24"/>
+        </w:rPr>
+      </w:pPr>
+      <w:r>
+        <w:rPr>
+          <w:rFonts w:cs="Times New Roman"/>
+          <w:szCs w:val="24"/>
+        </w:rPr>
+        <w:t xml:space="preserve">Khalil, M. K., &amp; </w:t>
+      </w:r>
+      <w:proofErr w:type="spellStart"/>
+      <w:r>
+        <w:rPr>
+          <w:rFonts w:cs="Times New Roman"/>
+          <w:szCs w:val="24"/>
+        </w:rPr>
+        <w:t>Elkhider</w:t>
+      </w:r>
+      <w:proofErr w:type="spellEnd"/>
+      <w:r>
+        <w:rPr>
+          <w:rFonts w:cs="Times New Roman"/>
+          <w:szCs w:val="24"/>
+        </w:rPr>
+        <w:t xml:space="preserve">, I. A. (2016). </w:t>
+      </w:r>
+      <w:proofErr w:type="spellStart"/>
+      <w:r>
+        <w:rPr>
+          <w:rFonts w:cs="Times New Roman"/>
+          <w:szCs w:val="24"/>
+        </w:rPr>
+        <w:t>Applying</w:t>
+      </w:r>
+      <w:proofErr w:type="spellEnd"/>
+      <w:r>
+        <w:rPr>
+          <w:rFonts w:cs="Times New Roman"/>
+          <w:szCs w:val="24"/>
+        </w:rPr>
+        <w:t xml:space="preserve"> learning </w:t>
+      </w:r>
+      <w:proofErr w:type="spellStart"/>
+      <w:r>
+        <w:rPr>
+          <w:rFonts w:cs="Times New Roman"/>
+          <w:szCs w:val="24"/>
+        </w:rPr>
+        <w:t>theories</w:t>
+      </w:r>
+      <w:proofErr w:type="spellEnd"/>
+      <w:r>
+        <w:rPr>
+          <w:rFonts w:cs="Times New Roman"/>
+          <w:szCs w:val="24"/>
+        </w:rPr>
+        <w:t xml:space="preserve"> and </w:t>
+      </w:r>
+      <w:proofErr w:type="spellStart"/>
+      <w:r>
+        <w:rPr>
+          <w:rFonts w:cs="Times New Roman"/>
+          <w:szCs w:val="24"/>
+        </w:rPr>
+        <w:t>instructional</w:t>
+      </w:r>
+      <w:proofErr w:type="spellEnd"/>
+      <w:r>
+        <w:rPr>
+          <w:rFonts w:cs="Times New Roman"/>
+          <w:szCs w:val="24"/>
+        </w:rPr>
+        <w:t xml:space="preserve"> design </w:t>
+      </w:r>
+      <w:proofErr w:type="spellStart"/>
+      <w:r>
+        <w:rPr>
+          <w:rFonts w:cs="Times New Roman"/>
+          <w:szCs w:val="24"/>
+        </w:rPr>
+        <w:t>models</w:t>
+      </w:r>
+      <w:proofErr w:type="spellEnd"/>
+      <w:r>
+        <w:rPr>
+          <w:rFonts w:cs="Times New Roman"/>
+          <w:szCs w:val="24"/>
+        </w:rPr>
+        <w:t xml:space="preserve"> for </w:t>
+      </w:r>
+      <w:proofErr w:type="spellStart"/>
+      <w:r>
+        <w:rPr>
+          <w:rFonts w:cs="Times New Roman"/>
+          <w:szCs w:val="24"/>
+        </w:rPr>
+        <w:t>effective</w:t>
+      </w:r>
+      <w:proofErr w:type="spellEnd"/>
+      <w:r>
+        <w:rPr>
+          <w:rFonts w:cs="Times New Roman"/>
+          <w:szCs w:val="24"/>
+        </w:rPr>
+        <w:t xml:space="preserve"> </w:t>
+      </w:r>
+      <w:proofErr w:type="spellStart"/>
+      <w:r>
+        <w:rPr>
+          <w:rFonts w:cs="Times New Roman"/>
+          <w:szCs w:val="24"/>
+        </w:rPr>
+        <w:t>instruction</w:t>
+      </w:r>
+      <w:proofErr w:type="spellEnd"/>
+      <w:r>
+        <w:rPr>
+          <w:rFonts w:cs="Times New Roman"/>
+          <w:szCs w:val="24"/>
+        </w:rPr>
+        <w:t xml:space="preserve"> | </w:t>
+      </w:r>
+      <w:proofErr w:type="spellStart"/>
+      <w:r>
+        <w:rPr>
+          <w:rFonts w:cs="Times New Roman"/>
+          <w:szCs w:val="24"/>
+        </w:rPr>
+        <w:t>Advances</w:t>
+      </w:r>
+      <w:proofErr w:type="spellEnd"/>
+      <w:r>
+        <w:rPr>
+          <w:rFonts w:cs="Times New Roman"/>
+          <w:szCs w:val="24"/>
+        </w:rPr>
+        <w:t xml:space="preserve"> in </w:t>
+      </w:r>
+      <w:proofErr w:type="spellStart"/>
+      <w:r>
+        <w:rPr>
+          <w:rFonts w:cs="Times New Roman"/>
+          <w:szCs w:val="24"/>
+        </w:rPr>
+        <w:t>Physiology</w:t>
+      </w:r>
+      <w:proofErr w:type="spellEnd"/>
+      <w:r>
+        <w:rPr>
+          <w:rFonts w:cs="Times New Roman"/>
+          <w:szCs w:val="24"/>
+        </w:rPr>
+        <w:t xml:space="preserve"> </w:t>
+      </w:r>
+      <w:proofErr w:type="spellStart"/>
+      <w:r>
+        <w:rPr>
+          <w:rFonts w:cs="Times New Roman"/>
+          <w:szCs w:val="24"/>
+        </w:rPr>
+        <w:t>Education</w:t>
+      </w:r>
+      <w:proofErr w:type="spellEnd"/>
+      <w:r>
+        <w:rPr>
+          <w:rFonts w:cs="Times New Roman"/>
+          <w:szCs w:val="24"/>
+        </w:rPr>
+        <w:t xml:space="preserve">. </w:t>
+      </w:r>
+      <w:proofErr w:type="spellStart"/>
+      <w:r>
+        <w:rPr>
+          <w:rFonts w:cs="Times New Roman"/>
+          <w:szCs w:val="24"/>
+        </w:rPr>
+        <w:t>Retrieved</w:t>
+      </w:r>
+      <w:proofErr w:type="spellEnd"/>
+      <w:r>
+        <w:rPr>
+          <w:rFonts w:cs="Times New Roman"/>
+          <w:szCs w:val="24"/>
+        </w:rPr>
+        <w:t xml:space="preserve"> from https</w:t>
+      </w:r>
+      <w:proofErr w:type="gramStart"/>
+      <w:r>
+        <w:rPr>
+          <w:rFonts w:cs="Times New Roman"/>
+          <w:szCs w:val="24"/>
+        </w:rPr>
+        <w:t>://</w:t>
+      </w:r>
+      <w:proofErr w:type="gramEnd"/>
+      <w:r>
+        <w:rPr>
+          <w:rFonts w:cs="Times New Roman"/>
+          <w:szCs w:val="24"/>
+        </w:rPr>
+        <w:t>www.physiology.org/doi/full/10.1152/advan.00138.2015?fbclid=IwAR2VUc3Gv25kiYfwDlXq6b567ZN4VFci6CP6cE5Y5EQw2yzmy5U5T-zGffU&amp;</w:t>
       </w:r>
     </w:p>
     <w:p>
@@ -13121,17 +14538,124 @@
         <w:autoSpaceDN w:val="0"/>
         <w:adjustRightInd w:val="0"/>
         <w:rPr>
-          <w:rFonts w:cs="Times New Roman"/>
-          <w:szCs w:val="24"/>
-        </w:rPr>
-      </w:pPr>
-      <w:r>
-        <w:rPr>
-          <w:rFonts w:cs="Times New Roman"/>
-          <w:szCs w:val="24"/>
-        </w:rPr>
-        <w:t xml:space="preserve">Kocadere, S. A., &amp; Ozgen, D. (2012). Assessment of Basic Design Course in Terms of Constructivist Learning Theory. </w:t>
-      </w:r>
+          <w:ins w:id="37" w:author="Olivia Imner" w:date="2019-02-21T13:17:00Z"/>
+          <w:rFonts w:cs="Times New Roman"/>
+          <w:szCs w:val="24"/>
+        </w:rPr>
+      </w:pPr>
+      <w:proofErr w:type="spellStart"/>
+      <w:r>
+        <w:rPr>
+          <w:rFonts w:cs="Times New Roman"/>
+          <w:szCs w:val="24"/>
+        </w:rPr>
+        <w:t>Kocadere</w:t>
+      </w:r>
+      <w:proofErr w:type="spellEnd"/>
+      <w:r>
+        <w:rPr>
+          <w:rFonts w:cs="Times New Roman"/>
+          <w:szCs w:val="24"/>
+        </w:rPr>
+        <w:t xml:space="preserve">, S. A., &amp; </w:t>
+      </w:r>
+      <w:proofErr w:type="spellStart"/>
+      <w:r>
+        <w:rPr>
+          <w:rFonts w:cs="Times New Roman"/>
+          <w:szCs w:val="24"/>
+        </w:rPr>
+        <w:t>Ozgen</w:t>
+      </w:r>
+      <w:proofErr w:type="spellEnd"/>
+      <w:r>
+        <w:rPr>
+          <w:rFonts w:cs="Times New Roman"/>
+          <w:szCs w:val="24"/>
+        </w:rPr>
+        <w:t xml:space="preserve">, D. (2012). </w:t>
+      </w:r>
+      <w:proofErr w:type="spellStart"/>
+      <w:r>
+        <w:rPr>
+          <w:rFonts w:cs="Times New Roman"/>
+          <w:szCs w:val="24"/>
+        </w:rPr>
+        <w:t>Assessment</w:t>
+      </w:r>
+      <w:proofErr w:type="spellEnd"/>
+      <w:r>
+        <w:rPr>
+          <w:rFonts w:cs="Times New Roman"/>
+          <w:szCs w:val="24"/>
+        </w:rPr>
+        <w:t xml:space="preserve"> </w:t>
+      </w:r>
+      <w:proofErr w:type="spellStart"/>
+      <w:r>
+        <w:rPr>
+          <w:rFonts w:cs="Times New Roman"/>
+          <w:szCs w:val="24"/>
+        </w:rPr>
+        <w:t>of</w:t>
+      </w:r>
+      <w:proofErr w:type="spellEnd"/>
+      <w:r>
+        <w:rPr>
+          <w:rFonts w:cs="Times New Roman"/>
+          <w:szCs w:val="24"/>
+        </w:rPr>
+        <w:t xml:space="preserve"> Basic Design Course in Terms </w:t>
+      </w:r>
+      <w:proofErr w:type="spellStart"/>
+      <w:r>
+        <w:rPr>
+          <w:rFonts w:cs="Times New Roman"/>
+          <w:szCs w:val="24"/>
+        </w:rPr>
+        <w:t>of</w:t>
+      </w:r>
+      <w:proofErr w:type="spellEnd"/>
+      <w:r>
+        <w:rPr>
+          <w:rFonts w:cs="Times New Roman"/>
+          <w:szCs w:val="24"/>
+        </w:rPr>
+        <w:t xml:space="preserve"> </w:t>
+      </w:r>
+      <w:proofErr w:type="spellStart"/>
+      <w:r>
+        <w:rPr>
+          <w:rFonts w:cs="Times New Roman"/>
+          <w:szCs w:val="24"/>
+        </w:rPr>
+        <w:t>Constructivist</w:t>
+      </w:r>
+      <w:proofErr w:type="spellEnd"/>
+      <w:r>
+        <w:rPr>
+          <w:rFonts w:cs="Times New Roman"/>
+          <w:szCs w:val="24"/>
+        </w:rPr>
+        <w:t xml:space="preserve"> Learning </w:t>
+      </w:r>
+      <w:proofErr w:type="spellStart"/>
+      <w:r>
+        <w:rPr>
+          <w:rFonts w:cs="Times New Roman"/>
+          <w:szCs w:val="24"/>
+        </w:rPr>
+        <w:t>Theory</w:t>
+      </w:r>
+      <w:proofErr w:type="spellEnd"/>
+      <w:r>
+        <w:rPr>
+          <w:rFonts w:cs="Times New Roman"/>
+          <w:szCs w:val="24"/>
+        </w:rPr>
+        <w:t xml:space="preserve">. </w:t>
+      </w:r>
+      <w:proofErr w:type="spellStart"/>
       <w:r>
         <w:rPr>
           <w:rFonts w:cs="Times New Roman"/>
@@ -13139,15 +14663,9 @@
           <w:iCs/>
           <w:szCs w:val="24"/>
         </w:rPr>
-        <w:t>Procedia - Social and Behavioral Sciences</w:t>
-      </w:r>
-      <w:r>
-        <w:rPr>
-          <w:rFonts w:cs="Times New Roman"/>
-          <w:szCs w:val="24"/>
-        </w:rPr>
-        <w:t xml:space="preserve">, </w:t>
-      </w:r>
+        <w:t>Procedia</w:t>
+      </w:r>
+      <w:proofErr w:type="spellEnd"/>
       <w:r>
         <w:rPr>
           <w:rFonts w:cs="Times New Roman"/>
@@ -13155,6 +14673,42 @@
           <w:iCs/>
           <w:szCs w:val="24"/>
         </w:rPr>
+        <w:t xml:space="preserve"> - Social and </w:t>
+      </w:r>
+      <w:proofErr w:type="spellStart"/>
+      <w:r>
+        <w:rPr>
+          <w:rFonts w:cs="Times New Roman"/>
+          <w:i/>
+          <w:iCs/>
+          <w:szCs w:val="24"/>
+        </w:rPr>
+        <w:t>Behavioral</w:t>
+      </w:r>
+      <w:proofErr w:type="spellEnd"/>
+      <w:r>
+        <w:rPr>
+          <w:rFonts w:cs="Times New Roman"/>
+          <w:i/>
+          <w:iCs/>
+          <w:szCs w:val="24"/>
+        </w:rPr>
+        <w:t xml:space="preserve"> Sciences</w:t>
+      </w:r>
+      <w:r>
+        <w:rPr>
+          <w:rFonts w:cs="Times New Roman"/>
+          <w:szCs w:val="24"/>
+        </w:rPr>
+        <w:t xml:space="preserve">, </w:t>
+      </w:r>
+      <w:r>
+        <w:rPr>
+          <w:rFonts w:cs="Times New Roman"/>
+          <w:i/>
+          <w:iCs/>
+          <w:szCs w:val="24"/>
+        </w:rPr>
         <w:t>51</w:t>
       </w:r>
       <w:r>
@@ -13162,7 +14716,23 @@
           <w:rFonts w:cs="Times New Roman"/>
           <w:szCs w:val="24"/>
         </w:rPr>
-        <w:t>, 115–119. https://doi.org/10.1016/j.sbspro.2012.08.128</w:t>
+        <w:t>, 115–119. https</w:t>
+      </w:r>
+      <w:proofErr w:type="gramStart"/>
+      <w:r>
+        <w:rPr>
+          <w:rFonts w:cs="Times New Roman"/>
+          <w:szCs w:val="24"/>
+        </w:rPr>
+        <w:t>://</w:t>
+      </w:r>
+      <w:proofErr w:type="gramEnd"/>
+      <w:r>
+        <w:rPr>
+          <w:rFonts w:cs="Times New Roman"/>
+          <w:szCs w:val="24"/>
+        </w:rPr>
+        <w:t>doi.org/10.1016/j.sbspro.2012.08.128</w:t>
       </w:r>
     </w:p>
     <w:p>
@@ -13184,17 +14754,156 @@
         <w:autoSpaceDN w:val="0"/>
         <w:adjustRightInd w:val="0"/>
         <w:rPr>
-          <w:rFonts w:cs="Times New Roman"/>
-          <w:szCs w:val="24"/>
-        </w:rPr>
-      </w:pPr>
-      <w:r>
-        <w:rPr>
-          <w:rFonts w:cs="Times New Roman"/>
-          <w:szCs w:val="24"/>
-        </w:rPr>
-        <w:t xml:space="preserve">Magliaro, S. G., Lockee, B. B., &amp; Burton, J. K. (2005). Direct instruction revisited: A key model for instructional technology. </w:t>
-      </w:r>
+          <w:ins w:id="38" w:author="Olivia Imner" w:date="2019-02-21T13:17:00Z"/>
+          <w:rFonts w:cs="Times New Roman"/>
+          <w:szCs w:val="24"/>
+        </w:rPr>
+      </w:pPr>
+      <w:proofErr w:type="spellStart"/>
+      <w:r>
+        <w:rPr>
+          <w:rFonts w:cs="Times New Roman"/>
+          <w:szCs w:val="24"/>
+        </w:rPr>
+        <w:t>Magliaro</w:t>
+      </w:r>
+      <w:proofErr w:type="spellEnd"/>
+      <w:r>
+        <w:rPr>
+          <w:rFonts w:cs="Times New Roman"/>
+          <w:szCs w:val="24"/>
+        </w:rPr>
+        <w:t xml:space="preserve">, S. G., </w:t>
+      </w:r>
+      <w:proofErr w:type="spellStart"/>
+      <w:r>
+        <w:rPr>
+          <w:rFonts w:cs="Times New Roman"/>
+          <w:szCs w:val="24"/>
+        </w:rPr>
+        <w:t>Lockee</w:t>
+      </w:r>
+      <w:proofErr w:type="spellEnd"/>
+      <w:r>
+        <w:rPr>
+          <w:rFonts w:cs="Times New Roman"/>
+          <w:szCs w:val="24"/>
+        </w:rPr>
+        <w:t xml:space="preserve">, B. B., &amp; Burton, J. K. (2005). </w:t>
+      </w:r>
+      <w:proofErr w:type="spellStart"/>
+      <w:r>
+        <w:rPr>
+          <w:rFonts w:cs="Times New Roman"/>
+          <w:szCs w:val="24"/>
+        </w:rPr>
+        <w:t>Direct</w:t>
+      </w:r>
+      <w:proofErr w:type="spellEnd"/>
+      <w:r>
+        <w:rPr>
+          <w:rFonts w:cs="Times New Roman"/>
+          <w:szCs w:val="24"/>
+        </w:rPr>
+        <w:t xml:space="preserve"> </w:t>
+      </w:r>
+      <w:proofErr w:type="spellStart"/>
+      <w:r>
+        <w:rPr>
+          <w:rFonts w:cs="Times New Roman"/>
+          <w:szCs w:val="24"/>
+        </w:rPr>
+        <w:t>instruction</w:t>
+      </w:r>
+      <w:proofErr w:type="spellEnd"/>
+      <w:r>
+        <w:rPr>
+          <w:rFonts w:cs="Times New Roman"/>
+          <w:szCs w:val="24"/>
+        </w:rPr>
+        <w:t xml:space="preserve"> </w:t>
+      </w:r>
+      <w:proofErr w:type="spellStart"/>
+      <w:r>
+        <w:rPr>
+          <w:rFonts w:cs="Times New Roman"/>
+          <w:szCs w:val="24"/>
+        </w:rPr>
+        <w:t>revisited</w:t>
+      </w:r>
+      <w:proofErr w:type="spellEnd"/>
+      <w:r>
+        <w:rPr>
+          <w:rFonts w:cs="Times New Roman"/>
+          <w:szCs w:val="24"/>
+        </w:rPr>
+        <w:t xml:space="preserve">: A </w:t>
+      </w:r>
+      <w:proofErr w:type="spellStart"/>
+      <w:r>
+        <w:rPr>
+          <w:rFonts w:cs="Times New Roman"/>
+          <w:szCs w:val="24"/>
+        </w:rPr>
+        <w:t>key</w:t>
+      </w:r>
+      <w:proofErr w:type="spellEnd"/>
+      <w:r>
+        <w:rPr>
+          <w:rFonts w:cs="Times New Roman"/>
+          <w:szCs w:val="24"/>
+        </w:rPr>
+        <w:t xml:space="preserve"> </w:t>
+      </w:r>
+      <w:proofErr w:type="spellStart"/>
+      <w:r>
+        <w:rPr>
+          <w:rFonts w:cs="Times New Roman"/>
+          <w:szCs w:val="24"/>
+        </w:rPr>
+        <w:t>model</w:t>
+      </w:r>
+      <w:proofErr w:type="spellEnd"/>
+      <w:r>
+        <w:rPr>
+          <w:rFonts w:cs="Times New Roman"/>
+          <w:szCs w:val="24"/>
+        </w:rPr>
+        <w:t xml:space="preserve"> for </w:t>
+      </w:r>
+      <w:proofErr w:type="spellStart"/>
+      <w:r>
+        <w:rPr>
+          <w:rFonts w:cs="Times New Roman"/>
+          <w:szCs w:val="24"/>
+        </w:rPr>
+        <w:t>instructional</w:t>
+      </w:r>
+      <w:proofErr w:type="spellEnd"/>
+      <w:r>
+        <w:rPr>
+          <w:rFonts w:cs="Times New Roman"/>
+          <w:szCs w:val="24"/>
+        </w:rPr>
+        <w:t xml:space="preserve"> </w:t>
+      </w:r>
+      <w:proofErr w:type="spellStart"/>
+      <w:r>
+        <w:rPr>
+          <w:rFonts w:cs="Times New Roman"/>
+          <w:szCs w:val="24"/>
+        </w:rPr>
+        <w:t>technology</w:t>
+      </w:r>
+      <w:proofErr w:type="spellEnd"/>
+      <w:r>
+        <w:rPr>
+          <w:rFonts w:cs="Times New Roman"/>
+          <w:szCs w:val="24"/>
+        </w:rPr>
+        <w:t xml:space="preserve">. </w:t>
+      </w:r>
+      <w:proofErr w:type="spellStart"/>
       <w:r>
         <w:rPr>
           <w:rFonts w:cs="Times New Roman"/>
@@ -13202,15 +14911,9 @@
           <w:iCs/>
           <w:szCs w:val="24"/>
         </w:rPr>
-        <w:t>Educational Technology Research and Development</w:t>
-      </w:r>
-      <w:r>
-        <w:rPr>
-          <w:rFonts w:cs="Times New Roman"/>
-          <w:szCs w:val="24"/>
-        </w:rPr>
-        <w:t xml:space="preserve">, </w:t>
-      </w:r>
+        <w:t>Educational</w:t>
+      </w:r>
+      <w:proofErr w:type="spellEnd"/>
       <w:r>
         <w:rPr>
           <w:rFonts w:cs="Times New Roman"/>
@@ -13218,6 +14921,53 @@
           <w:iCs/>
           <w:szCs w:val="24"/>
         </w:rPr>
+        <w:t xml:space="preserve"> </w:t>
+      </w:r>
+      <w:proofErr w:type="spellStart"/>
+      <w:r>
+        <w:rPr>
+          <w:rFonts w:cs="Times New Roman"/>
+          <w:i/>
+          <w:iCs/>
+          <w:szCs w:val="24"/>
+        </w:rPr>
+        <w:t>Technology</w:t>
+      </w:r>
+      <w:proofErr w:type="spellEnd"/>
+      <w:r>
+        <w:rPr>
+          <w:rFonts w:cs="Times New Roman"/>
+          <w:i/>
+          <w:iCs/>
+          <w:szCs w:val="24"/>
+        </w:rPr>
+        <w:t xml:space="preserve"> Research and </w:t>
+      </w:r>
+      <w:proofErr w:type="spellStart"/>
+      <w:r>
+        <w:rPr>
+          <w:rFonts w:cs="Times New Roman"/>
+          <w:i/>
+          <w:iCs/>
+          <w:szCs w:val="24"/>
+        </w:rPr>
+        <w:t>Development</w:t>
+      </w:r>
+      <w:proofErr w:type="spellEnd"/>
+      <w:r>
+        <w:rPr>
+          <w:rFonts w:cs="Times New Roman"/>
+          <w:szCs w:val="24"/>
+        </w:rPr>
+        <w:t xml:space="preserve">, </w:t>
+      </w:r>
+      <w:r>
+        <w:rPr>
+          <w:rFonts w:cs="Times New Roman"/>
+          <w:i/>
+          <w:iCs/>
+          <w:szCs w:val="24"/>
+        </w:rPr>
         <w:t>53</w:t>
       </w:r>
       <w:r>
@@ -13225,7 +14975,23 @@
           <w:rFonts w:cs="Times New Roman"/>
           <w:szCs w:val="24"/>
         </w:rPr>
-        <w:t>(4), 41–55. https://doi.org/10.1007/BF02504684</w:t>
+        <w:t>(4), 41–55. https</w:t>
+      </w:r>
+      <w:proofErr w:type="gramStart"/>
+      <w:r>
+        <w:rPr>
+          <w:rFonts w:cs="Times New Roman"/>
+          <w:szCs w:val="24"/>
+        </w:rPr>
+        <w:t>://</w:t>
+      </w:r>
+      <w:proofErr w:type="gramEnd"/>
+      <w:r>
+        <w:rPr>
+          <w:rFonts w:cs="Times New Roman"/>
+          <w:szCs w:val="24"/>
+        </w:rPr>
+        <w:t>doi.org/10.1007/BF02504684</w:t>
       </w:r>
     </w:p>
     <w:p>
@@ -13247,6 +15013,7 @@
         <w:autoSpaceDN w:val="0"/>
         <w:adjustRightInd w:val="0"/>
         <w:rPr>
+          <w:ins w:id="39" w:author="Olivia Imner" w:date="2019-02-21T13:18:00Z"/>
           <w:rFonts w:cs="Times New Roman"/>
           <w:szCs w:val="24"/>
         </w:rPr>
@@ -13259,33 +15026,11 @@
         <w:autoSpaceDN w:val="0"/>
         <w:adjustRightInd w:val="0"/>
         <w:rPr>
-          <w:rFonts w:cs="Times New Roman"/>
-          <w:szCs w:val="24"/>
-        </w:rPr>
-      </w:pPr>
-      <w:r>
-        <w:rPr>
-          <w:rFonts w:cs="Times New Roman"/>
-          <w:szCs w:val="24"/>
-        </w:rPr>
-        <w:t xml:space="preserve">Malhotra, N. K., &amp; Birks, D. F. (2006). </w:t>
-      </w:r>
-      <w:r>
-        <w:rPr>
-          <w:rFonts w:cs="Times New Roman"/>
-          <w:i/>
-          <w:iCs/>
-          <w:szCs w:val="24"/>
-        </w:rPr>
-        <w:t>Marketing Research - An Applied Approach - European</w:t>
-      </w:r>
-      <w:r>
-        <w:rPr>
-          <w:rFonts w:cs="Times New Roman"/>
-          <w:szCs w:val="24"/>
-        </w:rPr>
-        <w:t xml:space="preserve"> (Updated Second European Edition). Prentice Hall, Inc., a Pearson Education company.</w:t>
-      </w:r>
+          <w:ins w:id="40" w:author="Olivia Imner" w:date="2019-02-21T13:18:00Z"/>
+          <w:rFonts w:cs="Times New Roman"/>
+          <w:szCs w:val="24"/>
+        </w:rPr>
+      </w:pPr>
     </w:p>
     <w:p>
       <w:pPr>
@@ -13294,34 +15039,11 @@
         <w:autoSpaceDN w:val="0"/>
         <w:adjustRightInd w:val="0"/>
         <w:rPr>
-          <w:rFonts w:cs="Times New Roman"/>
-          <w:szCs w:val="24"/>
-        </w:rPr>
-      </w:pPr>
-      <w:r>
-        <w:rPr>
-          <w:rFonts w:cs="Times New Roman"/>
-          <w:szCs w:val="24"/>
-        </w:rPr>
-        <w:lastRenderedPageBreak/>
-        <w:t xml:space="preserve">Mayes, T., &amp; de Freitas, S. (2004). Review of e-learning theories, frameworks and models. </w:t>
-      </w:r>
-      <w:r>
-        <w:rPr>
-          <w:rFonts w:cs="Times New Roman"/>
-          <w:i/>
-          <w:iCs/>
-          <w:szCs w:val="24"/>
-        </w:rPr>
-        <w:t>JISC E-Learning Models Desk Study</w:t>
-      </w:r>
-      <w:r>
-        <w:rPr>
-          <w:rFonts w:cs="Times New Roman"/>
-          <w:szCs w:val="24"/>
-        </w:rPr>
-        <w:t>, (1).</w:t>
-      </w:r>
+          <w:ins w:id="41" w:author="Olivia Imner" w:date="2019-02-21T13:18:00Z"/>
+          <w:rFonts w:cs="Times New Roman"/>
+          <w:szCs w:val="24"/>
+        </w:rPr>
+      </w:pPr>
     </w:p>
     <w:p>
       <w:pPr>
@@ -13334,6 +15056,167 @@
           <w:szCs w:val="24"/>
         </w:rPr>
       </w:pPr>
+      <w:bookmarkStart w:id="42" w:name="_GoBack"/>
+      <w:bookmarkEnd w:id="42"/>
+      <w:proofErr w:type="spellStart"/>
+      <w:r>
+        <w:rPr>
+          <w:rFonts w:cs="Times New Roman"/>
+          <w:szCs w:val="24"/>
+        </w:rPr>
+        <w:t>Malhotra</w:t>
+      </w:r>
+      <w:proofErr w:type="spellEnd"/>
+      <w:r>
+        <w:rPr>
+          <w:rFonts w:cs="Times New Roman"/>
+          <w:szCs w:val="24"/>
+        </w:rPr>
+        <w:t xml:space="preserve">, N. K., &amp; Birks, D. F. (2006). </w:t>
+      </w:r>
+      <w:r>
+        <w:rPr>
+          <w:rFonts w:cs="Times New Roman"/>
+          <w:i/>
+          <w:iCs/>
+          <w:szCs w:val="24"/>
+        </w:rPr>
+        <w:t xml:space="preserve">Marketing Research - An </w:t>
+      </w:r>
+      <w:proofErr w:type="spellStart"/>
+      <w:r>
+        <w:rPr>
+          <w:rFonts w:cs="Times New Roman"/>
+          <w:i/>
+          <w:iCs/>
+          <w:szCs w:val="24"/>
+        </w:rPr>
+        <w:t>Applied</w:t>
+      </w:r>
+      <w:proofErr w:type="spellEnd"/>
+      <w:r>
+        <w:rPr>
+          <w:rFonts w:cs="Times New Roman"/>
+          <w:i/>
+          <w:iCs/>
+          <w:szCs w:val="24"/>
+        </w:rPr>
+        <w:t xml:space="preserve"> Approach - </w:t>
+      </w:r>
+      <w:proofErr w:type="spellStart"/>
+      <w:r>
+        <w:rPr>
+          <w:rFonts w:cs="Times New Roman"/>
+          <w:i/>
+          <w:iCs/>
+          <w:szCs w:val="24"/>
+        </w:rPr>
+        <w:t>European</w:t>
+      </w:r>
+      <w:proofErr w:type="spellEnd"/>
+      <w:r>
+        <w:rPr>
+          <w:rFonts w:cs="Times New Roman"/>
+          <w:szCs w:val="24"/>
+        </w:rPr>
+        <w:t xml:space="preserve"> (</w:t>
+      </w:r>
+      <w:proofErr w:type="spellStart"/>
+      <w:r>
+        <w:rPr>
+          <w:rFonts w:cs="Times New Roman"/>
+          <w:szCs w:val="24"/>
+        </w:rPr>
+        <w:t>Updated</w:t>
+      </w:r>
+      <w:proofErr w:type="spellEnd"/>
+      <w:r>
+        <w:rPr>
+          <w:rFonts w:cs="Times New Roman"/>
+          <w:szCs w:val="24"/>
+        </w:rPr>
+        <w:t xml:space="preserve"> Second </w:t>
+      </w:r>
+      <w:proofErr w:type="spellStart"/>
+      <w:r>
+        <w:rPr>
+          <w:rFonts w:cs="Times New Roman"/>
+          <w:szCs w:val="24"/>
+        </w:rPr>
+        <w:t>European</w:t>
+      </w:r>
+      <w:proofErr w:type="spellEnd"/>
+      <w:r>
+        <w:rPr>
+          <w:rFonts w:cs="Times New Roman"/>
+          <w:szCs w:val="24"/>
+        </w:rPr>
+        <w:t xml:space="preserve"> Edition). </w:t>
+      </w:r>
+      <w:proofErr w:type="spellStart"/>
+      <w:r>
+        <w:rPr>
+          <w:rFonts w:cs="Times New Roman"/>
+          <w:szCs w:val="24"/>
+        </w:rPr>
+        <w:t>Prentice</w:t>
+      </w:r>
+      <w:proofErr w:type="spellEnd"/>
+      <w:r>
+        <w:rPr>
+          <w:rFonts w:cs="Times New Roman"/>
+          <w:szCs w:val="24"/>
+        </w:rPr>
+        <w:t xml:space="preserve"> Hall, </w:t>
+      </w:r>
+      <w:proofErr w:type="spellStart"/>
+      <w:r>
+        <w:rPr>
+          <w:rFonts w:cs="Times New Roman"/>
+          <w:szCs w:val="24"/>
+        </w:rPr>
+        <w:t>Inc</w:t>
+      </w:r>
+      <w:proofErr w:type="spellEnd"/>
+      <w:r>
+        <w:rPr>
+          <w:rFonts w:cs="Times New Roman"/>
+          <w:szCs w:val="24"/>
+        </w:rPr>
+        <w:t xml:space="preserve">., a Pearson </w:t>
+      </w:r>
+      <w:proofErr w:type="spellStart"/>
+      <w:r>
+        <w:rPr>
+          <w:rFonts w:cs="Times New Roman"/>
+          <w:szCs w:val="24"/>
+        </w:rPr>
+        <w:t>Education</w:t>
+      </w:r>
+      <w:proofErr w:type="spellEnd"/>
+      <w:r>
+        <w:rPr>
+          <w:rFonts w:cs="Times New Roman"/>
+          <w:szCs w:val="24"/>
+        </w:rPr>
+        <w:t xml:space="preserve"> </w:t>
+      </w:r>
+      <w:proofErr w:type="spellStart"/>
+      <w:r>
+        <w:rPr>
+          <w:rFonts w:cs="Times New Roman"/>
+          <w:szCs w:val="24"/>
+        </w:rPr>
+        <w:t>company</w:t>
+      </w:r>
+      <w:proofErr w:type="spellEnd"/>
+      <w:r>
+        <w:rPr>
+          <w:rFonts w:cs="Times New Roman"/>
+          <w:szCs w:val="24"/>
+        </w:rPr>
+        <w:t>.</w:t>
+      </w:r>
     </w:p>
     <w:p>
       <w:pPr>
@@ -13342,17 +15225,83 @@
         <w:autoSpaceDN w:val="0"/>
         <w:adjustRightInd w:val="0"/>
         <w:rPr>
-          <w:rFonts w:cs="Times New Roman"/>
-          <w:szCs w:val="24"/>
-        </w:rPr>
-      </w:pPr>
-      <w:r>
-        <w:rPr>
-          <w:rFonts w:cs="Times New Roman"/>
-          <w:szCs w:val="24"/>
-        </w:rPr>
-        <w:t xml:space="preserve">Moraros, J., Islam, A., Yu, S., Banow, R., &amp; Schindelka, B. (2015). Flipping for success: evaluating the effectiveness of a novel teaching approach in a graduate level setting. </w:t>
-      </w:r>
+          <w:ins w:id="43" w:author="Olivia Imner" w:date="2019-02-21T13:18:00Z"/>
+          <w:rFonts w:cs="Times New Roman"/>
+          <w:szCs w:val="24"/>
+        </w:rPr>
+      </w:pPr>
+      <w:r>
+        <w:rPr>
+          <w:rFonts w:cs="Times New Roman"/>
+          <w:szCs w:val="24"/>
+        </w:rPr>
+        <w:t xml:space="preserve">Mayes, T., &amp; de Freitas, S. (2004). Review </w:t>
+      </w:r>
+      <w:proofErr w:type="spellStart"/>
+      <w:r>
+        <w:rPr>
+          <w:rFonts w:cs="Times New Roman"/>
+          <w:szCs w:val="24"/>
+        </w:rPr>
+        <w:t>of</w:t>
+      </w:r>
+      <w:proofErr w:type="spellEnd"/>
+      <w:r>
+        <w:rPr>
+          <w:rFonts w:cs="Times New Roman"/>
+          <w:szCs w:val="24"/>
+        </w:rPr>
+        <w:t xml:space="preserve"> e-learning </w:t>
+      </w:r>
+      <w:proofErr w:type="spellStart"/>
+      <w:r>
+        <w:rPr>
+          <w:rFonts w:cs="Times New Roman"/>
+          <w:szCs w:val="24"/>
+        </w:rPr>
+        <w:t>theories</w:t>
+      </w:r>
+      <w:proofErr w:type="spellEnd"/>
+      <w:r>
+        <w:rPr>
+          <w:rFonts w:cs="Times New Roman"/>
+          <w:szCs w:val="24"/>
+        </w:rPr>
+        <w:t xml:space="preserve">, </w:t>
+      </w:r>
+      <w:proofErr w:type="spellStart"/>
+      <w:r>
+        <w:rPr>
+          <w:rFonts w:cs="Times New Roman"/>
+          <w:szCs w:val="24"/>
+        </w:rPr>
+        <w:t>frameworks</w:t>
+      </w:r>
+      <w:proofErr w:type="spellEnd"/>
+      <w:r>
+        <w:rPr>
+          <w:rFonts w:cs="Times New Roman"/>
+          <w:szCs w:val="24"/>
+        </w:rPr>
+        <w:t xml:space="preserve"> and </w:t>
+      </w:r>
+      <w:proofErr w:type="spellStart"/>
+      <w:r>
+        <w:rPr>
+          <w:rFonts w:cs="Times New Roman"/>
+          <w:szCs w:val="24"/>
+        </w:rPr>
+        <w:t>models</w:t>
+      </w:r>
+      <w:proofErr w:type="spellEnd"/>
+      <w:r>
+        <w:rPr>
+          <w:rFonts w:cs="Times New Roman"/>
+          <w:szCs w:val="24"/>
+        </w:rPr>
+        <w:t xml:space="preserve">. </w:t>
+      </w:r>
+      <w:proofErr w:type="spellStart"/>
       <w:r>
         <w:rPr>
           <w:rFonts w:cs="Times New Roman"/>
@@ -13360,15 +15309,9 @@
           <w:iCs/>
           <w:szCs w:val="24"/>
         </w:rPr>
-        <w:t>BMC Medical Education</w:t>
-      </w:r>
-      <w:r>
-        <w:rPr>
-          <w:rFonts w:cs="Times New Roman"/>
-          <w:szCs w:val="24"/>
-        </w:rPr>
-        <w:t xml:space="preserve">, </w:t>
-      </w:r>
+        <w:t>JISC</w:t>
+      </w:r>
+      <w:proofErr w:type="spellEnd"/>
       <w:r>
         <w:rPr>
           <w:rFonts w:cs="Times New Roman"/>
@@ -13376,14 +15319,45 @@
           <w:iCs/>
           <w:szCs w:val="24"/>
         </w:rPr>
-        <w:t>15</w:t>
-      </w:r>
-      <w:r>
-        <w:rPr>
-          <w:rFonts w:cs="Times New Roman"/>
-          <w:szCs w:val="24"/>
-        </w:rPr>
-        <w:t>. https://doi.org/10.1186/s12909-015-0317-2</w:t>
+        <w:t xml:space="preserve"> E-Learning </w:t>
+      </w:r>
+      <w:proofErr w:type="spellStart"/>
+      <w:r>
+        <w:rPr>
+          <w:rFonts w:cs="Times New Roman"/>
+          <w:i/>
+          <w:iCs/>
+          <w:szCs w:val="24"/>
+        </w:rPr>
+        <w:t>Models</w:t>
+      </w:r>
+      <w:proofErr w:type="spellEnd"/>
+      <w:r>
+        <w:rPr>
+          <w:rFonts w:cs="Times New Roman"/>
+          <w:i/>
+          <w:iCs/>
+          <w:szCs w:val="24"/>
+        </w:rPr>
+        <w:t xml:space="preserve"> Desk </w:t>
+      </w:r>
+      <w:proofErr w:type="spellStart"/>
+      <w:r>
+        <w:rPr>
+          <w:rFonts w:cs="Times New Roman"/>
+          <w:i/>
+          <w:iCs/>
+          <w:szCs w:val="24"/>
+        </w:rPr>
+        <w:t>Study</w:t>
+      </w:r>
+      <w:proofErr w:type="spellEnd"/>
+      <w:r>
+        <w:rPr>
+          <w:rFonts w:cs="Times New Roman"/>
+          <w:szCs w:val="24"/>
+        </w:rPr>
+        <w:t>, (1).</w:t>
       </w:r>
     </w:p>
     <w:p>
@@ -13405,16 +15379,234 @@
         <w:autoSpaceDN w:val="0"/>
         <w:adjustRightInd w:val="0"/>
         <w:rPr>
-          <w:rFonts w:cs="Times New Roman"/>
-          <w:szCs w:val="24"/>
-        </w:rPr>
-      </w:pPr>
-      <w:r>
-        <w:rPr>
-          <w:rFonts w:cs="Times New Roman"/>
-          <w:szCs w:val="24"/>
-        </w:rPr>
-        <w:t xml:space="preserve">Pange, A., &amp; Pange, J. (2011). Is E-learning Based On Learning Theories? A Literature Review. </w:t>
+          <w:ins w:id="44" w:author="Olivia Imner" w:date="2019-02-21T13:17:00Z"/>
+          <w:rFonts w:cs="Times New Roman"/>
+          <w:szCs w:val="24"/>
+        </w:rPr>
+      </w:pPr>
+      <w:proofErr w:type="spellStart"/>
+      <w:r>
+        <w:rPr>
+          <w:rFonts w:cs="Times New Roman"/>
+          <w:szCs w:val="24"/>
+        </w:rPr>
+        <w:t>Moraros</w:t>
+      </w:r>
+      <w:proofErr w:type="spellEnd"/>
+      <w:r>
+        <w:rPr>
+          <w:rFonts w:cs="Times New Roman"/>
+          <w:szCs w:val="24"/>
+        </w:rPr>
+        <w:t xml:space="preserve">, J., Islam, A., </w:t>
+      </w:r>
+      <w:proofErr w:type="spellStart"/>
+      <w:r>
+        <w:rPr>
+          <w:rFonts w:cs="Times New Roman"/>
+          <w:szCs w:val="24"/>
+        </w:rPr>
+        <w:t>Yu</w:t>
+      </w:r>
+      <w:proofErr w:type="spellEnd"/>
+      <w:r>
+        <w:rPr>
+          <w:rFonts w:cs="Times New Roman"/>
+          <w:szCs w:val="24"/>
+        </w:rPr>
+        <w:t xml:space="preserve">, S., </w:t>
+      </w:r>
+      <w:proofErr w:type="spellStart"/>
+      <w:r>
+        <w:rPr>
+          <w:rFonts w:cs="Times New Roman"/>
+          <w:szCs w:val="24"/>
+        </w:rPr>
+        <w:t>Banow</w:t>
+      </w:r>
+      <w:proofErr w:type="spellEnd"/>
+      <w:r>
+        <w:rPr>
+          <w:rFonts w:cs="Times New Roman"/>
+          <w:szCs w:val="24"/>
+        </w:rPr>
+        <w:t xml:space="preserve">, R., &amp; </w:t>
+      </w:r>
+      <w:proofErr w:type="spellStart"/>
+      <w:r>
+        <w:rPr>
+          <w:rFonts w:cs="Times New Roman"/>
+          <w:szCs w:val="24"/>
+        </w:rPr>
+        <w:t>Schindelka</w:t>
+      </w:r>
+      <w:proofErr w:type="spellEnd"/>
+      <w:r>
+        <w:rPr>
+          <w:rFonts w:cs="Times New Roman"/>
+          <w:szCs w:val="24"/>
+        </w:rPr>
+        <w:t xml:space="preserve">, B. (2015). </w:t>
+      </w:r>
+      <w:proofErr w:type="spellStart"/>
+      <w:r>
+        <w:rPr>
+          <w:rFonts w:cs="Times New Roman"/>
+          <w:szCs w:val="24"/>
+        </w:rPr>
+        <w:t>Flipping</w:t>
+      </w:r>
+      <w:proofErr w:type="spellEnd"/>
+      <w:r>
+        <w:rPr>
+          <w:rFonts w:cs="Times New Roman"/>
+          <w:szCs w:val="24"/>
+        </w:rPr>
+        <w:t xml:space="preserve"> for </w:t>
+      </w:r>
+      <w:proofErr w:type="spellStart"/>
+      <w:r>
+        <w:rPr>
+          <w:rFonts w:cs="Times New Roman"/>
+          <w:szCs w:val="24"/>
+        </w:rPr>
+        <w:t>success</w:t>
+      </w:r>
+      <w:proofErr w:type="spellEnd"/>
+      <w:r>
+        <w:rPr>
+          <w:rFonts w:cs="Times New Roman"/>
+          <w:szCs w:val="24"/>
+        </w:rPr>
+        <w:t xml:space="preserve">: </w:t>
+      </w:r>
+      <w:proofErr w:type="spellStart"/>
+      <w:r>
+        <w:rPr>
+          <w:rFonts w:cs="Times New Roman"/>
+          <w:szCs w:val="24"/>
+        </w:rPr>
+        <w:t>evaluating</w:t>
+      </w:r>
+      <w:proofErr w:type="spellEnd"/>
+      <w:r>
+        <w:rPr>
+          <w:rFonts w:cs="Times New Roman"/>
+          <w:szCs w:val="24"/>
+        </w:rPr>
+        <w:t xml:space="preserve"> the </w:t>
+      </w:r>
+      <w:proofErr w:type="spellStart"/>
+      <w:r>
+        <w:rPr>
+          <w:rFonts w:cs="Times New Roman"/>
+          <w:szCs w:val="24"/>
+        </w:rPr>
+        <w:t>effectiveness</w:t>
+      </w:r>
+      <w:proofErr w:type="spellEnd"/>
+      <w:r>
+        <w:rPr>
+          <w:rFonts w:cs="Times New Roman"/>
+          <w:szCs w:val="24"/>
+        </w:rPr>
+        <w:t xml:space="preserve"> </w:t>
+      </w:r>
+      <w:proofErr w:type="spellStart"/>
+      <w:r>
+        <w:rPr>
+          <w:rFonts w:cs="Times New Roman"/>
+          <w:szCs w:val="24"/>
+        </w:rPr>
+        <w:t>of</w:t>
+      </w:r>
+      <w:proofErr w:type="spellEnd"/>
+      <w:r>
+        <w:rPr>
+          <w:rFonts w:cs="Times New Roman"/>
+          <w:szCs w:val="24"/>
+        </w:rPr>
+        <w:t xml:space="preserve"> a </w:t>
+      </w:r>
+      <w:proofErr w:type="spellStart"/>
+      <w:r>
+        <w:rPr>
+          <w:rFonts w:cs="Times New Roman"/>
+          <w:szCs w:val="24"/>
+        </w:rPr>
+        <w:t>novel</w:t>
+      </w:r>
+      <w:proofErr w:type="spellEnd"/>
+      <w:r>
+        <w:rPr>
+          <w:rFonts w:cs="Times New Roman"/>
+          <w:szCs w:val="24"/>
+        </w:rPr>
+        <w:t xml:space="preserve"> </w:t>
+      </w:r>
+      <w:proofErr w:type="spellStart"/>
+      <w:r>
+        <w:rPr>
+          <w:rFonts w:cs="Times New Roman"/>
+          <w:szCs w:val="24"/>
+        </w:rPr>
+        <w:t>teaching</w:t>
+      </w:r>
+      <w:proofErr w:type="spellEnd"/>
+      <w:r>
+        <w:rPr>
+          <w:rFonts w:cs="Times New Roman"/>
+          <w:szCs w:val="24"/>
+        </w:rPr>
+        <w:t xml:space="preserve"> approach in a </w:t>
+      </w:r>
+      <w:proofErr w:type="spellStart"/>
+      <w:r>
+        <w:rPr>
+          <w:rFonts w:cs="Times New Roman"/>
+          <w:szCs w:val="24"/>
+        </w:rPr>
+        <w:t>graduate</w:t>
+      </w:r>
+      <w:proofErr w:type="spellEnd"/>
+      <w:r>
+        <w:rPr>
+          <w:rFonts w:cs="Times New Roman"/>
+          <w:szCs w:val="24"/>
+        </w:rPr>
+        <w:t xml:space="preserve"> </w:t>
+      </w:r>
+      <w:proofErr w:type="spellStart"/>
+      <w:r>
+        <w:rPr>
+          <w:rFonts w:cs="Times New Roman"/>
+          <w:szCs w:val="24"/>
+        </w:rPr>
+        <w:t>level</w:t>
+      </w:r>
+      <w:proofErr w:type="spellEnd"/>
+      <w:r>
+        <w:rPr>
+          <w:rFonts w:cs="Times New Roman"/>
+          <w:szCs w:val="24"/>
+        </w:rPr>
+        <w:t xml:space="preserve"> </w:t>
+      </w:r>
+      <w:proofErr w:type="spellStart"/>
+      <w:r>
+        <w:rPr>
+          <w:rFonts w:cs="Times New Roman"/>
+          <w:szCs w:val="24"/>
+        </w:rPr>
+        <w:t>setting</w:t>
+      </w:r>
+      <w:proofErr w:type="spellEnd"/>
+      <w:r>
+        <w:rPr>
+          <w:rFonts w:cs="Times New Roman"/>
+          <w:szCs w:val="24"/>
+        </w:rPr>
+        <w:t xml:space="preserve">. </w:t>
       </w:r>
       <w:r>
         <w:rPr>
@@ -13423,15 +15615,9 @@
           <w:iCs/>
           <w:szCs w:val="24"/>
         </w:rPr>
-        <w:t>World Academy of Science, Engineering &amp; Technology</w:t>
-      </w:r>
-      <w:r>
-        <w:rPr>
-          <w:rFonts w:cs="Times New Roman"/>
-          <w:szCs w:val="24"/>
-        </w:rPr>
-        <w:t xml:space="preserve">, </w:t>
-      </w:r>
+        <w:t xml:space="preserve">BMC Medical </w:t>
+      </w:r>
+      <w:proofErr w:type="spellStart"/>
       <w:r>
         <w:rPr>
           <w:rFonts w:cs="Times New Roman"/>
@@ -13439,14 +15625,47 @@
           <w:iCs/>
           <w:szCs w:val="24"/>
         </w:rPr>
-        <w:t>5</w:t>
-      </w:r>
-      <w:r>
-        <w:rPr>
-          <w:rFonts w:cs="Times New Roman"/>
-          <w:szCs w:val="24"/>
-        </w:rPr>
-        <w:t>(8).</w:t>
+        <w:t>Education</w:t>
+      </w:r>
+      <w:proofErr w:type="spellEnd"/>
+      <w:r>
+        <w:rPr>
+          <w:rFonts w:cs="Times New Roman"/>
+          <w:szCs w:val="24"/>
+        </w:rPr>
+        <w:t>,</w:t>
+      </w:r>
+      <w:proofErr w:type="gramStart"/>
+      <w:r>
+        <w:rPr>
+          <w:rFonts w:cs="Times New Roman"/>
+          <w:szCs w:val="24"/>
+        </w:rPr>
+        <w:t xml:space="preserve"> </w:t>
+      </w:r>
+      <w:r>
+        <w:rPr>
+          <w:rFonts w:cs="Times New Roman"/>
+          <w:i/>
+          <w:iCs/>
+          <w:szCs w:val="24"/>
+        </w:rPr>
+        <w:t>15</w:t>
+      </w:r>
+      <w:r>
+        <w:rPr>
+          <w:rFonts w:cs="Times New Roman"/>
+          <w:szCs w:val="24"/>
+        </w:rPr>
+        <w:t>.</w:t>
+      </w:r>
+      <w:proofErr w:type="gramEnd"/>
+      <w:r>
+        <w:rPr>
+          <w:rFonts w:cs="Times New Roman"/>
+          <w:szCs w:val="24"/>
+        </w:rPr>
+        <w:t xml:space="preserve"> https://doi.org/10.1186/s12909-015-0317-2</w:t>
       </w:r>
     </w:p>
     <w:p>
@@ -13468,16 +15687,90 @@
         <w:autoSpaceDN w:val="0"/>
         <w:adjustRightInd w:val="0"/>
         <w:rPr>
-          <w:rFonts w:cs="Times New Roman"/>
-          <w:szCs w:val="24"/>
-        </w:rPr>
-      </w:pPr>
-      <w:r>
-        <w:rPr>
-          <w:rFonts w:cs="Times New Roman"/>
-          <w:szCs w:val="24"/>
-        </w:rPr>
-        <w:t xml:space="preserve">Yeh, Y.-C. (2009). Integrating e-learning into the Direct-instruction Model to enhance the effectiveness of critical-thinking instruction. </w:t>
+          <w:ins w:id="45" w:author="Olivia Imner" w:date="2019-02-21T13:17:00Z"/>
+          <w:rFonts w:cs="Times New Roman"/>
+          <w:szCs w:val="24"/>
+        </w:rPr>
+      </w:pPr>
+      <w:proofErr w:type="spellStart"/>
+      <w:r>
+        <w:rPr>
+          <w:rFonts w:cs="Times New Roman"/>
+          <w:szCs w:val="24"/>
+        </w:rPr>
+        <w:t>Pange</w:t>
+      </w:r>
+      <w:proofErr w:type="spellEnd"/>
+      <w:r>
+        <w:rPr>
+          <w:rFonts w:cs="Times New Roman"/>
+          <w:szCs w:val="24"/>
+        </w:rPr>
+        <w:t xml:space="preserve">, A., &amp; </w:t>
+      </w:r>
+      <w:proofErr w:type="spellStart"/>
+      <w:r>
+        <w:rPr>
+          <w:rFonts w:cs="Times New Roman"/>
+          <w:szCs w:val="24"/>
+        </w:rPr>
+        <w:t>Pange</w:t>
+      </w:r>
+      <w:proofErr w:type="spellEnd"/>
+      <w:r>
+        <w:rPr>
+          <w:rFonts w:cs="Times New Roman"/>
+          <w:szCs w:val="24"/>
+        </w:rPr>
+        <w:t xml:space="preserve">, J. (2011). Is E-learning </w:t>
+      </w:r>
+      <w:proofErr w:type="spellStart"/>
+      <w:r>
+        <w:rPr>
+          <w:rFonts w:cs="Times New Roman"/>
+          <w:szCs w:val="24"/>
+        </w:rPr>
+        <w:t>Based</w:t>
+      </w:r>
+      <w:proofErr w:type="spellEnd"/>
+      <w:r>
+        <w:rPr>
+          <w:rFonts w:cs="Times New Roman"/>
+          <w:szCs w:val="24"/>
+        </w:rPr>
+        <w:t xml:space="preserve"> On Learning </w:t>
+      </w:r>
+      <w:proofErr w:type="spellStart"/>
+      <w:r>
+        <w:rPr>
+          <w:rFonts w:cs="Times New Roman"/>
+          <w:szCs w:val="24"/>
+        </w:rPr>
+        <w:t>Theories</w:t>
+      </w:r>
+      <w:proofErr w:type="spellEnd"/>
+      <w:r>
+        <w:rPr>
+          <w:rFonts w:cs="Times New Roman"/>
+          <w:szCs w:val="24"/>
+        </w:rPr>
+        <w:t xml:space="preserve">? A </w:t>
+      </w:r>
+      <w:proofErr w:type="spellStart"/>
+      <w:r>
+        <w:rPr>
+          <w:rFonts w:cs="Times New Roman"/>
+          <w:szCs w:val="24"/>
+        </w:rPr>
+        <w:t>Literature</w:t>
+      </w:r>
+      <w:proofErr w:type="spellEnd"/>
+      <w:r>
+        <w:rPr>
+          <w:rFonts w:cs="Times New Roman"/>
+          <w:szCs w:val="24"/>
+        </w:rPr>
+        <w:t xml:space="preserve"> Review. </w:t>
       </w:r>
       <w:r>
         <w:rPr>
@@ -13486,15 +15779,9 @@
           <w:iCs/>
           <w:szCs w:val="24"/>
         </w:rPr>
-        <w:t>Instructional Science</w:t>
-      </w:r>
-      <w:r>
-        <w:rPr>
-          <w:rFonts w:cs="Times New Roman"/>
-          <w:szCs w:val="24"/>
-        </w:rPr>
-        <w:t xml:space="preserve">, </w:t>
-      </w:r>
+        <w:t xml:space="preserve">World Academy </w:t>
+      </w:r>
+      <w:proofErr w:type="spellStart"/>
       <w:r>
         <w:rPr>
           <w:rFonts w:cs="Times New Roman"/>
@@ -13502,6 +15789,354 @@
           <w:iCs/>
           <w:szCs w:val="24"/>
         </w:rPr>
+        <w:t>of</w:t>
+      </w:r>
+      <w:proofErr w:type="spellEnd"/>
+      <w:r>
+        <w:rPr>
+          <w:rFonts w:cs="Times New Roman"/>
+          <w:i/>
+          <w:iCs/>
+          <w:szCs w:val="24"/>
+        </w:rPr>
+        <w:t xml:space="preserve"> Science, </w:t>
+      </w:r>
+      <w:proofErr w:type="spellStart"/>
+      <w:r>
+        <w:rPr>
+          <w:rFonts w:cs="Times New Roman"/>
+          <w:i/>
+          <w:iCs/>
+          <w:szCs w:val="24"/>
+        </w:rPr>
+        <w:t>Engineering</w:t>
+      </w:r>
+      <w:proofErr w:type="spellEnd"/>
+      <w:r>
+        <w:rPr>
+          <w:rFonts w:cs="Times New Roman"/>
+          <w:i/>
+          <w:iCs/>
+          <w:szCs w:val="24"/>
+        </w:rPr>
+        <w:t xml:space="preserve"> &amp; </w:t>
+      </w:r>
+      <w:proofErr w:type="spellStart"/>
+      <w:r>
+        <w:rPr>
+          <w:rFonts w:cs="Times New Roman"/>
+          <w:i/>
+          <w:iCs/>
+          <w:szCs w:val="24"/>
+        </w:rPr>
+        <w:t>Technology</w:t>
+      </w:r>
+      <w:proofErr w:type="spellEnd"/>
+      <w:r>
+        <w:rPr>
+          <w:rFonts w:cs="Times New Roman"/>
+          <w:szCs w:val="24"/>
+        </w:rPr>
+        <w:t xml:space="preserve">, </w:t>
+      </w:r>
+      <w:r>
+        <w:rPr>
+          <w:rFonts w:cs="Times New Roman"/>
+          <w:i/>
+          <w:iCs/>
+          <w:szCs w:val="24"/>
+        </w:rPr>
+        <w:t>5</w:t>
+      </w:r>
+      <w:r>
+        <w:rPr>
+          <w:rFonts w:cs="Times New Roman"/>
+          <w:szCs w:val="24"/>
+        </w:rPr>
+        <w:t>(8).</w:t>
+      </w:r>
+    </w:p>
+    <w:p>
+      <w:pPr>
+        <w:widowControl w:val="0"/>
+        <w:autoSpaceDE w:val="0"/>
+        <w:autoSpaceDN w:val="0"/>
+        <w:adjustRightInd w:val="0"/>
+        <w:rPr>
+          <w:rFonts w:cs="Times New Roman"/>
+          <w:szCs w:val="24"/>
+        </w:rPr>
+      </w:pPr>
+    </w:p>
+    <w:p>
+      <w:pPr>
+        <w:widowControl w:val="0"/>
+        <w:autoSpaceDE w:val="0"/>
+        <w:autoSpaceDN w:val="0"/>
+        <w:adjustRightInd w:val="0"/>
+        <w:rPr>
+          <w:ins w:id="46" w:author="Olivia Imner" w:date="2019-02-21T13:17:00Z"/>
+          <w:rFonts w:cs="Times New Roman"/>
+          <w:szCs w:val="24"/>
+        </w:rPr>
+      </w:pPr>
+      <w:r>
+        <w:rPr>
+          <w:rFonts w:cs="Times New Roman"/>
+          <w:szCs w:val="24"/>
+        </w:rPr>
+        <w:t xml:space="preserve">Vetenskapsrådet. (2002). </w:t>
+      </w:r>
+      <w:r>
+        <w:rPr>
+          <w:rFonts w:cs="Times New Roman"/>
+          <w:i/>
+          <w:iCs/>
+          <w:szCs w:val="24"/>
+        </w:rPr>
+        <w:t>Forskningsetiska principer inom humanistisk-samhällsvetenskaplig forskning.</w:t>
+      </w:r>
+      <w:r>
+        <w:rPr>
+          <w:rFonts w:cs="Times New Roman"/>
+          <w:szCs w:val="24"/>
+        </w:rPr>
+        <w:t xml:space="preserve"> Stockholm: Vetenskapsrådet.</w:t>
+      </w:r>
+    </w:p>
+    <w:p>
+      <w:pPr>
+        <w:widowControl w:val="0"/>
+        <w:autoSpaceDE w:val="0"/>
+        <w:autoSpaceDN w:val="0"/>
+        <w:adjustRightInd w:val="0"/>
+        <w:rPr>
+          <w:rFonts w:cs="Times New Roman"/>
+          <w:szCs w:val="24"/>
+        </w:rPr>
+      </w:pPr>
+    </w:p>
+    <w:p>
+      <w:pPr>
+        <w:widowControl w:val="0"/>
+        <w:autoSpaceDE w:val="0"/>
+        <w:autoSpaceDN w:val="0"/>
+        <w:adjustRightInd w:val="0"/>
+        <w:rPr>
+          <w:rFonts w:cs="Times New Roman"/>
+          <w:szCs w:val="24"/>
+        </w:rPr>
+      </w:pPr>
+      <w:proofErr w:type="spellStart"/>
+      <w:r>
+        <w:rPr>
+          <w:rFonts w:cs="Times New Roman"/>
+          <w:szCs w:val="24"/>
+        </w:rPr>
+        <w:t>Yeh</w:t>
+      </w:r>
+      <w:proofErr w:type="spellEnd"/>
+      <w:r>
+        <w:rPr>
+          <w:rFonts w:cs="Times New Roman"/>
+          <w:szCs w:val="24"/>
+        </w:rPr>
+        <w:t xml:space="preserve">, Y.-C. (2009). </w:t>
+      </w:r>
+      <w:proofErr w:type="spellStart"/>
+      <w:r>
+        <w:rPr>
+          <w:rFonts w:cs="Times New Roman"/>
+          <w:szCs w:val="24"/>
+        </w:rPr>
+        <w:t>Integrating</w:t>
+      </w:r>
+      <w:proofErr w:type="spellEnd"/>
+      <w:r>
+        <w:rPr>
+          <w:rFonts w:cs="Times New Roman"/>
+          <w:szCs w:val="24"/>
+        </w:rPr>
+        <w:t xml:space="preserve"> e-learning </w:t>
+      </w:r>
+      <w:proofErr w:type="spellStart"/>
+      <w:r>
+        <w:rPr>
+          <w:rFonts w:cs="Times New Roman"/>
+          <w:szCs w:val="24"/>
+        </w:rPr>
+        <w:t>into</w:t>
+      </w:r>
+      <w:proofErr w:type="spellEnd"/>
+      <w:r>
+        <w:rPr>
+          <w:rFonts w:cs="Times New Roman"/>
+          <w:szCs w:val="24"/>
+        </w:rPr>
+        <w:t xml:space="preserve"> the </w:t>
+      </w:r>
+      <w:proofErr w:type="spellStart"/>
+      <w:r>
+        <w:rPr>
+          <w:rFonts w:cs="Times New Roman"/>
+          <w:szCs w:val="24"/>
+        </w:rPr>
+        <w:t>Direct-instruction</w:t>
+      </w:r>
+      <w:proofErr w:type="spellEnd"/>
+      <w:r>
+        <w:rPr>
+          <w:rFonts w:cs="Times New Roman"/>
+          <w:szCs w:val="24"/>
+        </w:rPr>
+        <w:t xml:space="preserve"> </w:t>
+      </w:r>
+      <w:proofErr w:type="spellStart"/>
+      <w:r>
+        <w:rPr>
+          <w:rFonts w:cs="Times New Roman"/>
+          <w:szCs w:val="24"/>
+        </w:rPr>
+        <w:t>Model</w:t>
+      </w:r>
+      <w:proofErr w:type="spellEnd"/>
+      <w:r>
+        <w:rPr>
+          <w:rFonts w:cs="Times New Roman"/>
+          <w:szCs w:val="24"/>
+        </w:rPr>
+        <w:t xml:space="preserve"> </w:t>
+      </w:r>
+      <w:proofErr w:type="spellStart"/>
+      <w:r>
+        <w:rPr>
+          <w:rFonts w:cs="Times New Roman"/>
+          <w:szCs w:val="24"/>
+        </w:rPr>
+        <w:t>to</w:t>
+      </w:r>
+      <w:proofErr w:type="spellEnd"/>
+      <w:r>
+        <w:rPr>
+          <w:rFonts w:cs="Times New Roman"/>
+          <w:szCs w:val="24"/>
+        </w:rPr>
+        <w:t xml:space="preserve"> </w:t>
+      </w:r>
+      <w:proofErr w:type="spellStart"/>
+      <w:r>
+        <w:rPr>
+          <w:rFonts w:cs="Times New Roman"/>
+          <w:szCs w:val="24"/>
+        </w:rPr>
+        <w:t>enhance</w:t>
+      </w:r>
+      <w:proofErr w:type="spellEnd"/>
+      <w:r>
+        <w:rPr>
+          <w:rFonts w:cs="Times New Roman"/>
+          <w:szCs w:val="24"/>
+        </w:rPr>
+        <w:t xml:space="preserve"> the </w:t>
+      </w:r>
+      <w:proofErr w:type="spellStart"/>
+      <w:r>
+        <w:rPr>
+          <w:rFonts w:cs="Times New Roman"/>
+          <w:szCs w:val="24"/>
+        </w:rPr>
+        <w:t>effectiveness</w:t>
+      </w:r>
+      <w:proofErr w:type="spellEnd"/>
+      <w:r>
+        <w:rPr>
+          <w:rFonts w:cs="Times New Roman"/>
+          <w:szCs w:val="24"/>
+        </w:rPr>
+        <w:t xml:space="preserve"> </w:t>
+      </w:r>
+      <w:proofErr w:type="spellStart"/>
+      <w:r>
+        <w:rPr>
+          <w:rFonts w:cs="Times New Roman"/>
+          <w:szCs w:val="24"/>
+        </w:rPr>
+        <w:t>of</w:t>
+      </w:r>
+      <w:proofErr w:type="spellEnd"/>
+      <w:r>
+        <w:rPr>
+          <w:rFonts w:cs="Times New Roman"/>
+          <w:szCs w:val="24"/>
+        </w:rPr>
+        <w:t xml:space="preserve"> </w:t>
+      </w:r>
+      <w:proofErr w:type="spellStart"/>
+      <w:r>
+        <w:rPr>
+          <w:rFonts w:cs="Times New Roman"/>
+          <w:szCs w:val="24"/>
+        </w:rPr>
+        <w:t>critical-thinking</w:t>
+      </w:r>
+      <w:proofErr w:type="spellEnd"/>
+      <w:r>
+        <w:rPr>
+          <w:rFonts w:cs="Times New Roman"/>
+          <w:szCs w:val="24"/>
+        </w:rPr>
+        <w:t xml:space="preserve"> </w:t>
+      </w:r>
+      <w:proofErr w:type="spellStart"/>
+      <w:r>
+        <w:rPr>
+          <w:rFonts w:cs="Times New Roman"/>
+          <w:szCs w:val="24"/>
+        </w:rPr>
+        <w:t>instruction</w:t>
+      </w:r>
+      <w:proofErr w:type="spellEnd"/>
+      <w:r>
+        <w:rPr>
+          <w:rFonts w:cs="Times New Roman"/>
+          <w:szCs w:val="24"/>
+        </w:rPr>
+        <w:t xml:space="preserve">. </w:t>
+      </w:r>
+      <w:proofErr w:type="spellStart"/>
+      <w:r>
+        <w:rPr>
+          <w:rFonts w:cs="Times New Roman"/>
+          <w:i/>
+          <w:iCs/>
+          <w:szCs w:val="24"/>
+        </w:rPr>
+        <w:t>Instructional</w:t>
+      </w:r>
+      <w:proofErr w:type="spellEnd"/>
+      <w:r>
+        <w:rPr>
+          <w:rFonts w:cs="Times New Roman"/>
+          <w:i/>
+          <w:iCs/>
+          <w:szCs w:val="24"/>
+        </w:rPr>
+        <w:t xml:space="preserve"> Science</w:t>
+      </w:r>
+      <w:r>
+        <w:rPr>
+          <w:rFonts w:cs="Times New Roman"/>
+          <w:szCs w:val="24"/>
+        </w:rPr>
+        <w:t xml:space="preserve">, </w:t>
+      </w:r>
+      <w:r>
+        <w:rPr>
+          <w:rFonts w:cs="Times New Roman"/>
+          <w:i/>
+          <w:iCs/>
+          <w:szCs w:val="24"/>
+        </w:rPr>
         <w:t>37</w:t>
       </w:r>
       <w:r>
@@ -13509,7 +16144,23 @@
           <w:rFonts w:cs="Times New Roman"/>
           <w:szCs w:val="24"/>
         </w:rPr>
-        <w:t>(2), 185–203. Retrieved from goo.gl/Lo4tFB</w:t>
+        <w:t xml:space="preserve">(2), 185–203. </w:t>
+      </w:r>
+      <w:proofErr w:type="spellStart"/>
+      <w:r>
+        <w:rPr>
+          <w:rFonts w:cs="Times New Roman"/>
+          <w:szCs w:val="24"/>
+        </w:rPr>
+        <w:t>Retrieved</w:t>
+      </w:r>
+      <w:proofErr w:type="spellEnd"/>
+      <w:r>
+        <w:rPr>
+          <w:rFonts w:cs="Times New Roman"/>
+          <w:szCs w:val="24"/>
+        </w:rPr>
+        <w:t xml:space="preserve"> from goo.gl/Lo4tFB</w:t>
       </w:r>
     </w:p>
     <w:p>
@@ -13532,14 +16183,13 @@
       <w:pPr>
         <w:pStyle w:val="Heading11"/>
       </w:pPr>
-      <w:bookmarkStart w:id="20" w:name="_Toc391456187"/>
-      <w:bookmarkStart w:id="21" w:name="_Toc401327944"/>
-      <w:bookmarkEnd w:id="20"/>
-      <w:r>
-        <w:lastRenderedPageBreak/>
+      <w:bookmarkStart w:id="47" w:name="_Toc391456187"/>
+      <w:bookmarkStart w:id="48" w:name="_Toc401327944"/>
+      <w:bookmarkEnd w:id="47"/>
+      <w:r>
         <w:t>Bilagor</w:t>
       </w:r>
-      <w:bookmarkEnd w:id="21"/>
+      <w:bookmarkEnd w:id="48"/>
       <w:r>
         <w:t xml:space="preserve"> </w:t>
       </w:r>
@@ -15900,14 +18550,13 @@
           <w:color w:val="00000A"/>
         </w:rPr>
       </w:pPr>
-      <w:bookmarkStart w:id="22" w:name="_Toc391456188"/>
-      <w:bookmarkEnd w:id="22"/>
+      <w:bookmarkStart w:id="49" w:name="_Toc391456188"/>
+      <w:bookmarkEnd w:id="49"/>
       <w:r>
         <w:rPr>
           <w:rStyle w:val="Starkbetoning"/>
           <w:color w:val="00000A"/>
         </w:rPr>
-        <w:lastRenderedPageBreak/>
         <w:t xml:space="preserve">Inledning </w:t>
       </w:r>
     </w:p>
@@ -16243,6 +18892,15 @@
         </w:rPr>
         <w:t xml:space="preserve">6. </w:t>
       </w:r>
+      <w:ins w:id="50" w:author="Olivia Imner" w:date="2019-02-21T11:05:00Z">
+        <w:r>
+          <w:rPr>
+            <w:rFonts w:eastAsia="Times New Roman" w:cs="Times New Roman"/>
+            <w:color w:val="333333"/>
+          </w:rPr>
+          <w:t>ATM/</w:t>
+        </w:r>
+      </w:ins>
       <w:r>
         <w:rPr>
           <w:rStyle w:val="Starkbetoning"/>
@@ -16996,6 +19654,20 @@
         </w:rPr>
         <w:t xml:space="preserve">15. </w:t>
       </w:r>
+      <w:ins w:id="51" w:author="Olivia Imner" w:date="2019-02-21T11:05:00Z">
+        <w:r>
+          <w:rPr>
+            <w:rStyle w:val="Starkbetoning"/>
+            <w:rFonts w:eastAsia="Times New Roman" w:cs="Times New Roman"/>
+            <w:b w:val="0"/>
+            <w:bCs w:val="0"/>
+            <w:i w:val="0"/>
+            <w:iCs w:val="0"/>
+            <w:color w:val="333333"/>
+          </w:rPr>
+          <w:t>ATM/</w:t>
+        </w:r>
+      </w:ins>
       <w:r>
         <w:rPr>
           <w:rStyle w:val="Starkbetoning"/>
@@ -17264,8 +19936,8 @@
         </w:rPr>
         <w:t>.</w:t>
       </w:r>
-      <w:bookmarkStart w:id="23" w:name="_Toc391456189"/>
-      <w:bookmarkEnd w:id="23"/>
+      <w:bookmarkStart w:id="52" w:name="_Toc391456189"/>
+      <w:bookmarkEnd w:id="52"/>
     </w:p>
     <w:p>
       <w:pPr>
@@ -18183,8 +20855,8 @@
     <w:p>
       <w:pPr>
         <w:sectPr>
-          <w:footerReference w:type="default" r:id="rId17"/>
-          <w:footerReference w:type="first" r:id="rId18"/>
+          <w:footerReference w:type="default" r:id="rId16"/>
+          <w:footerReference w:type="first" r:id="rId17"/>
           <w:type w:val="continuous"/>
           <w:pgSz w:w="11906" w:h="16838"/>
           <w:pgMar w:top="1134" w:right="1418" w:bottom="1418" w:left="1418" w:header="0" w:footer="709" w:gutter="0"/>
@@ -18262,7 +20934,6 @@
     </w:p>
     <w:p>
       <w:r>
-        <w:lastRenderedPageBreak/>
         <w:br w:type="page"/>
       </w:r>
     </w:p>
@@ -18293,7 +20964,6 @@
           <w:sz w:val="28"/>
           <w:szCs w:val="28"/>
         </w:rPr>
-        <w:lastRenderedPageBreak/>
         <w:t xml:space="preserve">Reflektionsdokument – Olivia Imner </w:t>
       </w:r>
     </w:p>
@@ -18634,7 +21304,6 @@
           <w:rFonts w:cs="Times New Roman"/>
           <w:color w:val="000000"/>
         </w:rPr>
-        <w:lastRenderedPageBreak/>
         <w:t>Jag är väldigt nöjd med mitt genomförande och resultatet av examenarbetet. Det tog längre tid än förväntat, men jag upplever att jag fått nya kunskaper i att skriva och arbeta med text som jag inte erhållit innan. Det har varit roligt att få samarbeta med företaget Grade och de har även gjort att arbetet blev lyckat efter att många utmaningar uppstod under processen. Jag tycker att mitt examenarbete har medför</w:t>
       </w:r>
       <w:r>
@@ -18718,27 +21387,6 @@
     </w:sectPr>
   </w:body>
 </w:document>
-</file>
-
-<file path=word/comments.xml><?xml version="1.0" encoding="utf-8"?>
-<w:comments xmlns:wpc="http://schemas.microsoft.com/office/word/2010/wordprocessingCanvas" xmlns:mo="http://schemas.microsoft.com/office/mac/office/2008/main" xmlns:mc="http://schemas.openxmlformats.org/markup-compatibility/2006" xmlns:mv="urn:schemas-microsoft-com:mac:vml" xmlns:o="urn:schemas-microsoft-com:office:office" xmlns:r="http://schemas.openxmlformats.org/officeDocument/2006/relationships" xmlns:m="http://schemas.openxmlformats.org/officeDocument/2006/math" xmlns:v="urn:schemas-microsoft-com:vml" xmlns:wp14="http://schemas.microsoft.com/office/word/2010/wordprocessingDrawing" xmlns:wp="http://schemas.openxmlformats.org/drawingml/2006/wordprocessingDrawing" xmlns:w10="urn:schemas-microsoft-com:office:word" xmlns:w="http://schemas.openxmlformats.org/wordprocessingml/2006/main" xmlns:w14="http://schemas.microsoft.com/office/word/2010/wordml" xmlns:wpg="http://schemas.microsoft.com/office/word/2010/wordprocessingGroup" xmlns:wpi="http://schemas.microsoft.com/office/word/2010/wordprocessingInk" xmlns:wne="http://schemas.microsoft.com/office/word/2006/wordml" xmlns:wps="http://schemas.microsoft.com/office/word/2010/wordprocessingShape" mc:Ignorable="w14 wp14">
-  <w:comment w:id="8" w:author="Olivia Imner" w:date="2019-02-18T12:03:00Z" w:initials="OI">
-    <w:p>
-      <w:pPr>
-        <w:pStyle w:val="Kommentarer"/>
-      </w:pPr>
-      <w:r>
-        <w:rPr>
-          <w:rStyle w:val="Kommentarsreferens"/>
-        </w:rPr>
-        <w:annotationRef/>
-      </w:r>
-      <w:r>
-        <w:t>Källa</w:t>
-      </w:r>
-    </w:p>
-  </w:comment>
-</w:comments>
 </file>
 
 <file path=word/commentsExtended.xml><?xml version="1.0" encoding="utf-8"?>
@@ -18902,7 +21550,7 @@
           <w:rPr>
             <w:noProof/>
           </w:rPr>
-          <w:t>24</w:t>
+          <w:t>15</w:t>
         </w:r>
         <w:r>
           <w:fldChar w:fldCharType="end"/>
@@ -26550,7 +29198,7 @@
 </file>
 
 <file path=customXml/itemProps1.xml><?xml version="1.0" encoding="utf-8"?>
-<ds:datastoreItem xmlns:ds="http://schemas.openxmlformats.org/officeDocument/2006/customXml" ds:itemID="{C88AADEC-3B03-7244-9A59-F6A180F24A30}">
+<ds:datastoreItem xmlns:ds="http://schemas.openxmlformats.org/officeDocument/2006/customXml" ds:itemID="{2C03DFA6-5944-6248-ADAE-3B693E72AA66}">
   <ds:schemaRefs>
     <ds:schemaRef ds:uri="http://schemas.openxmlformats.org/officeDocument/2006/bibliography"/>
   </ds:schemaRefs>

</xml_diff>

<commit_message>
excel file change with 2 more questions & uppsats added abstract, new result in interview
</commit_message>
<xml_diff>
--- a/Thesis/Uppsats_Imner_2018.docx
+++ b/Thesis/Uppsats_Imner_2018.docx
@@ -1512,6 +1512,9 @@
       <w:pPr>
         <w:spacing w:line="480" w:lineRule="auto"/>
         <w:jc w:val="both"/>
+        <w:rPr>
+          <w:ins w:id="2" w:author="Olivia Imner" w:date="2019-02-21T14:04:00Z"/>
+        </w:rPr>
       </w:pPr>
       <w:r>
         <w:t>Elektroniskt lärande (E</w:t>
@@ -2069,22 +2072,92 @@
       <w:r>
         <w:t>.</w:t>
       </w:r>
-      <w:r>
-        <w:br w:type="page"/>
-      </w:r>
     </w:p>
     <w:p>
       <w:pPr>
+        <w:spacing w:line="480" w:lineRule="auto"/>
+        <w:jc w:val="both"/>
+        <w:rPr>
+          <w:ins w:id="3" w:author="Olivia Imner" w:date="2019-02-21T14:04:00Z"/>
+        </w:rPr>
+      </w:pPr>
+    </w:p>
+    <w:p>
+      <w:pPr>
+        <w:spacing w:line="480" w:lineRule="auto"/>
+        <w:jc w:val="both"/>
+        <w:rPr>
+          <w:ins w:id="4" w:author="Olivia Imner" w:date="2019-02-21T14:04:00Z"/>
+        </w:rPr>
+      </w:pPr>
+    </w:p>
+    <w:p>
+      <w:pPr>
+        <w:spacing w:line="480" w:lineRule="auto"/>
+        <w:jc w:val="both"/>
+        <w:rPr>
+          <w:ins w:id="5" w:author="Olivia Imner" w:date="2019-02-21T14:04:00Z"/>
+        </w:rPr>
+      </w:pPr>
+    </w:p>
+    <w:p>
+      <w:pPr>
+        <w:spacing w:line="480" w:lineRule="auto"/>
+        <w:jc w:val="both"/>
+        <w:rPr>
+          <w:ins w:id="6" w:author="Olivia Imner" w:date="2019-02-21T14:04:00Z"/>
+        </w:rPr>
+      </w:pPr>
+    </w:p>
+    <w:p>
+      <w:pPr>
+        <w:spacing w:line="480" w:lineRule="auto"/>
+        <w:jc w:val="both"/>
+        <w:rPr>
+          <w:b/>
+          <w:lang w:val="en-US"/>
+        </w:rPr>
+      </w:pPr>
+      <w:r>
+        <w:rPr>
+          <w:b/>
+          <w:lang w:val="en-US"/>
+        </w:rPr>
+        <w:t>Abstract</w:t>
+      </w:r>
+    </w:p>
+    <w:p>
+      <w:pPr>
+        <w:spacing w:line="480" w:lineRule="auto"/>
+        <w:jc w:val="both"/>
+      </w:pPr>
+      <w:r>
+        <w:rPr>
+          <w:lang w:val="en-US"/>
+        </w:rPr>
+        <w:t>This study uses a structured interview with the person responsible for teaching at Grade. This is to investigate which pedagogical model is suitable for the company's existing pedagogical guidelines and customer base, which in the future could be implemented in Grade. The study also evaluates four of Grade's previous courses according to a potential pedagogical model to understand the advantages and disadvantages that may exist in their current pedagogical guidelines. The result of the interview shows that the Associative Perspective, which includes the Direct Instruction Model, fits well with Grade's current educational guidelines. Based on the evaluation of Grade's four courses in accordance with the template for the Direct Instruction Model, Grade shows a strong ability to present courses through high evaluation results in DIM's Presentation phase. However, the result points to the existence of certain weaknesses in other model phases, such as Assessment and Evaluation. Finally, the result provides a basis for further studies on pedagogical models that could be applied to Grade, while the study maps potential improvements in Grade's current pedagogical guidelines.</w:t>
+      </w:r>
+      <w:ins w:id="7" w:author="Olivia Imner" w:date="2019-02-21T14:04:00Z">
+        <w:r>
+          <w:t xml:space="preserve"> </w:t>
+        </w:r>
+      </w:ins>
+      <w:r>
+        <w:br w:type="page"/>
+      </w:r>
+    </w:p>
+    <w:p>
+      <w:pPr>
         <w:pStyle w:val="Heading11"/>
       </w:pPr>
-      <w:bookmarkStart w:id="2" w:name="_Toc391456179"/>
-      <w:bookmarkStart w:id="3" w:name="_Toc401327935"/>
-      <w:bookmarkEnd w:id="2"/>
+      <w:bookmarkStart w:id="8" w:name="_Toc391456179"/>
+      <w:bookmarkStart w:id="9" w:name="_Toc401327935"/>
+      <w:bookmarkEnd w:id="8"/>
       <w:r>
         <w:lastRenderedPageBreak/>
         <w:t>Introduktion</w:t>
       </w:r>
-      <w:bookmarkEnd w:id="3"/>
+      <w:bookmarkEnd w:id="9"/>
     </w:p>
     <w:p>
       <w:pPr>
@@ -5538,15 +5611,15 @@
       <w:pPr>
         <w:pStyle w:val="Heading11"/>
       </w:pPr>
-      <w:bookmarkStart w:id="4" w:name="_Toc391456181"/>
-      <w:bookmarkStart w:id="5" w:name="_Toc401327937"/>
-      <w:bookmarkEnd w:id="4"/>
+      <w:bookmarkStart w:id="10" w:name="_Toc391456181"/>
+      <w:bookmarkStart w:id="11" w:name="_Toc401327937"/>
+      <w:bookmarkEnd w:id="10"/>
       <w:r>
         <w:t>Metod</w:t>
       </w:r>
-      <w:bookmarkStart w:id="6" w:name="_Toc391456182"/>
-      <w:bookmarkEnd w:id="5"/>
-      <w:bookmarkEnd w:id="6"/>
+      <w:bookmarkStart w:id="12" w:name="_Toc391456182"/>
+      <w:bookmarkEnd w:id="11"/>
+      <w:bookmarkEnd w:id="12"/>
     </w:p>
     <w:p>
       <w:pPr>
@@ -6207,7 +6280,7 @@
         </w:rPr>
         <w:t>.</w:t>
       </w:r>
-      <w:ins w:id="7" w:author="Olivia Imner" w:date="2019-02-20T14:23:00Z">
+      <w:ins w:id="13" w:author="Olivia Imner" w:date="2019-02-20T14:23:00Z">
         <w:r>
           <w:rPr>
             <w:rFonts w:cs="Times New Roman"/>
@@ -7341,42 +7414,19 @@
       <w:r>
         <w:fldChar w:fldCharType="begin"/>
       </w:r>
-      <w:ins w:id="8" w:author="Olivia Imner" w:date="2019-02-20T14:36:00Z">
-        <w:r>
-          <w:instrText xml:space="preserve"> ADDIN ZOTERO_ITEM CSL_CITATION {"citationID":"Zcp5HUbP","properties":{"formattedCitation":"(Vetenskapsr\\uc0\\u229{}det, 2002)","plainCitation":"(Vetenskapsrådet, 2002)","noteIndex":0},"citationItems":[{"id":115,"uris":["http://zotero.org/users/local/QsygNxKM/items/5T46J6UT"],"uri":["http://zotero.org/users/local/QsygNxKM/items/5T46J6UT"],"itemData":{"id":115,"type":"book","title":"Forskningsetiska principer inom humanistisk-samhällsvetenskaplig forskning.","publisher":"Vetenskapsrådet","publisher-place":"Stockholm","source":"Open WorldCat","event-place":"Stockholm","ISBN":"978-91-7307-008-9","note":"OCLC: 186200984","language":"sv","author":[{"literal":"Vetenskapsrådet"}],"issued":{"date-parts":[["2002"]]}}}],"schema":"https://github.com/citation-style-language/schema/raw/master/csl-citation.json"} </w:instrText>
-        </w:r>
-      </w:ins>
-      <w:del w:id="9" w:author="Olivia Imner" w:date="2019-02-20T14:36:00Z">
-        <w:r>
-          <w:delInstrText xml:space="preserve"> ADDIN ZOTERO_ITEM CSL_CITATION {"citationID":"Zcp5HUbP","properties":{"formattedCitation":"\\uldash{(Vetenskapsr\\uc0\\u229{}det, 2002)}","plainCitation":"(Vetenskapsrådet, 2002)","noteIndex":0},"citationItems":[{"id":115,"uris":["http://zotero.org/users/local/QsygNxKM/items/5T46J6UT"],"uri":["http://zotero.org/users/local/QsygNxKM/items/5T46J6UT"],"itemData":{"id":115,"type":"book","title":"Forskningsetiska principer inom humanistisk-samhällsvetenskaplig forskning.","publisher":"Vetenskapsrådet","publisher-place":"Stockholm","source":"Open WorldCat","event-place":"Stockholm","ISBN":"978-91-7307-008-9","note":"OCLC: 186200984","language":"sv","author":[{"literal":"Vetenskapsrådet"}],"issued":{"date-parts":[["2002"]]}}}],"schema":"https://github.com/citation-style-language/schema/raw/master/csl-citation.json"} </w:delInstrText>
-        </w:r>
-      </w:del>
+      <w:r>
+        <w:instrText xml:space="preserve"> ADDIN ZOTERO_ITEM CSL_CITATION {"citationID":"Zcp5HUbP","properties":{"formattedCitation":"(Vetenskapsr\\uc0\\u229{}det, 2002)","plainCitation":"(Vetenskapsrådet, 2002)","noteIndex":0},"citationItems":[{"id":115,"uris":["http://zotero.org/users/local/QsygNxKM/items/5T46J6UT"],"uri":["http://zotero.org/users/local/QsygNxKM/items/5T46J6UT"],"itemData":{"id":115,"type":"book","title":"Forskningsetiska principer inom humanistisk-samhällsvetenskaplig forskning.","publisher":"Vetenskapsrådet","publisher-place":"Stockholm","source":"Open WorldCat","event-place":"Stockholm","ISBN":"978-91-7307-008-9","note":"OCLC: 186200984","language":"sv","author":[{"literal":"Vetenskapsrådet"}],"issued":{"date-parts":[["2002"]]}}}],"schema":"https://github.com/citation-style-language/schema/raw/master/csl-citation.json"} </w:instrText>
+      </w:r>
       <w:r>
         <w:fldChar w:fldCharType="separate"/>
       </w:r>
-      <w:del w:id="10" w:author="Olivia Imner" w:date="2019-02-20T14:36:00Z">
-        <w:r>
-          <w:rPr>
-            <w:rFonts w:cs="Times New Roman"/>
-          </w:rPr>
-          <w:delText>(Vetenskapsrådet, 2002)</w:delText>
-        </w:r>
-      </w:del>
-      <w:ins w:id="11" w:author="Olivia Imner" w:date="2019-02-20T14:36:00Z">
-        <w:r>
-          <w:rPr>
-            <w:rFonts w:cs="Times New Roman"/>
-            <w:szCs w:val="24"/>
-            <w:rPrChange w:id="12" w:author="Olivia Imner" w:date="2019-02-20T14:36:00Z">
-              <w:rPr>
-                <w:sz w:val="24"/>
-                <w:szCs w:val="24"/>
-              </w:rPr>
-            </w:rPrChange>
-          </w:rPr>
-          <w:t>(Vetenskapsrådet, 2002)</w:t>
-        </w:r>
-      </w:ins>
+      <w:r>
+        <w:rPr>
+          <w:rFonts w:cs="Times New Roman"/>
+          <w:szCs w:val="24"/>
+        </w:rPr>
+        <w:t>(Vetenskapsrådet, 2002)</w:t>
+      </w:r>
       <w:r>
         <w:fldChar w:fldCharType="end"/>
       </w:r>
@@ -7417,8 +7467,8 @@
           <w:szCs w:val="24"/>
         </w:rPr>
       </w:pPr>
-      <w:bookmarkStart w:id="13" w:name="_Toc391456183"/>
-      <w:bookmarkStart w:id="14" w:name="_Toc401327939"/>
+      <w:bookmarkStart w:id="14" w:name="_Toc391456183"/>
+      <w:bookmarkStart w:id="15" w:name="_Toc401327939"/>
       <w:r>
         <w:rPr>
           <w:rFonts w:cs="Times New Roman"/>
@@ -7428,8 +7478,8 @@
         </w:rPr>
         <w:t>Utvärdering</w:t>
       </w:r>
-      <w:bookmarkEnd w:id="13"/>
       <w:bookmarkEnd w:id="14"/>
+      <w:bookmarkEnd w:id="15"/>
       <w:r>
         <w:rPr>
           <w:rFonts w:cs="Times New Roman"/>
@@ -8269,13 +8319,13 @@
       <w:pPr>
         <w:pStyle w:val="Heading11"/>
       </w:pPr>
-      <w:bookmarkStart w:id="15" w:name="_Toc391456184"/>
-      <w:bookmarkStart w:id="16" w:name="_Toc401327940"/>
-      <w:bookmarkEnd w:id="15"/>
+      <w:bookmarkStart w:id="16" w:name="_Toc391456184"/>
+      <w:bookmarkStart w:id="17" w:name="_Toc401327940"/>
+      <w:bookmarkEnd w:id="16"/>
       <w:r>
         <w:t>Resultat</w:t>
       </w:r>
-      <w:bookmarkEnd w:id="16"/>
+      <w:bookmarkEnd w:id="17"/>
     </w:p>
     <w:p>
       <w:pPr>
@@ -8536,11 +8586,9 @@
       <w:r>
         <w:t xml:space="preserve"> med ett medelvärde på 4,5 poäng, jämfört med ATM (medelpoäng = 3</w:t>
       </w:r>
-      <w:ins w:id="17" w:author="Olivia Imner" w:date="2019-02-21T13:05:00Z">
-        <w:r>
-          <w:t>,5</w:t>
-        </w:r>
-      </w:ins>
+      <w:r>
+        <w:t>,5</w:t>
+      </w:r>
       <w:r>
         <w:t xml:space="preserve">) och KLM (medelpoäng = 4) (Figur </w:t>
       </w:r>
@@ -15056,8 +15104,6 @@
           <w:szCs w:val="24"/>
         </w:rPr>
       </w:pPr>
-      <w:bookmarkStart w:id="42" w:name="_GoBack"/>
-      <w:bookmarkEnd w:id="42"/>
       <w:proofErr w:type="spellStart"/>
       <w:r>
         <w:rPr>
@@ -15225,7 +15271,7 @@
         <w:autoSpaceDN w:val="0"/>
         <w:adjustRightInd w:val="0"/>
         <w:rPr>
-          <w:ins w:id="43" w:author="Olivia Imner" w:date="2019-02-21T13:18:00Z"/>
+          <w:ins w:id="42" w:author="Olivia Imner" w:date="2019-02-21T13:18:00Z"/>
           <w:rFonts w:cs="Times New Roman"/>
           <w:szCs w:val="24"/>
         </w:rPr>
@@ -15379,7 +15425,7 @@
         <w:autoSpaceDN w:val="0"/>
         <w:adjustRightInd w:val="0"/>
         <w:rPr>
-          <w:ins w:id="44" w:author="Olivia Imner" w:date="2019-02-21T13:17:00Z"/>
+          <w:ins w:id="43" w:author="Olivia Imner" w:date="2019-02-21T13:17:00Z"/>
           <w:rFonts w:cs="Times New Roman"/>
           <w:szCs w:val="24"/>
         </w:rPr>
@@ -15687,7 +15733,7 @@
         <w:autoSpaceDN w:val="0"/>
         <w:adjustRightInd w:val="0"/>
         <w:rPr>
-          <w:ins w:id="45" w:author="Olivia Imner" w:date="2019-02-21T13:17:00Z"/>
+          <w:ins w:id="44" w:author="Olivia Imner" w:date="2019-02-21T13:17:00Z"/>
           <w:rFonts w:cs="Times New Roman"/>
           <w:szCs w:val="24"/>
         </w:rPr>
@@ -15875,7 +15921,7 @@
         <w:autoSpaceDN w:val="0"/>
         <w:adjustRightInd w:val="0"/>
         <w:rPr>
-          <w:ins w:id="46" w:author="Olivia Imner" w:date="2019-02-21T13:17:00Z"/>
+          <w:ins w:id="45" w:author="Olivia Imner" w:date="2019-02-21T13:17:00Z"/>
           <w:rFonts w:cs="Times New Roman"/>
           <w:szCs w:val="24"/>
         </w:rPr>
@@ -16183,13 +16229,13 @@
       <w:pPr>
         <w:pStyle w:val="Heading11"/>
       </w:pPr>
-      <w:bookmarkStart w:id="47" w:name="_Toc391456187"/>
-      <w:bookmarkStart w:id="48" w:name="_Toc401327944"/>
+      <w:bookmarkStart w:id="46" w:name="_Toc391456187"/>
+      <w:bookmarkStart w:id="47" w:name="_Toc401327944"/>
+      <w:bookmarkEnd w:id="46"/>
+      <w:r>
+        <w:t>Bilagor</w:t>
+      </w:r>
       <w:bookmarkEnd w:id="47"/>
-      <w:r>
-        <w:t>Bilagor</w:t>
-      </w:r>
-      <w:bookmarkEnd w:id="48"/>
       <w:r>
         <w:t xml:space="preserve"> </w:t>
       </w:r>
@@ -18550,8 +18596,8 @@
           <w:color w:val="00000A"/>
         </w:rPr>
       </w:pPr>
-      <w:bookmarkStart w:id="49" w:name="_Toc391456188"/>
-      <w:bookmarkEnd w:id="49"/>
+      <w:bookmarkStart w:id="48" w:name="_Toc391456188"/>
+      <w:bookmarkEnd w:id="48"/>
       <w:r>
         <w:rPr>
           <w:rStyle w:val="Starkbetoning"/>
@@ -18892,7 +18938,7 @@
         </w:rPr>
         <w:t xml:space="preserve">6. </w:t>
       </w:r>
-      <w:ins w:id="50" w:author="Olivia Imner" w:date="2019-02-21T11:05:00Z">
+      <w:ins w:id="49" w:author="Olivia Imner" w:date="2019-02-21T11:05:00Z">
         <w:r>
           <w:rPr>
             <w:rFonts w:eastAsia="Times New Roman" w:cs="Times New Roman"/>
@@ -19654,7 +19700,7 @@
         </w:rPr>
         <w:t xml:space="preserve">15. </w:t>
       </w:r>
-      <w:ins w:id="51" w:author="Olivia Imner" w:date="2019-02-21T11:05:00Z">
+      <w:ins w:id="50" w:author="Olivia Imner" w:date="2019-02-21T11:05:00Z">
         <w:r>
           <w:rPr>
             <w:rStyle w:val="Starkbetoning"/>
@@ -19926,7 +19972,17 @@
           <w:sz w:val="16"/>
           <w:szCs w:val="16"/>
         </w:rPr>
-        <w:t>Mycket viktigt</w:t>
+        <w:t>My</w:t>
+      </w:r>
+      <w:bookmarkStart w:id="51" w:name="_GoBack"/>
+      <w:bookmarkEnd w:id="51"/>
+      <w:r>
+        <w:rPr>
+          <w:rFonts w:ascii="Verdana" w:hAnsi="Verdana"/>
+          <w:sz w:val="16"/>
+          <w:szCs w:val="16"/>
+        </w:rPr>
+        <w:t>cket viktigt</w:t>
       </w:r>
       <w:r>
         <w:rPr>
@@ -21550,7 +21606,7 @@
           <w:rPr>
             <w:noProof/>
           </w:rPr>
-          <w:t>15</w:t>
+          <w:t>27</w:t>
         </w:r>
         <w:r>
           <w:fldChar w:fldCharType="end"/>
@@ -29198,7 +29254,7 @@
 </file>
 
 <file path=customXml/itemProps1.xml><?xml version="1.0" encoding="utf-8"?>
-<ds:datastoreItem xmlns:ds="http://schemas.openxmlformats.org/officeDocument/2006/customXml" ds:itemID="{2C03DFA6-5944-6248-ADAE-3B693E72AA66}">
+<ds:datastoreItem xmlns:ds="http://schemas.openxmlformats.org/officeDocument/2006/customXml" ds:itemID="{8F77F2E7-A188-E249-A37B-9C69AFDC4B05}">
   <ds:schemaRefs>
     <ds:schemaRef ds:uri="http://schemas.openxmlformats.org/officeDocument/2006/bibliography"/>
   </ds:schemaRefs>

</xml_diff>

<commit_message>
added new interview figure
</commit_message>
<xml_diff>
--- a/Thesis/Uppsats_Imner_2018.docx
+++ b/Thesis/Uppsats_Imner_2018.docx
@@ -1512,9 +1512,6 @@
       <w:pPr>
         <w:spacing w:line="480" w:lineRule="auto"/>
         <w:jc w:val="both"/>
-        <w:rPr>
-          <w:ins w:id="2" w:author="Olivia Imner" w:date="2019-02-21T14:04:00Z"/>
-        </w:rPr>
       </w:pPr>
       <w:r>
         <w:t>Elektroniskt lärande (E</w:t>
@@ -2077,36 +2074,24 @@
       <w:pPr>
         <w:spacing w:line="480" w:lineRule="auto"/>
         <w:jc w:val="both"/>
-        <w:rPr>
-          <w:ins w:id="3" w:author="Olivia Imner" w:date="2019-02-21T14:04:00Z"/>
-        </w:rPr>
       </w:pPr>
     </w:p>
     <w:p>
       <w:pPr>
         <w:spacing w:line="480" w:lineRule="auto"/>
         <w:jc w:val="both"/>
-        <w:rPr>
-          <w:ins w:id="4" w:author="Olivia Imner" w:date="2019-02-21T14:04:00Z"/>
-        </w:rPr>
       </w:pPr>
     </w:p>
     <w:p>
       <w:pPr>
         <w:spacing w:line="480" w:lineRule="auto"/>
         <w:jc w:val="both"/>
-        <w:rPr>
-          <w:ins w:id="5" w:author="Olivia Imner" w:date="2019-02-21T14:04:00Z"/>
-        </w:rPr>
       </w:pPr>
     </w:p>
     <w:p>
       <w:pPr>
         <w:spacing w:line="480" w:lineRule="auto"/>
         <w:jc w:val="both"/>
-        <w:rPr>
-          <w:ins w:id="6" w:author="Olivia Imner" w:date="2019-02-21T14:04:00Z"/>
-        </w:rPr>
       </w:pPr>
     </w:p>
     <w:p>
@@ -2115,14 +2100,19 @@
         <w:jc w:val="both"/>
         <w:rPr>
           <w:b/>
+          <w:sz w:val="24"/>
+          <w:szCs w:val="24"/>
           <w:lang w:val="en-US"/>
         </w:rPr>
       </w:pPr>
       <w:r>
         <w:rPr>
           <w:b/>
+          <w:sz w:val="24"/>
+          <w:szCs w:val="24"/>
           <w:lang w:val="en-US"/>
         </w:rPr>
+        <w:lastRenderedPageBreak/>
         <w:t>Abstract</w:t>
       </w:r>
     </w:p>
@@ -2137,11 +2127,9 @@
         </w:rPr>
         <w:t>This study uses a structured interview with the person responsible for teaching at Grade. This is to investigate which pedagogical model is suitable for the company's existing pedagogical guidelines and customer base, which in the future could be implemented in Grade. The study also evaluates four of Grade's previous courses according to a potential pedagogical model to understand the advantages and disadvantages that may exist in their current pedagogical guidelines. The result of the interview shows that the Associative Perspective, which includes the Direct Instruction Model, fits well with Grade's current educational guidelines. Based on the evaluation of Grade's four courses in accordance with the template for the Direct Instruction Model, Grade shows a strong ability to present courses through high evaluation results in DIM's Presentation phase. However, the result points to the existence of certain weaknesses in other model phases, such as Assessment and Evaluation. Finally, the result provides a basis for further studies on pedagogical models that could be applied to Grade, while the study maps potential improvements in Grade's current pedagogical guidelines.</w:t>
       </w:r>
-      <w:ins w:id="7" w:author="Olivia Imner" w:date="2019-02-21T14:04:00Z">
-        <w:r>
-          <w:t xml:space="preserve"> </w:t>
-        </w:r>
-      </w:ins>
+      <w:r>
+        <w:t xml:space="preserve"> </w:t>
+      </w:r>
       <w:r>
         <w:br w:type="page"/>
       </w:r>
@@ -2150,14 +2138,14 @@
       <w:pPr>
         <w:pStyle w:val="Heading11"/>
       </w:pPr>
-      <w:bookmarkStart w:id="8" w:name="_Toc391456179"/>
-      <w:bookmarkStart w:id="9" w:name="_Toc401327935"/>
-      <w:bookmarkEnd w:id="8"/>
+      <w:bookmarkStart w:id="2" w:name="_Toc391456179"/>
+      <w:bookmarkStart w:id="3" w:name="_Toc401327935"/>
+      <w:bookmarkEnd w:id="2"/>
       <w:r>
         <w:lastRenderedPageBreak/>
         <w:t>Introduktion</w:t>
       </w:r>
-      <w:bookmarkEnd w:id="9"/>
+      <w:bookmarkEnd w:id="3"/>
     </w:p>
     <w:p>
       <w:pPr>
@@ -2975,11 +2963,15 @@
         <w:spacing w:line="480" w:lineRule="auto"/>
         <w:rPr>
           <w:b/>
+          <w:sz w:val="24"/>
+          <w:szCs w:val="24"/>
         </w:rPr>
       </w:pPr>
       <w:r>
         <w:rPr>
           <w:b/>
+          <w:sz w:val="24"/>
+          <w:szCs w:val="24"/>
         </w:rPr>
         <w:t>Pedagogiska perspektiv och modeller för lärande</w:t>
       </w:r>
@@ -4654,11 +4646,15 @@
         <w:spacing w:line="480" w:lineRule="auto"/>
         <w:rPr>
           <w:b/>
+          <w:sz w:val="24"/>
+          <w:szCs w:val="24"/>
         </w:rPr>
       </w:pPr>
       <w:r>
         <w:rPr>
           <w:b/>
+          <w:sz w:val="24"/>
+          <w:szCs w:val="24"/>
         </w:rPr>
         <w:t>Grades historia</w:t>
       </w:r>
@@ -4920,11 +4916,15 @@
         <w:spacing w:line="480" w:lineRule="auto"/>
         <w:rPr>
           <w:b/>
+          <w:sz w:val="24"/>
+          <w:szCs w:val="24"/>
         </w:rPr>
       </w:pPr>
       <w:r>
         <w:rPr>
           <w:b/>
+          <w:sz w:val="24"/>
+          <w:szCs w:val="24"/>
         </w:rPr>
         <w:t>Sammanfattning av studiens mål, metod, och slutsatser</w:t>
       </w:r>
@@ -5611,15 +5611,15 @@
       <w:pPr>
         <w:pStyle w:val="Heading11"/>
       </w:pPr>
-      <w:bookmarkStart w:id="10" w:name="_Toc391456181"/>
-      <w:bookmarkStart w:id="11" w:name="_Toc401327937"/>
-      <w:bookmarkEnd w:id="10"/>
+      <w:bookmarkStart w:id="4" w:name="_Toc391456181"/>
+      <w:bookmarkStart w:id="5" w:name="_Toc401327937"/>
+      <w:bookmarkEnd w:id="4"/>
       <w:r>
         <w:t>Metod</w:t>
       </w:r>
-      <w:bookmarkStart w:id="12" w:name="_Toc391456182"/>
-      <w:bookmarkEnd w:id="11"/>
-      <w:bookmarkEnd w:id="12"/>
+      <w:bookmarkStart w:id="6" w:name="_Toc391456182"/>
+      <w:bookmarkEnd w:id="5"/>
+      <w:bookmarkEnd w:id="6"/>
     </w:p>
     <w:p>
       <w:pPr>
@@ -6280,14 +6280,12 @@
         </w:rPr>
         <w:t>.</w:t>
       </w:r>
-      <w:ins w:id="13" w:author="Olivia Imner" w:date="2019-02-20T14:23:00Z">
-        <w:r>
-          <w:rPr>
-            <w:rFonts w:cs="Times New Roman"/>
-          </w:rPr>
-          <w:t xml:space="preserve"> </w:t>
-        </w:r>
-      </w:ins>
+      <w:r>
+        <w:rPr>
+          <w:rFonts w:cs="Times New Roman"/>
+        </w:rPr>
+        <w:t xml:space="preserve"> </w:t>
+      </w:r>
       <w:r>
         <w:rPr>
           <w:rFonts w:cs="Times New Roman"/>
@@ -6675,92 +6673,92 @@
         <w:t xml:space="preserve">användes </w:t>
       </w:r>
       <w:r>
-        <w:t xml:space="preserve">för att sammanfatta de pedagogiska </w:t>
+        <w:t>för att sammanfatta de pedagogiska per</w:t>
+      </w:r>
+      <w:r>
+        <w:t>spektiven och modellerna</w:t>
+      </w:r>
+      <w:r>
+        <w:t xml:space="preserve"> </w:t>
+      </w:r>
+      <w:r>
+        <w:t>för att sedan</w:t>
+      </w:r>
+      <w:r>
+        <w:t xml:space="preserve"> välja en representativ modell från varje perspektiv</w:t>
+      </w:r>
+      <w:r>
+        <w:t xml:space="preserve"> (Moment 2)</w:t>
+      </w:r>
+      <w:r>
+        <w:t>. När</w:t>
+      </w:r>
+      <w:r>
+        <w:t xml:space="preserve"> de</w:t>
+      </w:r>
+      <w:r>
+        <w:t xml:space="preserve"> representativa modeller</w:t>
+      </w:r>
+      <w:r>
+        <w:t>na</w:t>
+      </w:r>
+      <w:r>
+        <w:t xml:space="preserve"> valdes tog</w:t>
+      </w:r>
+      <w:r>
+        <w:t>s</w:t>
+      </w:r>
+      <w:r>
+        <w:t xml:space="preserve"> </w:t>
+      </w:r>
+      <w:r>
+        <w:t xml:space="preserve">det </w:t>
+      </w:r>
+      <w:r>
+        <w:t xml:space="preserve">hänsyn till </w:t>
+      </w:r>
+      <w:r>
+        <w:t>att de tidigare</w:t>
+      </w:r>
+      <w:r>
+        <w:t xml:space="preserve"> har</w:t>
+      </w:r>
+      <w:r>
+        <w:t xml:space="preserve"> beskriv</w:t>
+      </w:r>
+      <w:r>
+        <w:t>its</w:t>
+      </w:r>
+      <w:r>
+        <w:t xml:space="preserve"> </w:t>
+      </w:r>
+      <w:r>
+        <w:t>som</w:t>
+      </w:r>
+      <w:r>
+        <w:t xml:space="preserve"> </w:t>
+      </w:r>
+      <w:r>
+        <w:t>väl</w:t>
+      </w:r>
+      <w:r>
+        <w:t xml:space="preserve"> anpassade för e-lärande. Därefter togs </w:t>
+      </w:r>
+      <w:r>
+        <w:t xml:space="preserve">det </w:t>
+      </w:r>
+      <w:r>
+        <w:t xml:space="preserve">i beaktande </w:t>
+      </w:r>
+      <w:r>
+        <w:t>hur representativa de var för perspe</w:t>
+      </w:r>
+      <w:r>
+        <w:t xml:space="preserve">ktiven </w:t>
       </w:r>
       <w:r>
         <w:lastRenderedPageBreak/>
-        <w:t>per</w:t>
-      </w:r>
-      <w:r>
-        <w:t>spektiven och modellerna</w:t>
-      </w:r>
-      <w:r>
-        <w:t xml:space="preserve"> </w:t>
-      </w:r>
-      <w:r>
-        <w:t>för att sedan</w:t>
-      </w:r>
-      <w:r>
-        <w:t xml:space="preserve"> välja en representativ modell från varje perspektiv</w:t>
-      </w:r>
-      <w:r>
-        <w:t xml:space="preserve"> (Moment 2)</w:t>
-      </w:r>
-      <w:r>
-        <w:t>. När</w:t>
-      </w:r>
-      <w:r>
-        <w:t xml:space="preserve"> de</w:t>
-      </w:r>
-      <w:r>
-        <w:t xml:space="preserve"> representativa modeller</w:t>
-      </w:r>
-      <w:r>
-        <w:t>na</w:t>
-      </w:r>
-      <w:r>
-        <w:t xml:space="preserve"> valdes tog</w:t>
-      </w:r>
-      <w:r>
-        <w:t>s</w:t>
-      </w:r>
-      <w:r>
-        <w:t xml:space="preserve"> </w:t>
-      </w:r>
-      <w:r>
-        <w:t xml:space="preserve">det </w:t>
-      </w:r>
-      <w:r>
-        <w:t xml:space="preserve">hänsyn till </w:t>
-      </w:r>
-      <w:r>
-        <w:t>att de tidigare</w:t>
-      </w:r>
-      <w:r>
-        <w:t xml:space="preserve"> har</w:t>
-      </w:r>
-      <w:r>
-        <w:t xml:space="preserve"> beskriv</w:t>
-      </w:r>
-      <w:r>
-        <w:t>its</w:t>
-      </w:r>
-      <w:r>
-        <w:t xml:space="preserve"> </w:t>
-      </w:r>
-      <w:r>
-        <w:t>som</w:t>
-      </w:r>
-      <w:r>
-        <w:t xml:space="preserve"> </w:t>
-      </w:r>
-      <w:r>
-        <w:t>väl</w:t>
-      </w:r>
-      <w:r>
-        <w:t xml:space="preserve"> anpassade för e-lärande. Därefter togs </w:t>
-      </w:r>
-      <w:r>
-        <w:t xml:space="preserve">det </w:t>
-      </w:r>
-      <w:r>
-        <w:t xml:space="preserve">i beaktande </w:t>
-      </w:r>
-      <w:r>
-        <w:t>hur representativa de var för perspe</w:t>
-      </w:r>
-      <w:r>
-        <w:t xml:space="preserve">ktiven genom att </w:t>
+        <w:t xml:space="preserve">genom att </w:t>
       </w:r>
       <w:r>
         <w:t>utesluta modeller där modellkriteriet skiljde sig markant från andra modeller i perspektivet</w:t>
@@ -7381,6 +7379,7 @@
           <w:rFonts w:eastAsia="Times New Roman" w:cs="Times New Roman"/>
           <w:lang w:eastAsia="sv-SE"/>
         </w:rPr>
+        <w:lastRenderedPageBreak/>
         <w:t xml:space="preserve">Studien följer </w:t>
       </w:r>
       <w:r>
@@ -7467,8 +7466,8 @@
           <w:szCs w:val="24"/>
         </w:rPr>
       </w:pPr>
-      <w:bookmarkStart w:id="14" w:name="_Toc391456183"/>
-      <w:bookmarkStart w:id="15" w:name="_Toc401327939"/>
+      <w:bookmarkStart w:id="7" w:name="_Toc391456183"/>
+      <w:bookmarkStart w:id="8" w:name="_Toc401327939"/>
       <w:r>
         <w:rPr>
           <w:rFonts w:cs="Times New Roman"/>
@@ -7478,8 +7477,8 @@
         </w:rPr>
         <w:t>Utvärdering</w:t>
       </w:r>
-      <w:bookmarkEnd w:id="14"/>
-      <w:bookmarkEnd w:id="15"/>
+      <w:bookmarkEnd w:id="7"/>
+      <w:bookmarkEnd w:id="8"/>
       <w:r>
         <w:rPr>
           <w:rFonts w:cs="Times New Roman"/>
@@ -8319,13 +8318,13 @@
       <w:pPr>
         <w:pStyle w:val="Heading11"/>
       </w:pPr>
-      <w:bookmarkStart w:id="16" w:name="_Toc391456184"/>
-      <w:bookmarkStart w:id="17" w:name="_Toc401327940"/>
-      <w:bookmarkEnd w:id="16"/>
+      <w:bookmarkStart w:id="9" w:name="_Toc391456184"/>
+      <w:bookmarkStart w:id="10" w:name="_Toc401327940"/>
+      <w:bookmarkEnd w:id="9"/>
       <w:r>
         <w:t>Resultat</w:t>
       </w:r>
-      <w:bookmarkEnd w:id="17"/>
+      <w:bookmarkEnd w:id="10"/>
     </w:p>
     <w:p>
       <w:pPr>
@@ -8364,83 +8363,86 @@
         <w:jc w:val="both"/>
       </w:pPr>
       <w:r>
+        <w:t>För att kunna svara på vilket pedagogiskt perspektiv</w:t>
+      </w:r>
+      <w:r>
+        <w:t xml:space="preserve"> och</w:t>
+      </w:r>
+      <w:r>
+        <w:t xml:space="preserve"> respektiv</w:t>
+      </w:r>
+      <w:r>
+        <w:t xml:space="preserve">e modell som ligger närmast de pedagogiska riktlinjer </w:t>
+      </w:r>
+      <w:r>
+        <w:t>som Grade använder idag, genomfördes d</w:t>
+      </w:r>
+      <w:r>
+        <w:t>et en evaluering med hjälp av att</w:t>
+      </w:r>
+      <w:r>
+        <w:t xml:space="preserve"> intervju</w:t>
+      </w:r>
+      <w:r>
+        <w:t xml:space="preserve">a </w:t>
+      </w:r>
+      <w:r>
+        <w:t>Grades pedagogi</w:t>
+      </w:r>
+      <w:r>
+        <w:t>sk</w:t>
+      </w:r>
+      <w:r>
+        <w:t xml:space="preserve"> ansvarig</w:t>
+      </w:r>
+      <w:r>
+        <w:t>e</w:t>
+      </w:r>
+      <w:r>
+        <w:t>. För att fullfölja intervjun</w:t>
+      </w:r>
+      <w:r>
+        <w:t>,</w:t>
+      </w:r>
+      <w:r>
+        <w:t xml:space="preserve"> valde</w:t>
+      </w:r>
+      <w:r>
+        <w:t>s</w:t>
+      </w:r>
+      <w:r>
+        <w:t xml:space="preserve"> först</w:t>
+      </w:r>
+      <w:r>
+        <w:t xml:space="preserve"> en representativ modell från varje perspektiv. DIM, ATM, och KLM valdes </w:t>
+      </w:r>
+      <w:r>
+        <w:t xml:space="preserve">för </w:t>
+      </w:r>
+      <w:r>
+        <w:t>A</w:t>
+      </w:r>
+      <w:r>
+        <w:t>ssociativ</w:t>
+      </w:r>
+      <w:r>
+        <w:t>t</w:t>
+      </w:r>
+      <w:r>
+        <w:t xml:space="preserve">-, </w:t>
+      </w:r>
+      <w:r>
+        <w:t>Kognitivt</w:t>
+      </w:r>
+      <w:r>
+        <w:t>-, och S</w:t>
+      </w:r>
+      <w:r>
+        <w:t>ociokulturellt-</w:t>
+      </w:r>
+      <w:r>
         <w:lastRenderedPageBreak/>
-        <w:t>För att kunna svara på vilket pedagogiskt perspektiv</w:t>
-      </w:r>
-      <w:r>
-        <w:t xml:space="preserve"> och</w:t>
-      </w:r>
-      <w:r>
-        <w:t xml:space="preserve"> respektiv</w:t>
-      </w:r>
-      <w:r>
-        <w:t xml:space="preserve">e modell som ligger närmast de pedagogiska riktlinjer </w:t>
-      </w:r>
-      <w:r>
-        <w:t>som Grade använder idag, genomfördes d</w:t>
-      </w:r>
-      <w:r>
-        <w:t>et en evaluering med hjälp av att</w:t>
-      </w:r>
-      <w:r>
-        <w:t xml:space="preserve"> intervju</w:t>
-      </w:r>
-      <w:r>
-        <w:t xml:space="preserve">a </w:t>
-      </w:r>
-      <w:r>
-        <w:t>Grades pedagogi</w:t>
-      </w:r>
-      <w:r>
-        <w:t>sk</w:t>
-      </w:r>
-      <w:r>
-        <w:t xml:space="preserve"> ansvarig</w:t>
-      </w:r>
-      <w:r>
-        <w:t>e</w:t>
-      </w:r>
-      <w:r>
-        <w:t>. För att fullfölja intervjun</w:t>
-      </w:r>
-      <w:r>
-        <w:t>,</w:t>
-      </w:r>
-      <w:r>
-        <w:t xml:space="preserve"> valde</w:t>
-      </w:r>
-      <w:r>
-        <w:t>s</w:t>
-      </w:r>
-      <w:r>
-        <w:t xml:space="preserve"> först</w:t>
-      </w:r>
-      <w:r>
-        <w:t xml:space="preserve"> en representativ modell från varje perspektiv. DIM, ATM, och KLM valdes </w:t>
-      </w:r>
-      <w:r>
-        <w:t xml:space="preserve">för </w:t>
-      </w:r>
-      <w:r>
-        <w:t>A</w:t>
-      </w:r>
-      <w:r>
-        <w:t>ssociativ</w:t>
-      </w:r>
-      <w:r>
-        <w:t>t</w:t>
-      </w:r>
-      <w:r>
-        <w:t xml:space="preserve">-, </w:t>
-      </w:r>
-      <w:r>
-        <w:t>Kognitivt</w:t>
-      </w:r>
-      <w:r>
-        <w:t>-, och S</w:t>
-      </w:r>
-      <w:r>
-        <w:t>ociokulturellt-perspektiv</w:t>
+        <w:t>perspektiv</w:t>
       </w:r>
       <w:r>
         <w:t xml:space="preserve">. </w:t>
@@ -8802,16 +8804,14 @@
       </w:pPr>
       <w:r>
         <w:rPr>
-          <w:rFonts w:eastAsiaTheme="minorHAnsi" w:cstheme="minorBidi"/>
           <w:noProof/>
-          <w:sz w:val="18"/>
-          <w:szCs w:val="18"/>
-        </w:rPr>
+        </w:rPr>
+        <w:lastRenderedPageBreak/>
         <w:drawing>
-          <wp:inline distT="0" distB="0" distL="0" distR="0" wp14:anchorId="2F3806C5" wp14:editId="648758C4">
-            <wp:extent cx="5760719" cy="3316798"/>
-            <wp:effectExtent l="0" t="0" r="5715" b="10795"/>
-            <wp:docPr id="2" name="Bildobjekt 2"/>
+          <wp:inline distT="0" distB="0" distL="0" distR="0" wp14:anchorId="5FCDE953" wp14:editId="41FED448">
+            <wp:extent cx="5759450" cy="3297555"/>
+            <wp:effectExtent l="0" t="0" r="6350" b="4445"/>
+            <wp:docPr id="7" name="Bildobjekt 7"/>
             <wp:cNvGraphicFramePr>
               <a:graphicFrameLocks xmlns:a="http://schemas.openxmlformats.org/drawingml/2006/main" noChangeAspect="1"/>
             </wp:cNvGraphicFramePr>
@@ -8837,7 +8837,7 @@
                   <pic:spPr>
                     <a:xfrm>
                       <a:off x="0" y="0"/>
-                      <a:ext cx="5760719" cy="3316798"/>
+                      <a:ext cx="5759450" cy="3297555"/>
                     </a:xfrm>
                     <a:prstGeom prst="rect">
                       <a:avLst/>
@@ -9335,6 +9335,7 @@
         <w:jc w:val="both"/>
       </w:pPr>
       <w:r>
+        <w:lastRenderedPageBreak/>
         <w:t xml:space="preserve">För att få en djupare </w:t>
       </w:r>
       <w:r>
@@ -9860,6 +9861,7 @@
           <w:noProof/>
           <w:lang w:eastAsia="sv-SE"/>
         </w:rPr>
+        <w:lastRenderedPageBreak/>
         <w:drawing>
           <wp:inline distT="0" distB="0" distL="0" distR="0" wp14:anchorId="21C454E6" wp14:editId="69C74DDC">
             <wp:extent cx="5726606" cy="3308889"/>
@@ -10560,8 +10562,8 @@
       <w:r>
         <w:t>.</w:t>
       </w:r>
-      <w:bookmarkStart w:id="18" w:name="_Toc489811950"/>
-      <w:bookmarkStart w:id="19" w:name="_Ref489810823"/>
+      <w:bookmarkStart w:id="11" w:name="_Toc489811950"/>
+      <w:bookmarkStart w:id="12" w:name="_Ref489810823"/>
     </w:p>
     <w:p>
       <w:pPr>
@@ -10736,8 +10738,8 @@
       <w:r>
         <w:t xml:space="preserve"> </w:t>
       </w:r>
-      <w:bookmarkEnd w:id="18"/>
-      <w:bookmarkEnd w:id="19"/>
+      <w:bookmarkEnd w:id="11"/>
+      <w:bookmarkEnd w:id="12"/>
       <w:r>
         <w:t>Punkterna representerar p</w:t>
       </w:r>
@@ -10782,13 +10784,13 @@
       <w:pPr>
         <w:pStyle w:val="Heading11"/>
       </w:pPr>
-      <w:bookmarkStart w:id="20" w:name="_Toc391456185"/>
-      <w:bookmarkStart w:id="21" w:name="_Toc401327941"/>
-      <w:bookmarkEnd w:id="20"/>
+      <w:bookmarkStart w:id="13" w:name="_Toc391456185"/>
+      <w:bookmarkStart w:id="14" w:name="_Toc401327941"/>
+      <w:bookmarkEnd w:id="13"/>
       <w:r>
         <w:t>Diskussion</w:t>
       </w:r>
-      <w:bookmarkEnd w:id="21"/>
+      <w:bookmarkEnd w:id="14"/>
     </w:p>
     <w:p>
       <w:pPr>
@@ -11445,7 +11447,11 @@
         <w:t xml:space="preserve"> modeller från de </w:t>
       </w:r>
       <w:r>
-        <w:t>två perspektiven och bedöma de</w:t>
+        <w:t xml:space="preserve">två perspektiven och bedöma </w:t>
+      </w:r>
+      <w:r>
+        <w:lastRenderedPageBreak/>
+        <w:t>de</w:t>
       </w:r>
       <w:r>
         <w:t xml:space="preserve"> kompletterande modellerna </w:t>
@@ -12492,11 +12498,11 @@
       <w:pPr>
         <w:pStyle w:val="Heading11"/>
       </w:pPr>
-      <w:bookmarkStart w:id="22" w:name="_Toc401327942"/>
+      <w:bookmarkStart w:id="15" w:name="_Toc401327942"/>
       <w:r>
         <w:t>Tack</w:t>
       </w:r>
-      <w:bookmarkEnd w:id="22"/>
+      <w:bookmarkEnd w:id="15"/>
     </w:p>
     <w:p>
       <w:pPr>
@@ -12559,13 +12565,14 @@
       <w:pPr>
         <w:pStyle w:val="Heading11"/>
       </w:pPr>
-      <w:bookmarkStart w:id="23" w:name="_Toc391456186"/>
-      <w:bookmarkStart w:id="24" w:name="_Toc401327943"/>
-      <w:bookmarkEnd w:id="23"/>
-      <w:r>
+      <w:bookmarkStart w:id="16" w:name="_Toc391456186"/>
+      <w:bookmarkStart w:id="17" w:name="_Toc401327943"/>
+      <w:bookmarkEnd w:id="16"/>
+      <w:r>
+        <w:lastRenderedPageBreak/>
         <w:t>Referenser</w:t>
       </w:r>
-      <w:bookmarkEnd w:id="24"/>
+      <w:bookmarkEnd w:id="17"/>
     </w:p>
     <w:p>
       <w:pPr>
@@ -12574,7 +12581,6 @@
         <w:autoSpaceDN w:val="0"/>
         <w:adjustRightInd w:val="0"/>
         <w:rPr>
-          <w:ins w:id="25" w:author="Olivia Imner" w:date="2019-02-21T13:17:00Z"/>
           <w:rFonts w:cs="Times New Roman"/>
           <w:szCs w:val="24"/>
         </w:rPr>
@@ -12593,23 +12599,7 @@
           <w:rFonts w:cs="Times New Roman"/>
           <w:szCs w:val="24"/>
         </w:rPr>
-        <w:t xml:space="preserve">Businessreflex. (2016, </w:t>
-      </w:r>
-      <w:proofErr w:type="gramStart"/>
-      <w:r>
-        <w:rPr>
-          <w:rFonts w:cs="Times New Roman"/>
-          <w:szCs w:val="24"/>
-        </w:rPr>
-        <w:t>December</w:t>
-      </w:r>
-      <w:proofErr w:type="gramEnd"/>
-      <w:r>
-        <w:rPr>
-          <w:rFonts w:cs="Times New Roman"/>
-          <w:szCs w:val="24"/>
-        </w:rPr>
-        <w:t xml:space="preserve"> 2). E-learning – mer lärande på effektivare sätt? </w:t>
+        <w:t xml:space="preserve">Businessreflex. (2016, December 2). E-learning – mer lärande på effektivare sätt? </w:t>
       </w:r>
       <w:r>
         <w:rPr>
@@ -12624,17 +12614,8 @@
           <w:rFonts w:cs="Times New Roman"/>
           <w:szCs w:val="24"/>
         </w:rPr>
-        <w:t xml:space="preserve"> 31, 2018, from goo.gl/</w:t>
-      </w:r>
-      <w:proofErr w:type="spellStart"/>
-      <w:r>
-        <w:rPr>
-          <w:rFonts w:cs="Times New Roman"/>
-          <w:szCs w:val="24"/>
-        </w:rPr>
-        <w:t>SbUuNe</w:t>
-      </w:r>
-      <w:proofErr w:type="spellEnd"/>
+        <w:t xml:space="preserve"> 31, 2018, from goo.gl/SbUuNe</w:t>
+      </w:r>
     </w:p>
     <w:p>
       <w:pPr>
@@ -12655,7 +12636,6 @@
         <w:autoSpaceDN w:val="0"/>
         <w:adjustRightInd w:val="0"/>
         <w:rPr>
-          <w:ins w:id="26" w:author="Olivia Imner" w:date="2019-02-21T13:16:00Z"/>
           <w:rFonts w:cs="Times New Roman"/>
           <w:szCs w:val="24"/>
         </w:rPr>
@@ -12665,55 +12645,7 @@
           <w:rFonts w:cs="Times New Roman"/>
           <w:szCs w:val="24"/>
         </w:rPr>
-        <w:t xml:space="preserve">Carlberg, N. (2017, </w:t>
-      </w:r>
-      <w:proofErr w:type="spellStart"/>
-      <w:r>
-        <w:rPr>
-          <w:rFonts w:cs="Times New Roman"/>
-          <w:szCs w:val="24"/>
-        </w:rPr>
-        <w:t>March</w:t>
-      </w:r>
-      <w:proofErr w:type="spellEnd"/>
-      <w:r>
-        <w:rPr>
-          <w:rFonts w:cs="Times New Roman"/>
-          <w:szCs w:val="24"/>
-        </w:rPr>
-        <w:t xml:space="preserve"> 5). Branschanalys e-learning Sverige 2015. </w:t>
-      </w:r>
-      <w:proofErr w:type="spellStart"/>
-      <w:r>
-        <w:rPr>
-          <w:rFonts w:cs="Times New Roman"/>
-          <w:szCs w:val="24"/>
-        </w:rPr>
-        <w:t>Retrieved</w:t>
-      </w:r>
-      <w:proofErr w:type="spellEnd"/>
-      <w:r>
-        <w:rPr>
-          <w:rFonts w:cs="Times New Roman"/>
-          <w:szCs w:val="24"/>
-        </w:rPr>
-        <w:t xml:space="preserve"> </w:t>
-      </w:r>
-      <w:proofErr w:type="spellStart"/>
-      <w:r>
-        <w:rPr>
-          <w:rFonts w:cs="Times New Roman"/>
-          <w:szCs w:val="24"/>
-        </w:rPr>
-        <w:t>October</w:t>
-      </w:r>
-      <w:proofErr w:type="spellEnd"/>
-      <w:r>
-        <w:rPr>
-          <w:rFonts w:cs="Times New Roman"/>
-          <w:szCs w:val="24"/>
-        </w:rPr>
-        <w:t xml:space="preserve"> 7, 2018, from goo.gl/ZU9VLM</w:t>
+        <w:t>Carlberg, N. (2017, March 5). Branschanalys e-learning Sverige 2015. Retrieved October 7, 2018, from goo.gl/ZU9VLM</w:t>
       </w:r>
     </w:p>
     <w:p>
@@ -12735,7 +12667,6 @@
         <w:autoSpaceDN w:val="0"/>
         <w:adjustRightInd w:val="0"/>
         <w:rPr>
-          <w:ins w:id="27" w:author="Olivia Imner" w:date="2019-02-21T13:16:00Z"/>
           <w:rFonts w:cs="Times New Roman"/>
           <w:szCs w:val="24"/>
         </w:rPr>
@@ -12754,87 +12685,7 @@
           <w:iCs/>
           <w:szCs w:val="24"/>
         </w:rPr>
-        <w:t>Scenario-</w:t>
-      </w:r>
-      <w:proofErr w:type="spellStart"/>
-      <w:r>
-        <w:rPr>
-          <w:rFonts w:cs="Times New Roman"/>
-          <w:i/>
-          <w:iCs/>
-          <w:szCs w:val="24"/>
-        </w:rPr>
-        <w:t>based</w:t>
-      </w:r>
-      <w:proofErr w:type="spellEnd"/>
-      <w:r>
-        <w:rPr>
-          <w:rFonts w:cs="Times New Roman"/>
-          <w:i/>
-          <w:iCs/>
-          <w:szCs w:val="24"/>
-        </w:rPr>
-        <w:t xml:space="preserve"> e-Learning: </w:t>
-      </w:r>
-      <w:proofErr w:type="spellStart"/>
-      <w:r>
-        <w:rPr>
-          <w:rFonts w:cs="Times New Roman"/>
-          <w:i/>
-          <w:iCs/>
-          <w:szCs w:val="24"/>
-        </w:rPr>
-        <w:t>Evidence-Based</w:t>
-      </w:r>
-      <w:proofErr w:type="spellEnd"/>
-      <w:r>
-        <w:rPr>
-          <w:rFonts w:cs="Times New Roman"/>
-          <w:i/>
-          <w:iCs/>
-          <w:szCs w:val="24"/>
-        </w:rPr>
-        <w:t xml:space="preserve"> </w:t>
-      </w:r>
-      <w:proofErr w:type="spellStart"/>
-      <w:r>
-        <w:rPr>
-          <w:rFonts w:cs="Times New Roman"/>
-          <w:i/>
-          <w:iCs/>
-          <w:szCs w:val="24"/>
-        </w:rPr>
-        <w:t>Guidelines</w:t>
-      </w:r>
-      <w:proofErr w:type="spellEnd"/>
-      <w:r>
-        <w:rPr>
-          <w:rFonts w:cs="Times New Roman"/>
-          <w:i/>
-          <w:iCs/>
-          <w:szCs w:val="24"/>
-        </w:rPr>
-        <w:t xml:space="preserve"> for Online </w:t>
-      </w:r>
-      <w:proofErr w:type="spellStart"/>
-      <w:r>
-        <w:rPr>
-          <w:rFonts w:cs="Times New Roman"/>
-          <w:i/>
-          <w:iCs/>
-          <w:szCs w:val="24"/>
-        </w:rPr>
-        <w:t>Workforce</w:t>
-      </w:r>
-      <w:proofErr w:type="spellEnd"/>
-      <w:r>
-        <w:rPr>
-          <w:rFonts w:cs="Times New Roman"/>
-          <w:i/>
-          <w:iCs/>
-          <w:szCs w:val="24"/>
-        </w:rPr>
-        <w:t xml:space="preserve"> Learning</w:t>
+        <w:t>Scenario-based e-Learning: Evidence-Based Guidelines for Online Workforce Learning</w:t>
       </w:r>
       <w:r>
         <w:rPr>
@@ -12863,7 +12714,6 @@
         <w:autoSpaceDN w:val="0"/>
         <w:adjustRightInd w:val="0"/>
         <w:rPr>
-          <w:ins w:id="28" w:author="Olivia Imner" w:date="2019-02-21T13:16:00Z"/>
           <w:rFonts w:cs="Times New Roman"/>
           <w:szCs w:val="24"/>
         </w:rPr>
@@ -12873,105 +12723,8 @@
           <w:rFonts w:cs="Times New Roman"/>
           <w:szCs w:val="24"/>
         </w:rPr>
-        <w:t xml:space="preserve">Conole, G., </w:t>
-      </w:r>
-      <w:proofErr w:type="spellStart"/>
-      <w:r>
-        <w:rPr>
-          <w:rFonts w:cs="Times New Roman"/>
-          <w:szCs w:val="24"/>
-        </w:rPr>
-        <w:t>Dyke</w:t>
-      </w:r>
-      <w:proofErr w:type="spellEnd"/>
-      <w:r>
-        <w:rPr>
-          <w:rFonts w:cs="Times New Roman"/>
-          <w:szCs w:val="24"/>
-        </w:rPr>
-        <w:t xml:space="preserve">, M., Oliver, M., &amp; </w:t>
-      </w:r>
-      <w:proofErr w:type="spellStart"/>
-      <w:r>
-        <w:rPr>
-          <w:rFonts w:cs="Times New Roman"/>
-          <w:szCs w:val="24"/>
-        </w:rPr>
-        <w:t>Seale</w:t>
-      </w:r>
-      <w:proofErr w:type="spellEnd"/>
-      <w:r>
-        <w:rPr>
-          <w:rFonts w:cs="Times New Roman"/>
-          <w:szCs w:val="24"/>
-        </w:rPr>
-        <w:t xml:space="preserve">, J. (2004). </w:t>
-      </w:r>
-      <w:proofErr w:type="spellStart"/>
-      <w:r>
-        <w:rPr>
-          <w:rFonts w:cs="Times New Roman"/>
-          <w:szCs w:val="24"/>
-        </w:rPr>
-        <w:t>Mapping</w:t>
-      </w:r>
-      <w:proofErr w:type="spellEnd"/>
-      <w:r>
-        <w:rPr>
-          <w:rFonts w:cs="Times New Roman"/>
-          <w:szCs w:val="24"/>
-        </w:rPr>
-        <w:t xml:space="preserve"> </w:t>
-      </w:r>
-      <w:proofErr w:type="spellStart"/>
-      <w:r>
-        <w:rPr>
-          <w:rFonts w:cs="Times New Roman"/>
-          <w:szCs w:val="24"/>
-        </w:rPr>
-        <w:t>pedagogy</w:t>
-      </w:r>
-      <w:proofErr w:type="spellEnd"/>
-      <w:r>
-        <w:rPr>
-          <w:rFonts w:cs="Times New Roman"/>
-          <w:szCs w:val="24"/>
-        </w:rPr>
-        <w:t xml:space="preserve"> and </w:t>
-      </w:r>
-      <w:proofErr w:type="spellStart"/>
-      <w:r>
-        <w:rPr>
-          <w:rFonts w:cs="Times New Roman"/>
-          <w:szCs w:val="24"/>
-        </w:rPr>
-        <w:t>tools</w:t>
-      </w:r>
-      <w:proofErr w:type="spellEnd"/>
-      <w:r>
-        <w:rPr>
-          <w:rFonts w:cs="Times New Roman"/>
-          <w:szCs w:val="24"/>
-        </w:rPr>
-        <w:t xml:space="preserve"> for </w:t>
-      </w:r>
-      <w:proofErr w:type="spellStart"/>
-      <w:r>
-        <w:rPr>
-          <w:rFonts w:cs="Times New Roman"/>
-          <w:szCs w:val="24"/>
-        </w:rPr>
-        <w:t>effective</w:t>
-      </w:r>
-      <w:proofErr w:type="spellEnd"/>
-      <w:r>
-        <w:rPr>
-          <w:rFonts w:cs="Times New Roman"/>
-          <w:szCs w:val="24"/>
-        </w:rPr>
-        <w:t xml:space="preserve"> learning design. </w:t>
-      </w:r>
-      <w:proofErr w:type="spellStart"/>
+        <w:t xml:space="preserve">Conole, G., Dyke, M., Oliver, M., &amp; Seale, J. (2004). Mapping pedagogy and tools for effective learning design. </w:t>
+      </w:r>
       <w:r>
         <w:rPr>
           <w:rFonts w:cs="Times New Roman"/>
@@ -12979,9 +12732,15 @@
           <w:iCs/>
           <w:szCs w:val="24"/>
         </w:rPr>
-        <w:t>Computers</w:t>
-      </w:r>
-      <w:proofErr w:type="spellEnd"/>
+        <w:t>Computers &amp; Education</w:t>
+      </w:r>
+      <w:r>
+        <w:rPr>
+          <w:rFonts w:cs="Times New Roman"/>
+          <w:szCs w:val="24"/>
+        </w:rPr>
+        <w:t xml:space="preserve">, </w:t>
+      </w:r>
       <w:r>
         <w:rPr>
           <w:rFonts w:cs="Times New Roman"/>
@@ -12989,57 +12748,14 @@
           <w:iCs/>
           <w:szCs w:val="24"/>
         </w:rPr>
-        <w:t xml:space="preserve"> &amp; </w:t>
-      </w:r>
-      <w:proofErr w:type="spellStart"/>
-      <w:r>
-        <w:rPr>
-          <w:rFonts w:cs="Times New Roman"/>
-          <w:i/>
-          <w:iCs/>
+        <w:t>43</w:t>
+      </w:r>
+      <w:r>
+        <w:rPr>
+          <w:rFonts w:cs="Times New Roman"/>
           <w:szCs w:val="24"/>
         </w:rPr>
-        <w:t>Education</w:t>
-      </w:r>
-      <w:proofErr w:type="spellEnd"/>
-      <w:r>
-        <w:rPr>
-          <w:rFonts w:cs="Times New Roman"/>
-          <w:szCs w:val="24"/>
-        </w:rPr>
-        <w:t xml:space="preserve">, </w:t>
-      </w:r>
-      <w:r>
-        <w:rPr>
-          <w:rFonts w:cs="Times New Roman"/>
-          <w:i/>
-          <w:iCs/>
-          <w:szCs w:val="24"/>
-        </w:rPr>
-        <w:t>43</w:t>
-      </w:r>
-      <w:r>
-        <w:rPr>
-          <w:rFonts w:cs="Times New Roman"/>
-          <w:szCs w:val="24"/>
-        </w:rPr>
-        <w:t>(1–2), 17–33. https</w:t>
-      </w:r>
-      <w:proofErr w:type="gramStart"/>
-      <w:r>
-        <w:rPr>
-          <w:rFonts w:cs="Times New Roman"/>
-          <w:szCs w:val="24"/>
-        </w:rPr>
-        <w:t>://</w:t>
-      </w:r>
-      <w:proofErr w:type="gramEnd"/>
-      <w:r>
-        <w:rPr>
-          <w:rFonts w:cs="Times New Roman"/>
-          <w:szCs w:val="24"/>
-        </w:rPr>
-        <w:t>doi.org/10.1016/j.compedu.2003.12.018</w:t>
+        <w:t>(1–2), 17–33. https://doi.org/10.1016/j.compedu.2003.12.018</w:t>
       </w:r>
     </w:p>
     <w:p>
@@ -13061,7 +12777,6 @@
         <w:autoSpaceDN w:val="0"/>
         <w:adjustRightInd w:val="0"/>
         <w:rPr>
-          <w:ins w:id="29" w:author="Olivia Imner" w:date="2019-02-21T13:16:00Z"/>
           <w:rFonts w:cs="Times New Roman"/>
           <w:szCs w:val="24"/>
         </w:rPr>
@@ -13071,23 +12786,7 @@
           <w:rFonts w:cs="Times New Roman"/>
           <w:szCs w:val="24"/>
         </w:rPr>
-        <w:t xml:space="preserve">Conole, </w:t>
-      </w:r>
-      <w:proofErr w:type="spellStart"/>
-      <w:r>
-        <w:rPr>
-          <w:rFonts w:cs="Times New Roman"/>
-          <w:szCs w:val="24"/>
-        </w:rPr>
-        <w:t>Gráinne</w:t>
-      </w:r>
-      <w:proofErr w:type="spellEnd"/>
-      <w:r>
-        <w:rPr>
-          <w:rFonts w:cs="Times New Roman"/>
-          <w:szCs w:val="24"/>
-        </w:rPr>
-        <w:t xml:space="preserve">. (2010). </w:t>
+        <w:t xml:space="preserve">Conole, Gráinne. (2010). </w:t>
       </w:r>
       <w:r>
         <w:rPr>
@@ -13096,146 +12795,14 @@
           <w:iCs/>
           <w:szCs w:val="24"/>
         </w:rPr>
-        <w:t xml:space="preserve">Review </w:t>
-      </w:r>
-      <w:proofErr w:type="spellStart"/>
-      <w:r>
-        <w:rPr>
-          <w:rFonts w:cs="Times New Roman"/>
-          <w:i/>
-          <w:iCs/>
+        <w:t>Review of Pedagogical Models and their use in e-learning</w:t>
+      </w:r>
+      <w:r>
+        <w:rPr>
+          <w:rFonts w:cs="Times New Roman"/>
           <w:szCs w:val="24"/>
         </w:rPr>
-        <w:t>of</w:t>
-      </w:r>
-      <w:proofErr w:type="spellEnd"/>
-      <w:r>
-        <w:rPr>
-          <w:rFonts w:cs="Times New Roman"/>
-          <w:i/>
-          <w:iCs/>
-          <w:szCs w:val="24"/>
-        </w:rPr>
-        <w:t xml:space="preserve"> </w:t>
-      </w:r>
-      <w:proofErr w:type="spellStart"/>
-      <w:r>
-        <w:rPr>
-          <w:rFonts w:cs="Times New Roman"/>
-          <w:i/>
-          <w:iCs/>
-          <w:szCs w:val="24"/>
-        </w:rPr>
-        <w:t>Pedagogical</w:t>
-      </w:r>
-      <w:proofErr w:type="spellEnd"/>
-      <w:r>
-        <w:rPr>
-          <w:rFonts w:cs="Times New Roman"/>
-          <w:i/>
-          <w:iCs/>
-          <w:szCs w:val="24"/>
-        </w:rPr>
-        <w:t xml:space="preserve"> </w:t>
-      </w:r>
-      <w:proofErr w:type="spellStart"/>
-      <w:r>
-        <w:rPr>
-          <w:rFonts w:cs="Times New Roman"/>
-          <w:i/>
-          <w:iCs/>
-          <w:szCs w:val="24"/>
-        </w:rPr>
-        <w:t>Models</w:t>
-      </w:r>
-      <w:proofErr w:type="spellEnd"/>
-      <w:r>
-        <w:rPr>
-          <w:rFonts w:cs="Times New Roman"/>
-          <w:i/>
-          <w:iCs/>
-          <w:szCs w:val="24"/>
-        </w:rPr>
-        <w:t xml:space="preserve"> and </w:t>
-      </w:r>
-      <w:proofErr w:type="spellStart"/>
-      <w:r>
-        <w:rPr>
-          <w:rFonts w:cs="Times New Roman"/>
-          <w:i/>
-          <w:iCs/>
-          <w:szCs w:val="24"/>
-        </w:rPr>
-        <w:t>their</w:t>
-      </w:r>
-      <w:proofErr w:type="spellEnd"/>
-      <w:r>
-        <w:rPr>
-          <w:rFonts w:cs="Times New Roman"/>
-          <w:i/>
-          <w:iCs/>
-          <w:szCs w:val="24"/>
-        </w:rPr>
-        <w:t xml:space="preserve"> </w:t>
-      </w:r>
-      <w:proofErr w:type="spellStart"/>
-      <w:r>
-        <w:rPr>
-          <w:rFonts w:cs="Times New Roman"/>
-          <w:i/>
-          <w:iCs/>
-          <w:szCs w:val="24"/>
-        </w:rPr>
-        <w:t>use</w:t>
-      </w:r>
-      <w:proofErr w:type="spellEnd"/>
-      <w:r>
-        <w:rPr>
-          <w:rFonts w:cs="Times New Roman"/>
-          <w:i/>
-          <w:iCs/>
-          <w:szCs w:val="24"/>
-        </w:rPr>
-        <w:t xml:space="preserve"> in e-learning</w:t>
-      </w:r>
-      <w:r>
-        <w:rPr>
-          <w:rFonts w:cs="Times New Roman"/>
-          <w:szCs w:val="24"/>
-        </w:rPr>
-        <w:t xml:space="preserve">. Milton Keynes: </w:t>
-      </w:r>
-      <w:proofErr w:type="spellStart"/>
-      <w:r>
-        <w:rPr>
-          <w:rFonts w:cs="Times New Roman"/>
-          <w:szCs w:val="24"/>
-        </w:rPr>
-        <w:t>Open</w:t>
-      </w:r>
-      <w:proofErr w:type="spellEnd"/>
-      <w:r>
-        <w:rPr>
-          <w:rFonts w:cs="Times New Roman"/>
-          <w:szCs w:val="24"/>
-        </w:rPr>
-        <w:t xml:space="preserve"> University. </w:t>
-      </w:r>
-      <w:proofErr w:type="spellStart"/>
-      <w:r>
-        <w:rPr>
-          <w:rFonts w:cs="Times New Roman"/>
-          <w:szCs w:val="24"/>
-        </w:rPr>
-        <w:t>Retrieved</w:t>
-      </w:r>
-      <w:proofErr w:type="spellEnd"/>
-      <w:r>
-        <w:rPr>
-          <w:rFonts w:cs="Times New Roman"/>
-          <w:szCs w:val="24"/>
-        </w:rPr>
-        <w:t xml:space="preserve"> from goo.gl/AfBK7R</w:t>
+        <w:t>. Milton Keynes: Open University. Retrieved from goo.gl/AfBK7R</w:t>
       </w:r>
     </w:p>
     <w:p>
@@ -13257,7 +12824,6 @@
         <w:autoSpaceDN w:val="0"/>
         <w:adjustRightInd w:val="0"/>
         <w:rPr>
-          <w:ins w:id="30" w:author="Olivia Imner" w:date="2019-02-21T13:16:00Z"/>
           <w:rFonts w:cs="Times New Roman"/>
           <w:szCs w:val="24"/>
         </w:rPr>
@@ -13267,73 +12833,8 @@
           <w:rFonts w:cs="Times New Roman"/>
           <w:szCs w:val="24"/>
         </w:rPr>
-        <w:t xml:space="preserve">Dabbagh, N. (2005). </w:t>
-      </w:r>
-      <w:proofErr w:type="spellStart"/>
-      <w:r>
-        <w:rPr>
-          <w:rFonts w:cs="Times New Roman"/>
-          <w:szCs w:val="24"/>
-        </w:rPr>
-        <w:t>Pedagogical</w:t>
-      </w:r>
-      <w:proofErr w:type="spellEnd"/>
-      <w:r>
-        <w:rPr>
-          <w:rFonts w:cs="Times New Roman"/>
-          <w:szCs w:val="24"/>
-        </w:rPr>
-        <w:t xml:space="preserve"> </w:t>
-      </w:r>
-      <w:proofErr w:type="spellStart"/>
-      <w:r>
-        <w:rPr>
-          <w:rFonts w:cs="Times New Roman"/>
-          <w:szCs w:val="24"/>
-        </w:rPr>
-        <w:t>models</w:t>
-      </w:r>
-      <w:proofErr w:type="spellEnd"/>
-      <w:r>
-        <w:rPr>
-          <w:rFonts w:cs="Times New Roman"/>
-          <w:szCs w:val="24"/>
-        </w:rPr>
-        <w:t xml:space="preserve"> for E-Learning: A </w:t>
-      </w:r>
-      <w:proofErr w:type="spellStart"/>
-      <w:r>
-        <w:rPr>
-          <w:rFonts w:cs="Times New Roman"/>
-          <w:szCs w:val="24"/>
-        </w:rPr>
-        <w:t>theory-based</w:t>
-      </w:r>
-      <w:proofErr w:type="spellEnd"/>
-      <w:r>
-        <w:rPr>
-          <w:rFonts w:cs="Times New Roman"/>
-          <w:szCs w:val="24"/>
-        </w:rPr>
-        <w:t xml:space="preserve"> design </w:t>
-      </w:r>
-      <w:proofErr w:type="spellStart"/>
-      <w:r>
-        <w:rPr>
-          <w:rFonts w:cs="Times New Roman"/>
-          <w:szCs w:val="24"/>
-        </w:rPr>
-        <w:t>framework</w:t>
-      </w:r>
-      <w:proofErr w:type="spellEnd"/>
-      <w:r>
-        <w:rPr>
-          <w:rFonts w:cs="Times New Roman"/>
-          <w:szCs w:val="24"/>
-        </w:rPr>
-        <w:t xml:space="preserve">. In </w:t>
-      </w:r>
-      <w:proofErr w:type="spellStart"/>
+        <w:t xml:space="preserve">Dabbagh, N. (2005). Pedagogical models for E-Learning: A theory-based design framework. In </w:t>
+      </w:r>
       <w:r>
         <w:rPr>
           <w:rFonts w:cs="Times New Roman"/>
@@ -13341,109 +12842,14 @@
           <w:iCs/>
           <w:szCs w:val="24"/>
         </w:rPr>
-        <w:t>In</w:t>
-      </w:r>
-      <w:proofErr w:type="spellEnd"/>
-      <w:r>
-        <w:rPr>
-          <w:rFonts w:cs="Times New Roman"/>
-          <w:i/>
-          <w:iCs/>
+        <w:t>In International Journal of Technology in Teaching and Learning</w:t>
+      </w:r>
+      <w:r>
+        <w:rPr>
+          <w:rFonts w:cs="Times New Roman"/>
           <w:szCs w:val="24"/>
         </w:rPr>
-        <w:t xml:space="preserve"> International Journal </w:t>
-      </w:r>
-      <w:proofErr w:type="spellStart"/>
-      <w:r>
-        <w:rPr>
-          <w:rFonts w:cs="Times New Roman"/>
-          <w:i/>
-          <w:iCs/>
-          <w:szCs w:val="24"/>
-        </w:rPr>
-        <w:t>of</w:t>
-      </w:r>
-      <w:proofErr w:type="spellEnd"/>
-      <w:r>
-        <w:rPr>
-          <w:rFonts w:cs="Times New Roman"/>
-          <w:i/>
-          <w:iCs/>
-          <w:szCs w:val="24"/>
-        </w:rPr>
-        <w:t xml:space="preserve"> </w:t>
-      </w:r>
-      <w:proofErr w:type="spellStart"/>
-      <w:r>
-        <w:rPr>
-          <w:rFonts w:cs="Times New Roman"/>
-          <w:i/>
-          <w:iCs/>
-          <w:szCs w:val="24"/>
-        </w:rPr>
-        <w:t>Technology</w:t>
-      </w:r>
-      <w:proofErr w:type="spellEnd"/>
-      <w:r>
-        <w:rPr>
-          <w:rFonts w:cs="Times New Roman"/>
-          <w:i/>
-          <w:iCs/>
-          <w:szCs w:val="24"/>
-        </w:rPr>
-        <w:t xml:space="preserve"> in </w:t>
-      </w:r>
-      <w:proofErr w:type="spellStart"/>
-      <w:r>
-        <w:rPr>
-          <w:rFonts w:cs="Times New Roman"/>
-          <w:i/>
-          <w:iCs/>
-          <w:szCs w:val="24"/>
-        </w:rPr>
-        <w:t>Teaching</w:t>
-      </w:r>
-      <w:proofErr w:type="spellEnd"/>
-      <w:r>
-        <w:rPr>
-          <w:rFonts w:cs="Times New Roman"/>
-          <w:i/>
-          <w:iCs/>
-          <w:szCs w:val="24"/>
-        </w:rPr>
-        <w:t xml:space="preserve"> and Learning</w:t>
-      </w:r>
-      <w:proofErr w:type="gramStart"/>
-      <w:r>
-        <w:rPr>
-          <w:rFonts w:cs="Times New Roman"/>
-          <w:szCs w:val="24"/>
-        </w:rPr>
-        <w:t xml:space="preserve"> (</w:t>
-      </w:r>
-      <w:proofErr w:type="spellStart"/>
-      <w:r>
-        <w:rPr>
-          <w:rFonts w:cs="Times New Roman"/>
-          <w:szCs w:val="24"/>
-        </w:rPr>
-        <w:t>pp</w:t>
-      </w:r>
-      <w:proofErr w:type="spellEnd"/>
-      <w:r>
-        <w:rPr>
-          <w:rFonts w:cs="Times New Roman"/>
-          <w:szCs w:val="24"/>
-        </w:rPr>
-        <w:t>.</w:t>
-      </w:r>
-      <w:proofErr w:type="gramEnd"/>
-      <w:r>
-        <w:rPr>
-          <w:rFonts w:cs="Times New Roman"/>
-          <w:szCs w:val="24"/>
-        </w:rPr>
-        <w:t xml:space="preserve"> 25–44).</w:t>
+        <w:t xml:space="preserve"> (pp. 25–44).</w:t>
       </w:r>
     </w:p>
     <w:p>
@@ -13465,60 +12871,17 @@
         <w:autoSpaceDN w:val="0"/>
         <w:adjustRightInd w:val="0"/>
         <w:rPr>
-          <w:ins w:id="31" w:author="Olivia Imner" w:date="2019-02-21T13:16:00Z"/>
           <w:rFonts w:cs="Times New Roman"/>
           <w:szCs w:val="24"/>
         </w:rPr>
       </w:pPr>
-      <w:proofErr w:type="spellStart"/>
       <w:r>
         <w:rPr>
           <w:rFonts w:cs="Times New Roman"/>
           <w:szCs w:val="24"/>
         </w:rPr>
-        <w:t>Dalsgaard</w:t>
-      </w:r>
-      <w:proofErr w:type="spellEnd"/>
-      <w:r>
-        <w:rPr>
-          <w:rFonts w:cs="Times New Roman"/>
-          <w:szCs w:val="24"/>
-        </w:rPr>
-        <w:t xml:space="preserve">, C. (2005). </w:t>
-      </w:r>
-      <w:proofErr w:type="spellStart"/>
-      <w:r>
-        <w:rPr>
-          <w:rFonts w:cs="Times New Roman"/>
-          <w:szCs w:val="24"/>
-        </w:rPr>
-        <w:t>Pedagogical</w:t>
-      </w:r>
-      <w:proofErr w:type="spellEnd"/>
-      <w:r>
-        <w:rPr>
-          <w:rFonts w:cs="Times New Roman"/>
-          <w:szCs w:val="24"/>
-        </w:rPr>
-        <w:t xml:space="preserve"> </w:t>
-      </w:r>
-      <w:proofErr w:type="spellStart"/>
-      <w:r>
-        <w:rPr>
-          <w:rFonts w:cs="Times New Roman"/>
-          <w:szCs w:val="24"/>
-        </w:rPr>
-        <w:t>quality</w:t>
-      </w:r>
-      <w:proofErr w:type="spellEnd"/>
-      <w:r>
-        <w:rPr>
-          <w:rFonts w:cs="Times New Roman"/>
-          <w:szCs w:val="24"/>
-        </w:rPr>
-        <w:t xml:space="preserve"> in e-learning. </w:t>
-      </w:r>
-      <w:proofErr w:type="spellStart"/>
+        <w:t xml:space="preserve">Dalsgaard, C. (2005). Pedagogical quality in e-learning. </w:t>
+      </w:r>
       <w:r>
         <w:rPr>
           <w:rFonts w:cs="Times New Roman"/>
@@ -13528,7 +12891,6 @@
         </w:rPr>
         <w:t>Eleed</w:t>
       </w:r>
-      <w:proofErr w:type="spellEnd"/>
       <w:r>
         <w:rPr>
           <w:rFonts w:cs="Times New Roman"/>
@@ -13550,39 +12912,7 @@
           <w:rFonts w:cs="Times New Roman"/>
           <w:szCs w:val="24"/>
         </w:rPr>
-        <w:t xml:space="preserve">(1). </w:t>
-      </w:r>
-      <w:proofErr w:type="spellStart"/>
-      <w:r>
-        <w:rPr>
-          <w:rFonts w:cs="Times New Roman"/>
-          <w:szCs w:val="24"/>
-        </w:rPr>
-        <w:t>Retrieved</w:t>
-      </w:r>
-      <w:proofErr w:type="spellEnd"/>
-      <w:r>
-        <w:rPr>
-          <w:rFonts w:cs="Times New Roman"/>
-          <w:szCs w:val="24"/>
-        </w:rPr>
-        <w:t xml:space="preserve"> from https</w:t>
-      </w:r>
-      <w:proofErr w:type="gramStart"/>
-      <w:r>
-        <w:rPr>
-          <w:rFonts w:cs="Times New Roman"/>
-          <w:szCs w:val="24"/>
-        </w:rPr>
-        <w:t>://</w:t>
-      </w:r>
-      <w:proofErr w:type="gramEnd"/>
-      <w:r>
-        <w:rPr>
-          <w:rFonts w:cs="Times New Roman"/>
-          <w:szCs w:val="24"/>
-        </w:rPr>
-        <w:t>eleed.campussource.de/archive/1/78/index_html</w:t>
+        <w:t>(1). Retrieved from https://eleed.campussource.de/archive/1/78/index_html</w:t>
       </w:r>
     </w:p>
     <w:p>
@@ -13604,7 +12934,6 @@
         <w:autoSpaceDN w:val="0"/>
         <w:adjustRightInd w:val="0"/>
         <w:rPr>
-          <w:ins w:id="32" w:author="Olivia Imner" w:date="2019-02-21T13:16:00Z"/>
           <w:rFonts w:cs="Times New Roman"/>
           <w:szCs w:val="24"/>
         </w:rPr>
@@ -13614,185 +12943,8 @@
           <w:rFonts w:cs="Times New Roman"/>
           <w:szCs w:val="24"/>
         </w:rPr>
-        <w:t xml:space="preserve">de Jong, N., </w:t>
-      </w:r>
-      <w:proofErr w:type="spellStart"/>
-      <w:r>
-        <w:rPr>
-          <w:rFonts w:cs="Times New Roman"/>
-          <w:szCs w:val="24"/>
-        </w:rPr>
-        <w:t>Verstegen</w:t>
-      </w:r>
-      <w:proofErr w:type="spellEnd"/>
-      <w:r>
-        <w:rPr>
-          <w:rFonts w:cs="Times New Roman"/>
-          <w:szCs w:val="24"/>
-        </w:rPr>
-        <w:t xml:space="preserve">, D. M. L., Tan, F. E. S., &amp; O’Connor, S. J. (2013). A </w:t>
-      </w:r>
-      <w:proofErr w:type="spellStart"/>
-      <w:r>
-        <w:rPr>
-          <w:rFonts w:cs="Times New Roman"/>
-          <w:szCs w:val="24"/>
-        </w:rPr>
-        <w:t>comparison</w:t>
-      </w:r>
-      <w:proofErr w:type="spellEnd"/>
-      <w:r>
-        <w:rPr>
-          <w:rFonts w:cs="Times New Roman"/>
-          <w:szCs w:val="24"/>
-        </w:rPr>
-        <w:t xml:space="preserve"> </w:t>
-      </w:r>
-      <w:proofErr w:type="spellStart"/>
-      <w:r>
-        <w:rPr>
-          <w:rFonts w:cs="Times New Roman"/>
-          <w:szCs w:val="24"/>
-        </w:rPr>
-        <w:t>of</w:t>
-      </w:r>
-      <w:proofErr w:type="spellEnd"/>
-      <w:r>
-        <w:rPr>
-          <w:rFonts w:cs="Times New Roman"/>
-          <w:szCs w:val="24"/>
-        </w:rPr>
-        <w:t xml:space="preserve"> </w:t>
-      </w:r>
-      <w:proofErr w:type="spellStart"/>
-      <w:r>
-        <w:rPr>
-          <w:rFonts w:cs="Times New Roman"/>
-          <w:szCs w:val="24"/>
-        </w:rPr>
-        <w:t>classroom</w:t>
-      </w:r>
-      <w:proofErr w:type="spellEnd"/>
-      <w:r>
-        <w:rPr>
-          <w:rFonts w:cs="Times New Roman"/>
-          <w:szCs w:val="24"/>
-        </w:rPr>
-        <w:t xml:space="preserve"> and online </w:t>
-      </w:r>
-      <w:proofErr w:type="spellStart"/>
-      <w:r>
-        <w:rPr>
-          <w:rFonts w:cs="Times New Roman"/>
-          <w:szCs w:val="24"/>
-        </w:rPr>
-        <w:t>asynchronous</w:t>
-      </w:r>
-      <w:proofErr w:type="spellEnd"/>
-      <w:r>
-        <w:rPr>
-          <w:rFonts w:cs="Times New Roman"/>
-          <w:szCs w:val="24"/>
-        </w:rPr>
-        <w:t xml:space="preserve"> problem-</w:t>
-      </w:r>
-      <w:proofErr w:type="spellStart"/>
-      <w:r>
-        <w:rPr>
-          <w:rFonts w:cs="Times New Roman"/>
-          <w:szCs w:val="24"/>
-        </w:rPr>
-        <w:t>based</w:t>
-      </w:r>
-      <w:proofErr w:type="spellEnd"/>
-      <w:r>
-        <w:rPr>
-          <w:rFonts w:cs="Times New Roman"/>
-          <w:szCs w:val="24"/>
-        </w:rPr>
-        <w:t xml:space="preserve"> learning for students </w:t>
-      </w:r>
-      <w:proofErr w:type="spellStart"/>
-      <w:r>
-        <w:rPr>
-          <w:rFonts w:cs="Times New Roman"/>
-          <w:szCs w:val="24"/>
-        </w:rPr>
-        <w:t>undertaking</w:t>
-      </w:r>
-      <w:proofErr w:type="spellEnd"/>
-      <w:r>
-        <w:rPr>
-          <w:rFonts w:cs="Times New Roman"/>
-          <w:szCs w:val="24"/>
-        </w:rPr>
-        <w:t xml:space="preserve"> </w:t>
-      </w:r>
-      <w:proofErr w:type="spellStart"/>
-      <w:r>
-        <w:rPr>
-          <w:rFonts w:cs="Times New Roman"/>
-          <w:szCs w:val="24"/>
-        </w:rPr>
-        <w:t>statistics</w:t>
-      </w:r>
-      <w:proofErr w:type="spellEnd"/>
-      <w:r>
-        <w:rPr>
-          <w:rFonts w:cs="Times New Roman"/>
-          <w:szCs w:val="24"/>
-        </w:rPr>
-        <w:t xml:space="preserve"> </w:t>
-      </w:r>
-      <w:proofErr w:type="spellStart"/>
-      <w:r>
-        <w:rPr>
-          <w:rFonts w:cs="Times New Roman"/>
-          <w:szCs w:val="24"/>
-        </w:rPr>
-        <w:t>training</w:t>
-      </w:r>
-      <w:proofErr w:type="spellEnd"/>
-      <w:r>
-        <w:rPr>
-          <w:rFonts w:cs="Times New Roman"/>
-          <w:szCs w:val="24"/>
-        </w:rPr>
-        <w:t xml:space="preserve"> as part </w:t>
-      </w:r>
-      <w:proofErr w:type="spellStart"/>
-      <w:r>
-        <w:rPr>
-          <w:rFonts w:cs="Times New Roman"/>
-          <w:szCs w:val="24"/>
-        </w:rPr>
-        <w:t>of</w:t>
-      </w:r>
-      <w:proofErr w:type="spellEnd"/>
-      <w:r>
-        <w:rPr>
-          <w:rFonts w:cs="Times New Roman"/>
-          <w:szCs w:val="24"/>
-        </w:rPr>
-        <w:t xml:space="preserve"> a Public Health Masters </w:t>
-      </w:r>
-      <w:proofErr w:type="spellStart"/>
-      <w:r>
-        <w:rPr>
-          <w:rFonts w:cs="Times New Roman"/>
-          <w:szCs w:val="24"/>
-        </w:rPr>
-        <w:t>degree</w:t>
-      </w:r>
-      <w:proofErr w:type="spellEnd"/>
-      <w:r>
-        <w:rPr>
-          <w:rFonts w:cs="Times New Roman"/>
-          <w:szCs w:val="24"/>
-        </w:rPr>
-        <w:t xml:space="preserve">. </w:t>
-      </w:r>
-      <w:proofErr w:type="spellStart"/>
+        <w:t xml:space="preserve">de Jong, N., Verstegen, D. M. L., Tan, F. E. S., &amp; O’Connor, S. J. (2013). A comparison of classroom and online asynchronous problem-based learning for students undertaking statistics training as part of a Public Health Masters degree. </w:t>
+      </w:r>
       <w:r>
         <w:rPr>
           <w:rFonts w:cs="Times New Roman"/>
@@ -13800,9 +12952,15 @@
           <w:iCs/>
           <w:szCs w:val="24"/>
         </w:rPr>
-        <w:t>Advances</w:t>
-      </w:r>
-      <w:proofErr w:type="spellEnd"/>
+        <w:t>Advances in Health Sciences Education: Theory and Practice</w:t>
+      </w:r>
+      <w:r>
+        <w:rPr>
+          <w:rFonts w:cs="Times New Roman"/>
+          <w:szCs w:val="24"/>
+        </w:rPr>
+        <w:t xml:space="preserve">, </w:t>
+      </w:r>
       <w:r>
         <w:rPr>
           <w:rFonts w:cs="Times New Roman"/>
@@ -13810,97 +12968,14 @@
           <w:iCs/>
           <w:szCs w:val="24"/>
         </w:rPr>
-        <w:t xml:space="preserve"> in Health Sciences </w:t>
-      </w:r>
-      <w:proofErr w:type="spellStart"/>
-      <w:r>
-        <w:rPr>
-          <w:rFonts w:cs="Times New Roman"/>
-          <w:i/>
-          <w:iCs/>
+        <w:t>18</w:t>
+      </w:r>
+      <w:r>
+        <w:rPr>
+          <w:rFonts w:cs="Times New Roman"/>
           <w:szCs w:val="24"/>
         </w:rPr>
-        <w:t>Education</w:t>
-      </w:r>
-      <w:proofErr w:type="spellEnd"/>
-      <w:r>
-        <w:rPr>
-          <w:rFonts w:cs="Times New Roman"/>
-          <w:i/>
-          <w:iCs/>
-          <w:szCs w:val="24"/>
-        </w:rPr>
-        <w:t xml:space="preserve">: </w:t>
-      </w:r>
-      <w:proofErr w:type="spellStart"/>
-      <w:r>
-        <w:rPr>
-          <w:rFonts w:cs="Times New Roman"/>
-          <w:i/>
-          <w:iCs/>
-          <w:szCs w:val="24"/>
-        </w:rPr>
-        <w:t>Theory</w:t>
-      </w:r>
-      <w:proofErr w:type="spellEnd"/>
-      <w:r>
-        <w:rPr>
-          <w:rFonts w:cs="Times New Roman"/>
-          <w:i/>
-          <w:iCs/>
-          <w:szCs w:val="24"/>
-        </w:rPr>
-        <w:t xml:space="preserve"> and </w:t>
-      </w:r>
-      <w:proofErr w:type="spellStart"/>
-      <w:r>
-        <w:rPr>
-          <w:rFonts w:cs="Times New Roman"/>
-          <w:i/>
-          <w:iCs/>
-          <w:szCs w:val="24"/>
-        </w:rPr>
-        <w:t>Practice</w:t>
-      </w:r>
-      <w:proofErr w:type="spellEnd"/>
-      <w:r>
-        <w:rPr>
-          <w:rFonts w:cs="Times New Roman"/>
-          <w:szCs w:val="24"/>
-        </w:rPr>
-        <w:t xml:space="preserve">, </w:t>
-      </w:r>
-      <w:r>
-        <w:rPr>
-          <w:rFonts w:cs="Times New Roman"/>
-          <w:i/>
-          <w:iCs/>
-          <w:szCs w:val="24"/>
-        </w:rPr>
-        <w:t>18</w:t>
-      </w:r>
-      <w:r>
-        <w:rPr>
-          <w:rFonts w:cs="Times New Roman"/>
-          <w:szCs w:val="24"/>
-        </w:rPr>
-        <w:t>(2), 245–264. https</w:t>
-      </w:r>
-      <w:proofErr w:type="gramStart"/>
-      <w:r>
-        <w:rPr>
-          <w:rFonts w:cs="Times New Roman"/>
-          <w:szCs w:val="24"/>
-        </w:rPr>
-        <w:t>://</w:t>
-      </w:r>
-      <w:proofErr w:type="gramEnd"/>
-      <w:r>
-        <w:rPr>
-          <w:rFonts w:cs="Times New Roman"/>
-          <w:szCs w:val="24"/>
-        </w:rPr>
-        <w:t>doi.org/10.1007/s10459-012-9368-x</w:t>
+        <w:t>(2), 245–264. https://doi.org/10.1007/s10459-012-9368-x</w:t>
       </w:r>
     </w:p>
     <w:p>
@@ -13922,7 +12997,6 @@
         <w:autoSpaceDN w:val="0"/>
         <w:adjustRightInd w:val="0"/>
         <w:rPr>
-          <w:ins w:id="33" w:author="Olivia Imner" w:date="2019-02-21T13:16:00Z"/>
           <w:rFonts w:cs="Times New Roman"/>
           <w:szCs w:val="24"/>
         </w:rPr>
@@ -13941,87 +13015,7 @@
           <w:iCs/>
           <w:szCs w:val="24"/>
         </w:rPr>
-        <w:t xml:space="preserve">Learning by </w:t>
-      </w:r>
-      <w:proofErr w:type="spellStart"/>
-      <w:r>
-        <w:rPr>
-          <w:rFonts w:cs="Times New Roman"/>
-          <w:i/>
-          <w:iCs/>
-          <w:szCs w:val="24"/>
-        </w:rPr>
-        <w:t>expanding</w:t>
-      </w:r>
-      <w:proofErr w:type="spellEnd"/>
-      <w:r>
-        <w:rPr>
-          <w:rFonts w:cs="Times New Roman"/>
-          <w:i/>
-          <w:iCs/>
-          <w:szCs w:val="24"/>
-        </w:rPr>
-        <w:t xml:space="preserve">: An </w:t>
-      </w:r>
-      <w:proofErr w:type="spellStart"/>
-      <w:r>
-        <w:rPr>
-          <w:rFonts w:cs="Times New Roman"/>
-          <w:i/>
-          <w:iCs/>
-          <w:szCs w:val="24"/>
-        </w:rPr>
-        <w:t>activity-theoretical</w:t>
-      </w:r>
-      <w:proofErr w:type="spellEnd"/>
-      <w:r>
-        <w:rPr>
-          <w:rFonts w:cs="Times New Roman"/>
-          <w:i/>
-          <w:iCs/>
-          <w:szCs w:val="24"/>
-        </w:rPr>
-        <w:t xml:space="preserve"> approach </w:t>
-      </w:r>
-      <w:proofErr w:type="spellStart"/>
-      <w:r>
-        <w:rPr>
-          <w:rFonts w:cs="Times New Roman"/>
-          <w:i/>
-          <w:iCs/>
-          <w:szCs w:val="24"/>
-        </w:rPr>
-        <w:t>to</w:t>
-      </w:r>
-      <w:proofErr w:type="spellEnd"/>
-      <w:r>
-        <w:rPr>
-          <w:rFonts w:cs="Times New Roman"/>
-          <w:i/>
-          <w:iCs/>
-          <w:szCs w:val="24"/>
-        </w:rPr>
-        <w:t xml:space="preserve"> </w:t>
-      </w:r>
-      <w:proofErr w:type="spellStart"/>
-      <w:r>
-        <w:rPr>
-          <w:rFonts w:cs="Times New Roman"/>
-          <w:i/>
-          <w:iCs/>
-          <w:szCs w:val="24"/>
-        </w:rPr>
-        <w:t>developmental</w:t>
-      </w:r>
-      <w:proofErr w:type="spellEnd"/>
-      <w:r>
-        <w:rPr>
-          <w:rFonts w:cs="Times New Roman"/>
-          <w:i/>
-          <w:iCs/>
-          <w:szCs w:val="24"/>
-        </w:rPr>
-        <w:t xml:space="preserve"> research</w:t>
+        <w:t>Learning by expanding: An activity-theoretical approach to developmental research</w:t>
       </w:r>
       <w:r>
         <w:rPr>
@@ -14050,42 +13044,16 @@
         <w:autoSpaceDN w:val="0"/>
         <w:adjustRightInd w:val="0"/>
         <w:rPr>
-          <w:ins w:id="34" w:author="Olivia Imner" w:date="2019-02-21T13:16:00Z"/>
           <w:rFonts w:cs="Times New Roman"/>
           <w:szCs w:val="24"/>
         </w:rPr>
       </w:pPr>
-      <w:proofErr w:type="spellStart"/>
       <w:r>
         <w:rPr>
           <w:rFonts w:cs="Times New Roman"/>
           <w:szCs w:val="24"/>
         </w:rPr>
-        <w:t>European</w:t>
-      </w:r>
-      <w:proofErr w:type="spellEnd"/>
-      <w:r>
-        <w:rPr>
-          <w:rFonts w:cs="Times New Roman"/>
-          <w:szCs w:val="24"/>
-        </w:rPr>
-        <w:t xml:space="preserve"> Union </w:t>
-      </w:r>
-      <w:proofErr w:type="spellStart"/>
-      <w:r>
-        <w:rPr>
-          <w:rFonts w:cs="Times New Roman"/>
-          <w:szCs w:val="24"/>
-        </w:rPr>
-        <w:t>Reference</w:t>
-      </w:r>
-      <w:proofErr w:type="spellEnd"/>
-      <w:r>
-        <w:rPr>
-          <w:rFonts w:cs="Times New Roman"/>
-          <w:szCs w:val="24"/>
-        </w:rPr>
-        <w:t xml:space="preserve"> Laboratories. (2001). </w:t>
+        <w:t xml:space="preserve">European Union Reference Laboratories. (2001). </w:t>
       </w:r>
       <w:r>
         <w:rPr>
@@ -14094,145 +13062,14 @@
           <w:iCs/>
           <w:szCs w:val="24"/>
         </w:rPr>
-        <w:t xml:space="preserve">eLearning : Designing </w:t>
-      </w:r>
-      <w:proofErr w:type="spellStart"/>
-      <w:r>
-        <w:rPr>
-          <w:rFonts w:cs="Times New Roman"/>
-          <w:i/>
-          <w:iCs/>
+        <w:t>eLearning : Designing Tomorrow’s Education An Interim Report</w:t>
+      </w:r>
+      <w:r>
+        <w:rPr>
+          <w:rFonts w:cs="Times New Roman"/>
           <w:szCs w:val="24"/>
         </w:rPr>
-        <w:t>Tomorrow’s</w:t>
-      </w:r>
-      <w:proofErr w:type="spellEnd"/>
-      <w:r>
-        <w:rPr>
-          <w:rFonts w:cs="Times New Roman"/>
-          <w:i/>
-          <w:iCs/>
-          <w:szCs w:val="24"/>
-        </w:rPr>
-        <w:t xml:space="preserve"> </w:t>
-      </w:r>
-      <w:proofErr w:type="spellStart"/>
-      <w:r>
-        <w:rPr>
-          <w:rFonts w:cs="Times New Roman"/>
-          <w:i/>
-          <w:iCs/>
-          <w:szCs w:val="24"/>
-        </w:rPr>
-        <w:t>Education</w:t>
-      </w:r>
-      <w:proofErr w:type="spellEnd"/>
-      <w:r>
-        <w:rPr>
-          <w:rFonts w:cs="Times New Roman"/>
-          <w:i/>
-          <w:iCs/>
-          <w:szCs w:val="24"/>
-        </w:rPr>
-        <w:t xml:space="preserve"> An Interim </w:t>
-      </w:r>
-      <w:proofErr w:type="spellStart"/>
-      <w:r>
-        <w:rPr>
-          <w:rFonts w:cs="Times New Roman"/>
-          <w:i/>
-          <w:iCs/>
-          <w:szCs w:val="24"/>
-        </w:rPr>
-        <w:t>Report</w:t>
-      </w:r>
-      <w:proofErr w:type="spellEnd"/>
-      <w:r>
-        <w:rPr>
-          <w:rFonts w:cs="Times New Roman"/>
-          <w:szCs w:val="24"/>
-        </w:rPr>
-        <w:t xml:space="preserve">. International Co-operation </w:t>
-      </w:r>
-      <w:proofErr w:type="spellStart"/>
-      <w:r>
-        <w:rPr>
-          <w:rFonts w:cs="Times New Roman"/>
-          <w:szCs w:val="24"/>
-        </w:rPr>
-        <w:t>Europe</w:t>
-      </w:r>
-      <w:proofErr w:type="spellEnd"/>
-      <w:r>
-        <w:rPr>
-          <w:rFonts w:cs="Times New Roman"/>
-          <w:szCs w:val="24"/>
-        </w:rPr>
-        <w:t xml:space="preserve"> Ltd: Commission </w:t>
-      </w:r>
-      <w:proofErr w:type="spellStart"/>
-      <w:r>
-        <w:rPr>
-          <w:rFonts w:cs="Times New Roman"/>
-          <w:szCs w:val="24"/>
-        </w:rPr>
-        <w:t>Of</w:t>
-      </w:r>
-      <w:proofErr w:type="spellEnd"/>
-      <w:r>
-        <w:rPr>
-          <w:rFonts w:cs="Times New Roman"/>
-          <w:szCs w:val="24"/>
-        </w:rPr>
-        <w:t xml:space="preserve"> The </w:t>
-      </w:r>
-      <w:proofErr w:type="spellStart"/>
-      <w:r>
-        <w:rPr>
-          <w:rFonts w:cs="Times New Roman"/>
-          <w:szCs w:val="24"/>
-        </w:rPr>
-        <w:t>European</w:t>
-      </w:r>
-      <w:proofErr w:type="spellEnd"/>
-      <w:r>
-        <w:rPr>
-          <w:rFonts w:cs="Times New Roman"/>
-          <w:szCs w:val="24"/>
-        </w:rPr>
-        <w:t xml:space="preserve"> </w:t>
-      </w:r>
-      <w:proofErr w:type="spellStart"/>
-      <w:r>
-        <w:rPr>
-          <w:rFonts w:cs="Times New Roman"/>
-          <w:szCs w:val="24"/>
-        </w:rPr>
-        <w:t>Communities</w:t>
-      </w:r>
-      <w:proofErr w:type="spellEnd"/>
-      <w:r>
-        <w:rPr>
-          <w:rFonts w:cs="Times New Roman"/>
-          <w:szCs w:val="24"/>
-        </w:rPr>
-        <w:t xml:space="preserve">. </w:t>
-      </w:r>
-      <w:proofErr w:type="spellStart"/>
-      <w:r>
-        <w:rPr>
-          <w:rFonts w:cs="Times New Roman"/>
-          <w:szCs w:val="24"/>
-        </w:rPr>
-        <w:t>Retrieved</w:t>
-      </w:r>
-      <w:proofErr w:type="spellEnd"/>
-      <w:r>
-        <w:rPr>
-          <w:rFonts w:cs="Times New Roman"/>
-          <w:szCs w:val="24"/>
-        </w:rPr>
-        <w:t xml:space="preserve"> from goo.gl/nhn8QH</w:t>
+        <w:t>. International Co-operation Europe Ltd: Commission Of The European Communities. Retrieved from goo.gl/nhn8QH</w:t>
       </w:r>
     </w:p>
     <w:p>
@@ -14254,26 +13091,16 @@
         <w:autoSpaceDN w:val="0"/>
         <w:adjustRightInd w:val="0"/>
         <w:rPr>
-          <w:ins w:id="35" w:author="Olivia Imner" w:date="2019-02-21T13:17:00Z"/>
           <w:rFonts w:cs="Times New Roman"/>
           <w:szCs w:val="24"/>
         </w:rPr>
       </w:pPr>
-      <w:proofErr w:type="spellStart"/>
       <w:r>
         <w:rPr>
           <w:rFonts w:cs="Times New Roman"/>
           <w:szCs w:val="24"/>
         </w:rPr>
-        <w:t>Kauchak</w:t>
-      </w:r>
-      <w:proofErr w:type="spellEnd"/>
-      <w:r>
-        <w:rPr>
-          <w:rFonts w:cs="Times New Roman"/>
-          <w:szCs w:val="24"/>
-        </w:rPr>
-        <w:t xml:space="preserve">, D. P., &amp; Eggen, P. D. (2011). </w:t>
+        <w:t xml:space="preserve">Kauchak, D. P., &amp; Eggen, P. D. (2011). </w:t>
       </w:r>
       <w:r>
         <w:rPr>
@@ -14282,59 +13109,8 @@
           <w:iCs/>
           <w:szCs w:val="24"/>
         </w:rPr>
-        <w:t xml:space="preserve">Learning and </w:t>
-      </w:r>
-      <w:proofErr w:type="spellStart"/>
-      <w:r>
-        <w:rPr>
-          <w:rFonts w:cs="Times New Roman"/>
-          <w:i/>
-          <w:iCs/>
-          <w:szCs w:val="24"/>
-        </w:rPr>
-        <w:t>teaching</w:t>
-      </w:r>
-      <w:proofErr w:type="spellEnd"/>
-      <w:r>
-        <w:rPr>
-          <w:rFonts w:cs="Times New Roman"/>
-          <w:i/>
-          <w:iCs/>
-          <w:szCs w:val="24"/>
-        </w:rPr>
-        <w:t>: research-</w:t>
-      </w:r>
-      <w:proofErr w:type="spellStart"/>
-      <w:r>
-        <w:rPr>
-          <w:rFonts w:cs="Times New Roman"/>
-          <w:i/>
-          <w:iCs/>
-          <w:szCs w:val="24"/>
-        </w:rPr>
-        <w:t>based</w:t>
-      </w:r>
-      <w:proofErr w:type="spellEnd"/>
-      <w:r>
-        <w:rPr>
-          <w:rFonts w:cs="Times New Roman"/>
-          <w:i/>
-          <w:iCs/>
-          <w:szCs w:val="24"/>
-        </w:rPr>
-        <w:t xml:space="preserve"> </w:t>
-      </w:r>
-      <w:proofErr w:type="spellStart"/>
-      <w:r>
-        <w:rPr>
-          <w:rFonts w:cs="Times New Roman"/>
-          <w:i/>
-          <w:iCs/>
-          <w:szCs w:val="24"/>
-        </w:rPr>
-        <w:t>methods</w:t>
-      </w:r>
-      <w:proofErr w:type="spellEnd"/>
+        <w:t>Learning and teaching: research-based methods</w:t>
+      </w:r>
       <w:r>
         <w:rPr>
           <w:rFonts w:cs="Times New Roman"/>
@@ -14362,7 +13138,6 @@
         <w:autoSpaceDN w:val="0"/>
         <w:adjustRightInd w:val="0"/>
         <w:rPr>
-          <w:ins w:id="36" w:author="Olivia Imner" w:date="2019-02-21T13:17:00Z"/>
           <w:rFonts w:cs="Times New Roman"/>
           <w:szCs w:val="24"/>
         </w:rPr>
@@ -14372,199 +13147,7 @@
           <w:rFonts w:cs="Times New Roman"/>
           <w:szCs w:val="24"/>
         </w:rPr>
-        <w:t xml:space="preserve">Khalil, M. K., &amp; </w:t>
-      </w:r>
-      <w:proofErr w:type="spellStart"/>
-      <w:r>
-        <w:rPr>
-          <w:rFonts w:cs="Times New Roman"/>
-          <w:szCs w:val="24"/>
-        </w:rPr>
-        <w:t>Elkhider</w:t>
-      </w:r>
-      <w:proofErr w:type="spellEnd"/>
-      <w:r>
-        <w:rPr>
-          <w:rFonts w:cs="Times New Roman"/>
-          <w:szCs w:val="24"/>
-        </w:rPr>
-        <w:t xml:space="preserve">, I. A. (2016). </w:t>
-      </w:r>
-      <w:proofErr w:type="spellStart"/>
-      <w:r>
-        <w:rPr>
-          <w:rFonts w:cs="Times New Roman"/>
-          <w:szCs w:val="24"/>
-        </w:rPr>
-        <w:t>Applying</w:t>
-      </w:r>
-      <w:proofErr w:type="spellEnd"/>
-      <w:r>
-        <w:rPr>
-          <w:rFonts w:cs="Times New Roman"/>
-          <w:szCs w:val="24"/>
-        </w:rPr>
-        <w:t xml:space="preserve"> learning </w:t>
-      </w:r>
-      <w:proofErr w:type="spellStart"/>
-      <w:r>
-        <w:rPr>
-          <w:rFonts w:cs="Times New Roman"/>
-          <w:szCs w:val="24"/>
-        </w:rPr>
-        <w:t>theories</w:t>
-      </w:r>
-      <w:proofErr w:type="spellEnd"/>
-      <w:r>
-        <w:rPr>
-          <w:rFonts w:cs="Times New Roman"/>
-          <w:szCs w:val="24"/>
-        </w:rPr>
-        <w:t xml:space="preserve"> and </w:t>
-      </w:r>
-      <w:proofErr w:type="spellStart"/>
-      <w:r>
-        <w:rPr>
-          <w:rFonts w:cs="Times New Roman"/>
-          <w:szCs w:val="24"/>
-        </w:rPr>
-        <w:t>instructional</w:t>
-      </w:r>
-      <w:proofErr w:type="spellEnd"/>
-      <w:r>
-        <w:rPr>
-          <w:rFonts w:cs="Times New Roman"/>
-          <w:szCs w:val="24"/>
-        </w:rPr>
-        <w:t xml:space="preserve"> design </w:t>
-      </w:r>
-      <w:proofErr w:type="spellStart"/>
-      <w:r>
-        <w:rPr>
-          <w:rFonts w:cs="Times New Roman"/>
-          <w:szCs w:val="24"/>
-        </w:rPr>
-        <w:t>models</w:t>
-      </w:r>
-      <w:proofErr w:type="spellEnd"/>
-      <w:r>
-        <w:rPr>
-          <w:rFonts w:cs="Times New Roman"/>
-          <w:szCs w:val="24"/>
-        </w:rPr>
-        <w:t xml:space="preserve"> for </w:t>
-      </w:r>
-      <w:proofErr w:type="spellStart"/>
-      <w:r>
-        <w:rPr>
-          <w:rFonts w:cs="Times New Roman"/>
-          <w:szCs w:val="24"/>
-        </w:rPr>
-        <w:t>effective</w:t>
-      </w:r>
-      <w:proofErr w:type="spellEnd"/>
-      <w:r>
-        <w:rPr>
-          <w:rFonts w:cs="Times New Roman"/>
-          <w:szCs w:val="24"/>
-        </w:rPr>
-        <w:t xml:space="preserve"> </w:t>
-      </w:r>
-      <w:proofErr w:type="spellStart"/>
-      <w:r>
-        <w:rPr>
-          <w:rFonts w:cs="Times New Roman"/>
-          <w:szCs w:val="24"/>
-        </w:rPr>
-        <w:t>instruction</w:t>
-      </w:r>
-      <w:proofErr w:type="spellEnd"/>
-      <w:r>
-        <w:rPr>
-          <w:rFonts w:cs="Times New Roman"/>
-          <w:szCs w:val="24"/>
-        </w:rPr>
-        <w:t xml:space="preserve"> | </w:t>
-      </w:r>
-      <w:proofErr w:type="spellStart"/>
-      <w:r>
-        <w:rPr>
-          <w:rFonts w:cs="Times New Roman"/>
-          <w:szCs w:val="24"/>
-        </w:rPr>
-        <w:t>Advances</w:t>
-      </w:r>
-      <w:proofErr w:type="spellEnd"/>
-      <w:r>
-        <w:rPr>
-          <w:rFonts w:cs="Times New Roman"/>
-          <w:szCs w:val="24"/>
-        </w:rPr>
-        <w:t xml:space="preserve"> in </w:t>
-      </w:r>
-      <w:proofErr w:type="spellStart"/>
-      <w:r>
-        <w:rPr>
-          <w:rFonts w:cs="Times New Roman"/>
-          <w:szCs w:val="24"/>
-        </w:rPr>
-        <w:t>Physiology</w:t>
-      </w:r>
-      <w:proofErr w:type="spellEnd"/>
-      <w:r>
-        <w:rPr>
-          <w:rFonts w:cs="Times New Roman"/>
-          <w:szCs w:val="24"/>
-        </w:rPr>
-        <w:t xml:space="preserve"> </w:t>
-      </w:r>
-      <w:proofErr w:type="spellStart"/>
-      <w:r>
-        <w:rPr>
-          <w:rFonts w:cs="Times New Roman"/>
-          <w:szCs w:val="24"/>
-        </w:rPr>
-        <w:t>Education</w:t>
-      </w:r>
-      <w:proofErr w:type="spellEnd"/>
-      <w:r>
-        <w:rPr>
-          <w:rFonts w:cs="Times New Roman"/>
-          <w:szCs w:val="24"/>
-        </w:rPr>
-        <w:t xml:space="preserve">. </w:t>
-      </w:r>
-      <w:proofErr w:type="spellStart"/>
-      <w:r>
-        <w:rPr>
-          <w:rFonts w:cs="Times New Roman"/>
-          <w:szCs w:val="24"/>
-        </w:rPr>
-        <w:t>Retrieved</w:t>
-      </w:r>
-      <w:proofErr w:type="spellEnd"/>
-      <w:r>
-        <w:rPr>
-          <w:rFonts w:cs="Times New Roman"/>
-          <w:szCs w:val="24"/>
-        </w:rPr>
-        <w:t xml:space="preserve"> from https</w:t>
-      </w:r>
-      <w:proofErr w:type="gramStart"/>
-      <w:r>
-        <w:rPr>
-          <w:rFonts w:cs="Times New Roman"/>
-          <w:szCs w:val="24"/>
-        </w:rPr>
-        <w:t>://</w:t>
-      </w:r>
-      <w:proofErr w:type="gramEnd"/>
-      <w:r>
-        <w:rPr>
-          <w:rFonts w:cs="Times New Roman"/>
-          <w:szCs w:val="24"/>
-        </w:rPr>
-        <w:t>www.physiology.org/doi/full/10.1152/advan.00138.2015?fbclid=IwAR2VUc3Gv25kiYfwDlXq6b567ZN4VFci6CP6cE5Y5EQw2yzmy5U5T-zGffU&amp;</w:t>
+        <w:t>Khalil, M. K., &amp; Elkhider, I. A. (2016). Applying learning theories and instructional design models for effective instruction | Advances in Physiology Education. Retrieved from https://www.physiology.org/doi/full/10.1152/advan.00138.2015?fbclid=IwAR2VUc3Gv25kiYfwDlXq6b567ZN4VFci6CP6cE5Y5EQw2yzmy5U5T-zGffU&amp;</w:t>
       </w:r>
     </w:p>
     <w:p>
@@ -14586,124 +13169,17 @@
         <w:autoSpaceDN w:val="0"/>
         <w:adjustRightInd w:val="0"/>
         <w:rPr>
-          <w:ins w:id="37" w:author="Olivia Imner" w:date="2019-02-21T13:17:00Z"/>
           <w:rFonts w:cs="Times New Roman"/>
           <w:szCs w:val="24"/>
         </w:rPr>
       </w:pPr>
-      <w:proofErr w:type="spellStart"/>
       <w:r>
         <w:rPr>
           <w:rFonts w:cs="Times New Roman"/>
           <w:szCs w:val="24"/>
         </w:rPr>
-        <w:t>Kocadere</w:t>
-      </w:r>
-      <w:proofErr w:type="spellEnd"/>
-      <w:r>
-        <w:rPr>
-          <w:rFonts w:cs="Times New Roman"/>
-          <w:szCs w:val="24"/>
-        </w:rPr>
-        <w:t xml:space="preserve">, S. A., &amp; </w:t>
-      </w:r>
-      <w:proofErr w:type="spellStart"/>
-      <w:r>
-        <w:rPr>
-          <w:rFonts w:cs="Times New Roman"/>
-          <w:szCs w:val="24"/>
-        </w:rPr>
-        <w:t>Ozgen</w:t>
-      </w:r>
-      <w:proofErr w:type="spellEnd"/>
-      <w:r>
-        <w:rPr>
-          <w:rFonts w:cs="Times New Roman"/>
-          <w:szCs w:val="24"/>
-        </w:rPr>
-        <w:t xml:space="preserve">, D. (2012). </w:t>
-      </w:r>
-      <w:proofErr w:type="spellStart"/>
-      <w:r>
-        <w:rPr>
-          <w:rFonts w:cs="Times New Roman"/>
-          <w:szCs w:val="24"/>
-        </w:rPr>
-        <w:t>Assessment</w:t>
-      </w:r>
-      <w:proofErr w:type="spellEnd"/>
-      <w:r>
-        <w:rPr>
-          <w:rFonts w:cs="Times New Roman"/>
-          <w:szCs w:val="24"/>
-        </w:rPr>
-        <w:t xml:space="preserve"> </w:t>
-      </w:r>
-      <w:proofErr w:type="spellStart"/>
-      <w:r>
-        <w:rPr>
-          <w:rFonts w:cs="Times New Roman"/>
-          <w:szCs w:val="24"/>
-        </w:rPr>
-        <w:t>of</w:t>
-      </w:r>
-      <w:proofErr w:type="spellEnd"/>
-      <w:r>
-        <w:rPr>
-          <w:rFonts w:cs="Times New Roman"/>
-          <w:szCs w:val="24"/>
-        </w:rPr>
-        <w:t xml:space="preserve"> Basic Design Course in Terms </w:t>
-      </w:r>
-      <w:proofErr w:type="spellStart"/>
-      <w:r>
-        <w:rPr>
-          <w:rFonts w:cs="Times New Roman"/>
-          <w:szCs w:val="24"/>
-        </w:rPr>
-        <w:t>of</w:t>
-      </w:r>
-      <w:proofErr w:type="spellEnd"/>
-      <w:r>
-        <w:rPr>
-          <w:rFonts w:cs="Times New Roman"/>
-          <w:szCs w:val="24"/>
-        </w:rPr>
-        <w:t xml:space="preserve"> </w:t>
-      </w:r>
-      <w:proofErr w:type="spellStart"/>
-      <w:r>
-        <w:rPr>
-          <w:rFonts w:cs="Times New Roman"/>
-          <w:szCs w:val="24"/>
-        </w:rPr>
-        <w:t>Constructivist</w:t>
-      </w:r>
-      <w:proofErr w:type="spellEnd"/>
-      <w:r>
-        <w:rPr>
-          <w:rFonts w:cs="Times New Roman"/>
-          <w:szCs w:val="24"/>
-        </w:rPr>
-        <w:t xml:space="preserve"> Learning </w:t>
-      </w:r>
-      <w:proofErr w:type="spellStart"/>
-      <w:r>
-        <w:rPr>
-          <w:rFonts w:cs="Times New Roman"/>
-          <w:szCs w:val="24"/>
-        </w:rPr>
-        <w:t>Theory</w:t>
-      </w:r>
-      <w:proofErr w:type="spellEnd"/>
-      <w:r>
-        <w:rPr>
-          <w:rFonts w:cs="Times New Roman"/>
-          <w:szCs w:val="24"/>
-        </w:rPr>
-        <w:t xml:space="preserve">. </w:t>
-      </w:r>
-      <w:proofErr w:type="spellStart"/>
+        <w:t xml:space="preserve">Kocadere, S. A., &amp; Ozgen, D. (2012). Assessment of Basic Design Course in Terms of Constructivist Learning Theory. </w:t>
+      </w:r>
       <w:r>
         <w:rPr>
           <w:rFonts w:cs="Times New Roman"/>
@@ -14711,9 +13187,15 @@
           <w:iCs/>
           <w:szCs w:val="24"/>
         </w:rPr>
-        <w:t>Procedia</w:t>
-      </w:r>
-      <w:proofErr w:type="spellEnd"/>
+        <w:t>Procedia - Social and Behavioral Sciences</w:t>
+      </w:r>
+      <w:r>
+        <w:rPr>
+          <w:rFonts w:cs="Times New Roman"/>
+          <w:szCs w:val="24"/>
+        </w:rPr>
+        <w:t xml:space="preserve">, </w:t>
+      </w:r>
       <w:r>
         <w:rPr>
           <w:rFonts w:cs="Times New Roman"/>
@@ -14721,66 +13203,14 @@
           <w:iCs/>
           <w:szCs w:val="24"/>
         </w:rPr>
-        <w:t xml:space="preserve"> - Social and </w:t>
-      </w:r>
-      <w:proofErr w:type="spellStart"/>
-      <w:r>
-        <w:rPr>
-          <w:rFonts w:cs="Times New Roman"/>
-          <w:i/>
-          <w:iCs/>
+        <w:t>51</w:t>
+      </w:r>
+      <w:r>
+        <w:rPr>
+          <w:rFonts w:cs="Times New Roman"/>
           <w:szCs w:val="24"/>
         </w:rPr>
-        <w:t>Behavioral</w:t>
-      </w:r>
-      <w:proofErr w:type="spellEnd"/>
-      <w:r>
-        <w:rPr>
-          <w:rFonts w:cs="Times New Roman"/>
-          <w:i/>
-          <w:iCs/>
-          <w:szCs w:val="24"/>
-        </w:rPr>
-        <w:t xml:space="preserve"> Sciences</w:t>
-      </w:r>
-      <w:r>
-        <w:rPr>
-          <w:rFonts w:cs="Times New Roman"/>
-          <w:szCs w:val="24"/>
-        </w:rPr>
-        <w:t xml:space="preserve">, </w:t>
-      </w:r>
-      <w:r>
-        <w:rPr>
-          <w:rFonts w:cs="Times New Roman"/>
-          <w:i/>
-          <w:iCs/>
-          <w:szCs w:val="24"/>
-        </w:rPr>
-        <w:t>51</w:t>
-      </w:r>
-      <w:r>
-        <w:rPr>
-          <w:rFonts w:cs="Times New Roman"/>
-          <w:szCs w:val="24"/>
-        </w:rPr>
-        <w:t>, 115–119. https</w:t>
-      </w:r>
-      <w:proofErr w:type="gramStart"/>
-      <w:r>
-        <w:rPr>
-          <w:rFonts w:cs="Times New Roman"/>
-          <w:szCs w:val="24"/>
-        </w:rPr>
-        <w:t>://</w:t>
-      </w:r>
-      <w:proofErr w:type="gramEnd"/>
-      <w:r>
-        <w:rPr>
-          <w:rFonts w:cs="Times New Roman"/>
-          <w:szCs w:val="24"/>
-        </w:rPr>
-        <w:t>doi.org/10.1016/j.sbspro.2012.08.128</w:t>
+        <w:t>, 115–119. https://doi.org/10.1016/j.sbspro.2012.08.128</w:t>
       </w:r>
     </w:p>
     <w:p>
@@ -14802,156 +13232,17 @@
         <w:autoSpaceDN w:val="0"/>
         <w:adjustRightInd w:val="0"/>
         <w:rPr>
-          <w:ins w:id="38" w:author="Olivia Imner" w:date="2019-02-21T13:17:00Z"/>
           <w:rFonts w:cs="Times New Roman"/>
           <w:szCs w:val="24"/>
         </w:rPr>
       </w:pPr>
-      <w:proofErr w:type="spellStart"/>
       <w:r>
         <w:rPr>
           <w:rFonts w:cs="Times New Roman"/>
           <w:szCs w:val="24"/>
         </w:rPr>
-        <w:t>Magliaro</w:t>
-      </w:r>
-      <w:proofErr w:type="spellEnd"/>
-      <w:r>
-        <w:rPr>
-          <w:rFonts w:cs="Times New Roman"/>
-          <w:szCs w:val="24"/>
-        </w:rPr>
-        <w:t xml:space="preserve">, S. G., </w:t>
-      </w:r>
-      <w:proofErr w:type="spellStart"/>
-      <w:r>
-        <w:rPr>
-          <w:rFonts w:cs="Times New Roman"/>
-          <w:szCs w:val="24"/>
-        </w:rPr>
-        <w:t>Lockee</w:t>
-      </w:r>
-      <w:proofErr w:type="spellEnd"/>
-      <w:r>
-        <w:rPr>
-          <w:rFonts w:cs="Times New Roman"/>
-          <w:szCs w:val="24"/>
-        </w:rPr>
-        <w:t xml:space="preserve">, B. B., &amp; Burton, J. K. (2005). </w:t>
-      </w:r>
-      <w:proofErr w:type="spellStart"/>
-      <w:r>
-        <w:rPr>
-          <w:rFonts w:cs="Times New Roman"/>
-          <w:szCs w:val="24"/>
-        </w:rPr>
-        <w:t>Direct</w:t>
-      </w:r>
-      <w:proofErr w:type="spellEnd"/>
-      <w:r>
-        <w:rPr>
-          <w:rFonts w:cs="Times New Roman"/>
-          <w:szCs w:val="24"/>
-        </w:rPr>
-        <w:t xml:space="preserve"> </w:t>
-      </w:r>
-      <w:proofErr w:type="spellStart"/>
-      <w:r>
-        <w:rPr>
-          <w:rFonts w:cs="Times New Roman"/>
-          <w:szCs w:val="24"/>
-        </w:rPr>
-        <w:t>instruction</w:t>
-      </w:r>
-      <w:proofErr w:type="spellEnd"/>
-      <w:r>
-        <w:rPr>
-          <w:rFonts w:cs="Times New Roman"/>
-          <w:szCs w:val="24"/>
-        </w:rPr>
-        <w:t xml:space="preserve"> </w:t>
-      </w:r>
-      <w:proofErr w:type="spellStart"/>
-      <w:r>
-        <w:rPr>
-          <w:rFonts w:cs="Times New Roman"/>
-          <w:szCs w:val="24"/>
-        </w:rPr>
-        <w:t>revisited</w:t>
-      </w:r>
-      <w:proofErr w:type="spellEnd"/>
-      <w:r>
-        <w:rPr>
-          <w:rFonts w:cs="Times New Roman"/>
-          <w:szCs w:val="24"/>
-        </w:rPr>
-        <w:t xml:space="preserve">: A </w:t>
-      </w:r>
-      <w:proofErr w:type="spellStart"/>
-      <w:r>
-        <w:rPr>
-          <w:rFonts w:cs="Times New Roman"/>
-          <w:szCs w:val="24"/>
-        </w:rPr>
-        <w:t>key</w:t>
-      </w:r>
-      <w:proofErr w:type="spellEnd"/>
-      <w:r>
-        <w:rPr>
-          <w:rFonts w:cs="Times New Roman"/>
-          <w:szCs w:val="24"/>
-        </w:rPr>
-        <w:t xml:space="preserve"> </w:t>
-      </w:r>
-      <w:proofErr w:type="spellStart"/>
-      <w:r>
-        <w:rPr>
-          <w:rFonts w:cs="Times New Roman"/>
-          <w:szCs w:val="24"/>
-        </w:rPr>
-        <w:t>model</w:t>
-      </w:r>
-      <w:proofErr w:type="spellEnd"/>
-      <w:r>
-        <w:rPr>
-          <w:rFonts w:cs="Times New Roman"/>
-          <w:szCs w:val="24"/>
-        </w:rPr>
-        <w:t xml:space="preserve"> for </w:t>
-      </w:r>
-      <w:proofErr w:type="spellStart"/>
-      <w:r>
-        <w:rPr>
-          <w:rFonts w:cs="Times New Roman"/>
-          <w:szCs w:val="24"/>
-        </w:rPr>
-        <w:t>instructional</w:t>
-      </w:r>
-      <w:proofErr w:type="spellEnd"/>
-      <w:r>
-        <w:rPr>
-          <w:rFonts w:cs="Times New Roman"/>
-          <w:szCs w:val="24"/>
-        </w:rPr>
-        <w:t xml:space="preserve"> </w:t>
-      </w:r>
-      <w:proofErr w:type="spellStart"/>
-      <w:r>
-        <w:rPr>
-          <w:rFonts w:cs="Times New Roman"/>
-          <w:szCs w:val="24"/>
-        </w:rPr>
-        <w:t>technology</w:t>
-      </w:r>
-      <w:proofErr w:type="spellEnd"/>
-      <w:r>
-        <w:rPr>
-          <w:rFonts w:cs="Times New Roman"/>
-          <w:szCs w:val="24"/>
-        </w:rPr>
-        <w:t xml:space="preserve">. </w:t>
-      </w:r>
-      <w:proofErr w:type="spellStart"/>
+        <w:t xml:space="preserve">Magliaro, S. G., Lockee, B. B., &amp; Burton, J. K. (2005). Direct instruction revisited: A key model for instructional technology. </w:t>
+      </w:r>
       <w:r>
         <w:rPr>
           <w:rFonts w:cs="Times New Roman"/>
@@ -14959,9 +13250,15 @@
           <w:iCs/>
           <w:szCs w:val="24"/>
         </w:rPr>
-        <w:t>Educational</w:t>
-      </w:r>
-      <w:proofErr w:type="spellEnd"/>
+        <w:t>Educational Technology Research and Development</w:t>
+      </w:r>
+      <w:r>
+        <w:rPr>
+          <w:rFonts w:cs="Times New Roman"/>
+          <w:szCs w:val="24"/>
+        </w:rPr>
+        <w:t xml:space="preserve">, </w:t>
+      </w:r>
       <w:r>
         <w:rPr>
           <w:rFonts w:cs="Times New Roman"/>
@@ -14969,77 +13266,14 @@
           <w:iCs/>
           <w:szCs w:val="24"/>
         </w:rPr>
-        <w:t xml:space="preserve"> </w:t>
-      </w:r>
-      <w:proofErr w:type="spellStart"/>
-      <w:r>
-        <w:rPr>
-          <w:rFonts w:cs="Times New Roman"/>
-          <w:i/>
-          <w:iCs/>
+        <w:t>53</w:t>
+      </w:r>
+      <w:r>
+        <w:rPr>
+          <w:rFonts w:cs="Times New Roman"/>
           <w:szCs w:val="24"/>
         </w:rPr>
-        <w:t>Technology</w:t>
-      </w:r>
-      <w:proofErr w:type="spellEnd"/>
-      <w:r>
-        <w:rPr>
-          <w:rFonts w:cs="Times New Roman"/>
-          <w:i/>
-          <w:iCs/>
-          <w:szCs w:val="24"/>
-        </w:rPr>
-        <w:t xml:space="preserve"> Research and </w:t>
-      </w:r>
-      <w:proofErr w:type="spellStart"/>
-      <w:r>
-        <w:rPr>
-          <w:rFonts w:cs="Times New Roman"/>
-          <w:i/>
-          <w:iCs/>
-          <w:szCs w:val="24"/>
-        </w:rPr>
-        <w:t>Development</w:t>
-      </w:r>
-      <w:proofErr w:type="spellEnd"/>
-      <w:r>
-        <w:rPr>
-          <w:rFonts w:cs="Times New Roman"/>
-          <w:szCs w:val="24"/>
-        </w:rPr>
-        <w:t xml:space="preserve">, </w:t>
-      </w:r>
-      <w:r>
-        <w:rPr>
-          <w:rFonts w:cs="Times New Roman"/>
-          <w:i/>
-          <w:iCs/>
-          <w:szCs w:val="24"/>
-        </w:rPr>
-        <w:t>53</w:t>
-      </w:r>
-      <w:r>
-        <w:rPr>
-          <w:rFonts w:cs="Times New Roman"/>
-          <w:szCs w:val="24"/>
-        </w:rPr>
-        <w:t>(4), 41–55. https</w:t>
-      </w:r>
-      <w:proofErr w:type="gramStart"/>
-      <w:r>
-        <w:rPr>
-          <w:rFonts w:cs="Times New Roman"/>
-          <w:szCs w:val="24"/>
-        </w:rPr>
-        <w:t>://</w:t>
-      </w:r>
-      <w:proofErr w:type="gramEnd"/>
-      <w:r>
-        <w:rPr>
-          <w:rFonts w:cs="Times New Roman"/>
-          <w:szCs w:val="24"/>
-        </w:rPr>
-        <w:t>doi.org/10.1007/BF02504684</w:t>
+        <w:t>(4), 41–55. https://doi.org/10.1007/BF02504684</w:t>
       </w:r>
     </w:p>
     <w:p>
@@ -15061,7 +13295,6 @@
         <w:autoSpaceDN w:val="0"/>
         <w:adjustRightInd w:val="0"/>
         <w:rPr>
-          <w:ins w:id="39" w:author="Olivia Imner" w:date="2019-02-21T13:18:00Z"/>
           <w:rFonts w:cs="Times New Roman"/>
           <w:szCs w:val="24"/>
         </w:rPr>
@@ -15074,7 +13307,6 @@
         <w:autoSpaceDN w:val="0"/>
         <w:adjustRightInd w:val="0"/>
         <w:rPr>
-          <w:ins w:id="40" w:author="Olivia Imner" w:date="2019-02-21T13:18:00Z"/>
           <w:rFonts w:cs="Times New Roman"/>
           <w:szCs w:val="24"/>
         </w:rPr>
@@ -15087,7 +13319,6 @@
         <w:autoSpaceDN w:val="0"/>
         <w:adjustRightInd w:val="0"/>
         <w:rPr>
-          <w:ins w:id="41" w:author="Olivia Imner" w:date="2019-02-21T13:18:00Z"/>
           <w:rFonts w:cs="Times New Roman"/>
           <w:szCs w:val="24"/>
         </w:rPr>
@@ -15104,21 +13335,13 @@
           <w:szCs w:val="24"/>
         </w:rPr>
       </w:pPr>
-      <w:proofErr w:type="spellStart"/>
       <w:r>
         <w:rPr>
           <w:rFonts w:cs="Times New Roman"/>
           <w:szCs w:val="24"/>
         </w:rPr>
-        <w:t>Malhotra</w:t>
-      </w:r>
-      <w:proofErr w:type="spellEnd"/>
-      <w:r>
-        <w:rPr>
-          <w:rFonts w:cs="Times New Roman"/>
-          <w:szCs w:val="24"/>
-        </w:rPr>
-        <w:t xml:space="preserve">, N. K., &amp; Birks, D. F. (2006). </w:t>
+        <w:lastRenderedPageBreak/>
+        <w:t xml:space="preserve">Malhotra, N. K., &amp; Birks, D. F. (2006). </w:t>
       </w:r>
       <w:r>
         <w:rPr>
@@ -15127,141 +13350,14 @@
           <w:iCs/>
           <w:szCs w:val="24"/>
         </w:rPr>
-        <w:t xml:space="preserve">Marketing Research - An </w:t>
-      </w:r>
-      <w:proofErr w:type="spellStart"/>
-      <w:r>
-        <w:rPr>
-          <w:rFonts w:cs="Times New Roman"/>
-          <w:i/>
-          <w:iCs/>
+        <w:t>Marketing Research - An Applied Approach - European</w:t>
+      </w:r>
+      <w:r>
+        <w:rPr>
+          <w:rFonts w:cs="Times New Roman"/>
           <w:szCs w:val="24"/>
         </w:rPr>
-        <w:t>Applied</w:t>
-      </w:r>
-      <w:proofErr w:type="spellEnd"/>
-      <w:r>
-        <w:rPr>
-          <w:rFonts w:cs="Times New Roman"/>
-          <w:i/>
-          <w:iCs/>
-          <w:szCs w:val="24"/>
-        </w:rPr>
-        <w:t xml:space="preserve"> Approach - </w:t>
-      </w:r>
-      <w:proofErr w:type="spellStart"/>
-      <w:r>
-        <w:rPr>
-          <w:rFonts w:cs="Times New Roman"/>
-          <w:i/>
-          <w:iCs/>
-          <w:szCs w:val="24"/>
-        </w:rPr>
-        <w:t>European</w:t>
-      </w:r>
-      <w:proofErr w:type="spellEnd"/>
-      <w:r>
-        <w:rPr>
-          <w:rFonts w:cs="Times New Roman"/>
-          <w:szCs w:val="24"/>
-        </w:rPr>
-        <w:t xml:space="preserve"> (</w:t>
-      </w:r>
-      <w:proofErr w:type="spellStart"/>
-      <w:r>
-        <w:rPr>
-          <w:rFonts w:cs="Times New Roman"/>
-          <w:szCs w:val="24"/>
-        </w:rPr>
-        <w:t>Updated</w:t>
-      </w:r>
-      <w:proofErr w:type="spellEnd"/>
-      <w:r>
-        <w:rPr>
-          <w:rFonts w:cs="Times New Roman"/>
-          <w:szCs w:val="24"/>
-        </w:rPr>
-        <w:t xml:space="preserve"> Second </w:t>
-      </w:r>
-      <w:proofErr w:type="spellStart"/>
-      <w:r>
-        <w:rPr>
-          <w:rFonts w:cs="Times New Roman"/>
-          <w:szCs w:val="24"/>
-        </w:rPr>
-        <w:t>European</w:t>
-      </w:r>
-      <w:proofErr w:type="spellEnd"/>
-      <w:r>
-        <w:rPr>
-          <w:rFonts w:cs="Times New Roman"/>
-          <w:szCs w:val="24"/>
-        </w:rPr>
-        <w:t xml:space="preserve"> Edition). </w:t>
-      </w:r>
-      <w:proofErr w:type="spellStart"/>
-      <w:r>
-        <w:rPr>
-          <w:rFonts w:cs="Times New Roman"/>
-          <w:szCs w:val="24"/>
-        </w:rPr>
-        <w:t>Prentice</w:t>
-      </w:r>
-      <w:proofErr w:type="spellEnd"/>
-      <w:r>
-        <w:rPr>
-          <w:rFonts w:cs="Times New Roman"/>
-          <w:szCs w:val="24"/>
-        </w:rPr>
-        <w:t xml:space="preserve"> Hall, </w:t>
-      </w:r>
-      <w:proofErr w:type="spellStart"/>
-      <w:r>
-        <w:rPr>
-          <w:rFonts w:cs="Times New Roman"/>
-          <w:szCs w:val="24"/>
-        </w:rPr>
-        <w:t>Inc</w:t>
-      </w:r>
-      <w:proofErr w:type="spellEnd"/>
-      <w:r>
-        <w:rPr>
-          <w:rFonts w:cs="Times New Roman"/>
-          <w:szCs w:val="24"/>
-        </w:rPr>
-        <w:t xml:space="preserve">., a Pearson </w:t>
-      </w:r>
-      <w:proofErr w:type="spellStart"/>
-      <w:r>
-        <w:rPr>
-          <w:rFonts w:cs="Times New Roman"/>
-          <w:szCs w:val="24"/>
-        </w:rPr>
-        <w:t>Education</w:t>
-      </w:r>
-      <w:proofErr w:type="spellEnd"/>
-      <w:r>
-        <w:rPr>
-          <w:rFonts w:cs="Times New Roman"/>
-          <w:szCs w:val="24"/>
-        </w:rPr>
-        <w:t xml:space="preserve"> </w:t>
-      </w:r>
-      <w:proofErr w:type="spellStart"/>
-      <w:r>
-        <w:rPr>
-          <w:rFonts w:cs="Times New Roman"/>
-          <w:szCs w:val="24"/>
-        </w:rPr>
-        <w:t>company</w:t>
-      </w:r>
-      <w:proofErr w:type="spellEnd"/>
-      <w:r>
-        <w:rPr>
-          <w:rFonts w:cs="Times New Roman"/>
-          <w:szCs w:val="24"/>
-        </w:rPr>
-        <w:t>.</w:t>
+        <w:t xml:space="preserve"> (Updated Second European Edition). Prentice Hall, Inc., a Pearson Education company.</w:t>
       </w:r>
     </w:p>
     <w:p>
@@ -15271,7 +13367,6 @@
         <w:autoSpaceDN w:val="0"/>
         <w:adjustRightInd w:val="0"/>
         <w:rPr>
-          <w:ins w:id="42" w:author="Olivia Imner" w:date="2019-02-21T13:18:00Z"/>
           <w:rFonts w:cs="Times New Roman"/>
           <w:szCs w:val="24"/>
         </w:rPr>
@@ -15281,73 +13376,8 @@
           <w:rFonts w:cs="Times New Roman"/>
           <w:szCs w:val="24"/>
         </w:rPr>
-        <w:t xml:space="preserve">Mayes, T., &amp; de Freitas, S. (2004). Review </w:t>
-      </w:r>
-      <w:proofErr w:type="spellStart"/>
-      <w:r>
-        <w:rPr>
-          <w:rFonts w:cs="Times New Roman"/>
-          <w:szCs w:val="24"/>
-        </w:rPr>
-        <w:t>of</w:t>
-      </w:r>
-      <w:proofErr w:type="spellEnd"/>
-      <w:r>
-        <w:rPr>
-          <w:rFonts w:cs="Times New Roman"/>
-          <w:szCs w:val="24"/>
-        </w:rPr>
-        <w:t xml:space="preserve"> e-learning </w:t>
-      </w:r>
-      <w:proofErr w:type="spellStart"/>
-      <w:r>
-        <w:rPr>
-          <w:rFonts w:cs="Times New Roman"/>
-          <w:szCs w:val="24"/>
-        </w:rPr>
-        <w:t>theories</w:t>
-      </w:r>
-      <w:proofErr w:type="spellEnd"/>
-      <w:r>
-        <w:rPr>
-          <w:rFonts w:cs="Times New Roman"/>
-          <w:szCs w:val="24"/>
-        </w:rPr>
-        <w:t xml:space="preserve">, </w:t>
-      </w:r>
-      <w:proofErr w:type="spellStart"/>
-      <w:r>
-        <w:rPr>
-          <w:rFonts w:cs="Times New Roman"/>
-          <w:szCs w:val="24"/>
-        </w:rPr>
-        <w:t>frameworks</w:t>
-      </w:r>
-      <w:proofErr w:type="spellEnd"/>
-      <w:r>
-        <w:rPr>
-          <w:rFonts w:cs="Times New Roman"/>
-          <w:szCs w:val="24"/>
-        </w:rPr>
-        <w:t xml:space="preserve"> and </w:t>
-      </w:r>
-      <w:proofErr w:type="spellStart"/>
-      <w:r>
-        <w:rPr>
-          <w:rFonts w:cs="Times New Roman"/>
-          <w:szCs w:val="24"/>
-        </w:rPr>
-        <w:t>models</w:t>
-      </w:r>
-      <w:proofErr w:type="spellEnd"/>
-      <w:r>
-        <w:rPr>
-          <w:rFonts w:cs="Times New Roman"/>
-          <w:szCs w:val="24"/>
-        </w:rPr>
-        <w:t xml:space="preserve">. </w:t>
-      </w:r>
-      <w:proofErr w:type="spellStart"/>
+        <w:t xml:space="preserve">Mayes, T., &amp; de Freitas, S. (2004). Review of e-learning theories, frameworks and models. </w:t>
+      </w:r>
       <w:r>
         <w:rPr>
           <w:rFonts w:cs="Times New Roman"/>
@@ -15355,49 +13385,8 @@
           <w:iCs/>
           <w:szCs w:val="24"/>
         </w:rPr>
-        <w:t>JISC</w:t>
-      </w:r>
-      <w:proofErr w:type="spellEnd"/>
-      <w:r>
-        <w:rPr>
-          <w:rFonts w:cs="Times New Roman"/>
-          <w:i/>
-          <w:iCs/>
-          <w:szCs w:val="24"/>
-        </w:rPr>
-        <w:t xml:space="preserve"> E-Learning </w:t>
-      </w:r>
-      <w:proofErr w:type="spellStart"/>
-      <w:r>
-        <w:rPr>
-          <w:rFonts w:cs="Times New Roman"/>
-          <w:i/>
-          <w:iCs/>
-          <w:szCs w:val="24"/>
-        </w:rPr>
-        <w:t>Models</w:t>
-      </w:r>
-      <w:proofErr w:type="spellEnd"/>
-      <w:r>
-        <w:rPr>
-          <w:rFonts w:cs="Times New Roman"/>
-          <w:i/>
-          <w:iCs/>
-          <w:szCs w:val="24"/>
-        </w:rPr>
-        <w:t xml:space="preserve"> Desk </w:t>
-      </w:r>
-      <w:proofErr w:type="spellStart"/>
-      <w:r>
-        <w:rPr>
-          <w:rFonts w:cs="Times New Roman"/>
-          <w:i/>
-          <w:iCs/>
-          <w:szCs w:val="24"/>
-        </w:rPr>
-        <w:t>Study</w:t>
-      </w:r>
-      <w:proofErr w:type="spellEnd"/>
+        <w:t>JISC E-Learning Models Desk Study</w:t>
+      </w:r>
       <w:r>
         <w:rPr>
           <w:rFonts w:cs="Times New Roman"/>
@@ -15425,234 +13414,16 @@
         <w:autoSpaceDN w:val="0"/>
         <w:adjustRightInd w:val="0"/>
         <w:rPr>
-          <w:ins w:id="43" w:author="Olivia Imner" w:date="2019-02-21T13:17:00Z"/>
           <w:rFonts w:cs="Times New Roman"/>
           <w:szCs w:val="24"/>
         </w:rPr>
       </w:pPr>
-      <w:proofErr w:type="spellStart"/>
       <w:r>
         <w:rPr>
           <w:rFonts w:cs="Times New Roman"/>
           <w:szCs w:val="24"/>
         </w:rPr>
-        <w:t>Moraros</w:t>
-      </w:r>
-      <w:proofErr w:type="spellEnd"/>
-      <w:r>
-        <w:rPr>
-          <w:rFonts w:cs="Times New Roman"/>
-          <w:szCs w:val="24"/>
-        </w:rPr>
-        <w:t xml:space="preserve">, J., Islam, A., </w:t>
-      </w:r>
-      <w:proofErr w:type="spellStart"/>
-      <w:r>
-        <w:rPr>
-          <w:rFonts w:cs="Times New Roman"/>
-          <w:szCs w:val="24"/>
-        </w:rPr>
-        <w:t>Yu</w:t>
-      </w:r>
-      <w:proofErr w:type="spellEnd"/>
-      <w:r>
-        <w:rPr>
-          <w:rFonts w:cs="Times New Roman"/>
-          <w:szCs w:val="24"/>
-        </w:rPr>
-        <w:t xml:space="preserve">, S., </w:t>
-      </w:r>
-      <w:proofErr w:type="spellStart"/>
-      <w:r>
-        <w:rPr>
-          <w:rFonts w:cs="Times New Roman"/>
-          <w:szCs w:val="24"/>
-        </w:rPr>
-        <w:t>Banow</w:t>
-      </w:r>
-      <w:proofErr w:type="spellEnd"/>
-      <w:r>
-        <w:rPr>
-          <w:rFonts w:cs="Times New Roman"/>
-          <w:szCs w:val="24"/>
-        </w:rPr>
-        <w:t xml:space="preserve">, R., &amp; </w:t>
-      </w:r>
-      <w:proofErr w:type="spellStart"/>
-      <w:r>
-        <w:rPr>
-          <w:rFonts w:cs="Times New Roman"/>
-          <w:szCs w:val="24"/>
-        </w:rPr>
-        <w:t>Schindelka</w:t>
-      </w:r>
-      <w:proofErr w:type="spellEnd"/>
-      <w:r>
-        <w:rPr>
-          <w:rFonts w:cs="Times New Roman"/>
-          <w:szCs w:val="24"/>
-        </w:rPr>
-        <w:t xml:space="preserve">, B. (2015). </w:t>
-      </w:r>
-      <w:proofErr w:type="spellStart"/>
-      <w:r>
-        <w:rPr>
-          <w:rFonts w:cs="Times New Roman"/>
-          <w:szCs w:val="24"/>
-        </w:rPr>
-        <w:t>Flipping</w:t>
-      </w:r>
-      <w:proofErr w:type="spellEnd"/>
-      <w:r>
-        <w:rPr>
-          <w:rFonts w:cs="Times New Roman"/>
-          <w:szCs w:val="24"/>
-        </w:rPr>
-        <w:t xml:space="preserve"> for </w:t>
-      </w:r>
-      <w:proofErr w:type="spellStart"/>
-      <w:r>
-        <w:rPr>
-          <w:rFonts w:cs="Times New Roman"/>
-          <w:szCs w:val="24"/>
-        </w:rPr>
-        <w:t>success</w:t>
-      </w:r>
-      <w:proofErr w:type="spellEnd"/>
-      <w:r>
-        <w:rPr>
-          <w:rFonts w:cs="Times New Roman"/>
-          <w:szCs w:val="24"/>
-        </w:rPr>
-        <w:t xml:space="preserve">: </w:t>
-      </w:r>
-      <w:proofErr w:type="spellStart"/>
-      <w:r>
-        <w:rPr>
-          <w:rFonts w:cs="Times New Roman"/>
-          <w:szCs w:val="24"/>
-        </w:rPr>
-        <w:t>evaluating</w:t>
-      </w:r>
-      <w:proofErr w:type="spellEnd"/>
-      <w:r>
-        <w:rPr>
-          <w:rFonts w:cs="Times New Roman"/>
-          <w:szCs w:val="24"/>
-        </w:rPr>
-        <w:t xml:space="preserve"> the </w:t>
-      </w:r>
-      <w:proofErr w:type="spellStart"/>
-      <w:r>
-        <w:rPr>
-          <w:rFonts w:cs="Times New Roman"/>
-          <w:szCs w:val="24"/>
-        </w:rPr>
-        <w:t>effectiveness</w:t>
-      </w:r>
-      <w:proofErr w:type="spellEnd"/>
-      <w:r>
-        <w:rPr>
-          <w:rFonts w:cs="Times New Roman"/>
-          <w:szCs w:val="24"/>
-        </w:rPr>
-        <w:t xml:space="preserve"> </w:t>
-      </w:r>
-      <w:proofErr w:type="spellStart"/>
-      <w:r>
-        <w:rPr>
-          <w:rFonts w:cs="Times New Roman"/>
-          <w:szCs w:val="24"/>
-        </w:rPr>
-        <w:t>of</w:t>
-      </w:r>
-      <w:proofErr w:type="spellEnd"/>
-      <w:r>
-        <w:rPr>
-          <w:rFonts w:cs="Times New Roman"/>
-          <w:szCs w:val="24"/>
-        </w:rPr>
-        <w:t xml:space="preserve"> a </w:t>
-      </w:r>
-      <w:proofErr w:type="spellStart"/>
-      <w:r>
-        <w:rPr>
-          <w:rFonts w:cs="Times New Roman"/>
-          <w:szCs w:val="24"/>
-        </w:rPr>
-        <w:t>novel</w:t>
-      </w:r>
-      <w:proofErr w:type="spellEnd"/>
-      <w:r>
-        <w:rPr>
-          <w:rFonts w:cs="Times New Roman"/>
-          <w:szCs w:val="24"/>
-        </w:rPr>
-        <w:t xml:space="preserve"> </w:t>
-      </w:r>
-      <w:proofErr w:type="spellStart"/>
-      <w:r>
-        <w:rPr>
-          <w:rFonts w:cs="Times New Roman"/>
-          <w:szCs w:val="24"/>
-        </w:rPr>
-        <w:t>teaching</w:t>
-      </w:r>
-      <w:proofErr w:type="spellEnd"/>
-      <w:r>
-        <w:rPr>
-          <w:rFonts w:cs="Times New Roman"/>
-          <w:szCs w:val="24"/>
-        </w:rPr>
-        <w:t xml:space="preserve"> approach in a </w:t>
-      </w:r>
-      <w:proofErr w:type="spellStart"/>
-      <w:r>
-        <w:rPr>
-          <w:rFonts w:cs="Times New Roman"/>
-          <w:szCs w:val="24"/>
-        </w:rPr>
-        <w:t>graduate</w:t>
-      </w:r>
-      <w:proofErr w:type="spellEnd"/>
-      <w:r>
-        <w:rPr>
-          <w:rFonts w:cs="Times New Roman"/>
-          <w:szCs w:val="24"/>
-        </w:rPr>
-        <w:t xml:space="preserve"> </w:t>
-      </w:r>
-      <w:proofErr w:type="spellStart"/>
-      <w:r>
-        <w:rPr>
-          <w:rFonts w:cs="Times New Roman"/>
-          <w:szCs w:val="24"/>
-        </w:rPr>
-        <w:t>level</w:t>
-      </w:r>
-      <w:proofErr w:type="spellEnd"/>
-      <w:r>
-        <w:rPr>
-          <w:rFonts w:cs="Times New Roman"/>
-          <w:szCs w:val="24"/>
-        </w:rPr>
-        <w:t xml:space="preserve"> </w:t>
-      </w:r>
-      <w:proofErr w:type="spellStart"/>
-      <w:r>
-        <w:rPr>
-          <w:rFonts w:cs="Times New Roman"/>
-          <w:szCs w:val="24"/>
-        </w:rPr>
-        <w:t>setting</w:t>
-      </w:r>
-      <w:proofErr w:type="spellEnd"/>
-      <w:r>
-        <w:rPr>
-          <w:rFonts w:cs="Times New Roman"/>
-          <w:szCs w:val="24"/>
-        </w:rPr>
-        <w:t xml:space="preserve">. </w:t>
+        <w:t xml:space="preserve">Moraros, J., Islam, A., Yu, S., Banow, R., &amp; Schindelka, B. (2015). Flipping for success: evaluating the effectiveness of a novel teaching approach in a graduate level setting. </w:t>
       </w:r>
       <w:r>
         <w:rPr>
@@ -15661,9 +13432,15 @@
           <w:iCs/>
           <w:szCs w:val="24"/>
         </w:rPr>
-        <w:t xml:space="preserve">BMC Medical </w:t>
-      </w:r>
-      <w:proofErr w:type="spellStart"/>
+        <w:t>BMC Medical Education</w:t>
+      </w:r>
+      <w:r>
+        <w:rPr>
+          <w:rFonts w:cs="Times New Roman"/>
+          <w:szCs w:val="24"/>
+        </w:rPr>
+        <w:t xml:space="preserve">, </w:t>
+      </w:r>
       <w:r>
         <w:rPr>
           <w:rFonts w:cs="Times New Roman"/>
@@ -15671,47 +13448,14 @@
           <w:iCs/>
           <w:szCs w:val="24"/>
         </w:rPr>
-        <w:t>Education</w:t>
-      </w:r>
-      <w:proofErr w:type="spellEnd"/>
+        <w:t>15</w:t>
+      </w:r>
       <w:r>
         <w:rPr>
           <w:rFonts w:cs="Times New Roman"/>
           <w:szCs w:val="24"/>
         </w:rPr>
-        <w:t>,</w:t>
-      </w:r>
-      <w:proofErr w:type="gramStart"/>
-      <w:r>
-        <w:rPr>
-          <w:rFonts w:cs="Times New Roman"/>
-          <w:szCs w:val="24"/>
-        </w:rPr>
-        <w:t xml:space="preserve"> </w:t>
-      </w:r>
-      <w:r>
-        <w:rPr>
-          <w:rFonts w:cs="Times New Roman"/>
-          <w:i/>
-          <w:iCs/>
-          <w:szCs w:val="24"/>
-        </w:rPr>
-        <w:t>15</w:t>
-      </w:r>
-      <w:r>
-        <w:rPr>
-          <w:rFonts w:cs="Times New Roman"/>
-          <w:szCs w:val="24"/>
-        </w:rPr>
-        <w:t>.</w:t>
-      </w:r>
-      <w:proofErr w:type="gramEnd"/>
-      <w:r>
-        <w:rPr>
-          <w:rFonts w:cs="Times New Roman"/>
-          <w:szCs w:val="24"/>
-        </w:rPr>
-        <w:t xml:space="preserve"> https://doi.org/10.1186/s12909-015-0317-2</w:t>
+        <w:t>. https://doi.org/10.1186/s12909-015-0317-2</w:t>
       </w:r>
     </w:p>
     <w:p>
@@ -15733,90 +13477,16 @@
         <w:autoSpaceDN w:val="0"/>
         <w:adjustRightInd w:val="0"/>
         <w:rPr>
-          <w:ins w:id="44" w:author="Olivia Imner" w:date="2019-02-21T13:17:00Z"/>
           <w:rFonts w:cs="Times New Roman"/>
           <w:szCs w:val="24"/>
         </w:rPr>
       </w:pPr>
-      <w:proofErr w:type="spellStart"/>
       <w:r>
         <w:rPr>
           <w:rFonts w:cs="Times New Roman"/>
           <w:szCs w:val="24"/>
         </w:rPr>
-        <w:t>Pange</w:t>
-      </w:r>
-      <w:proofErr w:type="spellEnd"/>
-      <w:r>
-        <w:rPr>
-          <w:rFonts w:cs="Times New Roman"/>
-          <w:szCs w:val="24"/>
-        </w:rPr>
-        <w:t xml:space="preserve">, A., &amp; </w:t>
-      </w:r>
-      <w:proofErr w:type="spellStart"/>
-      <w:r>
-        <w:rPr>
-          <w:rFonts w:cs="Times New Roman"/>
-          <w:szCs w:val="24"/>
-        </w:rPr>
-        <w:t>Pange</w:t>
-      </w:r>
-      <w:proofErr w:type="spellEnd"/>
-      <w:r>
-        <w:rPr>
-          <w:rFonts w:cs="Times New Roman"/>
-          <w:szCs w:val="24"/>
-        </w:rPr>
-        <w:t xml:space="preserve">, J. (2011). Is E-learning </w:t>
-      </w:r>
-      <w:proofErr w:type="spellStart"/>
-      <w:r>
-        <w:rPr>
-          <w:rFonts w:cs="Times New Roman"/>
-          <w:szCs w:val="24"/>
-        </w:rPr>
-        <w:t>Based</w:t>
-      </w:r>
-      <w:proofErr w:type="spellEnd"/>
-      <w:r>
-        <w:rPr>
-          <w:rFonts w:cs="Times New Roman"/>
-          <w:szCs w:val="24"/>
-        </w:rPr>
-        <w:t xml:space="preserve"> On Learning </w:t>
-      </w:r>
-      <w:proofErr w:type="spellStart"/>
-      <w:r>
-        <w:rPr>
-          <w:rFonts w:cs="Times New Roman"/>
-          <w:szCs w:val="24"/>
-        </w:rPr>
-        <w:t>Theories</w:t>
-      </w:r>
-      <w:proofErr w:type="spellEnd"/>
-      <w:r>
-        <w:rPr>
-          <w:rFonts w:cs="Times New Roman"/>
-          <w:szCs w:val="24"/>
-        </w:rPr>
-        <w:t xml:space="preserve">? A </w:t>
-      </w:r>
-      <w:proofErr w:type="spellStart"/>
-      <w:r>
-        <w:rPr>
-          <w:rFonts w:cs="Times New Roman"/>
-          <w:szCs w:val="24"/>
-        </w:rPr>
-        <w:t>Literature</w:t>
-      </w:r>
-      <w:proofErr w:type="spellEnd"/>
-      <w:r>
-        <w:rPr>
-          <w:rFonts w:cs="Times New Roman"/>
-          <w:szCs w:val="24"/>
-        </w:rPr>
-        <w:t xml:space="preserve"> Review. </w:t>
+        <w:t xml:space="preserve">Pange, A., &amp; Pange, J. (2011). Is E-learning Based On Learning Theories? A Literature Review. </w:t>
       </w:r>
       <w:r>
         <w:rPr>
@@ -15825,59 +13495,8 @@
           <w:iCs/>
           <w:szCs w:val="24"/>
         </w:rPr>
-        <w:t xml:space="preserve">World Academy </w:t>
-      </w:r>
-      <w:proofErr w:type="spellStart"/>
-      <w:r>
-        <w:rPr>
-          <w:rFonts w:cs="Times New Roman"/>
-          <w:i/>
-          <w:iCs/>
-          <w:szCs w:val="24"/>
-        </w:rPr>
-        <w:t>of</w:t>
-      </w:r>
-      <w:proofErr w:type="spellEnd"/>
-      <w:r>
-        <w:rPr>
-          <w:rFonts w:cs="Times New Roman"/>
-          <w:i/>
-          <w:iCs/>
-          <w:szCs w:val="24"/>
-        </w:rPr>
-        <w:t xml:space="preserve"> Science, </w:t>
-      </w:r>
-      <w:proofErr w:type="spellStart"/>
-      <w:r>
-        <w:rPr>
-          <w:rFonts w:cs="Times New Roman"/>
-          <w:i/>
-          <w:iCs/>
-          <w:szCs w:val="24"/>
-        </w:rPr>
-        <w:t>Engineering</w:t>
-      </w:r>
-      <w:proofErr w:type="spellEnd"/>
-      <w:r>
-        <w:rPr>
-          <w:rFonts w:cs="Times New Roman"/>
-          <w:i/>
-          <w:iCs/>
-          <w:szCs w:val="24"/>
-        </w:rPr>
-        <w:t xml:space="preserve"> &amp; </w:t>
-      </w:r>
-      <w:proofErr w:type="spellStart"/>
-      <w:r>
-        <w:rPr>
-          <w:rFonts w:cs="Times New Roman"/>
-          <w:i/>
-          <w:iCs/>
-          <w:szCs w:val="24"/>
-        </w:rPr>
-        <w:t>Technology</w:t>
-      </w:r>
-      <w:proofErr w:type="spellEnd"/>
+        <w:t>World Academy of Science, Engineering &amp; Technology</w:t>
+      </w:r>
       <w:r>
         <w:rPr>
           <w:rFonts w:cs="Times New Roman"/>
@@ -15921,7 +13540,6 @@
         <w:autoSpaceDN w:val="0"/>
         <w:adjustRightInd w:val="0"/>
         <w:rPr>
-          <w:ins w:id="45" w:author="Olivia Imner" w:date="2019-02-21T13:17:00Z"/>
           <w:rFonts w:cs="Times New Roman"/>
           <w:szCs w:val="24"/>
         </w:rPr>
@@ -15973,183 +13591,13 @@
           <w:szCs w:val="24"/>
         </w:rPr>
       </w:pPr>
-      <w:proofErr w:type="spellStart"/>
       <w:r>
         <w:rPr>
           <w:rFonts w:cs="Times New Roman"/>
           <w:szCs w:val="24"/>
         </w:rPr>
-        <w:t>Yeh</w:t>
-      </w:r>
-      <w:proofErr w:type="spellEnd"/>
-      <w:r>
-        <w:rPr>
-          <w:rFonts w:cs="Times New Roman"/>
-          <w:szCs w:val="24"/>
-        </w:rPr>
-        <w:t xml:space="preserve">, Y.-C. (2009). </w:t>
-      </w:r>
-      <w:proofErr w:type="spellStart"/>
-      <w:r>
-        <w:rPr>
-          <w:rFonts w:cs="Times New Roman"/>
-          <w:szCs w:val="24"/>
-        </w:rPr>
-        <w:t>Integrating</w:t>
-      </w:r>
-      <w:proofErr w:type="spellEnd"/>
-      <w:r>
-        <w:rPr>
-          <w:rFonts w:cs="Times New Roman"/>
-          <w:szCs w:val="24"/>
-        </w:rPr>
-        <w:t xml:space="preserve"> e-learning </w:t>
-      </w:r>
-      <w:proofErr w:type="spellStart"/>
-      <w:r>
-        <w:rPr>
-          <w:rFonts w:cs="Times New Roman"/>
-          <w:szCs w:val="24"/>
-        </w:rPr>
-        <w:t>into</w:t>
-      </w:r>
-      <w:proofErr w:type="spellEnd"/>
-      <w:r>
-        <w:rPr>
-          <w:rFonts w:cs="Times New Roman"/>
-          <w:szCs w:val="24"/>
-        </w:rPr>
-        <w:t xml:space="preserve"> the </w:t>
-      </w:r>
-      <w:proofErr w:type="spellStart"/>
-      <w:r>
-        <w:rPr>
-          <w:rFonts w:cs="Times New Roman"/>
-          <w:szCs w:val="24"/>
-        </w:rPr>
-        <w:t>Direct-instruction</w:t>
-      </w:r>
-      <w:proofErr w:type="spellEnd"/>
-      <w:r>
-        <w:rPr>
-          <w:rFonts w:cs="Times New Roman"/>
-          <w:szCs w:val="24"/>
-        </w:rPr>
-        <w:t xml:space="preserve"> </w:t>
-      </w:r>
-      <w:proofErr w:type="spellStart"/>
-      <w:r>
-        <w:rPr>
-          <w:rFonts w:cs="Times New Roman"/>
-          <w:szCs w:val="24"/>
-        </w:rPr>
-        <w:t>Model</w:t>
-      </w:r>
-      <w:proofErr w:type="spellEnd"/>
-      <w:r>
-        <w:rPr>
-          <w:rFonts w:cs="Times New Roman"/>
-          <w:szCs w:val="24"/>
-        </w:rPr>
-        <w:t xml:space="preserve"> </w:t>
-      </w:r>
-      <w:proofErr w:type="spellStart"/>
-      <w:r>
-        <w:rPr>
-          <w:rFonts w:cs="Times New Roman"/>
-          <w:szCs w:val="24"/>
-        </w:rPr>
-        <w:t>to</w:t>
-      </w:r>
-      <w:proofErr w:type="spellEnd"/>
-      <w:r>
-        <w:rPr>
-          <w:rFonts w:cs="Times New Roman"/>
-          <w:szCs w:val="24"/>
-        </w:rPr>
-        <w:t xml:space="preserve"> </w:t>
-      </w:r>
-      <w:proofErr w:type="spellStart"/>
-      <w:r>
-        <w:rPr>
-          <w:rFonts w:cs="Times New Roman"/>
-          <w:szCs w:val="24"/>
-        </w:rPr>
-        <w:t>enhance</w:t>
-      </w:r>
-      <w:proofErr w:type="spellEnd"/>
-      <w:r>
-        <w:rPr>
-          <w:rFonts w:cs="Times New Roman"/>
-          <w:szCs w:val="24"/>
-        </w:rPr>
-        <w:t xml:space="preserve"> the </w:t>
-      </w:r>
-      <w:proofErr w:type="spellStart"/>
-      <w:r>
-        <w:rPr>
-          <w:rFonts w:cs="Times New Roman"/>
-          <w:szCs w:val="24"/>
-        </w:rPr>
-        <w:t>effectiveness</w:t>
-      </w:r>
-      <w:proofErr w:type="spellEnd"/>
-      <w:r>
-        <w:rPr>
-          <w:rFonts w:cs="Times New Roman"/>
-          <w:szCs w:val="24"/>
-        </w:rPr>
-        <w:t xml:space="preserve"> </w:t>
-      </w:r>
-      <w:proofErr w:type="spellStart"/>
-      <w:r>
-        <w:rPr>
-          <w:rFonts w:cs="Times New Roman"/>
-          <w:szCs w:val="24"/>
-        </w:rPr>
-        <w:t>of</w:t>
-      </w:r>
-      <w:proofErr w:type="spellEnd"/>
-      <w:r>
-        <w:rPr>
-          <w:rFonts w:cs="Times New Roman"/>
-          <w:szCs w:val="24"/>
-        </w:rPr>
-        <w:t xml:space="preserve"> </w:t>
-      </w:r>
-      <w:proofErr w:type="spellStart"/>
-      <w:r>
-        <w:rPr>
-          <w:rFonts w:cs="Times New Roman"/>
-          <w:szCs w:val="24"/>
-        </w:rPr>
-        <w:t>critical-thinking</w:t>
-      </w:r>
-      <w:proofErr w:type="spellEnd"/>
-      <w:r>
-        <w:rPr>
-          <w:rFonts w:cs="Times New Roman"/>
-          <w:szCs w:val="24"/>
-        </w:rPr>
-        <w:t xml:space="preserve"> </w:t>
-      </w:r>
-      <w:proofErr w:type="spellStart"/>
-      <w:r>
-        <w:rPr>
-          <w:rFonts w:cs="Times New Roman"/>
-          <w:szCs w:val="24"/>
-        </w:rPr>
-        <w:t>instruction</w:t>
-      </w:r>
-      <w:proofErr w:type="spellEnd"/>
-      <w:r>
-        <w:rPr>
-          <w:rFonts w:cs="Times New Roman"/>
-          <w:szCs w:val="24"/>
-        </w:rPr>
-        <w:t xml:space="preserve">. </w:t>
-      </w:r>
-      <w:proofErr w:type="spellStart"/>
+        <w:t xml:space="preserve">Yeh, Y.-C. (2009). Integrating e-learning into the Direct-instruction Model to enhance the effectiveness of critical-thinking instruction. </w:t>
+      </w:r>
       <w:r>
         <w:rPr>
           <w:rFonts w:cs="Times New Roman"/>
@@ -16157,9 +13605,15 @@
           <w:iCs/>
           <w:szCs w:val="24"/>
         </w:rPr>
-        <w:t>Instructional</w:t>
-      </w:r>
-      <w:proofErr w:type="spellEnd"/>
+        <w:t>Instructional Science</w:t>
+      </w:r>
+      <w:r>
+        <w:rPr>
+          <w:rFonts w:cs="Times New Roman"/>
+          <w:szCs w:val="24"/>
+        </w:rPr>
+        <w:t xml:space="preserve">, </w:t>
+      </w:r>
       <w:r>
         <w:rPr>
           <w:rFonts w:cs="Times New Roman"/>
@@ -16167,46 +13621,14 @@
           <w:iCs/>
           <w:szCs w:val="24"/>
         </w:rPr>
-        <w:t xml:space="preserve"> Science</w:t>
+        <w:t>37</w:t>
       </w:r>
       <w:r>
         <w:rPr>
           <w:rFonts w:cs="Times New Roman"/>
           <w:szCs w:val="24"/>
         </w:rPr>
-        <w:t xml:space="preserve">, </w:t>
-      </w:r>
-      <w:r>
-        <w:rPr>
-          <w:rFonts w:cs="Times New Roman"/>
-          <w:i/>
-          <w:iCs/>
-          <w:szCs w:val="24"/>
-        </w:rPr>
-        <w:t>37</w:t>
-      </w:r>
-      <w:r>
-        <w:rPr>
-          <w:rFonts w:cs="Times New Roman"/>
-          <w:szCs w:val="24"/>
-        </w:rPr>
-        <w:t xml:space="preserve">(2), 185–203. </w:t>
-      </w:r>
-      <w:proofErr w:type="spellStart"/>
-      <w:r>
-        <w:rPr>
-          <w:rFonts w:cs="Times New Roman"/>
-          <w:szCs w:val="24"/>
-        </w:rPr>
-        <w:t>Retrieved</w:t>
-      </w:r>
-      <w:proofErr w:type="spellEnd"/>
-      <w:r>
-        <w:rPr>
-          <w:rFonts w:cs="Times New Roman"/>
-          <w:szCs w:val="24"/>
-        </w:rPr>
-        <w:t xml:space="preserve"> from goo.gl/Lo4tFB</w:t>
+        <w:t>(2), 185–203. Retrieved from goo.gl/Lo4tFB</w:t>
       </w:r>
     </w:p>
     <w:p>
@@ -16229,13 +13651,14 @@
       <w:pPr>
         <w:pStyle w:val="Heading11"/>
       </w:pPr>
-      <w:bookmarkStart w:id="46" w:name="_Toc391456187"/>
-      <w:bookmarkStart w:id="47" w:name="_Toc401327944"/>
-      <w:bookmarkEnd w:id="46"/>
-      <w:r>
+      <w:bookmarkStart w:id="18" w:name="_Toc391456187"/>
+      <w:bookmarkStart w:id="19" w:name="_Toc401327944"/>
+      <w:bookmarkEnd w:id="18"/>
+      <w:r>
+        <w:lastRenderedPageBreak/>
         <w:t>Bilagor</w:t>
       </w:r>
-      <w:bookmarkEnd w:id="47"/>
+      <w:bookmarkEnd w:id="19"/>
       <w:r>
         <w:t xml:space="preserve"> </w:t>
       </w:r>
@@ -18596,13 +16019,14 @@
           <w:color w:val="00000A"/>
         </w:rPr>
       </w:pPr>
-      <w:bookmarkStart w:id="48" w:name="_Toc391456188"/>
-      <w:bookmarkEnd w:id="48"/>
+      <w:bookmarkStart w:id="20" w:name="_Toc391456188"/>
+      <w:bookmarkEnd w:id="20"/>
       <w:r>
         <w:rPr>
           <w:rStyle w:val="Starkbetoning"/>
           <w:color w:val="00000A"/>
         </w:rPr>
+        <w:lastRenderedPageBreak/>
         <w:t xml:space="preserve">Inledning </w:t>
       </w:r>
     </w:p>
@@ -18938,15 +16362,14 @@
         </w:rPr>
         <w:t xml:space="preserve">6. </w:t>
       </w:r>
-      <w:ins w:id="49" w:author="Olivia Imner" w:date="2019-02-21T11:05:00Z">
-        <w:r>
-          <w:rPr>
-            <w:rFonts w:eastAsia="Times New Roman" w:cs="Times New Roman"/>
-            <w:color w:val="333333"/>
-          </w:rPr>
-          <w:t>ATM/</w:t>
-        </w:r>
-      </w:ins>
+      <w:r>
+        <w:rPr>
+          <w:rFonts w:eastAsia="Times New Roman" w:cs="Times New Roman"/>
+          <w:b/>
+          <w:color w:val="333333"/>
+        </w:rPr>
+        <w:t>ATM/</w:t>
+      </w:r>
       <w:r>
         <w:rPr>
           <w:rStyle w:val="Starkbetoning"/>
@@ -18991,6 +16414,8 @@
           <w:color w:val="00000A"/>
         </w:rPr>
       </w:pPr>
+      <w:bookmarkStart w:id="21" w:name="_GoBack"/>
+      <w:bookmarkEnd w:id="21"/>
     </w:p>
     <w:p>
       <w:pPr>
@@ -19700,20 +17125,17 @@
         </w:rPr>
         <w:t xml:space="preserve">15. </w:t>
       </w:r>
-      <w:ins w:id="50" w:author="Olivia Imner" w:date="2019-02-21T11:05:00Z">
-        <w:r>
-          <w:rPr>
-            <w:rStyle w:val="Starkbetoning"/>
-            <w:rFonts w:eastAsia="Times New Roman" w:cs="Times New Roman"/>
-            <w:b w:val="0"/>
-            <w:bCs w:val="0"/>
-            <w:i w:val="0"/>
-            <w:iCs w:val="0"/>
-            <w:color w:val="333333"/>
-          </w:rPr>
-          <w:t>ATM/</w:t>
-        </w:r>
-      </w:ins>
+      <w:r>
+        <w:rPr>
+          <w:rStyle w:val="Starkbetoning"/>
+          <w:rFonts w:eastAsia="Times New Roman" w:cs="Times New Roman"/>
+          <w:bCs w:val="0"/>
+          <w:i w:val="0"/>
+          <w:iCs w:val="0"/>
+          <w:color w:val="333333"/>
+        </w:rPr>
+        <w:t>ATM/</w:t>
+      </w:r>
       <w:r>
         <w:rPr>
           <w:rStyle w:val="Starkbetoning"/>
@@ -19972,50 +17394,41 @@
           <w:sz w:val="16"/>
           <w:szCs w:val="16"/>
         </w:rPr>
-        <w:t>My</w:t>
-      </w:r>
-      <w:bookmarkStart w:id="51" w:name="_GoBack"/>
-      <w:bookmarkEnd w:id="51"/>
+        <w:t>Mycket viktigt</w:t>
+      </w:r>
       <w:r>
         <w:rPr>
           <w:rFonts w:ascii="Verdana" w:hAnsi="Verdana"/>
           <w:sz w:val="16"/>
           <w:szCs w:val="16"/>
         </w:rPr>
-        <w:t>cket viktigt</w:t>
-      </w:r>
-      <w:r>
+        <w:t>.</w:t>
+      </w:r>
+      <w:bookmarkStart w:id="22" w:name="_Toc391456189"/>
+      <w:bookmarkEnd w:id="22"/>
+    </w:p>
+    <w:p>
+      <w:pPr>
+        <w:rPr>
+          <w:rFonts w:cs="Times New Roman"/>
+          <w:b/>
+        </w:rPr>
+      </w:pPr>
+    </w:p>
+    <w:p>
+      <w:pPr>
         <w:rPr>
           <w:rFonts w:ascii="Verdana" w:hAnsi="Verdana"/>
           <w:sz w:val="16"/>
           <w:szCs w:val="16"/>
         </w:rPr>
-        <w:t>.</w:t>
-      </w:r>
-      <w:bookmarkStart w:id="52" w:name="_Toc391456189"/>
-      <w:bookmarkEnd w:id="52"/>
-    </w:p>
-    <w:p>
-      <w:pPr>
+      </w:pPr>
+      <w:r>
         <w:rPr>
           <w:rFonts w:cs="Times New Roman"/>
           <w:b/>
         </w:rPr>
-      </w:pPr>
-    </w:p>
-    <w:p>
-      <w:pPr>
-        <w:rPr>
-          <w:rFonts w:ascii="Verdana" w:hAnsi="Verdana"/>
-          <w:sz w:val="16"/>
-          <w:szCs w:val="16"/>
-        </w:rPr>
-      </w:pPr>
-      <w:r>
-        <w:rPr>
-          <w:rFonts w:cs="Times New Roman"/>
-          <w:b/>
-        </w:rPr>
+        <w:lastRenderedPageBreak/>
         <w:t>Presentation fas</w:t>
       </w:r>
     </w:p>
@@ -20990,6 +18403,7 @@
     </w:p>
     <w:p>
       <w:r>
+        <w:lastRenderedPageBreak/>
         <w:br w:type="page"/>
       </w:r>
     </w:p>
@@ -21020,6 +18434,7 @@
           <w:sz w:val="28"/>
           <w:szCs w:val="28"/>
         </w:rPr>
+        <w:lastRenderedPageBreak/>
         <w:t xml:space="preserve">Reflektionsdokument – Olivia Imner </w:t>
       </w:r>
     </w:p>
@@ -21360,6 +18775,7 @@
           <w:rFonts w:cs="Times New Roman"/>
           <w:color w:val="000000"/>
         </w:rPr>
+        <w:lastRenderedPageBreak/>
         <w:t>Jag är väldigt nöjd med mitt genomförande och resultatet av examenarbetet. Det tog längre tid än förväntat, men jag upplever att jag fått nya kunskaper i att skriva och arbeta med text som jag inte erhållit innan. Det har varit roligt att få samarbeta med företaget Grade och de har även gjort att arbetet blev lyckat efter att många utmaningar uppstod under processen. Jag tycker att mitt examenarbete har medför</w:t>
       </w:r>
       <w:r>
@@ -21565,6 +18981,7 @@
         <w:docPartUnique/>
       </w:docPartObj>
     </w:sdtPr>
+    <w:sdtEndPr/>
     <w:sdtContent>
       <w:p>
         <w:pPr>
@@ -21587,6 +19004,7 @@
         <w:docPartUnique/>
       </w:docPartObj>
     </w:sdtPr>
+    <w:sdtEndPr/>
     <w:sdtContent>
       <w:p>
         <w:pPr>
@@ -21627,6 +19045,7 @@
         <w:docPartUnique/>
       </w:docPartObj>
     </w:sdtPr>
+    <w:sdtEndPr/>
     <w:sdtContent>
       <w:p>
         <w:pPr>
@@ -29254,7 +26673,7 @@
 </file>
 
 <file path=customXml/itemProps1.xml><?xml version="1.0" encoding="utf-8"?>
-<ds:datastoreItem xmlns:ds="http://schemas.openxmlformats.org/officeDocument/2006/customXml" ds:itemID="{8F77F2E7-A188-E249-A37B-9C69AFDC4B05}">
+<ds:datastoreItem xmlns:ds="http://schemas.openxmlformats.org/officeDocument/2006/customXml" ds:itemID="{3F10E74F-22D0-5E4B-AD32-82DC5A50127F}">
   <ds:schemaRefs>
     <ds:schemaRef ds:uri="http://schemas.openxmlformats.org/officeDocument/2006/bibliography"/>
   </ds:schemaRefs>

</xml_diff>

<commit_message>
changed the synpsis method part
</commit_message>
<xml_diff>
--- a/Thesis/Uppsats_Imner_2018.docx
+++ b/Thesis/Uppsats_Imner_2018.docx
@@ -190,15 +190,7 @@
                               <w:pStyle w:val="TextBox"/>
                             </w:pPr>
                             <w:r>
-                              <w:t xml:space="preserve">Examensarbete 15 </w:t>
-                            </w:r>
-                            <w:proofErr w:type="spellStart"/>
-                            <w:r>
-                              <w:t>hp</w:t>
-                            </w:r>
-                            <w:proofErr w:type="spellEnd"/>
-                            <w:r>
-                              <w:t xml:space="preserve"> </w:t>
+                              <w:t xml:space="preserve">Examensarbete 15 hp </w:t>
                             </w:r>
                           </w:p>
                           <w:p>
@@ -206,15 +198,7 @@
                               <w:pStyle w:val="Textruta"/>
                             </w:pPr>
                             <w:r>
-                              <w:t xml:space="preserve">Data- och systemvetenskap (180 </w:t>
-                            </w:r>
-                            <w:proofErr w:type="spellStart"/>
-                            <w:r>
-                              <w:t>hp</w:t>
-                            </w:r>
-                            <w:proofErr w:type="spellEnd"/>
-                            <w:r>
-                              <w:t xml:space="preserve">) </w:t>
+                              <w:t xml:space="preserve">Data- och systemvetenskap (180 hp) </w:t>
                             </w:r>
                           </w:p>
                           <w:p>
@@ -308,15 +292,7 @@
                         <w:pStyle w:val="TextBox"/>
                       </w:pPr>
                       <w:r>
-                        <w:t xml:space="preserve">Examensarbete 15 </w:t>
-                      </w:r>
-                      <w:proofErr w:type="spellStart"/>
-                      <w:r>
-                        <w:t>hp</w:t>
-                      </w:r>
-                      <w:proofErr w:type="spellEnd"/>
-                      <w:r>
-                        <w:t xml:space="preserve"> </w:t>
+                        <w:t xml:space="preserve">Examensarbete 15 hp </w:t>
                       </w:r>
                     </w:p>
                     <w:p>
@@ -324,15 +300,7 @@
                         <w:pStyle w:val="Textruta"/>
                       </w:pPr>
                       <w:r>
-                        <w:t xml:space="preserve">Data- och systemvetenskap (180 </w:t>
-                      </w:r>
-                      <w:proofErr w:type="spellStart"/>
-                      <w:r>
-                        <w:t>hp</w:t>
-                      </w:r>
-                      <w:proofErr w:type="spellEnd"/>
-                      <w:r>
-                        <w:t xml:space="preserve">) </w:t>
+                        <w:t xml:space="preserve">Data- och systemvetenskap (180 hp) </w:t>
                       </w:r>
                     </w:p>
                     <w:p>
@@ -2088,35 +2056,7 @@
         <w:rPr>
           <w:lang w:val="en-US"/>
         </w:rPr>
-        <w:t xml:space="preserve"> have often shown deficiencies in learning strategies, course content, interface design, and the achievement of satisfactory student focus (</w:t>
-      </w:r>
-      <w:proofErr w:type="spellStart"/>
-      <w:r>
-        <w:rPr>
-          <w:lang w:val="en-US"/>
-        </w:rPr>
-        <w:t>Pange</w:t>
-      </w:r>
-      <w:proofErr w:type="spellEnd"/>
-      <w:r>
-        <w:rPr>
-          <w:lang w:val="en-US"/>
-        </w:rPr>
-        <w:t xml:space="preserve"> &amp; </w:t>
-      </w:r>
-      <w:proofErr w:type="spellStart"/>
-      <w:r>
-        <w:rPr>
-          <w:lang w:val="en-US"/>
-        </w:rPr>
-        <w:t>Pange</w:t>
-      </w:r>
-      <w:proofErr w:type="spellEnd"/>
-      <w:r>
-        <w:rPr>
-          <w:lang w:val="en-US"/>
-        </w:rPr>
-        <w:t>, 2011).</w:t>
+        <w:t xml:space="preserve"> have often shown deficiencies in learning strategies, course content, interface design, and the achievement of satisfactory student focus (Pange &amp; Pange, 2011).</w:t>
       </w:r>
       <w:r>
         <w:rPr>
@@ -2485,15 +2425,6 @@
                 <w:rFonts w:ascii="Verdana" w:hAnsi="Verdana"/>
               </w:rPr>
             </w:pPr>
-          </w:p>
-          <w:p>
-            <w:pPr>
-              <w:spacing w:line="480" w:lineRule="auto"/>
-              <w:jc w:val="center"/>
-              <w:rPr>
-                <w:rFonts w:ascii="Verdana" w:hAnsi="Verdana"/>
-              </w:rPr>
-            </w:pPr>
             <w:r>
               <w:rPr>
                 <w:rFonts w:ascii="Verdana" w:hAnsi="Verdana"/>
@@ -2509,14 +2440,26 @@
           <w:p>
             <w:pPr>
               <w:jc w:val="both"/>
+              <w:rPr>
+                <w:sz w:val="20"/>
+                <w:szCs w:val="20"/>
+              </w:rPr>
             </w:pPr>
             <w:r>
+              <w:rPr>
+                <w:sz w:val="20"/>
+                <w:szCs w:val="20"/>
+              </w:rPr>
               <w:t>Elektroniskt lärande (E-lärande) är en form av undervisning som sker via internet. Grade är ett e-lärande företag i Stockholm, Sverige som har bedrivit utveckling av e-lärande kurser i över 20 år. Trots att Grade i sin verksamhet använder sig av ett antal pedagogiska riktlinjer, utgår företaget inte från en specifik pedagogisk modell. Fördelar med att använda en pedagogisk modell inkluderar t.ex. ökad struktur av kursinnehåll, mer effektivt lärande för studenter med olika bakgrund, bättre långvarig inlärning för studenterna, samt tydligare inlärningsmål.</w:t>
             </w:r>
           </w:p>
           <w:p>
             <w:pPr>
               <w:jc w:val="both"/>
+              <w:rPr>
+                <w:sz w:val="20"/>
+                <w:szCs w:val="20"/>
+              </w:rPr>
             </w:pPr>
           </w:p>
         </w:tc>
@@ -2528,7 +2471,7 @@
           </w:tcPr>
           <w:p>
             <w:pPr>
-              <w:spacing w:line="480" w:lineRule="auto"/>
+              <w:spacing w:line="276" w:lineRule="auto"/>
               <w:jc w:val="center"/>
               <w:rPr>
                 <w:rFonts w:ascii="Verdana" w:hAnsi="Verdana"/>
@@ -2558,17 +2501,27 @@
           <w:p>
             <w:pPr>
               <w:jc w:val="both"/>
+              <w:rPr>
+                <w:sz w:val="20"/>
+                <w:szCs w:val="20"/>
+              </w:rPr>
             </w:pPr>
             <w:r>
+              <w:rPr>
+                <w:sz w:val="20"/>
+                <w:szCs w:val="20"/>
+              </w:rPr>
               <w:t>Det har uppvisats att majoriteten av e-kurser inte bygger på en antagen pedagogik och därmed har orsakat grova brister i kurspedagogiken. I och med detta kan implementeringen av en pedagogisk modell i ett ELF ge en stark utveckling och förbättrad kvalitet av ELF’s framtida e-kurser.</w:t>
             </w:r>
           </w:p>
           <w:p>
             <w:pPr>
               <w:jc w:val="both"/>
+              <w:rPr>
+                <w:sz w:val="20"/>
+                <w:szCs w:val="20"/>
+              </w:rPr>
             </w:pPr>
-            <w:bookmarkStart w:id="3" w:name="_GoBack"/>
-            <w:bookmarkEnd w:id="3"/>
           </w:p>
         </w:tc>
       </w:tr>
@@ -2577,24 +2530,6 @@
           <w:tcPr>
             <w:tcW w:w="2453" w:type="dxa"/>
           </w:tcPr>
-          <w:p>
-            <w:pPr>
-              <w:spacing w:line="480" w:lineRule="auto"/>
-              <w:jc w:val="both"/>
-              <w:rPr>
-                <w:rFonts w:ascii="Verdana" w:hAnsi="Verdana"/>
-              </w:rPr>
-            </w:pPr>
-          </w:p>
-          <w:p>
-            <w:pPr>
-              <w:spacing w:line="480" w:lineRule="auto"/>
-              <w:jc w:val="both"/>
-              <w:rPr>
-                <w:rFonts w:ascii="Verdana" w:hAnsi="Verdana"/>
-              </w:rPr>
-            </w:pPr>
-          </w:p>
           <w:p>
             <w:pPr>
               <w:spacing w:line="480" w:lineRule="auto"/>
@@ -2629,88 +2564,23 @@
               <w:jc w:val="both"/>
               <w:rPr>
                 <w:rFonts w:cs="Times New Roman"/>
+                <w:sz w:val="20"/>
+                <w:szCs w:val="20"/>
               </w:rPr>
             </w:pPr>
             <w:r>
               <w:rPr>
                 <w:rFonts w:cs="Times New Roman"/>
+                <w:sz w:val="20"/>
+                <w:szCs w:val="20"/>
               </w:rPr>
-              <w:t xml:space="preserve">I denna studie </w:t>
+              <w:t xml:space="preserve">I denna studie är utgångspunkten att övergångsprocessen från Grades nuvarande pedagogiska riktlinjer till en modellbaserad strategi skulle stödjas genom att förstå ”Hur passar Grades befintliga pedagogiska riktlinjer in i de pedagogiska perspektiven (Associativ, Kognitivt och Sociokulturellt)?”. Studien syftade också på att förstå vilka för och- nackdelar som finns med Grades nuvarande pedagogiska riktlinjer och därför, utvärderades fyra av Grades tidigare kurser enligt DIM’s riktlinjer. </w:t>
             </w:r>
             <w:r>
               <w:rPr>
-                <w:rFonts w:cs="Times New Roman"/>
+                <w:sz w:val="20"/>
+                <w:szCs w:val="20"/>
               </w:rPr>
-              <w:t xml:space="preserve">är utgångspunkten att </w:t>
-            </w:r>
-            <w:r>
-              <w:rPr>
-                <w:rFonts w:cs="Times New Roman"/>
-              </w:rPr>
-              <w:t xml:space="preserve">övergångsprocessen från Grades nuvarande pedagogiska </w:t>
-            </w:r>
-            <w:r>
-              <w:rPr>
-                <w:rFonts w:cs="Times New Roman"/>
-              </w:rPr>
-              <w:t>riktlinjer</w:t>
-            </w:r>
-            <w:r>
-              <w:rPr>
-                <w:rFonts w:cs="Times New Roman"/>
-              </w:rPr>
-              <w:t xml:space="preserve"> till en modellbaserad</w:t>
-            </w:r>
-            <w:r>
-              <w:rPr>
-                <w:rFonts w:cs="Times New Roman"/>
-              </w:rPr>
-              <w:t xml:space="preserve"> </w:t>
-            </w:r>
-            <w:r>
-              <w:rPr>
-                <w:rFonts w:cs="Times New Roman"/>
-              </w:rPr>
-              <w:t xml:space="preserve">strategi skulle stödjas genom att förstå </w:t>
-            </w:r>
-            <w:r>
-              <w:rPr>
-                <w:rFonts w:cs="Times New Roman"/>
-              </w:rPr>
-              <w:t>”Hur passar Grades befintliga pedagogiska riktlinjer in i de pedagogiska perspektiven (Associativ, Kognitivt och Sociokulturellt)?”</w:t>
-            </w:r>
-            <w:r>
-              <w:rPr>
-                <w:rFonts w:cs="Times New Roman"/>
-              </w:rPr>
-              <w:t>.</w:t>
-            </w:r>
-            <w:r>
-              <w:rPr>
-                <w:rFonts w:cs="Times New Roman"/>
-              </w:rPr>
-              <w:t xml:space="preserve"> </w:t>
-            </w:r>
-          </w:p>
-          <w:p>
-            <w:pPr>
-              <w:jc w:val="both"/>
-              <w:rPr>
-                <w:rFonts w:cs="Times New Roman"/>
-              </w:rPr>
-            </w:pPr>
-          </w:p>
-          <w:p>
-            <w:pPr>
-              <w:jc w:val="both"/>
-            </w:pPr>
-            <w:r>
-              <w:rPr>
-                <w:rFonts w:cs="Times New Roman"/>
-              </w:rPr>
-              <w:t xml:space="preserve">Studien syftade också på att förstå vilka för och- nackdelar som finns med Grades nuvarande pedagogiska riktlinjer och därför, utvärderades fyra av Grades tidigare kurser enligt DIM’s riktlinjer. </w:t>
-            </w:r>
-            <w:r>
               <w:t>Resultatet ger en utgångspunkt för vidare undersökningar kring pedagogiska modeller som skulle kunna tillämpas hos Grade, samtidigt som studien kartlägger potentiella förbättringar i Grades nuvarande pedagogiska riktlinjer.</w:t>
             </w:r>
           </w:p>
@@ -2729,24 +2599,6 @@
           <w:tcPr>
             <w:tcW w:w="2453" w:type="dxa"/>
           </w:tcPr>
-          <w:p>
-            <w:pPr>
-              <w:spacing w:line="480" w:lineRule="auto"/>
-              <w:jc w:val="center"/>
-              <w:rPr>
-                <w:rFonts w:ascii="Verdana" w:hAnsi="Verdana"/>
-              </w:rPr>
-            </w:pPr>
-          </w:p>
-          <w:p>
-            <w:pPr>
-              <w:spacing w:line="480" w:lineRule="auto"/>
-              <w:jc w:val="center"/>
-              <w:rPr>
-                <w:rFonts w:ascii="Verdana" w:hAnsi="Verdana"/>
-              </w:rPr>
-            </w:pPr>
-          </w:p>
           <w:p>
             <w:pPr>
               <w:spacing w:line="480" w:lineRule="auto"/>
@@ -2784,61 +2636,52 @@
               <w:jc w:val="both"/>
               <w:rPr>
                 <w:rFonts w:cs="Times New Roman"/>
+                <w:color w:val="008000"/>
+                <w:sz w:val="20"/>
+                <w:szCs w:val="20"/>
               </w:rPr>
             </w:pPr>
             <w:r>
               <w:rPr>
                 <w:rFonts w:cs="Times New Roman"/>
+                <w:color w:val="008000"/>
+                <w:sz w:val="20"/>
+                <w:szCs w:val="20"/>
               </w:rPr>
-              <w:t xml:space="preserve">Studien beskrivs som en kvantitativ explorativ forskningsstrategi. Ett kvantitativt upplägg valdes huvudsakligen med tanke på framtida studier </w:t>
-            </w:r>
-            <w:r>
-              <w:t>och att överskådligt kunna jämföra och värdera olika pedagogiska perspektiv</w:t>
+              <w:t xml:space="preserve">Studien har beskrivits som en kvantitativ explorativ forskningsstrategi, eftersom den genererar resultat baserat på ett litet urval. </w:t>
             </w:r>
             <w:r>
               <w:rPr>
                 <w:rFonts w:cs="Times New Roman"/>
+                <w:color w:val="008000"/>
+                <w:sz w:val="20"/>
+                <w:szCs w:val="20"/>
               </w:rPr>
-              <w:t xml:space="preserve">. </w:t>
+              <w:t xml:space="preserve">Där kvantitativ data ska särskilt kunna schematiskt jämföras och värderas. </w:t>
             </w:r>
-          </w:p>
-          <w:p>
-            <w:pPr>
-              <w:jc w:val="both"/>
-            </w:pPr>
-          </w:p>
-          <w:p>
-            <w:pPr>
-              <w:jc w:val="both"/>
-              <w:rPr>
-                <w:rFonts w:cs="Times New Roman"/>
-              </w:rPr>
-            </w:pPr>
+            <w:bookmarkStart w:id="3" w:name="_GoBack"/>
+            <w:bookmarkEnd w:id="3"/>
             <w:r>
               <w:rPr>
                 <w:rFonts w:cs="Times New Roman"/>
+                <w:sz w:val="20"/>
+                <w:szCs w:val="20"/>
               </w:rPr>
               <w:t>En strukturerad intervju användes som forskningsmetod för att utvärdera vilket pedagogiskt perspektiv som ligger närmast de pedagogiska riktlinjer som Grade använder sig av i dagsläget. Detta gjordes genom att bedöma hur en representativ pedagogisk modell från varje perspektiv presterade enligt Grades nuvarande pedagogiska riktlinjer.</w:t>
             </w:r>
-          </w:p>
-          <w:p>
-            <w:pPr>
-              <w:jc w:val="both"/>
+            <w:r>
               <w:rPr>
                 <w:rFonts w:cs="Times New Roman"/>
+                <w:sz w:val="20"/>
+                <w:szCs w:val="20"/>
               </w:rPr>
-            </w:pPr>
-          </w:p>
-          <w:p>
-            <w:pPr>
-              <w:jc w:val="both"/>
-              <w:rPr>
-                <w:rFonts w:cs="Times New Roman"/>
-              </w:rPr>
-            </w:pPr>
+              <w:t xml:space="preserve"> </w:t>
+            </w:r>
             <w:r>
               <w:rPr>
                 <w:rFonts w:eastAsia="Times New Roman" w:cs="Times New Roman"/>
+                <w:sz w:val="20"/>
+                <w:szCs w:val="20"/>
                 <w:lang w:eastAsia="sv-SE"/>
               </w:rPr>
               <w:t xml:space="preserve">En evaluering genomfördes för att få en förståelse av kvalitén av Grades pedagogiska riktlinjer enligt vald pedagogisk modell. Evalueringen gjordes på fyra av Grades tidigare kurser. </w:t>
@@ -2873,15 +2716,6 @@
                 <w:rFonts w:ascii="Verdana" w:hAnsi="Verdana"/>
               </w:rPr>
             </w:pPr>
-          </w:p>
-          <w:p>
-            <w:pPr>
-              <w:spacing w:line="480" w:lineRule="auto"/>
-              <w:jc w:val="center"/>
-              <w:rPr>
-                <w:rFonts w:ascii="Verdana" w:hAnsi="Verdana"/>
-              </w:rPr>
-            </w:pPr>
             <w:r>
               <w:rPr>
                 <w:rFonts w:ascii="Verdana" w:hAnsi="Verdana"/>
@@ -2899,199 +2733,86 @@
               <w:jc w:val="both"/>
               <w:rPr>
                 <w:rFonts w:cs="Times New Roman"/>
+                <w:sz w:val="20"/>
+                <w:szCs w:val="20"/>
               </w:rPr>
             </w:pPr>
             <w:r>
               <w:rPr>
                 <w:rFonts w:cs="Times New Roman"/>
+                <w:sz w:val="20"/>
+                <w:szCs w:val="20"/>
               </w:rPr>
-              <w:t>Resultatet visade att det Associativa perspektivet är lämpligast för att representera Grades aktuella pedagogiska riktlinjer</w:t>
-            </w:r>
-            <w:r>
-              <w:rPr>
-                <w:rFonts w:cs="Times New Roman"/>
-              </w:rPr>
-              <w:t xml:space="preserve">. Resultaten tyder på att DIM-modellen skulle kunna representera en bra utgångspunkt </w:t>
-            </w:r>
-            <w:r>
-              <w:rPr>
-                <w:rFonts w:cs="Times New Roman"/>
-              </w:rPr>
-              <w:t>för att fortsätta undersöka vilka modeller som skulle kunna impl</w:t>
-            </w:r>
-            <w:r>
-              <w:rPr>
-                <w:rFonts w:cs="Times New Roman"/>
-              </w:rPr>
-              <w:t xml:space="preserve">ementeras i framtiden på Grade. </w:t>
+              <w:t xml:space="preserve">Resultatet visade att det Associativa perspektivet är lämpligast för att representera Grades aktuella pedagogiska riktlinjer. Resultaten tyder på att DIM-modellen skulle kunna representera en bra utgångspunkt för att fortsätta undersöka vilka modeller som skulle kunna implementeras i framtiden på Grade. </w:t>
             </w:r>
           </w:p>
           <w:p>
             <w:pPr>
               <w:jc w:val="both"/>
               <w:rPr>
-                <w:rFonts w:cs="Times New Roman"/>
-              </w:rPr>
-            </w:pPr>
-          </w:p>
-          <w:p>
-            <w:pPr>
-              <w:jc w:val="both"/>
-              <w:rPr>
+                <w:sz w:val="20"/>
+                <w:szCs w:val="20"/>
                 <w:lang w:eastAsia="sv-SE"/>
               </w:rPr>
             </w:pPr>
             <w:r>
               <w:rPr>
                 <w:rFonts w:cs="Times New Roman"/>
+                <w:sz w:val="20"/>
+                <w:szCs w:val="20"/>
               </w:rPr>
               <w:t xml:space="preserve">Studien syftade också på att förstå vilka för och- nackdelar som finns med Grades nuvarande pedagogiska riktlinjer och därför, utvärderades fyra av Grades tidigare kurser enligt DIM’s riktlinjer. Utvärderingen hittade </w:t>
             </w:r>
             <w:r>
               <w:rPr>
+                <w:sz w:val="20"/>
+                <w:szCs w:val="20"/>
                 <w:lang w:eastAsia="sv-SE"/>
               </w:rPr>
-              <w:t>varieran</w:t>
-            </w:r>
-            <w:r>
-              <w:rPr>
-                <w:lang w:eastAsia="sv-SE"/>
-              </w:rPr>
-              <w:t xml:space="preserve">de </w:t>
-            </w:r>
-            <w:r>
-              <w:rPr>
-                <w:lang w:eastAsia="sv-SE"/>
-              </w:rPr>
-              <w:t xml:space="preserve">resultat </w:t>
-            </w:r>
-            <w:r>
-              <w:rPr>
-                <w:lang w:eastAsia="sv-SE"/>
-              </w:rPr>
-              <w:t>beroende på vi</w:t>
-            </w:r>
-            <w:r>
-              <w:rPr>
-                <w:lang w:eastAsia="sv-SE"/>
-              </w:rPr>
-              <w:t xml:space="preserve">lken </w:t>
-            </w:r>
-            <w:r>
-              <w:rPr>
-                <w:lang w:eastAsia="sv-SE"/>
-              </w:rPr>
-              <w:t>modell-fas</w:t>
-            </w:r>
-            <w:r>
-              <w:rPr>
-                <w:lang w:eastAsia="sv-SE"/>
-              </w:rPr>
-              <w:t xml:space="preserve"> som evaluerades och</w:t>
-            </w:r>
-            <w:r>
-              <w:rPr>
-                <w:lang w:eastAsia="sv-SE"/>
-              </w:rPr>
-              <w:t xml:space="preserve"> </w:t>
-            </w:r>
-            <w:r>
-              <w:rPr>
-                <w:lang w:eastAsia="sv-SE"/>
-              </w:rPr>
-              <w:lastRenderedPageBreak/>
-              <w:t xml:space="preserve">visar att </w:t>
+              <w:t xml:space="preserve">varierande resultat beroende på vilken modell-fas som evaluerades och visar att </w:t>
             </w:r>
             <w:r>
               <w:rPr>
                 <w:i/>
+                <w:sz w:val="20"/>
+                <w:szCs w:val="20"/>
                 <w:lang w:eastAsia="sv-SE"/>
               </w:rPr>
               <w:t>Presentations</w:t>
             </w:r>
             <w:r>
               <w:rPr>
+                <w:sz w:val="20"/>
+                <w:szCs w:val="20"/>
                 <w:lang w:eastAsia="sv-SE"/>
               </w:rPr>
-              <w:t>-</w:t>
-            </w:r>
-            <w:r>
-              <w:rPr>
-                <w:lang w:eastAsia="sv-SE"/>
-              </w:rPr>
-              <w:t xml:space="preserve">fasen hade den högsta prestandan i de utvärderade kurserna, samtidigt som </w:t>
+              <w:t xml:space="preserve">-fasen hade den högsta prestandan i de utvärderade kurserna, samtidigt som </w:t>
             </w:r>
             <w:r>
               <w:rPr>
                 <w:i/>
+                <w:sz w:val="20"/>
+                <w:szCs w:val="20"/>
                 <w:lang w:eastAsia="sv-SE"/>
               </w:rPr>
               <w:t>Bedömning och Utvärderings</w:t>
             </w:r>
             <w:r>
               <w:rPr>
+                <w:sz w:val="20"/>
+                <w:szCs w:val="20"/>
                 <w:lang w:eastAsia="sv-SE"/>
               </w:rPr>
-              <w:t>-</w:t>
-            </w:r>
-            <w:r>
-              <w:rPr>
-                <w:lang w:eastAsia="sv-SE"/>
-              </w:rPr>
-              <w:t>fasen visar</w:t>
-            </w:r>
-            <w:r>
-              <w:rPr>
-                <w:lang w:eastAsia="sv-SE"/>
-              </w:rPr>
-              <w:t xml:space="preserve"> de största</w:t>
-            </w:r>
-            <w:r>
-              <w:rPr>
-                <w:lang w:eastAsia="sv-SE"/>
-              </w:rPr>
-              <w:t xml:space="preserve"> möjligheter</w:t>
-            </w:r>
-            <w:r>
-              <w:rPr>
-                <w:lang w:eastAsia="sv-SE"/>
-              </w:rPr>
-              <w:t>na</w:t>
-            </w:r>
-            <w:r>
-              <w:rPr>
-                <w:lang w:eastAsia="sv-SE"/>
-              </w:rPr>
-              <w:t xml:space="preserve"> </w:t>
-            </w:r>
-            <w:r>
-              <w:rPr>
-                <w:lang w:eastAsia="sv-SE"/>
-              </w:rPr>
-              <w:t>för</w:t>
-            </w:r>
-            <w:r>
-              <w:rPr>
-                <w:lang w:eastAsia="sv-SE"/>
-              </w:rPr>
-              <w:t xml:space="preserve"> förbättr</w:t>
-            </w:r>
-            <w:r>
-              <w:rPr>
-                <w:lang w:eastAsia="sv-SE"/>
-              </w:rPr>
-              <w:t>ing</w:t>
-            </w:r>
-            <w:r>
-              <w:rPr>
-                <w:lang w:eastAsia="sv-SE"/>
-              </w:rPr>
-              <w:t>.</w:t>
+              <w:t>-fasen visar de största möjligheterna för förbättring.</w:t>
             </w:r>
           </w:p>
           <w:p>
             <w:pPr>
               <w:jc w:val="both"/>
+              <w:rPr>
+                <w:sz w:val="20"/>
+                <w:szCs w:val="20"/>
+              </w:rPr>
             </w:pPr>
           </w:p>
         </w:tc>
@@ -3104,25 +2825,6 @@
           <w:p>
             <w:pPr>
               <w:spacing w:line="480" w:lineRule="auto"/>
-              <w:jc w:val="center"/>
-              <w:rPr>
-                <w:rFonts w:ascii="Verdana" w:hAnsi="Verdana"/>
-              </w:rPr>
-            </w:pPr>
-          </w:p>
-          <w:p>
-            <w:pPr>
-              <w:spacing w:line="480" w:lineRule="auto"/>
-              <w:jc w:val="center"/>
-              <w:rPr>
-                <w:rFonts w:ascii="Verdana" w:hAnsi="Verdana"/>
-              </w:rPr>
-            </w:pPr>
-          </w:p>
-          <w:p>
-            <w:pPr>
-              <w:spacing w:line="480" w:lineRule="auto"/>
-              <w:jc w:val="center"/>
               <w:rPr>
                 <w:rFonts w:ascii="Verdana" w:hAnsi="Verdana"/>
               </w:rPr>
@@ -3151,118 +2853,54 @@
           <w:p>
             <w:pPr>
               <w:jc w:val="both"/>
+              <w:rPr>
+                <w:sz w:val="20"/>
+                <w:szCs w:val="20"/>
+              </w:rPr>
             </w:pPr>
             <w:r>
+              <w:rPr>
+                <w:sz w:val="20"/>
+                <w:szCs w:val="20"/>
+              </w:rPr>
               <w:t xml:space="preserve">Studiens begränsningar </w:t>
             </w:r>
             <w:r>
               <w:rPr>
                 <w:rFonts w:cs="Times New Roman"/>
+                <w:sz w:val="20"/>
+                <w:szCs w:val="20"/>
               </w:rPr>
-              <w:t xml:space="preserve">är </w:t>
+              <w:t xml:space="preserve">är att </w:t>
             </w:r>
             <w:r>
               <w:rPr>
-                <w:rFonts w:cs="Times New Roman"/>
+                <w:sz w:val="20"/>
+                <w:szCs w:val="20"/>
               </w:rPr>
-              <w:t xml:space="preserve">att </w:t>
-            </w:r>
-            <w:r>
               <w:t xml:space="preserve">intervjun bestod endast av en respondent och följden kan bli att resultaten skulle vara mer reliabla om flera personer kunde intervjuas. Utvärderingen genomfördes av endast en person, vilket riskerar att resultatet får minskad precision. </w:t>
-            </w:r>
-          </w:p>
-          <w:p>
-            <w:pPr>
-              <w:jc w:val="both"/>
-            </w:pPr>
-          </w:p>
-          <w:p>
-            <w:pPr>
-              <w:widowControl w:val="0"/>
-              <w:autoSpaceDE w:val="0"/>
-              <w:autoSpaceDN w:val="0"/>
-              <w:adjustRightInd w:val="0"/>
-              <w:spacing w:after="240"/>
-              <w:rPr>
-                <w:rFonts w:ascii="Times Roman" w:eastAsiaTheme="minorEastAsia" w:hAnsi="Times Roman" w:cs="Times Roman"/>
-                <w:color w:val="000000"/>
-                <w:lang w:eastAsia="sv-SE"/>
-              </w:rPr>
-            </w:pPr>
-            <w:r>
-              <w:rPr>
-                <w:rFonts w:eastAsiaTheme="minorEastAsia" w:cs="Times New Roman"/>
-                <w:color w:val="000000"/>
-                <w:lang w:eastAsia="sv-SE"/>
-              </w:rPr>
-              <w:t xml:space="preserve">Studien bedöms inte få några negativa </w:t>
             </w:r>
             <w:r>
               <w:rPr>
                 <w:rFonts w:eastAsiaTheme="minorEastAsia" w:cs="Times New Roman"/>
                 <w:color w:val="000000"/>
+                <w:sz w:val="20"/>
+                <w:szCs w:val="20"/>
                 <w:lang w:eastAsia="sv-SE"/>
               </w:rPr>
-              <w:t xml:space="preserve">etiska och samhälleliga </w:t>
+              <w:t xml:space="preserve">Studien bedöms inte få några negativa etiska och samhälleliga konsekvenser, eftersom etiska hänsynstaganden har gjorts i samband med vetenskapsrådet och har godkänts av respondenten. </w:t>
             </w:r>
             <w:r>
               <w:rPr>
-                <w:rFonts w:eastAsiaTheme="minorEastAsia" w:cs="Times New Roman"/>
-                <w:color w:val="000000"/>
-                <w:lang w:eastAsia="sv-SE"/>
+                <w:sz w:val="20"/>
+                <w:szCs w:val="20"/>
               </w:rPr>
-              <w:t xml:space="preserve">konsekvenser, eftersom etiska hänsynstaganden har gjorts i samband med </w:t>
-            </w:r>
-            <w:r>
-              <w:rPr>
-                <w:rFonts w:eastAsiaTheme="minorEastAsia" w:cs="Times New Roman"/>
-                <w:color w:val="000000"/>
-                <w:lang w:eastAsia="sv-SE"/>
-              </w:rPr>
-              <w:t xml:space="preserve">vetenskapsrådet och har godkänts av respondenten. </w:t>
-            </w:r>
-          </w:p>
-          <w:p>
-            <w:pPr>
-              <w:widowControl w:val="0"/>
-              <w:autoSpaceDE w:val="0"/>
-              <w:autoSpaceDN w:val="0"/>
-              <w:adjustRightInd w:val="0"/>
-              <w:spacing w:after="240"/>
-              <w:rPr>
-                <w:rFonts w:ascii="Times Roman" w:eastAsiaTheme="minorEastAsia" w:hAnsi="Times Roman" w:cs="Times Roman"/>
-                <w:color w:val="000000"/>
-                <w:lang w:eastAsia="sv-SE"/>
-              </w:rPr>
-            </w:pPr>
-            <w:r>
               <w:t>Resultatet från studien ger en tydlig riktlinje för modeller som skulle underlätta Grades övergång till en modellbaserat strategi. Slutligen kartlägger detta arbete en möjlig forskningsstrategi för hur pedagogiska modeller kan evalueras hos ELF.</w:t>
             </w:r>
           </w:p>
         </w:tc>
       </w:tr>
     </w:tbl>
-    <w:p/>
-    <w:p>
-      <w:pPr>
-        <w:pStyle w:val="Brdtext"/>
-        <w:rPr>
-          <w:rStyle w:val="apple-converted-space"/>
-        </w:rPr>
-      </w:pPr>
-    </w:p>
-    <w:p>
-      <w:pPr>
-        <w:tabs>
-          <w:tab w:val="right" w:pos="9070"/>
-        </w:tabs>
-        <w:spacing w:line="480" w:lineRule="auto"/>
-        <w:jc w:val="right"/>
-        <w:rPr>
-          <w:lang w:val="en-GB"/>
-        </w:rPr>
-      </w:pPr>
-    </w:p>
     <w:p>
       <w:pPr>
         <w:tabs>
@@ -3271,150 +2909,6 @@
         <w:spacing w:line="480" w:lineRule="auto"/>
         <w:jc w:val="both"/>
         <w:rPr>
-          <w:lang w:val="en-GB"/>
-        </w:rPr>
-      </w:pPr>
-    </w:p>
-    <w:p>
-      <w:pPr>
-        <w:tabs>
-          <w:tab w:val="right" w:pos="9070"/>
-        </w:tabs>
-        <w:spacing w:line="480" w:lineRule="auto"/>
-        <w:jc w:val="both"/>
-        <w:rPr>
-          <w:lang w:val="en-GB"/>
-        </w:rPr>
-      </w:pPr>
-    </w:p>
-    <w:p>
-      <w:pPr>
-        <w:tabs>
-          <w:tab w:val="right" w:pos="9070"/>
-        </w:tabs>
-        <w:spacing w:line="480" w:lineRule="auto"/>
-        <w:jc w:val="both"/>
-        <w:rPr>
-          <w:lang w:val="en-GB"/>
-        </w:rPr>
-      </w:pPr>
-    </w:p>
-    <w:p>
-      <w:pPr>
-        <w:tabs>
-          <w:tab w:val="right" w:pos="9070"/>
-        </w:tabs>
-        <w:spacing w:line="480" w:lineRule="auto"/>
-        <w:jc w:val="both"/>
-        <w:rPr>
-          <w:lang w:val="en-GB"/>
-        </w:rPr>
-      </w:pPr>
-    </w:p>
-    <w:p>
-      <w:pPr>
-        <w:tabs>
-          <w:tab w:val="right" w:pos="9070"/>
-        </w:tabs>
-        <w:spacing w:line="480" w:lineRule="auto"/>
-        <w:jc w:val="both"/>
-        <w:rPr>
-          <w:lang w:val="en-GB"/>
-        </w:rPr>
-      </w:pPr>
-    </w:p>
-    <w:p>
-      <w:pPr>
-        <w:tabs>
-          <w:tab w:val="right" w:pos="9070"/>
-        </w:tabs>
-        <w:spacing w:line="480" w:lineRule="auto"/>
-        <w:jc w:val="both"/>
-        <w:rPr>
-          <w:lang w:val="en-GB"/>
-        </w:rPr>
-      </w:pPr>
-    </w:p>
-    <w:p>
-      <w:pPr>
-        <w:tabs>
-          <w:tab w:val="right" w:pos="9070"/>
-        </w:tabs>
-        <w:spacing w:line="480" w:lineRule="auto"/>
-        <w:jc w:val="both"/>
-        <w:rPr>
-          <w:lang w:val="en-GB"/>
-        </w:rPr>
-      </w:pPr>
-    </w:p>
-    <w:p>
-      <w:pPr>
-        <w:tabs>
-          <w:tab w:val="right" w:pos="9070"/>
-        </w:tabs>
-        <w:spacing w:line="480" w:lineRule="auto"/>
-        <w:jc w:val="both"/>
-        <w:rPr>
-          <w:lang w:val="en-GB"/>
-        </w:rPr>
-      </w:pPr>
-    </w:p>
-    <w:p>
-      <w:pPr>
-        <w:tabs>
-          <w:tab w:val="right" w:pos="9070"/>
-        </w:tabs>
-        <w:spacing w:line="480" w:lineRule="auto"/>
-        <w:jc w:val="both"/>
-        <w:rPr>
-          <w:lang w:val="en-GB"/>
-        </w:rPr>
-      </w:pPr>
-    </w:p>
-    <w:p>
-      <w:pPr>
-        <w:tabs>
-          <w:tab w:val="right" w:pos="9070"/>
-        </w:tabs>
-        <w:spacing w:line="480" w:lineRule="auto"/>
-        <w:jc w:val="both"/>
-        <w:rPr>
-          <w:lang w:val="en-GB"/>
-        </w:rPr>
-      </w:pPr>
-    </w:p>
-    <w:p>
-      <w:pPr>
-        <w:tabs>
-          <w:tab w:val="right" w:pos="9070"/>
-        </w:tabs>
-        <w:spacing w:line="480" w:lineRule="auto"/>
-        <w:jc w:val="both"/>
-        <w:rPr>
-          <w:lang w:val="en-GB"/>
-        </w:rPr>
-      </w:pPr>
-    </w:p>
-    <w:p>
-      <w:pPr>
-        <w:tabs>
-          <w:tab w:val="right" w:pos="9070"/>
-        </w:tabs>
-        <w:spacing w:line="480" w:lineRule="auto"/>
-        <w:jc w:val="both"/>
-        <w:rPr>
-          <w:lang w:val="en-GB"/>
-        </w:rPr>
-      </w:pPr>
-    </w:p>
-    <w:p>
-      <w:pPr>
-        <w:tabs>
-          <w:tab w:val="right" w:pos="9070"/>
-        </w:tabs>
-        <w:spacing w:line="480" w:lineRule="auto"/>
-        <w:jc w:val="both"/>
-        <w:rPr>
           <w:lang w:val="en-US"/>
         </w:rPr>
       </w:pPr>
@@ -3537,18 +3031,10 @@
         <w:t xml:space="preserve">nde som underlättar antecknande i hög hastigt, </w:t>
       </w:r>
       <w:r>
-        <w:t>genom brevväxling (</w:t>
-      </w:r>
-      <w:proofErr w:type="spellStart"/>
-      <w:r>
-        <w:t>Bo</w:t>
-      </w:r>
-      <w:r>
-        <w:t>wer</w:t>
-      </w:r>
-      <w:proofErr w:type="spellEnd"/>
-      <w:r>
-        <w:t xml:space="preserve"> and Hardy, 2004). Under de </w:t>
+        <w:t>genom brevväxling (Bo</w:t>
+      </w:r>
+      <w:r>
+        <w:t xml:space="preserve">wer and Hardy, 2004). Under de </w:t>
       </w:r>
       <w:r>
         <w:t xml:space="preserve">senaste 20 åren har </w:t>
@@ -4176,23 +3662,7 @@
         <w:t xml:space="preserve"> </w:t>
       </w:r>
       <w:r>
-        <w:t xml:space="preserve">(s.k. </w:t>
-      </w:r>
-      <w:proofErr w:type="spellStart"/>
-      <w:r>
-        <w:t>Subject</w:t>
-      </w:r>
-      <w:proofErr w:type="spellEnd"/>
-      <w:r>
-        <w:t xml:space="preserve"> </w:t>
-      </w:r>
-      <w:proofErr w:type="spellStart"/>
-      <w:r>
-        <w:t>Matter</w:t>
-      </w:r>
-      <w:proofErr w:type="spellEnd"/>
-      <w:r>
-        <w:t xml:space="preserve"> Expert) </w:t>
+        <w:t xml:space="preserve">(s.k. Subject Matter Expert) </w:t>
       </w:r>
       <w:r>
         <w:t xml:space="preserve">hos EIF innan en prototyp utvecklas. </w:t>
@@ -4804,18 +4274,10 @@
       </w:r>
       <w:r>
         <w:lastRenderedPageBreak/>
-        <w:t>(</w:t>
-      </w:r>
-      <w:proofErr w:type="spellStart"/>
-      <w:r>
-        <w:t>Cogni</w:t>
-      </w:r>
-      <w:r>
-        <w:t>tive</w:t>
-      </w:r>
-      <w:proofErr w:type="spellEnd"/>
-      <w:r>
-        <w:t>)</w:t>
+        <w:t>(Cogni</w:t>
+      </w:r>
+      <w:r>
+        <w:t>tive)</w:t>
       </w:r>
       <w:r>
         <w:t xml:space="preserve"> och S</w:t>
@@ -4824,18 +4286,10 @@
         <w:t>ociokulturellt</w:t>
       </w:r>
       <w:r>
-        <w:t xml:space="preserve"> (</w:t>
-      </w:r>
-      <w:proofErr w:type="spellStart"/>
-      <w:r>
-        <w:t>S</w:t>
-      </w:r>
-      <w:r>
-        <w:t>ituative</w:t>
-      </w:r>
-      <w:proofErr w:type="spellEnd"/>
-      <w:r>
-        <w:t>)</w:t>
+        <w:t xml:space="preserve"> (S</w:t>
+      </w:r>
+      <w:r>
+        <w:t>ituative)</w:t>
       </w:r>
       <w:r>
         <w:t>,</w:t>
@@ -5269,15 +4723,7 @@
         <w:t xml:space="preserve"> (Conole, 2010;</w:t>
       </w:r>
       <w:r>
-        <w:t xml:space="preserve"> </w:t>
-      </w:r>
-      <w:proofErr w:type="spellStart"/>
-      <w:r>
-        <w:t>Brodie</w:t>
-      </w:r>
-      <w:proofErr w:type="spellEnd"/>
-      <w:r>
-        <w:t>, 2005)</w:t>
+        <w:t xml:space="preserve"> Brodie, 2005)</w:t>
       </w:r>
       <w:r>
         <w:t xml:space="preserve">. </w:t>
@@ -7062,14 +6508,12 @@
         </w:rPr>
         <w:t xml:space="preserve">nvändning av en explorativ strategi innan en större mängd resurser </w:t>
       </w:r>
-      <w:proofErr w:type="gramStart"/>
       <w:r>
         <w:rPr>
           <w:rFonts w:cs="Times New Roman"/>
         </w:rPr>
         <w:t>nyttjas</w:t>
       </w:r>
-      <w:proofErr w:type="gramEnd"/>
       <w:r>
         <w:rPr>
           <w:rFonts w:cs="Times New Roman"/>
@@ -10698,14 +10142,12 @@
       <w:r>
         <w:t xml:space="preserve">, </w:t>
       </w:r>
-      <w:proofErr w:type="spellStart"/>
       <w:r>
         <w:t>avslutnings</w:t>
       </w:r>
       <w:r>
         <w:t>test</w:t>
       </w:r>
-      <w:proofErr w:type="spellEnd"/>
       <w:r>
         <w:t>, och rättningar.</w:t>
       </w:r>
@@ -13359,19 +12801,9 @@
       <w:r>
         <w:t xml:space="preserve"> </w:t>
       </w:r>
-      <w:proofErr w:type="spellStart"/>
-      <w:r>
-        <w:t>Kocadere</w:t>
-      </w:r>
-      <w:proofErr w:type="spellEnd"/>
-      <w:r>
-        <w:t xml:space="preserve"> &amp; </w:t>
-      </w:r>
-      <w:proofErr w:type="spellStart"/>
-      <w:r>
-        <w:t>Ozgen</w:t>
-      </w:r>
-      <w:proofErr w:type="spellEnd"/>
+      <w:r>
+        <w:t>Kocadere &amp; Ozgen</w:t>
+      </w:r>
       <w:r>
         <w:t xml:space="preserve"> </w:t>
       </w:r>
@@ -13470,23 +12902,21 @@
         </w:rPr>
         <w:t xml:space="preserve">En likvärdig poängskala som </w:t>
       </w:r>
-      <w:proofErr w:type="gramStart"/>
       <w:r>
         <w:rPr>
           <w:rFonts w:eastAsia="Times New Roman" w:cs="Arial"/>
           <w:color w:val="222222"/>
           <w:shd w:val="clear" w:color="auto" w:fill="FFFFFF"/>
         </w:rPr>
-        <w:t>nyttjats</w:t>
-      </w:r>
-      <w:proofErr w:type="gramEnd"/>
+        <w:t xml:space="preserve">nyttjats </w:t>
+      </w:r>
       <w:r>
         <w:rPr>
           <w:rFonts w:eastAsia="Times New Roman" w:cs="Arial"/>
           <w:color w:val="222222"/>
           <w:shd w:val="clear" w:color="auto" w:fill="FFFFFF"/>
         </w:rPr>
-        <w:t xml:space="preserve"> </w:t>
+        <w:t>i denna studie användes för att poängsätta hur väl kursens tillvägagångssätt passar in med modellkriterier</w:t>
       </w:r>
       <w:r>
         <w:rPr>
@@ -13494,7 +12924,7 @@
           <w:color w:val="222222"/>
           <w:shd w:val="clear" w:color="auto" w:fill="FFFFFF"/>
         </w:rPr>
-        <w:t>i denna studie användes för att poängsätta hur väl kursens tillvägagångssätt passar in med modellkriterier</w:t>
+        <w:t>na</w:t>
       </w:r>
       <w:r>
         <w:rPr>
@@ -13502,7 +12932,7 @@
           <w:color w:val="222222"/>
           <w:shd w:val="clear" w:color="auto" w:fill="FFFFFF"/>
         </w:rPr>
-        <w:t>na</w:t>
+        <w:t xml:space="preserve">. </w:t>
       </w:r>
       <w:r>
         <w:rPr>
@@ -13510,29 +12940,11 @@
           <w:color w:val="222222"/>
           <w:shd w:val="clear" w:color="auto" w:fill="FFFFFF"/>
         </w:rPr>
-        <w:t xml:space="preserve">. </w:t>
-      </w:r>
-      <w:r>
-        <w:rPr>
-          <w:rFonts w:eastAsia="Times New Roman" w:cs="Arial"/>
-          <w:color w:val="222222"/>
-          <w:shd w:val="clear" w:color="auto" w:fill="FFFFFF"/>
-        </w:rPr>
         <w:t xml:space="preserve">Studien av </w:t>
       </w:r>
-      <w:proofErr w:type="spellStart"/>
-      <w:r>
-        <w:t>Kocadere</w:t>
-      </w:r>
-      <w:proofErr w:type="spellEnd"/>
-      <w:r>
-        <w:t xml:space="preserve"> &amp; </w:t>
-      </w:r>
-      <w:proofErr w:type="spellStart"/>
-      <w:r>
-        <w:t>Ozgen</w:t>
-      </w:r>
-      <w:proofErr w:type="spellEnd"/>
+      <w:r>
+        <w:t>Kocadere &amp; Ozgen</w:t>
+      </w:r>
       <w:r>
         <w:t xml:space="preserve"> (2012)</w:t>
       </w:r>
@@ -18838,6 +18250,7 @@
           <w:rFonts w:cs="Times New Roman"/>
           <w:b/>
         </w:rPr>
+        <w:lastRenderedPageBreak/>
         <w:t>Presentation fas</w:t>
       </w:r>
     </w:p>
@@ -28280,7 +27693,7 @@
 </file>
 
 <file path=customXml/itemProps1.xml><?xml version="1.0" encoding="utf-8"?>
-<ds:datastoreItem xmlns:ds="http://schemas.openxmlformats.org/officeDocument/2006/customXml" ds:itemID="{3E24E6EA-26D1-CC47-A535-951E9E455CE4}">
+<ds:datastoreItem xmlns:ds="http://schemas.openxmlformats.org/officeDocument/2006/customXml" ds:itemID="{0DA5633C-2E0F-3140-91D7-8FCE86C18F61}">
   <ds:schemaRefs>
     <ds:schemaRef ds:uri="http://schemas.openxmlformats.org/officeDocument/2006/bibliography"/>
   </ds:schemaRefs>

</xml_diff>

<commit_message>
changes in page 22 in thesis and paste the changes in response doc
</commit_message>
<xml_diff>
--- a/Thesis/Uppsats_Imner_2018.docx
+++ b/Thesis/Uppsats_Imner_2018.docx
@@ -12290,120 +12290,71 @@
         <w:t>.</w:t>
       </w:r>
       <w:r>
-        <w:t xml:space="preserve"> Jämfört med Mayes &amp; de Freitas</w:t>
-      </w:r>
-      <w:r>
-        <w:t xml:space="preserve"> (2004)</w:t>
-      </w:r>
-      <w:r>
-        <w:t>, hade strategi</w:t>
-      </w:r>
-      <w:r>
-        <w:t>n</w:t>
-      </w:r>
-      <w:r>
-        <w:t xml:space="preserve"> som användes i denna studie fördel</w:t>
-      </w:r>
-      <w:r>
-        <w:t>en</w:t>
-      </w:r>
-      <w:r>
-        <w:t xml:space="preserve"> att </w:t>
-      </w:r>
-      <w:r>
-        <w:t xml:space="preserve">använda </w:t>
-      </w:r>
-      <w:r>
-        <w:t>en</w:t>
-      </w:r>
-      <w:r>
-        <w:t xml:space="preserve"> </w:t>
-      </w:r>
-      <w:r>
-        <w:t xml:space="preserve">strukturerad intervju </w:t>
-      </w:r>
-      <w:r>
-        <w:t>som</w:t>
-      </w:r>
-      <w:r>
-        <w:t xml:space="preserve"> </w:t>
-      </w:r>
-      <w:r>
-        <w:t>ett</w:t>
-      </w:r>
-      <w:r>
-        <w:t xml:space="preserve"> bidrag</w:t>
-      </w:r>
-      <w:r>
-        <w:t xml:space="preserve"> till</w:t>
-      </w:r>
-      <w:r>
-        <w:t xml:space="preserve"> professionell och erfaren information </w:t>
-      </w:r>
-      <w:r>
-        <w:t xml:space="preserve">med hänsyn </w:t>
-      </w:r>
-      <w:r>
-        <w:t xml:space="preserve">till kartläggningsprocessen. Detta har till följd att forskarens förutfattade meningar begränsas </w:t>
-      </w:r>
-      <w:r>
-        <w:t xml:space="preserve">och </w:t>
-      </w:r>
-      <w:r>
-        <w:t xml:space="preserve">att trovärdigheten av resultatet ökas. I jämförelse med Mayes &amp; de Freitas (2004), denna </w:t>
-      </w:r>
-      <w:r>
-        <w:t>studie</w:t>
-      </w:r>
-      <w:r>
-        <w:t xml:space="preserve"> använder sig av ett </w:t>
-      </w:r>
-      <w:r>
-        <w:t xml:space="preserve">flertal frågor per perspektiv, vilket ger ett mer </w:t>
-      </w:r>
-      <w:r>
-        <w:t xml:space="preserve">nyanserat </w:t>
-      </w:r>
-      <w:r>
-        <w:t xml:space="preserve">resultat. I och med att denna studie representerar varje </w:t>
-      </w:r>
-      <w:r>
-        <w:t xml:space="preserve">pedagogiskt </w:t>
-      </w:r>
-      <w:r>
-        <w:t>perspektiv med en modell</w:t>
-      </w:r>
-      <w:r>
-        <w:t xml:space="preserve"> från perspektivet</w:t>
-      </w:r>
-      <w:r>
-        <w:t xml:space="preserve">, har </w:t>
-      </w:r>
-      <w:r>
-        <w:t>studien</w:t>
-      </w:r>
-      <w:r>
-        <w:t xml:space="preserve"> också möjlighet att direkt identifiera en </w:t>
-      </w:r>
-      <w:r>
-        <w:t>möjlig</w:t>
+        <w:t xml:space="preserve"> </w:t>
+      </w:r>
+      <w:r>
+        <w:t xml:space="preserve">Denna studie använder också </w:t>
+      </w:r>
+      <w:r>
+        <w:t>representativ</w:t>
+      </w:r>
+      <w:r>
+        <w:t xml:space="preserve">a </w:t>
+      </w:r>
+      <w:r>
+        <w:t xml:space="preserve">frågor i kartläggningsprocessen men </w:t>
+      </w:r>
+      <w:commentRangeStart w:id="16"/>
+      <w:proofErr w:type="gramStart"/>
+      <w:r>
+        <w:t>nyttjar</w:t>
+      </w:r>
+      <w:commentRangeEnd w:id="16"/>
+      <w:r>
+        <w:rPr>
+          <w:rStyle w:val="Kommentarsreferens"/>
+        </w:rPr>
+        <w:commentReference w:id="16"/>
+      </w:r>
+      <w:proofErr w:type="gramEnd"/>
+      <w:r>
+        <w:t xml:space="preserve"> sig av ett flertal frågor per perspektiv, vilket ger ett mer nyanserat resultat. I och med att denna stu</w:t>
+      </w:r>
+      <w:bookmarkStart w:id="17" w:name="_GoBack"/>
+      <w:bookmarkEnd w:id="17"/>
+      <w:r>
+        <w:t xml:space="preserve">die representerar varje pedagogiskt perspektiv med en modell från perspektivet, har studien också möjlighet att direkt identifiera en </w:t>
+      </w:r>
+      <w:commentRangeStart w:id="18"/>
+      <w:r>
+        <w:t>potentiell</w:t>
+      </w:r>
+      <w:commentRangeEnd w:id="18"/>
+      <w:r>
+        <w:rPr>
+          <w:rStyle w:val="Kommentarsreferens"/>
+        </w:rPr>
+        <w:commentReference w:id="18"/>
       </w:r>
       <w:r>
         <w:t xml:space="preserve"> modell som skulle kunna implementeras i </w:t>
       </w:r>
-      <w:commentRangeStart w:id="16"/>
+      <w:commentRangeStart w:id="19"/>
       <w:r>
         <w:t>företaget</w:t>
       </w:r>
-      <w:commentRangeEnd w:id="16"/>
+      <w:commentRangeEnd w:id="19"/>
       <w:r>
         <w:rPr>
           <w:rStyle w:val="Kommentarsreferens"/>
         </w:rPr>
-        <w:commentReference w:id="16"/>
-      </w:r>
-      <w:r>
-        <w:t>.</w:t>
+        <w:commentReference w:id="19"/>
+      </w:r>
+      <w:r>
+        <w:t>. (Till skillnad) Jämfört med Mayes &amp; de Freitas (2004), hade strategin som användes i denna studie fördelen att använda en strukturerad intervju. Det bidrog till att erfarna personer inom området kunna bidra med extern information för att förbättra kartläggningsprocessen jämfört med Mayes &amp; de Freitas studie. Detta har till följd att forskarens förutfattade meningar begränsas och att trovärdigheten av resultatet ökas</w:t>
+      </w:r>
+      <w:r>
+        <w:t xml:space="preserve">. </w:t>
       </w:r>
     </w:p>
     <w:p>
@@ -12548,17 +12499,17 @@
         <w:t>er</w:t>
       </w:r>
       <w:r>
-        <w:t xml:space="preserve"> med åtskilliga på Grade som utvecklar kurser utöver den pedagogiska ansvarige.</w:t>
-      </w:r>
-      <w:r>
-        <w:t xml:space="preserve"> </w:t>
-      </w:r>
-      <w:r>
-        <w:t xml:space="preserve">Intervjuresultatet visade </w:t>
+        <w:t xml:space="preserve"> med </w:t>
       </w:r>
       <w:r>
         <w:lastRenderedPageBreak/>
-        <w:t>att det Associativa perspektivet passade bäst in på Grades</w:t>
+        <w:t>åtskilliga på Grade som utvecklar kurser utöver den pedagogiska ansvarige.</w:t>
+      </w:r>
+      <w:r>
+        <w:t xml:space="preserve"> </w:t>
+      </w:r>
+      <w:r>
+        <w:t>Intervjuresultatet visade att det Associativa perspektivet passade bäst in på Grades</w:t>
       </w:r>
       <w:r>
         <w:t xml:space="preserve"> pedagogi</w:t>
@@ -13292,17 +13243,17 @@
         <w:t xml:space="preserve">ar </w:t>
       </w:r>
       <w:r>
-        <w:t>däremot bara 6 frågor som representera</w:t>
+        <w:t xml:space="preserve">däremot </w:t>
+      </w:r>
+      <w:r>
+        <w:lastRenderedPageBreak/>
+        <w:t>bara 6 frågor som representera</w:t>
       </w:r>
       <w:r>
         <w:t>r</w:t>
       </w:r>
       <w:r>
-        <w:t xml:space="preserve"> modellkriterierna och de är inte uppdelade utefter modell-fas eller </w:t>
-      </w:r>
-      <w:r>
-        <w:lastRenderedPageBreak/>
-        <w:t>element</w:t>
+        <w:t xml:space="preserve"> modellkriterierna och de är inte uppdelade utefter modell-fas eller element</w:t>
       </w:r>
       <w:r>
         <w:t>.</w:t>
@@ -13580,7 +13531,7 @@
         <w:spacing w:line="480" w:lineRule="auto"/>
         <w:jc w:val="both"/>
       </w:pPr>
-      <w:commentRangeStart w:id="17"/>
+      <w:commentRangeStart w:id="20"/>
       <w:r>
         <w:t>På grund av studie</w:t>
       </w:r>
@@ -13623,15 +13574,13 @@
       <w:r>
         <w:t>.</w:t>
       </w:r>
-      <w:commentRangeEnd w:id="17"/>
+      <w:commentRangeEnd w:id="20"/>
       <w:r>
         <w:rPr>
           <w:rStyle w:val="Kommentarsreferens"/>
         </w:rPr>
-        <w:commentReference w:id="17"/>
-      </w:r>
-      <w:bookmarkStart w:id="18" w:name="_GoBack"/>
-      <w:bookmarkEnd w:id="18"/>
+        <w:commentReference w:id="20"/>
+      </w:r>
     </w:p>
     <w:p>
       <w:pPr>
@@ -13718,12 +13667,12 @@
       <w:pPr>
         <w:pStyle w:val="Heading11"/>
       </w:pPr>
-      <w:bookmarkStart w:id="19" w:name="_Toc414719175"/>
+      <w:bookmarkStart w:id="21" w:name="_Toc414719175"/>
       <w:r>
         <w:lastRenderedPageBreak/>
         <w:t>Tack</w:t>
       </w:r>
-      <w:bookmarkEnd w:id="19"/>
+      <w:bookmarkEnd w:id="21"/>
     </w:p>
     <w:p>
       <w:pPr>
@@ -13786,14 +13735,14 @@
       <w:pPr>
         <w:pStyle w:val="Heading11"/>
       </w:pPr>
-      <w:bookmarkStart w:id="20" w:name="_Toc391456186"/>
-      <w:bookmarkStart w:id="21" w:name="_Toc414719176"/>
-      <w:bookmarkEnd w:id="20"/>
+      <w:bookmarkStart w:id="22" w:name="_Toc391456186"/>
+      <w:bookmarkStart w:id="23" w:name="_Toc414719176"/>
+      <w:bookmarkEnd w:id="22"/>
       <w:r>
         <w:lastRenderedPageBreak/>
         <w:t>Referenser</w:t>
       </w:r>
-      <w:bookmarkEnd w:id="21"/>
+      <w:bookmarkEnd w:id="23"/>
     </w:p>
     <w:p>
       <w:pPr>
@@ -15001,14 +14950,14 @@
       <w:pPr>
         <w:pStyle w:val="Heading11"/>
       </w:pPr>
-      <w:bookmarkStart w:id="22" w:name="_Toc391456187"/>
-      <w:bookmarkStart w:id="23" w:name="_Toc414719177"/>
-      <w:bookmarkEnd w:id="22"/>
+      <w:bookmarkStart w:id="24" w:name="_Toc391456187"/>
+      <w:bookmarkStart w:id="25" w:name="_Toc414719177"/>
+      <w:bookmarkEnd w:id="24"/>
       <w:r>
         <w:lastRenderedPageBreak/>
         <w:t>Bilagor</w:t>
       </w:r>
-      <w:bookmarkEnd w:id="23"/>
+      <w:bookmarkEnd w:id="25"/>
       <w:r>
         <w:t xml:space="preserve"> </w:t>
       </w:r>
@@ -17369,8 +17318,8 @@
           <w:color w:val="00000A"/>
         </w:rPr>
       </w:pPr>
-      <w:bookmarkStart w:id="24" w:name="_Toc391456188"/>
-      <w:bookmarkEnd w:id="24"/>
+      <w:bookmarkStart w:id="26" w:name="_Toc391456188"/>
+      <w:bookmarkEnd w:id="26"/>
       <w:r>
         <w:rPr>
           <w:rStyle w:val="Starkbetoning"/>
@@ -18752,8 +18701,8 @@
         </w:rPr>
         <w:t>.</w:t>
       </w:r>
-      <w:bookmarkStart w:id="25" w:name="_Toc391456189"/>
-      <w:bookmarkEnd w:id="25"/>
+      <w:bookmarkStart w:id="27" w:name="_Toc391456189"/>
+      <w:bookmarkEnd w:id="27"/>
     </w:p>
     <w:p>
       <w:pPr>
@@ -20210,7 +20159,39 @@
 
 <file path=word/comments.xml><?xml version="1.0" encoding="utf-8"?>
 <w:comments xmlns:wpc="http://schemas.microsoft.com/office/word/2010/wordprocessingCanvas" xmlns:mo="http://schemas.microsoft.com/office/mac/office/2008/main" xmlns:mc="http://schemas.openxmlformats.org/markup-compatibility/2006" xmlns:mv="urn:schemas-microsoft-com:mac:vml" xmlns:o="urn:schemas-microsoft-com:office:office" xmlns:r="http://schemas.openxmlformats.org/officeDocument/2006/relationships" xmlns:m="http://schemas.openxmlformats.org/officeDocument/2006/math" xmlns:v="urn:schemas-microsoft-com:vml" xmlns:wp14="http://schemas.microsoft.com/office/word/2010/wordprocessingDrawing" xmlns:wp="http://schemas.openxmlformats.org/drawingml/2006/wordprocessingDrawing" xmlns:w10="urn:schemas-microsoft-com:office:word" xmlns:w="http://schemas.openxmlformats.org/wordprocessingml/2006/main" xmlns:w14="http://schemas.microsoft.com/office/word/2010/wordml" xmlns:wpg="http://schemas.microsoft.com/office/word/2010/wordprocessingGroup" xmlns:wpi="http://schemas.microsoft.com/office/word/2010/wordprocessingInk" xmlns:wne="http://schemas.microsoft.com/office/word/2006/wordml" xmlns:wps="http://schemas.microsoft.com/office/word/2010/wordprocessingShape" mc:Ignorable="w14 wp14">
-  <w:comment w:id="16" w:author="Jason Serviss" w:date="2019-04-30T08:11:00Z" w:initials="JS">
+  <w:comment w:id="16" w:author="Olivia Imner" w:date="2019-05-27T08:31:00Z" w:initials="OI">
+    <w:p>
+      <w:pPr>
+        <w:pStyle w:val="Kommentarer"/>
+      </w:pPr>
+      <w:r>
+        <w:rPr>
+          <w:rStyle w:val="Kommentarsreferens"/>
+        </w:rPr>
+        <w:annotationRef/>
+      </w:r>
+      <w:r>
+        <w:t>Istället för ”använder”</w:t>
+      </w:r>
+    </w:p>
+  </w:comment>
+  <w:comment w:id="18" w:author="Olivia Imner" w:date="2019-05-27T08:31:00Z" w:initials="OI">
+    <w:p>
+      <w:pPr>
+        <w:pStyle w:val="Kommentarer"/>
+      </w:pPr>
+      <w:r>
+        <w:rPr>
+          <w:rStyle w:val="Kommentarsreferens"/>
+        </w:rPr>
+        <w:annotationRef/>
+      </w:r>
+      <w:r>
+        <w:t>Istället för ”möjlig”</w:t>
+      </w:r>
+    </w:p>
+  </w:comment>
+  <w:comment w:id="19" w:author="Jason Serviss" w:date="2019-05-27T08:05:00Z" w:initials="JS">
     <w:p>
       <w:pPr>
         <w:pStyle w:val="Kommentarer"/>
@@ -20414,7 +20395,7 @@
       <w:proofErr w:type="gramEnd"/>
     </w:p>
   </w:comment>
-  <w:comment w:id="17" w:author="Olivia Imner" w:date="2019-05-13T07:33:00Z" w:initials="OI">
+  <w:comment w:id="20" w:author="Olivia Imner" w:date="2019-05-13T07:33:00Z" w:initials="OI">
     <w:p>
       <w:pPr>
         <w:pStyle w:val="Kommentarer"/>
@@ -20563,7 +20544,7 @@
           <w:rPr>
             <w:noProof/>
           </w:rPr>
-          <w:t>24</w:t>
+          <w:t>22</w:t>
         </w:r>
         <w:r>
           <w:fldChar w:fldCharType="end"/>
@@ -28725,7 +28706,7 @@
 </file>
 
 <file path=customXml/itemProps1.xml><?xml version="1.0" encoding="utf-8"?>
-<ds:datastoreItem xmlns:ds="http://schemas.openxmlformats.org/officeDocument/2006/customXml" ds:itemID="{C1D73C42-4A7F-BC46-A51D-777969F47CFD}">
+<ds:datastoreItem xmlns:ds="http://schemas.openxmlformats.org/officeDocument/2006/customXml" ds:itemID="{10FB7415-F20B-4B46-A40F-1B66BF87EA93}">
   <ds:schemaRefs>
     <ds:schemaRef ds:uri="http://schemas.openxmlformats.org/officeDocument/2006/bibliography"/>
   </ds:schemaRefs>

</xml_diff>